<commit_message>
Added output from `tinker --build` (`make build`)
</commit_message>
<xml_diff>
--- a/resume/resume_wes-turner.docx
+++ b/resume/resume_wes-turner.docx
@@ -2625,6 +2625,15 @@
     </w:p>
     <w:p>
       <w:pPr>
+        <w:pStyle w:val="style59"/>
+      </w:pPr>
+      <w:r>
+        <w:rPr/>
+        <w:t>See: https://github.com/westurner/wiki/wiki/projects</w:t>
+      </w:r>
+    </w:p>
+    <w:p>
+      <w:pPr>
         <w:sectPr>
           <w:type w:val="continuous"/>
           <w:pgSz w:h="15840" w:w="12240"/>
@@ -4257,7 +4266,16 @@
       </w:pPr>
       <w:r>
         <w:rPr/>
-        <w:t>Open Source Contributions</w:t>
+        <w:t>hello_world</w:t>
+      </w:r>
+    </w:p>
+    <w:p>
+      <w:pPr>
+        <w:pStyle w:val="style99"/>
+      </w:pPr>
+      <w:r>
+        <w:rPr/>
+        <w:t>https://github.com/westurner/hello_world</w:t>
       </w:r>
     </w:p>
     <w:p>
@@ -4266,502 +4284,7 @@
       </w:pPr>
       <w:r>
         <w:rPr/>
-        <w:t>Primarily small contributions here and there to show my appreciation.</w:t>
-      </w:r>
-    </w:p>
-    <w:p>
-      <w:pPr>
-        <w:pStyle w:val="style59"/>
-      </w:pPr>
-      <w:r>
-        <w:rPr/>
-        <w:t>From pandas/CONTRIBUTING.md :</w:t>
-      </w:r>
-    </w:p>
-    <w:p>
-      <w:pPr>
-        <w:pStyle w:val="style100"/>
-      </w:pPr>
-      <w:r>
-        <w:rPr/>
-        <w:t>ENH: Enhancement, new functionality</w:t>
-      </w:r>
-    </w:p>
-    <w:p>
-      <w:pPr>
-        <w:pStyle w:val="style100"/>
-      </w:pPr>
-      <w:r>
-        <w:rPr/>
-        <w:t>BUG: Bug fix</w:t>
-      </w:r>
-    </w:p>
-    <w:p>
-      <w:pPr>
-        <w:pStyle w:val="style100"/>
-      </w:pPr>
-      <w:r>
-        <w:rPr/>
-        <w:t>DOC: Additions/updates to documentation</w:t>
-      </w:r>
-    </w:p>
-    <w:p>
-      <w:pPr>
-        <w:pStyle w:val="style100"/>
-      </w:pPr>
-      <w:r>
-        <w:rPr/>
-        <w:t>TST: Additions/updates to tests</w:t>
-      </w:r>
-    </w:p>
-    <w:p>
-      <w:pPr>
-        <w:pStyle w:val="style100"/>
-      </w:pPr>
-      <w:r>
-        <w:rPr/>
-        <w:t>BLD: Updates to the build process/scripts</w:t>
-      </w:r>
-    </w:p>
-    <w:p>
-      <w:pPr>
-        <w:pStyle w:val="style100"/>
-      </w:pPr>
-      <w:r>
-        <w:rPr/>
-        <w:t>PERF: Performance improvement</w:t>
-      </w:r>
-    </w:p>
-    <w:p>
-      <w:pPr>
-        <w:pStyle w:val="style100"/>
-      </w:pPr>
-      <w:r>
-        <w:rPr/>
-        <w:t>CLN: Code cleanup</w:t>
-      </w:r>
-    </w:p>
-    <w:p>
-      <w:pPr>
-        <w:pStyle w:val="style133"/>
-      </w:pPr>
-      <w:r>
-        <w:rPr/>
-        <w:t>Python</w:t>
-      </w:r>
-    </w:p>
-    <w:p>
-      <w:pPr>
-        <w:pStyle w:val="style99"/>
-      </w:pPr>
-      <w:r>
-        <w:rPr/>
-        <w:t>Mailing List Feedback</w:t>
-      </w:r>
-    </w:p>
-    <w:p>
-      <w:pPr>
-        <w:pStyle w:val="style99"/>
-      </w:pPr>
-      <w:r>
-        <w:rPr/>
-        <w:t>Patch to random.shuffle (rejected by rhettinger)</w:t>
-      </w:r>
-    </w:p>
-    <w:p>
-      <w:pPr>
-        <w:pStyle w:val="style99"/>
-      </w:pPr>
-      <w:r>
-        <w:rPr/>
-        <w:t>http://reddit.com/r/python</w:t>
-      </w:r>
-    </w:p>
-    <w:p>
-      <w:pPr>
-        <w:pStyle w:val="style133"/>
-      </w:pPr>
-      <w:r>
-        <w:rPr/>
-        <w:t>Pandas</w:t>
-      </w:r>
-    </w:p>
-    <w:p>
-      <w:pPr>
-        <w:pStyle w:val="style99"/>
-      </w:pPr>
-      <w:r>
-        <w:rPr/>
-        <w:t>ENH: Linked Data</w:t>
-      </w:r>
-    </w:p>
-    <w:p>
-      <w:pPr>
-        <w:pStyle w:val="style99"/>
-      </w:pPr>
-      <w:r>
-        <w:rPr/>
-        <w:t>PERF/TST: generators in dataframe.from_records</w:t>
-      </w:r>
-    </w:p>
-    <w:p>
-      <w:pPr>
-        <w:pStyle w:val="style133"/>
-      </w:pPr>
-      <w:r>
-        <w:rPr/>
-        <w:t>Pyramid</w:t>
-      </w:r>
-    </w:p>
-    <w:p>
-      <w:pPr>
-        <w:pStyle w:val="style99"/>
-      </w:pPr>
-      <w:r>
-        <w:rPr/>
-        <w:t>DOC: Update quick_tour.rst: Typo: with -&gt; which</w:t>
-      </w:r>
-    </w:p>
-    <w:p>
-      <w:pPr>
-        <w:pStyle w:val="style133"/>
-      </w:pPr>
-      <w:r>
-        <w:rPr/>
-        <w:t>Pip</w:t>
-      </w:r>
-    </w:p>
-    <w:p>
-      <w:pPr>
-        <w:pStyle w:val="style99"/>
-      </w:pPr>
-      <w:r>
-        <w:rPr/>
-        <w:t>site:github.com/pypa/pip westurner</w:t>
-      </w:r>
-    </w:p>
-    <w:p>
-      <w:pPr>
-        <w:pStyle w:val="style99"/>
-      </w:pPr>
-      <w:r>
-        <w:rPr/>
-        <w:t>SECURITY: Signature research</w:t>
-      </w:r>
-    </w:p>
-    <w:p>
-      <w:pPr>
-        <w:pStyle w:val="style133"/>
-      </w:pPr>
-      <w:r>
-        <w:rPr/>
-        <w:t>scipy-lectures</w:t>
-      </w:r>
-    </w:p>
-    <w:p>
-      <w:pPr>
-        <w:pStyle w:val="style99"/>
-      </w:pPr>
-      <w:r>
-        <w:rPr/>
-        <w:t>DOC: Showing the effects of rounding</w:t>
-      </w:r>
-    </w:p>
-    <w:p>
-      <w:pPr>
-        <w:pStyle w:val="style133"/>
-      </w:pPr>
-      <w:r>
-        <w:rPr/>
-        <w:t>scientific-python-lectures</w:t>
-      </w:r>
-    </w:p>
-    <w:p>
-      <w:pPr>
-        <w:pStyle w:val="style99"/>
-      </w:pPr>
-      <w:r>
-        <w:rPr/>
-        <w:t>DOC: Updated Lecture-4-Matplotlib.ipynb: Syntax, FFMpeg workaround, clarification</w:t>
-      </w:r>
-    </w:p>
-    <w:p>
-      <w:pPr>
-        <w:pStyle w:val="style133"/>
-      </w:pPr>
-      <w:r>
-        <w:rPr/>
-        <w:t>Statsmodels</w:t>
-      </w:r>
-    </w:p>
-    <w:p>
-      <w:pPr>
-        <w:pStyle w:val="style99"/>
-      </w:pPr>
-      <w:r>
-        <w:rPr/>
-        <w:t>DOC: Wikipedia page for Statsmodels (deleted)</w:t>
-      </w:r>
-    </w:p>
-    <w:p>
-      <w:pPr>
-        <w:pStyle w:val="style133"/>
-      </w:pPr>
-      <w:r>
-        <w:rPr/>
-        <w:t>Turses</w:t>
-      </w:r>
-    </w:p>
-    <w:p>
-      <w:pPr>
-        <w:pStyle w:val="style99"/>
-      </w:pPr>
-      <w:r>
-        <w:rPr/>
-        <w:t>ENH: Add mouse scroll wheel support</w:t>
-      </w:r>
-    </w:p>
-    <w:p>
-      <w:pPr>
-        <w:pStyle w:val="style99"/>
-      </w:pPr>
-      <w:r>
-        <w:rPr/>
-        <w:t>PERF: Inverted configuration keybindings to make reverse lookups faster</w:t>
-      </w:r>
-    </w:p>
-    <w:p>
-      <w:pPr>
-        <w:pStyle w:val="style133"/>
-      </w:pPr>
-      <w:r>
-        <w:rPr/>
-        <w:t>Tinkerer</w:t>
-      </w:r>
-    </w:p>
-    <w:p>
-      <w:pPr>
-        <w:pStyle w:val="style99"/>
-      </w:pPr>
-      <w:r>
-        <w:rPr/>
-        <w:t>ENH: Added WAI-ARIA roles to templates</w:t>
-      </w:r>
-    </w:p>
-    <w:p>
-      <w:pPr>
-        <w:pStyle w:val="style133"/>
-      </w:pPr>
-      <w:r>
-        <w:rPr/>
-        <w:t>Initializr-bootstrap</w:t>
-      </w:r>
-    </w:p>
-    <w:p>
-      <w:pPr>
-        <w:pStyle w:val="style99"/>
-      </w:pPr>
-      <w:r>
-        <w:rPr/>
-        <w:t>ENH: Added WAI-ARIA roles to templates</w:t>
-      </w:r>
-    </w:p>
-    <w:p>
-      <w:pPr>
-        <w:pStyle w:val="style134"/>
-      </w:pPr>
-      <w:r>
-        <w:rPr/>
-        <w:t>Duplicate explicit target name: "enh: added wai-aria roles to templates".</w:t>
-      </w:r>
-    </w:p>
-    <w:p>
-      <w:pPr>
-        <w:pStyle w:val="style133"/>
-      </w:pPr>
-      <w:r>
-        <w:rPr/>
-        <w:t>Sphinx</w:t>
-      </w:r>
-    </w:p>
-    <w:p>
-      <w:pPr>
-        <w:pStyle w:val="style99"/>
-      </w:pPr>
-      <w:r>
-        <w:rPr/>
-        <w:t>ENH: Added WAI-ARIA roles to templates</w:t>
-      </w:r>
-    </w:p>
-    <w:p>
-      <w:pPr>
-        <w:pStyle w:val="style134"/>
-      </w:pPr>
-      <w:r>
-        <w:rPr/>
-        <w:t>Duplicate explicit target name: "enh: added wai-aria roles to templates".</w:t>
-      </w:r>
-    </w:p>
-    <w:p>
-      <w:pPr>
-        <w:pStyle w:val="style133"/>
-      </w:pPr>
-      <w:r>
-        <w:rPr/>
-        <w:t>ReadTheDocs</w:t>
-      </w:r>
-    </w:p>
-    <w:p>
-      <w:pPr>
-        <w:pStyle w:val="style99"/>
-      </w:pPr>
-      <w:r>
-        <w:rPr/>
-        <w:t>ENH: Added WAI-ARIA roles to templates</w:t>
-      </w:r>
-    </w:p>
-    <w:p>
-      <w:pPr>
-        <w:pStyle w:val="style134"/>
-      </w:pPr>
-      <w:r>
-        <w:rPr/>
-        <w:t>Duplicate explicit target name: "enh: added wai-aria roles to templates".</w:t>
-      </w:r>
-    </w:p>
-    <w:p>
-      <w:pPr>
-        <w:pStyle w:val="style133"/>
-      </w:pPr>
-      <w:r>
-        <w:rPr/>
-        <w:t>sphinxjp.themes.basicstrap</w:t>
-      </w:r>
-    </w:p>
-    <w:p>
-      <w:pPr>
-        <w:pStyle w:val="style99"/>
-      </w:pPr>
-      <w:r>
-        <w:rPr/>
-        <w:t>ENH: Added WAI-ARIA roles to templates and optional navbar-fixed-top setting</w:t>
-      </w:r>
-    </w:p>
-    <w:p>
-      <w:pPr>
-        <w:pStyle w:val="style133"/>
-      </w:pPr>
-      <w:r>
-        <w:rPr/>
-        <w:t>Salt</w:t>
-      </w:r>
-    </w:p>
-    <w:p>
-      <w:pPr>
-        <w:pStyle w:val="style99"/>
-      </w:pPr>
-      <w:r>
-        <w:rPr/>
-        <w:t>DOC: dockerio module: docs syntax and formatting</w:t>
-      </w:r>
-    </w:p>
-    <w:p>
-      <w:pPr>
-        <w:pStyle w:val="style133"/>
-      </w:pPr>
-      <w:r>
-        <w:rPr/>
-        <w:t>IPython nbviewer</w:t>
-      </w:r>
-    </w:p>
-    <w:p>
-      <w:pPr>
-        <w:pStyle w:val="style99"/>
-      </w:pPr>
-      <w:r>
-        <w:rPr/>
-        <w:t>ENH: Redirect github blob URLs to raw.github URLs</w:t>
-      </w:r>
-    </w:p>
-    <w:p>
-      <w:pPr>
-        <w:pStyle w:val="style133"/>
-      </w:pPr>
-      <w:r>
-        <w:rPr/>
-        <w:t>IPython-beautifulsoup</w:t>
-      </w:r>
-    </w:p>
-    <w:p>
-      <w:pPr>
-        <w:pStyle w:val="style99"/>
-      </w:pPr>
-      <w:r>
-        <w:rPr/>
-        <w:t>SECURITY: XSS: JS/CSS Injection</w:t>
-      </w:r>
-    </w:p>
-    <w:p>
-      <w:pPr>
-        <w:pStyle w:val="style133"/>
-      </w:pPr>
-      <w:r>
-        <w:rPr/>
-        <w:t>version_information</w:t>
-      </w:r>
-    </w:p>
-    <w:p>
-      <w:pPr>
-        <w:pStyle w:val="style99"/>
-      </w:pPr>
-      <w:r>
-        <w:rPr/>
-        <w:t>SECURITY: XSS: Escape JSON, HTML, and LaTeX strings</w:t>
-      </w:r>
-    </w:p>
-    <w:p>
-      <w:pPr>
-        <w:pStyle w:val="style99"/>
-      </w:pPr>
-      <w:r>
-        <w:rPr/>
-        <w:t>ENH: Added check for pkg_resources version and extended __doc__</w:t>
-      </w:r>
-    </w:p>
-    <w:p>
-      <w:pPr>
-        <w:pStyle w:val="style133"/>
-      </w:pPr>
-      <w:r>
-        <w:rPr/>
-        <w:t>Bento</w:t>
-      </w:r>
-    </w:p>
-    <w:p>
-      <w:pPr>
-        <w:pStyle w:val="style99"/>
-      </w:pPr>
-      <w:r>
-        <w:rPr/>
-        <w:t>DOC: refs to big-o cheatsheet, rosetta code</w:t>
-      </w:r>
-    </w:p>
-    <w:p>
-      <w:pPr>
-        <w:pStyle w:val="style133"/>
-      </w:pPr>
-      <w:r>
-        <w:rPr/>
-        <w:t>Python-mode</w:t>
-      </w:r>
-    </w:p>
-    <w:p>
-      <w:pPr>
-        <w:pStyle w:val="style99"/>
-      </w:pPr>
-      <w:r>
-        <w:rPr/>
-        <w:t>DOC: Updated README.rst</w:t>
+        <w:t>Language basics / code samples in C++, CoffeeScript, Cython, Go, Java, Javascript, Python, and Ruby</w:t>
       </w:r>
     </w:p>
     <w:p>
@@ -4781,25 +4304,76 @@
       </w:pPr>
       <w:r>
         <w:rPr/>
-        <w:t>hello_world</w:t>
-      </w:r>
-    </w:p>
-    <w:p>
-      <w:pPr>
-        <w:pStyle w:val="style99"/>
-      </w:pPr>
-      <w:r>
-        <w:rPr/>
-        <w:t>https://github.com/westurner/hello_world</w:t>
-      </w:r>
-    </w:p>
-    <w:p>
-      <w:pPr>
-        <w:pStyle w:val="style59"/>
-      </w:pPr>
-      <w:r>
-        <w:rPr/>
-        <w:t>Language basics / code samples in C++, CoffeeScript, Cython, Go, Java, Javascript, Python, and Ruby</w:t>
+        <w:t>Dotfiles</w:t>
+      </w:r>
+    </w:p>
+    <w:p>
+      <w:pPr>
+        <w:pStyle w:val="style99"/>
+      </w:pPr>
+      <w:r>
+        <w:rPr/>
+        <w:t>https://github.com/westurner/dotfiles</w:t>
+      </w:r>
+    </w:p>
+    <w:p>
+      <w:pPr>
+        <w:pStyle w:val="style99"/>
+      </w:pPr>
+      <w:r>
+        <w:rPr/>
+        <w:t>https://github.com/westurner/dotvim</w:t>
+      </w:r>
+    </w:p>
+    <w:p>
+      <w:pPr>
+        <w:pStyle w:val="style49"/>
+        <w:numPr>
+          <w:ilvl w:val="0"/>
+          <w:numId w:val="3"/>
+        </w:numPr>
+        <w:tabs>
+          <w:tab w:leader="none" w:pos="720" w:val="left"/>
+        </w:tabs>
+        <w:ind w:end="0" w:hanging="360" w:start="720"/>
+      </w:pPr>
+      <w:r>
+        <w:rPr/>
+        <w:t>Configuration set for Bash, ZSH, Python, IPython, I3WM</w:t>
+      </w:r>
+    </w:p>
+    <w:p>
+      <w:pPr>
+        <w:pStyle w:val="style49"/>
+        <w:numPr>
+          <w:ilvl w:val="0"/>
+          <w:numId w:val="3"/>
+        </w:numPr>
+        <w:tabs>
+          <w:tab w:leader="none" w:pos="720" w:val="left"/>
+        </w:tabs>
+        <w:ind w:end="0" w:hanging="360" w:start="720"/>
+      </w:pPr>
+      <w:r>
+        <w:rPr/>
+        <w:t>Python package with various Paver tasks</w:t>
+      </w:r>
+    </w:p>
+    <w:p>
+      <w:pPr>
+        <w:pStyle w:val="style49"/>
+        <w:numPr>
+          <w:ilvl w:val="0"/>
+          <w:numId w:val="3"/>
+        </w:numPr>
+        <w:tabs>
+          <w:tab w:leader="none" w:pos="720" w:val="left"/>
+        </w:tabs>
+        <w:ind w:end="0" w:hanging="360" w:start="720"/>
+      </w:pPr>
+      <w:r>
+        <w:rPr/>
+        <w:t>Configuration set for Vim</w:t>
       </w:r>
     </w:p>
     <w:p>
@@ -4819,76 +4393,25 @@
       </w:pPr>
       <w:r>
         <w:rPr/>
-        <w:t>Dotfiles</w:t>
-      </w:r>
-    </w:p>
-    <w:p>
-      <w:pPr>
-        <w:pStyle w:val="style99"/>
-      </w:pPr>
-      <w:r>
-        <w:rPr/>
-        <w:t>https://github.com/westurner/dotfiles</w:t>
-      </w:r>
-    </w:p>
-    <w:p>
-      <w:pPr>
-        <w:pStyle w:val="style99"/>
-      </w:pPr>
-      <w:r>
-        <w:rPr/>
-        <w:t>https://github.com/westurner/dotvim</w:t>
-      </w:r>
-    </w:p>
-    <w:p>
-      <w:pPr>
-        <w:pStyle w:val="style49"/>
-        <w:numPr>
-          <w:ilvl w:val="0"/>
-          <w:numId w:val="3"/>
-        </w:numPr>
-        <w:tabs>
-          <w:tab w:leader="none" w:pos="720" w:val="left"/>
-        </w:tabs>
-        <w:ind w:end="0" w:hanging="360" w:start="720"/>
-      </w:pPr>
-      <w:r>
-        <w:rPr/>
-        <w:t>Configuration set for Bash, ZSH, Python, IPython, I3WM</w:t>
-      </w:r>
-    </w:p>
-    <w:p>
-      <w:pPr>
-        <w:pStyle w:val="style49"/>
-        <w:numPr>
-          <w:ilvl w:val="0"/>
-          <w:numId w:val="3"/>
-        </w:numPr>
-        <w:tabs>
-          <w:tab w:leader="none" w:pos="720" w:val="left"/>
-        </w:tabs>
-        <w:ind w:end="0" w:hanging="360" w:start="720"/>
-      </w:pPr>
-      <w:r>
-        <w:rPr/>
-        <w:t>Python package with various Paver tasks</w:t>
-      </w:r>
-    </w:p>
-    <w:p>
-      <w:pPr>
-        <w:pStyle w:val="style49"/>
-        <w:numPr>
-          <w:ilvl w:val="0"/>
-          <w:numId w:val="3"/>
-        </w:numPr>
-        <w:tabs>
-          <w:tab w:leader="none" w:pos="720" w:val="left"/>
-        </w:tabs>
-        <w:ind w:end="0" w:hanging="360" w:start="720"/>
-      </w:pPr>
-      <w:r>
-        <w:rPr/>
-        <w:t>Configuration set for Vim</w:t>
+        <w:t>Open Source Contributions</w:t>
+      </w:r>
+    </w:p>
+    <w:p>
+      <w:pPr>
+        <w:pStyle w:val="style59"/>
+      </w:pPr>
+      <w:r>
+        <w:rPr/>
+        <w:t>Primarily small contributions here and there to show my appreciation.</w:t>
+      </w:r>
+    </w:p>
+    <w:p>
+      <w:pPr>
+        <w:pStyle w:val="style59"/>
+      </w:pPr>
+      <w:r>
+        <w:rPr/>
+        <w:t>See: https://github.com/westurner/wiki/wiki/contributions</w:t>
       </w:r>
     </w:p>
     <w:p>
@@ -4936,15 +4459,6 @@
       <w:r>
         <w:rPr/>
         <w:t>wes.turner@gmail.com</w:t>
-      </w:r>
-    </w:p>
-    <w:p>
-      <w:pPr>
-        <w:pStyle w:val="style99"/>
-      </w:pPr>
-      <w:r>
-        <w:rPr/>
-        <w:t>+1-402-522-6937</w:t>
       </w:r>
     </w:p>
     <w:p>
@@ -4988,7 +4502,7 @@
       <w:fldChar w:fldCharType="separate"/>
     </w:r>
     <w:r>
-      <w:t>18</w:t>
+      <w:t>15</w:t>
     </w:r>
     <w:r>
       <w:fldChar w:fldCharType="end"/>
@@ -5008,7 +4522,7 @@
       <w:fldChar w:fldCharType="separate"/>
     </w:r>
     <w:r>
-      <w:t>18</w:t>
+      <w:t>15</w:t>
     </w:r>
     <w:r>
       <w:fldChar w:fldCharType="end"/>

</xml_diff>

<commit_message>
RLS: gh-pages: 'heads/source' '749f716b03d669046f73d99d72ccbf14bd6f1d23'
</commit_message>
<xml_diff>
--- a/resume/resume_wes-turner.docx
+++ b/resume/resume_wes-turner.docx
@@ -162,7 +162,7 @@
         <w:tabs>
           <w:tab w:val="left" w:pos="0" w:leader="none"/>
         </w:tabs>
-        <w:ind w:start="720" w:hanging="360"/>
+        <w:ind w:left="720" w:hanging="360"/>
         <w:rPr/>
       </w:pPr>
       <w:r>
@@ -190,7 +190,7 @@
         <w:tabs>
           <w:tab w:val="left" w:pos="0" w:leader="none"/>
         </w:tabs>
-        <w:ind w:start="720" w:hanging="360"/>
+        <w:ind w:left="720" w:hanging="360"/>
         <w:rPr/>
       </w:pPr>
       <w:r>
@@ -214,7 +214,7 @@
         <w:tabs>
           <w:tab w:val="left" w:pos="0" w:leader="none"/>
         </w:tabs>
-        <w:ind w:start="720" w:hanging="360"/>
+        <w:ind w:left="720" w:hanging="360"/>
         <w:rPr/>
       </w:pPr>
       <w:r>
@@ -258,7 +258,7 @@
         <w:tabs>
           <w:tab w:val="left" w:pos="0" w:leader="none"/>
         </w:tabs>
-        <w:ind w:start="720" w:hanging="360"/>
+        <w:ind w:left="720" w:hanging="360"/>
         <w:rPr/>
       </w:pPr>
       <w:r>
@@ -276,7 +276,7 @@
         <w:tabs>
           <w:tab w:val="left" w:pos="0" w:leader="none"/>
         </w:tabs>
-        <w:ind w:start="720" w:hanging="360"/>
+        <w:ind w:left="720" w:hanging="360"/>
         <w:rPr/>
       </w:pPr>
       <w:r>
@@ -300,7 +300,7 @@
         <w:tabs>
           <w:tab w:val="left" w:pos="0" w:leader="none"/>
         </w:tabs>
-        <w:ind w:start="720" w:hanging="360"/>
+        <w:ind w:left="720" w:hanging="360"/>
         <w:rPr/>
       </w:pPr>
       <w:r>
@@ -334,7 +334,7 @@
         <w:tabs>
           <w:tab w:val="left" w:pos="0" w:leader="none"/>
         </w:tabs>
-        <w:ind w:start="720" w:hanging="360"/>
+        <w:ind w:left="720" w:hanging="360"/>
         <w:rPr/>
       </w:pPr>
       <w:r>
@@ -352,7 +352,7 @@
         <w:tabs>
           <w:tab w:val="left" w:pos="0" w:leader="none"/>
         </w:tabs>
-        <w:ind w:start="720" w:hanging="360"/>
+        <w:ind w:left="720" w:hanging="360"/>
         <w:rPr/>
       </w:pPr>
       <w:r>
@@ -370,7 +370,7 @@
         <w:tabs>
           <w:tab w:val="left" w:pos="0" w:leader="none"/>
         </w:tabs>
-        <w:ind w:start="720" w:hanging="360"/>
+        <w:ind w:left="720" w:hanging="360"/>
         <w:rPr/>
       </w:pPr>
       <w:r>
@@ -388,7 +388,7 @@
         <w:tabs>
           <w:tab w:val="left" w:pos="0" w:leader="none"/>
         </w:tabs>
-        <w:ind w:start="720" w:hanging="360"/>
+        <w:ind w:left="720" w:hanging="360"/>
         <w:rPr/>
       </w:pPr>
       <w:r>
@@ -406,7 +406,7 @@
         <w:tabs>
           <w:tab w:val="left" w:pos="0" w:leader="none"/>
         </w:tabs>
-        <w:ind w:start="720" w:hanging="360"/>
+        <w:ind w:left="720" w:hanging="360"/>
         <w:rPr/>
       </w:pPr>
       <w:r>
@@ -424,7 +424,7 @@
         <w:tabs>
           <w:tab w:val="left" w:pos="0" w:leader="none"/>
         </w:tabs>
-        <w:ind w:start="720" w:hanging="360"/>
+        <w:ind w:left="720" w:hanging="360"/>
         <w:rPr/>
       </w:pPr>
       <w:r>
@@ -564,7 +564,7 @@
         <w:tabs>
           <w:tab w:val="left" w:pos="0" w:leader="none"/>
         </w:tabs>
-        <w:ind w:start="720" w:hanging="360"/>
+        <w:ind w:left="720" w:hanging="360"/>
         <w:rPr/>
       </w:pPr>
       <w:r>
@@ -582,7 +582,7 @@
         <w:tabs>
           <w:tab w:val="left" w:pos="0" w:leader="none"/>
         </w:tabs>
-        <w:ind w:start="720" w:hanging="360"/>
+        <w:ind w:left="720" w:hanging="360"/>
         <w:rPr/>
       </w:pPr>
       <w:r>
@@ -600,7 +600,7 @@
         <w:tabs>
           <w:tab w:val="left" w:pos="0" w:leader="none"/>
         </w:tabs>
-        <w:ind w:start="720" w:hanging="360"/>
+        <w:ind w:left="720" w:hanging="360"/>
         <w:rPr/>
       </w:pPr>
       <w:r>
@@ -618,7 +618,7 @@
         <w:tabs>
           <w:tab w:val="left" w:pos="0" w:leader="none"/>
         </w:tabs>
-        <w:ind w:start="720" w:hanging="360"/>
+        <w:ind w:left="720" w:hanging="360"/>
         <w:rPr/>
       </w:pPr>
       <w:r>
@@ -646,7 +646,7 @@
         <w:tabs>
           <w:tab w:val="left" w:pos="0" w:leader="none"/>
         </w:tabs>
-        <w:ind w:start="720" w:hanging="360"/>
+        <w:ind w:left="720" w:hanging="360"/>
         <w:rPr/>
       </w:pPr>
       <w:r>
@@ -664,7 +664,7 @@
         <w:tabs>
           <w:tab w:val="left" w:pos="0" w:leader="none"/>
         </w:tabs>
-        <w:ind w:start="720" w:hanging="360"/>
+        <w:ind w:left="720" w:hanging="360"/>
         <w:rPr/>
       </w:pPr>
       <w:r>
@@ -682,7 +682,7 @@
         <w:tabs>
           <w:tab w:val="left" w:pos="0" w:leader="none"/>
         </w:tabs>
-        <w:ind w:start="720" w:hanging="360"/>
+        <w:ind w:left="720" w:hanging="360"/>
         <w:rPr/>
       </w:pPr>
       <w:r>
@@ -700,7 +700,7 @@
         <w:tabs>
           <w:tab w:val="left" w:pos="0" w:leader="none"/>
         </w:tabs>
-        <w:ind w:start="720" w:hanging="360"/>
+        <w:ind w:left="720" w:hanging="360"/>
         <w:rPr/>
       </w:pPr>
       <w:r>
@@ -718,7 +718,7 @@
         <w:tabs>
           <w:tab w:val="left" w:pos="0" w:leader="none"/>
         </w:tabs>
-        <w:ind w:start="720" w:hanging="360"/>
+        <w:ind w:left="720" w:hanging="360"/>
         <w:rPr/>
       </w:pPr>
       <w:r>
@@ -746,7 +746,7 @@
         <w:tabs>
           <w:tab w:val="left" w:pos="0" w:leader="none"/>
         </w:tabs>
-        <w:ind w:start="720" w:hanging="360"/>
+        <w:ind w:left="720" w:hanging="360"/>
         <w:rPr/>
       </w:pPr>
       <w:r>
@@ -764,7 +764,7 @@
         <w:tabs>
           <w:tab w:val="left" w:pos="0" w:leader="none"/>
         </w:tabs>
-        <w:ind w:start="720" w:hanging="360"/>
+        <w:ind w:left="720" w:hanging="360"/>
         <w:rPr/>
       </w:pPr>
       <w:r>
@@ -782,7 +782,7 @@
         <w:tabs>
           <w:tab w:val="left" w:pos="0" w:leader="none"/>
         </w:tabs>
-        <w:ind w:start="720" w:hanging="360"/>
+        <w:ind w:left="720" w:hanging="360"/>
         <w:rPr/>
       </w:pPr>
       <w:r>
@@ -800,7 +800,7 @@
         <w:tabs>
           <w:tab w:val="left" w:pos="0" w:leader="none"/>
         </w:tabs>
-        <w:ind w:start="720" w:hanging="360"/>
+        <w:ind w:left="720" w:hanging="360"/>
         <w:rPr/>
       </w:pPr>
       <w:r>
@@ -818,7 +818,7 @@
         <w:tabs>
           <w:tab w:val="left" w:pos="0" w:leader="none"/>
         </w:tabs>
-        <w:ind w:start="720" w:hanging="360"/>
+        <w:ind w:left="720" w:hanging="360"/>
         <w:rPr/>
       </w:pPr>
       <w:r>
@@ -836,7 +836,7 @@
         <w:tabs>
           <w:tab w:val="left" w:pos="0" w:leader="none"/>
         </w:tabs>
-        <w:ind w:start="720" w:hanging="360"/>
+        <w:ind w:left="720" w:hanging="360"/>
         <w:rPr/>
       </w:pPr>
       <w:r>
@@ -854,7 +854,7 @@
         <w:tabs>
           <w:tab w:val="left" w:pos="0" w:leader="none"/>
         </w:tabs>
-        <w:ind w:start="720" w:hanging="360"/>
+        <w:ind w:left="720" w:hanging="360"/>
         <w:rPr/>
       </w:pPr>
       <w:r>
@@ -872,7 +872,7 @@
         <w:tabs>
           <w:tab w:val="left" w:pos="0" w:leader="none"/>
         </w:tabs>
-        <w:ind w:start="720" w:hanging="360"/>
+        <w:ind w:left="720" w:hanging="360"/>
         <w:rPr/>
       </w:pPr>
       <w:r>
@@ -900,7 +900,7 @@
         <w:tabs>
           <w:tab w:val="left" w:pos="0" w:leader="none"/>
         </w:tabs>
-        <w:ind w:start="720" w:hanging="360"/>
+        <w:ind w:left="720" w:hanging="360"/>
         <w:rPr/>
       </w:pPr>
       <w:r>
@@ -918,7 +918,7 @@
         <w:tabs>
           <w:tab w:val="left" w:pos="0" w:leader="none"/>
         </w:tabs>
-        <w:ind w:start="720" w:hanging="360"/>
+        <w:ind w:left="720" w:hanging="360"/>
         <w:rPr/>
       </w:pPr>
       <w:r>
@@ -936,7 +936,7 @@
         <w:tabs>
           <w:tab w:val="left" w:pos="0" w:leader="none"/>
         </w:tabs>
-        <w:ind w:start="720" w:hanging="360"/>
+        <w:ind w:left="720" w:hanging="360"/>
         <w:rPr/>
       </w:pPr>
       <w:r>
@@ -954,7 +954,7 @@
         <w:tabs>
           <w:tab w:val="left" w:pos="0" w:leader="none"/>
         </w:tabs>
-        <w:ind w:start="720" w:hanging="360"/>
+        <w:ind w:left="720" w:hanging="360"/>
         <w:rPr/>
       </w:pPr>
       <w:r>
@@ -982,7 +982,7 @@
         <w:tabs>
           <w:tab w:val="left" w:pos="0" w:leader="none"/>
         </w:tabs>
-        <w:ind w:start="720" w:hanging="360"/>
+        <w:ind w:left="720" w:hanging="360"/>
         <w:rPr/>
       </w:pPr>
       <w:r>
@@ -1000,7 +1000,7 @@
         <w:tabs>
           <w:tab w:val="left" w:pos="0" w:leader="none"/>
         </w:tabs>
-        <w:ind w:start="720" w:hanging="360"/>
+        <w:ind w:left="720" w:hanging="360"/>
         <w:rPr/>
       </w:pPr>
       <w:r>
@@ -1018,7 +1018,7 @@
         <w:tabs>
           <w:tab w:val="left" w:pos="0" w:leader="none"/>
         </w:tabs>
-        <w:ind w:start="720" w:hanging="360"/>
+        <w:ind w:left="720" w:hanging="360"/>
         <w:rPr/>
       </w:pPr>
       <w:r>
@@ -1046,7 +1046,7 @@
         <w:tabs>
           <w:tab w:val="left" w:pos="0" w:leader="none"/>
         </w:tabs>
-        <w:ind w:start="720" w:hanging="360"/>
+        <w:ind w:left="720" w:hanging="360"/>
         <w:rPr/>
       </w:pPr>
       <w:r>
@@ -1064,7 +1064,7 @@
         <w:tabs>
           <w:tab w:val="left" w:pos="0" w:leader="none"/>
         </w:tabs>
-        <w:ind w:start="720" w:hanging="360"/>
+        <w:ind w:left="720" w:hanging="360"/>
         <w:rPr/>
       </w:pPr>
       <w:r>
@@ -1163,7 +1163,7 @@
         <w:tabs>
           <w:tab w:val="left" w:pos="0" w:leader="none"/>
         </w:tabs>
-        <w:ind w:start="720" w:hanging="360"/>
+        <w:ind w:left="720" w:hanging="360"/>
         <w:rPr/>
       </w:pPr>
       <w:r>
@@ -1181,7 +1181,7 @@
         <w:tabs>
           <w:tab w:val="left" w:pos="0" w:leader="none"/>
         </w:tabs>
-        <w:ind w:start="720" w:hanging="360"/>
+        <w:ind w:left="720" w:hanging="360"/>
         <w:rPr/>
       </w:pPr>
       <w:r>
@@ -1199,7 +1199,7 @@
         <w:tabs>
           <w:tab w:val="left" w:pos="0" w:leader="none"/>
         </w:tabs>
-        <w:ind w:start="720" w:hanging="360"/>
+        <w:ind w:left="720" w:hanging="360"/>
         <w:rPr/>
       </w:pPr>
       <w:r>
@@ -1217,7 +1217,7 @@
         <w:tabs>
           <w:tab w:val="left" w:pos="0" w:leader="none"/>
         </w:tabs>
-        <w:ind w:start="1080" w:hanging="360"/>
+        <w:ind w:left="1080" w:hanging="360"/>
         <w:rPr/>
       </w:pPr>
       <w:r>
@@ -1235,7 +1235,7 @@
         <w:tabs>
           <w:tab w:val="left" w:pos="0" w:leader="none"/>
         </w:tabs>
-        <w:ind w:start="1080" w:hanging="360"/>
+        <w:ind w:left="1080" w:hanging="360"/>
         <w:rPr/>
       </w:pPr>
       <w:r>
@@ -1253,7 +1253,7 @@
         <w:tabs>
           <w:tab w:val="left" w:pos="0" w:leader="none"/>
         </w:tabs>
-        <w:ind w:start="1080" w:hanging="360"/>
+        <w:ind w:left="1080" w:hanging="360"/>
         <w:rPr/>
       </w:pPr>
       <w:r>
@@ -1271,7 +1271,7 @@
         <w:tabs>
           <w:tab w:val="left" w:pos="0" w:leader="none"/>
         </w:tabs>
-        <w:ind w:start="720" w:hanging="360"/>
+        <w:ind w:left="720" w:hanging="360"/>
         <w:rPr/>
       </w:pPr>
       <w:r>
@@ -1289,7 +1289,7 @@
         <w:tabs>
           <w:tab w:val="left" w:pos="0" w:leader="none"/>
         </w:tabs>
-        <w:ind w:start="720" w:hanging="360"/>
+        <w:ind w:left="720" w:hanging="360"/>
         <w:rPr/>
       </w:pPr>
       <w:r>
@@ -1307,7 +1307,7 @@
         <w:tabs>
           <w:tab w:val="left" w:pos="0" w:leader="none"/>
         </w:tabs>
-        <w:ind w:start="720" w:hanging="360"/>
+        <w:ind w:left="720" w:hanging="360"/>
         <w:rPr/>
       </w:pPr>
       <w:r>
@@ -1325,7 +1325,7 @@
         <w:tabs>
           <w:tab w:val="left" w:pos="0" w:leader="none"/>
         </w:tabs>
-        <w:ind w:start="720" w:hanging="360"/>
+        <w:ind w:left="720" w:hanging="360"/>
         <w:rPr/>
       </w:pPr>
       <w:r>
@@ -1343,7 +1343,7 @@
         <w:tabs>
           <w:tab w:val="left" w:pos="0" w:leader="none"/>
         </w:tabs>
-        <w:ind w:start="720" w:hanging="360"/>
+        <w:ind w:left="720" w:hanging="360"/>
         <w:rPr/>
       </w:pPr>
       <w:r>
@@ -1371,7 +1371,7 @@
         <w:tabs>
           <w:tab w:val="left" w:pos="0" w:leader="none"/>
         </w:tabs>
-        <w:ind w:start="720" w:hanging="360"/>
+        <w:ind w:left="720" w:hanging="360"/>
         <w:rPr/>
       </w:pPr>
       <w:r>
@@ -1389,7 +1389,7 @@
         <w:tabs>
           <w:tab w:val="left" w:pos="0" w:leader="none"/>
         </w:tabs>
-        <w:ind w:start="720" w:hanging="360"/>
+        <w:ind w:left="720" w:hanging="360"/>
         <w:rPr/>
       </w:pPr>
       <w:r>
@@ -1407,7 +1407,7 @@
         <w:tabs>
           <w:tab w:val="left" w:pos="0" w:leader="none"/>
         </w:tabs>
-        <w:ind w:start="720" w:hanging="360"/>
+        <w:ind w:left="720" w:hanging="360"/>
         <w:rPr/>
       </w:pPr>
       <w:r>
@@ -1496,7 +1496,7 @@
         <w:tabs>
           <w:tab w:val="left" w:pos="0" w:leader="none"/>
         </w:tabs>
-        <w:ind w:start="720" w:hanging="360"/>
+        <w:ind w:left="720" w:hanging="360"/>
         <w:rPr/>
       </w:pPr>
       <w:r>
@@ -1514,7 +1514,7 @@
         <w:tabs>
           <w:tab w:val="left" w:pos="0" w:leader="none"/>
         </w:tabs>
-        <w:ind w:start="720" w:hanging="360"/>
+        <w:ind w:left="720" w:hanging="360"/>
         <w:rPr/>
       </w:pPr>
       <w:r>
@@ -1532,7 +1532,7 @@
         <w:tabs>
           <w:tab w:val="left" w:pos="0" w:leader="none"/>
         </w:tabs>
-        <w:ind w:start="720" w:hanging="360"/>
+        <w:ind w:left="720" w:hanging="360"/>
         <w:rPr/>
       </w:pPr>
       <w:r>
@@ -1621,7 +1621,7 @@
         <w:tabs>
           <w:tab w:val="left" w:pos="0" w:leader="none"/>
         </w:tabs>
-        <w:ind w:start="720" w:hanging="360"/>
+        <w:ind w:left="720" w:hanging="360"/>
         <w:rPr/>
       </w:pPr>
       <w:r>
@@ -1639,7 +1639,7 @@
         <w:tabs>
           <w:tab w:val="left" w:pos="0" w:leader="none"/>
         </w:tabs>
-        <w:ind w:start="720" w:hanging="360"/>
+        <w:ind w:left="720" w:hanging="360"/>
         <w:rPr/>
       </w:pPr>
       <w:r>
@@ -1657,7 +1657,7 @@
         <w:tabs>
           <w:tab w:val="left" w:pos="0" w:leader="none"/>
         </w:tabs>
-        <w:ind w:start="720" w:hanging="360"/>
+        <w:ind w:left="720" w:hanging="360"/>
         <w:rPr/>
       </w:pPr>
       <w:r>
@@ -1675,7 +1675,7 @@
         <w:tabs>
           <w:tab w:val="left" w:pos="0" w:leader="none"/>
         </w:tabs>
-        <w:ind w:start="720" w:hanging="360"/>
+        <w:ind w:left="720" w:hanging="360"/>
         <w:rPr/>
       </w:pPr>
       <w:r>
@@ -1693,7 +1693,7 @@
         <w:tabs>
           <w:tab w:val="left" w:pos="0" w:leader="none"/>
         </w:tabs>
-        <w:ind w:start="720" w:hanging="360"/>
+        <w:ind w:left="720" w:hanging="360"/>
         <w:rPr/>
       </w:pPr>
       <w:r>
@@ -1772,7 +1772,7 @@
         <w:tabs>
           <w:tab w:val="left" w:pos="0" w:leader="none"/>
         </w:tabs>
-        <w:ind w:start="720" w:hanging="360"/>
+        <w:ind w:left="720" w:hanging="360"/>
         <w:rPr/>
       </w:pPr>
       <w:r>
@@ -1790,7 +1790,7 @@
         <w:tabs>
           <w:tab w:val="left" w:pos="0" w:leader="none"/>
         </w:tabs>
-        <w:ind w:start="720" w:hanging="360"/>
+        <w:ind w:left="720" w:hanging="360"/>
         <w:rPr/>
       </w:pPr>
       <w:r>
@@ -1808,7 +1808,7 @@
         <w:tabs>
           <w:tab w:val="left" w:pos="0" w:leader="none"/>
         </w:tabs>
-        <w:ind w:start="720" w:hanging="360"/>
+        <w:ind w:left="720" w:hanging="360"/>
         <w:rPr/>
       </w:pPr>
       <w:r>
@@ -1867,7 +1867,7 @@
         <w:tabs>
           <w:tab w:val="left" w:pos="0" w:leader="none"/>
         </w:tabs>
-        <w:ind w:start="720" w:hanging="360"/>
+        <w:ind w:left="720" w:hanging="360"/>
         <w:rPr/>
       </w:pPr>
       <w:r>
@@ -1885,7 +1885,7 @@
         <w:tabs>
           <w:tab w:val="left" w:pos="0" w:leader="none"/>
         </w:tabs>
-        <w:ind w:start="720" w:hanging="360"/>
+        <w:ind w:left="720" w:hanging="360"/>
         <w:rPr/>
       </w:pPr>
       <w:r>
@@ -1903,7 +1903,7 @@
         <w:tabs>
           <w:tab w:val="left" w:pos="0" w:leader="none"/>
         </w:tabs>
-        <w:ind w:start="720" w:hanging="360"/>
+        <w:ind w:left="720" w:hanging="360"/>
         <w:rPr/>
       </w:pPr>
       <w:r>
@@ -1921,7 +1921,7 @@
         <w:tabs>
           <w:tab w:val="left" w:pos="0" w:leader="none"/>
         </w:tabs>
-        <w:ind w:start="720" w:hanging="360"/>
+        <w:ind w:left="720" w:hanging="360"/>
         <w:rPr/>
       </w:pPr>
       <w:r>
@@ -1949,7 +1949,7 @@
         <w:tabs>
           <w:tab w:val="left" w:pos="0" w:leader="none"/>
         </w:tabs>
-        <w:ind w:start="720" w:hanging="360"/>
+        <w:ind w:left="720" w:hanging="360"/>
         <w:rPr/>
       </w:pPr>
       <w:r>
@@ -1967,7 +1967,7 @@
         <w:tabs>
           <w:tab w:val="left" w:pos="0" w:leader="none"/>
         </w:tabs>
-        <w:ind w:start="720" w:hanging="360"/>
+        <w:ind w:left="720" w:hanging="360"/>
         <w:rPr/>
       </w:pPr>
       <w:r>
@@ -1985,7 +1985,7 @@
         <w:tabs>
           <w:tab w:val="left" w:pos="0" w:leader="none"/>
         </w:tabs>
-        <w:ind w:start="720" w:hanging="360"/>
+        <w:ind w:left="720" w:hanging="360"/>
         <w:rPr/>
       </w:pPr>
       <w:r>
@@ -2003,7 +2003,7 @@
         <w:tabs>
           <w:tab w:val="left" w:pos="0" w:leader="none"/>
         </w:tabs>
-        <w:ind w:start="720" w:hanging="360"/>
+        <w:ind w:left="720" w:hanging="360"/>
         <w:rPr/>
       </w:pPr>
       <w:r>
@@ -2021,7 +2021,7 @@
         <w:tabs>
           <w:tab w:val="left" w:pos="0" w:leader="none"/>
         </w:tabs>
-        <w:ind w:start="720" w:hanging="360"/>
+        <w:ind w:left="720" w:hanging="360"/>
         <w:rPr/>
       </w:pPr>
       <w:r>
@@ -2100,7 +2100,7 @@
         <w:tabs>
           <w:tab w:val="left" w:pos="0" w:leader="none"/>
         </w:tabs>
-        <w:ind w:start="720" w:hanging="360"/>
+        <w:ind w:left="720" w:hanging="360"/>
         <w:rPr/>
       </w:pPr>
       <w:r>
@@ -2118,7 +2118,7 @@
         <w:tabs>
           <w:tab w:val="left" w:pos="0" w:leader="none"/>
         </w:tabs>
-        <w:ind w:start="720" w:hanging="360"/>
+        <w:ind w:left="720" w:hanging="360"/>
         <w:rPr/>
       </w:pPr>
       <w:r>
@@ -2136,7 +2136,7 @@
         <w:tabs>
           <w:tab w:val="left" w:pos="0" w:leader="none"/>
         </w:tabs>
-        <w:ind w:start="720" w:hanging="360"/>
+        <w:ind w:left="720" w:hanging="360"/>
         <w:rPr/>
       </w:pPr>
       <w:r>
@@ -2154,7 +2154,7 @@
         <w:tabs>
           <w:tab w:val="left" w:pos="0" w:leader="none"/>
         </w:tabs>
-        <w:ind w:start="720" w:hanging="360"/>
+        <w:ind w:left="720" w:hanging="360"/>
         <w:rPr/>
       </w:pPr>
       <w:r>
@@ -2203,7 +2203,7 @@
         <w:tabs>
           <w:tab w:val="left" w:pos="0" w:leader="none"/>
         </w:tabs>
-        <w:ind w:start="720" w:hanging="360"/>
+        <w:ind w:left="720" w:hanging="360"/>
         <w:rPr/>
       </w:pPr>
       <w:r>
@@ -2221,7 +2221,7 @@
         <w:tabs>
           <w:tab w:val="left" w:pos="0" w:leader="none"/>
         </w:tabs>
-        <w:ind w:start="720" w:hanging="360"/>
+        <w:ind w:left="720" w:hanging="360"/>
         <w:rPr/>
       </w:pPr>
       <w:r>
@@ -2281,7 +2281,7 @@
         <w:tabs>
           <w:tab w:val="left" w:pos="0" w:leader="none"/>
         </w:tabs>
-        <w:ind w:start="720" w:hanging="360"/>
+        <w:ind w:left="720" w:hanging="360"/>
         <w:rPr/>
       </w:pPr>
       <w:r>
@@ -2299,7 +2299,7 @@
         <w:tabs>
           <w:tab w:val="left" w:pos="0" w:leader="none"/>
         </w:tabs>
-        <w:ind w:start="720" w:hanging="360"/>
+        <w:ind w:left="720" w:hanging="360"/>
         <w:rPr/>
       </w:pPr>
       <w:r>
@@ -2317,7 +2317,7 @@
         <w:tabs>
           <w:tab w:val="left" w:pos="0" w:leader="none"/>
         </w:tabs>
-        <w:ind w:start="720" w:hanging="360"/>
+        <w:ind w:left="720" w:hanging="360"/>
         <w:rPr/>
       </w:pPr>
       <w:r>
@@ -2341,7 +2341,7 @@
         <w:tabs>
           <w:tab w:val="left" w:pos="0" w:leader="none"/>
         </w:tabs>
-        <w:ind w:start="720" w:hanging="360"/>
+        <w:ind w:left="720" w:hanging="360"/>
         <w:rPr/>
       </w:pPr>
       <w:r>
@@ -2359,7 +2359,7 @@
         <w:tabs>
           <w:tab w:val="left" w:pos="0" w:leader="none"/>
         </w:tabs>
-        <w:ind w:start="720" w:hanging="360"/>
+        <w:ind w:left="720" w:hanging="360"/>
         <w:rPr/>
       </w:pPr>
       <w:r>
@@ -2377,7 +2377,7 @@
         <w:tabs>
           <w:tab w:val="left" w:pos="0" w:leader="none"/>
         </w:tabs>
-        <w:ind w:start="720" w:hanging="360"/>
+        <w:ind w:left="720" w:hanging="360"/>
         <w:rPr/>
       </w:pPr>
       <w:r>
@@ -2436,7 +2436,7 @@
         <w:tabs>
           <w:tab w:val="left" w:pos="0" w:leader="none"/>
         </w:tabs>
-        <w:ind w:start="720" w:hanging="360"/>
+        <w:ind w:left="720" w:hanging="360"/>
         <w:rPr/>
       </w:pPr>
       <w:r>
@@ -2454,7 +2454,7 @@
         <w:tabs>
           <w:tab w:val="left" w:pos="0" w:leader="none"/>
         </w:tabs>
-        <w:ind w:start="720" w:hanging="360"/>
+        <w:ind w:left="720" w:hanging="360"/>
         <w:rPr/>
       </w:pPr>
       <w:r>
@@ -2472,7 +2472,7 @@
         <w:tabs>
           <w:tab w:val="left" w:pos="0" w:leader="none"/>
         </w:tabs>
-        <w:ind w:start="720" w:hanging="360"/>
+        <w:ind w:left="720" w:hanging="360"/>
         <w:rPr/>
       </w:pPr>
       <w:r>
@@ -2490,7 +2490,7 @@
         <w:tabs>
           <w:tab w:val="left" w:pos="0" w:leader="none"/>
         </w:tabs>
-        <w:ind w:start="720" w:hanging="360"/>
+        <w:ind w:left="720" w:hanging="360"/>
         <w:rPr/>
       </w:pPr>
       <w:r>
@@ -2508,7 +2508,7 @@
         <w:tabs>
           <w:tab w:val="left" w:pos="0" w:leader="none"/>
         </w:tabs>
-        <w:ind w:start="720" w:hanging="360"/>
+        <w:ind w:left="720" w:hanging="360"/>
         <w:rPr/>
       </w:pPr>
       <w:r>
@@ -2526,7 +2526,7 @@
         <w:tabs>
           <w:tab w:val="left" w:pos="0" w:leader="none"/>
         </w:tabs>
-        <w:ind w:start="720" w:hanging="360"/>
+        <w:ind w:left="720" w:hanging="360"/>
         <w:rPr/>
       </w:pPr>
       <w:r>
@@ -2575,7 +2575,7 @@
         <w:tabs>
           <w:tab w:val="left" w:pos="0" w:leader="none"/>
         </w:tabs>
-        <w:ind w:start="720" w:hanging="360"/>
+        <w:ind w:left="720" w:hanging="360"/>
         <w:rPr/>
       </w:pPr>
       <w:r>
@@ -2593,7 +2593,7 @@
         <w:tabs>
           <w:tab w:val="left" w:pos="0" w:leader="none"/>
         </w:tabs>
-        <w:ind w:start="720" w:hanging="360"/>
+        <w:ind w:left="720" w:hanging="360"/>
         <w:rPr/>
       </w:pPr>
       <w:r>
@@ -2611,7 +2611,7 @@
         <w:tabs>
           <w:tab w:val="left" w:pos="0" w:leader="none"/>
         </w:tabs>
-        <w:ind w:start="720" w:hanging="360"/>
+        <w:ind w:left="720" w:hanging="360"/>
         <w:rPr/>
       </w:pPr>
       <w:r>
@@ -2629,7 +2629,7 @@
         <w:tabs>
           <w:tab w:val="left" w:pos="0" w:leader="none"/>
         </w:tabs>
-        <w:ind w:start="720" w:hanging="360"/>
+        <w:ind w:left="720" w:hanging="360"/>
         <w:rPr/>
       </w:pPr>
       <w:r>
@@ -2647,7 +2647,7 @@
         <w:tabs>
           <w:tab w:val="left" w:pos="0" w:leader="none"/>
         </w:tabs>
-        <w:ind w:start="720" w:hanging="360"/>
+        <w:ind w:left="720" w:hanging="360"/>
         <w:rPr/>
       </w:pPr>
       <w:r>
@@ -2665,7 +2665,7 @@
         <w:tabs>
           <w:tab w:val="left" w:pos="0" w:leader="none"/>
         </w:tabs>
-        <w:ind w:start="720" w:hanging="360"/>
+        <w:ind w:left="720" w:hanging="360"/>
         <w:rPr/>
       </w:pPr>
       <w:r>
@@ -2693,7 +2693,7 @@
         <w:tabs>
           <w:tab w:val="left" w:pos="0" w:leader="none"/>
         </w:tabs>
-        <w:ind w:start="720" w:hanging="360"/>
+        <w:ind w:left="720" w:hanging="360"/>
         <w:rPr/>
       </w:pPr>
       <w:r>
@@ -2711,7 +2711,7 @@
         <w:tabs>
           <w:tab w:val="left" w:pos="0" w:leader="none"/>
         </w:tabs>
-        <w:ind w:start="720" w:hanging="360"/>
+        <w:ind w:left="720" w:hanging="360"/>
         <w:rPr/>
       </w:pPr>
       <w:r>
@@ -2729,7 +2729,7 @@
         <w:tabs>
           <w:tab w:val="left" w:pos="0" w:leader="none"/>
         </w:tabs>
-        <w:ind w:start="720" w:hanging="360"/>
+        <w:ind w:left="720" w:hanging="360"/>
         <w:rPr/>
       </w:pPr>
       <w:r>
@@ -2747,7 +2747,7 @@
         <w:tabs>
           <w:tab w:val="left" w:pos="0" w:leader="none"/>
         </w:tabs>
-        <w:ind w:start="720" w:hanging="360"/>
+        <w:ind w:left="720" w:hanging="360"/>
         <w:rPr/>
       </w:pPr>
       <w:r>
@@ -2765,7 +2765,7 @@
         <w:tabs>
           <w:tab w:val="left" w:pos="0" w:leader="none"/>
         </w:tabs>
-        <w:ind w:start="720" w:hanging="360"/>
+        <w:ind w:left="720" w:hanging="360"/>
         <w:rPr/>
       </w:pPr>
       <w:r>
@@ -2875,7 +2875,7 @@
         <w:tabs>
           <w:tab w:val="left" w:pos="0" w:leader="none"/>
         </w:tabs>
-        <w:ind w:start="720" w:hanging="360"/>
+        <w:ind w:left="720" w:hanging="360"/>
         <w:rPr/>
       </w:pPr>
       <w:r>
@@ -2893,7 +2893,7 @@
         <w:tabs>
           <w:tab w:val="left" w:pos="0" w:leader="none"/>
         </w:tabs>
-        <w:ind w:start="720" w:hanging="360"/>
+        <w:ind w:left="720" w:hanging="360"/>
         <w:rPr/>
       </w:pPr>
       <w:r>
@@ -2911,7 +2911,7 @@
         <w:tabs>
           <w:tab w:val="left" w:pos="0" w:leader="none"/>
         </w:tabs>
-        <w:ind w:start="720" w:hanging="360"/>
+        <w:ind w:left="720" w:hanging="360"/>
         <w:rPr/>
       </w:pPr>
       <w:r>
@@ -2929,7 +2929,7 @@
         <w:tabs>
           <w:tab w:val="left" w:pos="0" w:leader="none"/>
         </w:tabs>
-        <w:ind w:start="720" w:hanging="360"/>
+        <w:ind w:left="720" w:hanging="360"/>
         <w:rPr/>
       </w:pPr>
       <w:r>
@@ -2947,7 +2947,7 @@
         <w:tabs>
           <w:tab w:val="left" w:pos="0" w:leader="none"/>
         </w:tabs>
-        <w:ind w:start="720" w:hanging="360"/>
+        <w:ind w:left="720" w:hanging="360"/>
         <w:rPr/>
       </w:pPr>
       <w:r>
@@ -2965,7 +2965,7 @@
         <w:tabs>
           <w:tab w:val="left" w:pos="0" w:leader="none"/>
         </w:tabs>
-        <w:ind w:start="720" w:hanging="360"/>
+        <w:ind w:left="720" w:hanging="360"/>
         <w:rPr/>
       </w:pPr>
       <w:r>
@@ -3054,7 +3054,7 @@
         <w:tabs>
           <w:tab w:val="left" w:pos="0" w:leader="none"/>
         </w:tabs>
-        <w:ind w:start="720" w:hanging="360"/>
+        <w:ind w:left="720" w:hanging="360"/>
         <w:rPr/>
       </w:pPr>
       <w:r>
@@ -3072,7 +3072,7 @@
         <w:tabs>
           <w:tab w:val="left" w:pos="0" w:leader="none"/>
         </w:tabs>
-        <w:ind w:start="720" w:hanging="360"/>
+        <w:ind w:left="720" w:hanging="360"/>
         <w:rPr/>
       </w:pPr>
       <w:r>
@@ -3090,7 +3090,7 @@
         <w:tabs>
           <w:tab w:val="left" w:pos="0" w:leader="none"/>
         </w:tabs>
-        <w:ind w:start="720" w:hanging="360"/>
+        <w:ind w:left="720" w:hanging="360"/>
         <w:rPr/>
       </w:pPr>
       <w:r>
@@ -3209,7 +3209,7 @@
         <w:tabs>
           <w:tab w:val="left" w:pos="0" w:leader="none"/>
         </w:tabs>
-        <w:ind w:start="720" w:hanging="360"/>
+        <w:ind w:left="720" w:hanging="360"/>
         <w:rPr/>
       </w:pPr>
       <w:r>
@@ -3227,7 +3227,7 @@
         <w:tabs>
           <w:tab w:val="left" w:pos="0" w:leader="none"/>
         </w:tabs>
-        <w:ind w:start="720" w:hanging="360"/>
+        <w:ind w:left="720" w:hanging="360"/>
         <w:rPr/>
       </w:pPr>
       <w:r>
@@ -3245,7 +3245,7 @@
         <w:tabs>
           <w:tab w:val="left" w:pos="0" w:leader="none"/>
         </w:tabs>
-        <w:ind w:start="720" w:hanging="360"/>
+        <w:ind w:left="720" w:hanging="360"/>
         <w:rPr/>
       </w:pPr>
       <w:r>
@@ -3263,7 +3263,7 @@
         <w:tabs>
           <w:tab w:val="left" w:pos="0" w:leader="none"/>
         </w:tabs>
-        <w:ind w:start="720" w:hanging="360"/>
+        <w:ind w:left="720" w:hanging="360"/>
         <w:rPr/>
       </w:pPr>
       <w:r>
@@ -3281,7 +3281,7 @@
         <w:tabs>
           <w:tab w:val="left" w:pos="0" w:leader="none"/>
         </w:tabs>
-        <w:ind w:start="720" w:hanging="360"/>
+        <w:ind w:left="720" w:hanging="360"/>
         <w:rPr/>
       </w:pPr>
       <w:r>
@@ -3299,7 +3299,7 @@
         <w:tabs>
           <w:tab w:val="left" w:pos="0" w:leader="none"/>
         </w:tabs>
-        <w:ind w:start="720" w:hanging="360"/>
+        <w:ind w:left="720" w:hanging="360"/>
         <w:rPr/>
       </w:pPr>
       <w:r>
@@ -3398,7 +3398,7 @@
         <w:tabs>
           <w:tab w:val="left" w:pos="0" w:leader="none"/>
         </w:tabs>
-        <w:ind w:start="720" w:hanging="360"/>
+        <w:ind w:left="720" w:hanging="360"/>
         <w:rPr/>
       </w:pPr>
       <w:r>
@@ -3416,7 +3416,7 @@
         <w:tabs>
           <w:tab w:val="left" w:pos="0" w:leader="none"/>
         </w:tabs>
-        <w:ind w:start="720" w:hanging="360"/>
+        <w:ind w:left="720" w:hanging="360"/>
         <w:rPr/>
       </w:pPr>
       <w:r>
@@ -3434,7 +3434,7 @@
         <w:tabs>
           <w:tab w:val="left" w:pos="0" w:leader="none"/>
         </w:tabs>
-        <w:ind w:start="720" w:hanging="360"/>
+        <w:ind w:left="720" w:hanging="360"/>
         <w:rPr/>
       </w:pPr>
       <w:r>
@@ -3452,7 +3452,7 @@
         <w:tabs>
           <w:tab w:val="left" w:pos="0" w:leader="none"/>
         </w:tabs>
-        <w:ind w:start="720" w:hanging="360"/>
+        <w:ind w:left="720" w:hanging="360"/>
         <w:rPr/>
       </w:pPr>
       <w:r>
@@ -3470,7 +3470,7 @@
         <w:tabs>
           <w:tab w:val="left" w:pos="0" w:leader="none"/>
         </w:tabs>
-        <w:ind w:start="720" w:hanging="360"/>
+        <w:ind w:left="720" w:hanging="360"/>
         <w:rPr/>
       </w:pPr>
       <w:r>
@@ -3519,7 +3519,7 @@
         <w:tabs>
           <w:tab w:val="left" w:pos="0" w:leader="none"/>
         </w:tabs>
-        <w:ind w:start="720" w:hanging="360"/>
+        <w:ind w:left="720" w:hanging="360"/>
         <w:rPr/>
       </w:pPr>
       <w:r>
@@ -3537,7 +3537,7 @@
         <w:tabs>
           <w:tab w:val="left" w:pos="0" w:leader="none"/>
         </w:tabs>
-        <w:ind w:start="720" w:hanging="360"/>
+        <w:ind w:left="720" w:hanging="360"/>
         <w:rPr/>
       </w:pPr>
       <w:r>
@@ -3555,7 +3555,7 @@
         <w:tabs>
           <w:tab w:val="left" w:pos="0" w:leader="none"/>
         </w:tabs>
-        <w:ind w:start="720" w:hanging="360"/>
+        <w:ind w:left="720" w:hanging="360"/>
         <w:rPr/>
       </w:pPr>
       <w:r>
@@ -3604,7 +3604,7 @@
         <w:tabs>
           <w:tab w:val="left" w:pos="0" w:leader="none"/>
         </w:tabs>
-        <w:ind w:start="720" w:hanging="360"/>
+        <w:ind w:left="720" w:hanging="360"/>
         <w:rPr/>
       </w:pPr>
       <w:r>
@@ -3622,7 +3622,7 @@
         <w:tabs>
           <w:tab w:val="left" w:pos="0" w:leader="none"/>
         </w:tabs>
-        <w:ind w:start="720" w:hanging="360"/>
+        <w:ind w:left="720" w:hanging="360"/>
         <w:rPr/>
       </w:pPr>
       <w:r>
@@ -3640,7 +3640,7 @@
         <w:tabs>
           <w:tab w:val="left" w:pos="0" w:leader="none"/>
         </w:tabs>
-        <w:ind w:start="720" w:hanging="360"/>
+        <w:ind w:left="720" w:hanging="360"/>
         <w:rPr/>
       </w:pPr>
       <w:r>
@@ -3729,7 +3729,7 @@
         <w:tabs>
           <w:tab w:val="left" w:pos="0" w:leader="none"/>
         </w:tabs>
-        <w:ind w:start="720" w:hanging="360"/>
+        <w:ind w:left="720" w:hanging="360"/>
         <w:rPr/>
       </w:pPr>
       <w:r>
@@ -3747,7 +3747,7 @@
         <w:tabs>
           <w:tab w:val="left" w:pos="0" w:leader="none"/>
         </w:tabs>
-        <w:ind w:start="720" w:hanging="360"/>
+        <w:ind w:left="720" w:hanging="360"/>
         <w:rPr/>
       </w:pPr>
       <w:r>
@@ -3765,7 +3765,7 @@
         <w:tabs>
           <w:tab w:val="left" w:pos="0" w:leader="none"/>
         </w:tabs>
-        <w:ind w:start="720" w:hanging="360"/>
+        <w:ind w:left="720" w:hanging="360"/>
         <w:rPr/>
       </w:pPr>
       <w:r>
@@ -3814,7 +3814,7 @@
         <w:tabs>
           <w:tab w:val="left" w:pos="0" w:leader="none"/>
         </w:tabs>
-        <w:ind w:start="720" w:hanging="360"/>
+        <w:ind w:left="720" w:hanging="360"/>
         <w:rPr/>
       </w:pPr>
       <w:r>
@@ -3832,7 +3832,7 @@
         <w:tabs>
           <w:tab w:val="left" w:pos="0" w:leader="none"/>
         </w:tabs>
-        <w:ind w:start="720" w:hanging="360"/>
+        <w:ind w:left="720" w:hanging="360"/>
         <w:rPr/>
       </w:pPr>
       <w:r>
@@ -3850,7 +3850,7 @@
         <w:tabs>
           <w:tab w:val="left" w:pos="0" w:leader="none"/>
         </w:tabs>
-        <w:ind w:start="720" w:hanging="360"/>
+        <w:ind w:left="720" w:hanging="360"/>
         <w:rPr/>
       </w:pPr>
       <w:r>
@@ -3899,7 +3899,7 @@
         <w:tabs>
           <w:tab w:val="left" w:pos="0" w:leader="none"/>
         </w:tabs>
-        <w:ind w:start="720" w:hanging="360"/>
+        <w:ind w:left="720" w:hanging="360"/>
         <w:rPr/>
       </w:pPr>
       <w:r>
@@ -3917,7 +3917,7 @@
         <w:tabs>
           <w:tab w:val="left" w:pos="0" w:leader="none"/>
         </w:tabs>
-        <w:ind w:start="720" w:hanging="360"/>
+        <w:ind w:left="720" w:hanging="360"/>
         <w:rPr/>
       </w:pPr>
       <w:r>
@@ -3935,7 +3935,7 @@
         <w:tabs>
           <w:tab w:val="left" w:pos="0" w:leader="none"/>
         </w:tabs>
-        <w:ind w:start="720" w:hanging="360"/>
+        <w:ind w:left="720" w:hanging="360"/>
         <w:rPr/>
       </w:pPr>
       <w:r>
@@ -3953,7 +3953,7 @@
         <w:tabs>
           <w:tab w:val="left" w:pos="0" w:leader="none"/>
         </w:tabs>
-        <w:ind w:start="720" w:hanging="360"/>
+        <w:ind w:left="720" w:hanging="360"/>
         <w:rPr/>
       </w:pPr>
       <w:r>
@@ -4002,7 +4002,7 @@
         <w:tabs>
           <w:tab w:val="left" w:pos="0" w:leader="none"/>
         </w:tabs>
-        <w:ind w:start="720" w:hanging="360"/>
+        <w:ind w:left="720" w:hanging="360"/>
         <w:rPr/>
       </w:pPr>
       <w:r>
@@ -4020,7 +4020,7 @@
         <w:tabs>
           <w:tab w:val="left" w:pos="0" w:leader="none"/>
         </w:tabs>
-        <w:ind w:start="720" w:hanging="360"/>
+        <w:ind w:left="720" w:hanging="360"/>
         <w:rPr/>
       </w:pPr>
       <w:r>
@@ -4038,7 +4038,7 @@
         <w:tabs>
           <w:tab w:val="left" w:pos="0" w:leader="none"/>
         </w:tabs>
-        <w:ind w:start="720" w:hanging="360"/>
+        <w:ind w:left="720" w:hanging="360"/>
         <w:rPr/>
       </w:pPr>
       <w:r>
@@ -4087,7 +4087,7 @@
         <w:tabs>
           <w:tab w:val="left" w:pos="0" w:leader="none"/>
         </w:tabs>
-        <w:ind w:start="720" w:hanging="360"/>
+        <w:ind w:left="720" w:hanging="360"/>
         <w:rPr/>
       </w:pPr>
       <w:r>
@@ -4105,7 +4105,7 @@
         <w:tabs>
           <w:tab w:val="left" w:pos="0" w:leader="none"/>
         </w:tabs>
-        <w:ind w:start="720" w:hanging="360"/>
+        <w:ind w:left="720" w:hanging="360"/>
         <w:rPr/>
       </w:pPr>
       <w:r>
@@ -4123,7 +4123,7 @@
         <w:tabs>
           <w:tab w:val="left" w:pos="0" w:leader="none"/>
         </w:tabs>
-        <w:ind w:start="720" w:hanging="360"/>
+        <w:ind w:left="720" w:hanging="360"/>
         <w:rPr/>
       </w:pPr>
       <w:r>
@@ -4182,7 +4182,7 @@
         <w:tabs>
           <w:tab w:val="left" w:pos="0" w:leader="none"/>
         </w:tabs>
-        <w:ind w:start="720" w:hanging="360"/>
+        <w:ind w:left="720" w:hanging="360"/>
         <w:rPr/>
       </w:pPr>
       <w:r>
@@ -4251,7 +4251,7 @@
         <w:tabs>
           <w:tab w:val="left" w:pos="0" w:leader="none"/>
         </w:tabs>
-        <w:ind w:start="720" w:hanging="360"/>
+        <w:ind w:left="720" w:hanging="360"/>
         <w:rPr/>
       </w:pPr>
       <w:r>
@@ -4269,7 +4269,7 @@
         <w:tabs>
           <w:tab w:val="left" w:pos="0" w:leader="none"/>
         </w:tabs>
-        <w:ind w:start="720" w:hanging="360"/>
+        <w:ind w:left="720" w:hanging="360"/>
         <w:rPr/>
       </w:pPr>
       <w:r>
@@ -4287,7 +4287,7 @@
         <w:tabs>
           <w:tab w:val="left" w:pos="0" w:leader="none"/>
         </w:tabs>
-        <w:ind w:start="720" w:hanging="360"/>
+        <w:ind w:left="720" w:hanging="360"/>
         <w:rPr/>
       </w:pPr>
       <w:r>
@@ -4305,7 +4305,7 @@
         <w:tabs>
           <w:tab w:val="left" w:pos="0" w:leader="none"/>
         </w:tabs>
-        <w:ind w:start="720" w:hanging="360"/>
+        <w:ind w:left="720" w:hanging="360"/>
         <w:rPr/>
       </w:pPr>
       <w:r>
@@ -4364,7 +4364,7 @@
         <w:tabs>
           <w:tab w:val="left" w:pos="0" w:leader="none"/>
         </w:tabs>
-        <w:ind w:start="720" w:hanging="360"/>
+        <w:ind w:left="720" w:hanging="360"/>
         <w:rPr/>
       </w:pPr>
       <w:r>
@@ -4413,7 +4413,7 @@
         <w:tabs>
           <w:tab w:val="left" w:pos="0" w:leader="none"/>
         </w:tabs>
-        <w:ind w:start="720" w:hanging="360"/>
+        <w:ind w:left="720" w:hanging="360"/>
         <w:rPr/>
       </w:pPr>
       <w:r>
@@ -4431,7 +4431,7 @@
         <w:tabs>
           <w:tab w:val="left" w:pos="0" w:leader="none"/>
         </w:tabs>
-        <w:ind w:start="720" w:hanging="360"/>
+        <w:ind w:left="720" w:hanging="360"/>
         <w:rPr/>
       </w:pPr>
       <w:r>
@@ -4449,7 +4449,7 @@
         <w:tabs>
           <w:tab w:val="left" w:pos="0" w:leader="none"/>
         </w:tabs>
-        <w:ind w:start="720" w:hanging="360"/>
+        <w:ind w:left="720" w:hanging="360"/>
         <w:rPr/>
       </w:pPr>
       <w:r>
@@ -4508,7 +4508,7 @@
         <w:tabs>
           <w:tab w:val="left" w:pos="0" w:leader="none"/>
         </w:tabs>
-        <w:ind w:start="720" w:hanging="360"/>
+        <w:ind w:left="720" w:hanging="360"/>
         <w:rPr/>
       </w:pPr>
       <w:r>
@@ -4526,7 +4526,7 @@
         <w:tabs>
           <w:tab w:val="left" w:pos="0" w:leader="none"/>
         </w:tabs>
-        <w:ind w:start="720" w:hanging="360"/>
+        <w:ind w:left="720" w:hanging="360"/>
         <w:rPr/>
       </w:pPr>
       <w:r>
@@ -4636,7 +4636,7 @@
         <w:tabs>
           <w:tab w:val="left" w:pos="0" w:leader="none"/>
         </w:tabs>
-        <w:ind w:start="720" w:hanging="360"/>
+        <w:ind w:left="720" w:hanging="360"/>
         <w:rPr/>
       </w:pPr>
       <w:r>
@@ -4654,7 +4654,7 @@
         <w:tabs>
           <w:tab w:val="left" w:pos="0" w:leader="none"/>
         </w:tabs>
-        <w:ind w:start="720" w:hanging="360"/>
+        <w:ind w:left="720" w:hanging="360"/>
         <w:rPr/>
       </w:pPr>
       <w:r>
@@ -4672,7 +4672,7 @@
         <w:tabs>
           <w:tab w:val="left" w:pos="0" w:leader="none"/>
         </w:tabs>
-        <w:ind w:start="720" w:hanging="360"/>
+        <w:ind w:left="720" w:hanging="360"/>
         <w:rPr/>
       </w:pPr>
       <w:r>
@@ -4800,7 +4800,7 @@
   <w:p>
     <w:pPr>
       <w:pStyle w:val="Footer"/>
-      <w:jc w:val="end"/>
+      <w:jc w:val="right"/>
       <w:rPr/>
     </w:pPr>
     <w:r>
@@ -4851,12 +4851,12 @@
       <w:numFmt w:val="none"/>
       <w:suff w:val="nothing"/>
       <w:lvlText w:val=""/>
-      <w:lvlJc w:val="start"/>
+      <w:lvlJc w:val="left"/>
       <w:pPr>
         <w:tabs>
           <w:tab w:val="num" w:pos="432"/>
         </w:tabs>
-        <w:ind w:start="432" w:hanging="432"/>
+        <w:ind w:left="432" w:hanging="432"/>
       </w:pPr>
     </w:lvl>
     <w:lvl w:ilvl="1">
@@ -4864,12 +4864,12 @@
       <w:numFmt w:val="none"/>
       <w:suff w:val="nothing"/>
       <w:lvlText w:val=""/>
-      <w:lvlJc w:val="start"/>
+      <w:lvlJc w:val="left"/>
       <w:pPr>
         <w:tabs>
           <w:tab w:val="num" w:pos="576"/>
         </w:tabs>
-        <w:ind w:start="576" w:hanging="576"/>
+        <w:ind w:left="576" w:hanging="576"/>
       </w:pPr>
     </w:lvl>
     <w:lvl w:ilvl="2">
@@ -4877,12 +4877,12 @@
       <w:numFmt w:val="none"/>
       <w:suff w:val="nothing"/>
       <w:lvlText w:val=""/>
-      <w:lvlJc w:val="start"/>
+      <w:lvlJc w:val="left"/>
       <w:pPr>
         <w:tabs>
           <w:tab w:val="num" w:pos="720"/>
         </w:tabs>
-        <w:ind w:start="720" w:hanging="720"/>
+        <w:ind w:left="720" w:hanging="720"/>
       </w:pPr>
     </w:lvl>
     <w:lvl w:ilvl="3">
@@ -4890,12 +4890,12 @@
       <w:numFmt w:val="none"/>
       <w:suff w:val="nothing"/>
       <w:lvlText w:val=""/>
-      <w:lvlJc w:val="start"/>
+      <w:lvlJc w:val="left"/>
       <w:pPr>
         <w:tabs>
           <w:tab w:val="num" w:pos="864"/>
         </w:tabs>
-        <w:ind w:start="864" w:hanging="864"/>
+        <w:ind w:left="864" w:hanging="864"/>
       </w:pPr>
     </w:lvl>
     <w:lvl w:ilvl="4">
@@ -4903,12 +4903,12 @@
       <w:numFmt w:val="none"/>
       <w:suff w:val="nothing"/>
       <w:lvlText w:val=""/>
-      <w:lvlJc w:val="start"/>
+      <w:lvlJc w:val="left"/>
       <w:pPr>
         <w:tabs>
           <w:tab w:val="num" w:pos="1008"/>
         </w:tabs>
-        <w:ind w:start="1008" w:hanging="1008"/>
+        <w:ind w:left="1008" w:hanging="1008"/>
       </w:pPr>
     </w:lvl>
     <w:lvl w:ilvl="5">
@@ -4916,12 +4916,12 @@
       <w:numFmt w:val="none"/>
       <w:suff w:val="nothing"/>
       <w:lvlText w:val=""/>
-      <w:lvlJc w:val="start"/>
+      <w:lvlJc w:val="left"/>
       <w:pPr>
         <w:tabs>
           <w:tab w:val="num" w:pos="1152"/>
         </w:tabs>
-        <w:ind w:start="1152" w:hanging="1152"/>
+        <w:ind w:left="1152" w:hanging="1152"/>
       </w:pPr>
     </w:lvl>
     <w:lvl w:ilvl="6">
@@ -4929,12 +4929,12 @@
       <w:numFmt w:val="none"/>
       <w:suff w:val="nothing"/>
       <w:lvlText w:val=""/>
-      <w:lvlJc w:val="start"/>
+      <w:lvlJc w:val="left"/>
       <w:pPr>
         <w:tabs>
           <w:tab w:val="num" w:pos="1296"/>
         </w:tabs>
-        <w:ind w:start="1296" w:hanging="1296"/>
+        <w:ind w:left="1296" w:hanging="1296"/>
       </w:pPr>
     </w:lvl>
     <w:lvl w:ilvl="7">
@@ -4942,12 +4942,12 @@
       <w:numFmt w:val="none"/>
       <w:suff w:val="nothing"/>
       <w:lvlText w:val=""/>
-      <w:lvlJc w:val="start"/>
+      <w:lvlJc w:val="left"/>
       <w:pPr>
         <w:tabs>
           <w:tab w:val="num" w:pos="1440"/>
         </w:tabs>
-        <w:ind w:start="1440" w:hanging="1440"/>
+        <w:ind w:left="1440" w:hanging="1440"/>
       </w:pPr>
     </w:lvl>
     <w:lvl w:ilvl="8">
@@ -4955,12 +4955,12 @@
       <w:numFmt w:val="none"/>
       <w:suff w:val="nothing"/>
       <w:lvlText w:val=""/>
-      <w:lvlJc w:val="start"/>
+      <w:lvlJc w:val="left"/>
       <w:pPr>
         <w:tabs>
           <w:tab w:val="num" w:pos="1584"/>
         </w:tabs>
-        <w:ind w:start="1584" w:hanging="1584"/>
+        <w:ind w:left="1584" w:hanging="1584"/>
       </w:pPr>
     </w:lvl>
   </w:abstractNum>
@@ -4969,12 +4969,12 @@
       <w:start w:val="1"/>
       <w:numFmt w:val="decimal"/>
       <w:lvlText w:val="%1."/>
-      <w:lvlJc w:val="start"/>
+      <w:lvlJc w:val="left"/>
       <w:pPr>
         <w:tabs>
           <w:tab w:val="num" w:pos="720"/>
         </w:tabs>
-        <w:ind w:start="720" w:hanging="360"/>
+        <w:ind w:left="720" w:hanging="360"/>
       </w:pPr>
       <w:rPr/>
     </w:lvl>
@@ -4982,12 +4982,12 @@
       <w:start w:val="1"/>
       <w:numFmt w:val="decimal"/>
       <w:lvlText w:val="%2."/>
-      <w:lvlJc w:val="start"/>
+      <w:lvlJc w:val="left"/>
       <w:pPr>
         <w:tabs>
           <w:tab w:val="num" w:pos="1080"/>
         </w:tabs>
-        <w:ind w:start="1080" w:hanging="360"/>
+        <w:ind w:left="1080" w:hanging="360"/>
       </w:pPr>
       <w:rPr/>
     </w:lvl>
@@ -4995,12 +4995,12 @@
       <w:start w:val="1"/>
       <w:numFmt w:val="decimal"/>
       <w:lvlText w:val="%3."/>
-      <w:lvlJc w:val="start"/>
+      <w:lvlJc w:val="left"/>
       <w:pPr>
         <w:tabs>
           <w:tab w:val="num" w:pos="1440"/>
         </w:tabs>
-        <w:ind w:start="1440" w:hanging="360"/>
+        <w:ind w:left="1440" w:hanging="360"/>
       </w:pPr>
       <w:rPr/>
     </w:lvl>
@@ -5008,12 +5008,12 @@
       <w:start w:val="1"/>
       <w:numFmt w:val="decimal"/>
       <w:lvlText w:val="%4."/>
-      <w:lvlJc w:val="start"/>
+      <w:lvlJc w:val="left"/>
       <w:pPr>
         <w:tabs>
           <w:tab w:val="num" w:pos="1800"/>
         </w:tabs>
-        <w:ind w:start="1800" w:hanging="360"/>
+        <w:ind w:left="1800" w:hanging="360"/>
       </w:pPr>
       <w:rPr/>
     </w:lvl>
@@ -5021,12 +5021,12 @@
       <w:start w:val="1"/>
       <w:numFmt w:val="decimal"/>
       <w:lvlText w:val="%5."/>
-      <w:lvlJc w:val="start"/>
+      <w:lvlJc w:val="left"/>
       <w:pPr>
         <w:tabs>
           <w:tab w:val="num" w:pos="2160"/>
         </w:tabs>
-        <w:ind w:start="2160" w:hanging="360"/>
+        <w:ind w:left="2160" w:hanging="360"/>
       </w:pPr>
       <w:rPr/>
     </w:lvl>
@@ -5034,12 +5034,12 @@
       <w:start w:val="1"/>
       <w:numFmt w:val="decimal"/>
       <w:lvlText w:val="%6."/>
-      <w:lvlJc w:val="start"/>
+      <w:lvlJc w:val="left"/>
       <w:pPr>
         <w:tabs>
           <w:tab w:val="num" w:pos="2520"/>
         </w:tabs>
-        <w:ind w:start="2520" w:hanging="360"/>
+        <w:ind w:left="2520" w:hanging="360"/>
       </w:pPr>
       <w:rPr/>
     </w:lvl>
@@ -5047,12 +5047,12 @@
       <w:start w:val="1"/>
       <w:numFmt w:val="decimal"/>
       <w:lvlText w:val="%7."/>
-      <w:lvlJc w:val="start"/>
+      <w:lvlJc w:val="left"/>
       <w:pPr>
         <w:tabs>
           <w:tab w:val="num" w:pos="2880"/>
         </w:tabs>
-        <w:ind w:start="2880" w:hanging="360"/>
+        <w:ind w:left="2880" w:hanging="360"/>
       </w:pPr>
       <w:rPr/>
     </w:lvl>
@@ -5060,12 +5060,12 @@
       <w:start w:val="1"/>
       <w:numFmt w:val="decimal"/>
       <w:lvlText w:val="%8."/>
-      <w:lvlJc w:val="start"/>
+      <w:lvlJc w:val="left"/>
       <w:pPr>
         <w:tabs>
           <w:tab w:val="num" w:pos="3240"/>
         </w:tabs>
-        <w:ind w:start="3240" w:hanging="360"/>
+        <w:ind w:left="3240" w:hanging="360"/>
       </w:pPr>
       <w:rPr/>
     </w:lvl>
@@ -5073,12 +5073,12 @@
       <w:start w:val="1"/>
       <w:numFmt w:val="decimal"/>
       <w:lvlText w:val="%9."/>
-      <w:lvlJc w:val="start"/>
+      <w:lvlJc w:val="left"/>
       <w:pPr>
         <w:tabs>
           <w:tab w:val="num" w:pos="3600"/>
         </w:tabs>
-        <w:ind w:start="3600" w:hanging="360"/>
+        <w:ind w:left="3600" w:hanging="360"/>
       </w:pPr>
       <w:rPr/>
     </w:lvl>
@@ -5088,12 +5088,12 @@
       <w:start w:val="1"/>
       <w:numFmt w:val="bullet"/>
       <w:lvlText w:val=""/>
-      <w:lvlJc w:val="start"/>
+      <w:lvlJc w:val="left"/>
       <w:pPr>
         <w:tabs>
           <w:tab w:val="num" w:pos="720"/>
         </w:tabs>
-        <w:ind w:start="720" w:hanging="360"/>
+        <w:ind w:left="720" w:hanging="360"/>
       </w:pPr>
       <w:rPr>
         <w:rFonts w:ascii="Wingdings" w:hAnsi="Wingdings" w:cs="Wingdings" w:hint="default"/>
@@ -5106,12 +5106,12 @@
       <w:start w:val="1"/>
       <w:numFmt w:val="bullet"/>
       <w:lvlText w:val=""/>
-      <w:lvlJc w:val="start"/>
+      <w:lvlJc w:val="left"/>
       <w:pPr>
         <w:tabs>
           <w:tab w:val="num" w:pos="1080"/>
         </w:tabs>
-        <w:ind w:start="1080" w:hanging="360"/>
+        <w:ind w:left="1080" w:hanging="360"/>
       </w:pPr>
       <w:rPr>
         <w:rFonts w:ascii="Wingdings 2" w:hAnsi="Wingdings 2" w:cs="Wingdings 2" w:hint="default"/>
@@ -5124,12 +5124,12 @@
       <w:start w:val="1"/>
       <w:numFmt w:val="bullet"/>
       <w:lvlText w:val="■"/>
-      <w:lvlJc w:val="start"/>
+      <w:lvlJc w:val="left"/>
       <w:pPr>
         <w:tabs>
           <w:tab w:val="num" w:pos="1440"/>
         </w:tabs>
-        <w:ind w:start="1440" w:hanging="360"/>
+        <w:ind w:left="1440" w:hanging="360"/>
       </w:pPr>
       <w:rPr>
         <w:rFonts w:ascii="StarSymbol" w:hAnsi="StarSymbol" w:cs="StarSymbol" w:hint="default"/>
@@ -5142,12 +5142,12 @@
       <w:start w:val="1"/>
       <w:numFmt w:val="bullet"/>
       <w:lvlText w:val=""/>
-      <w:lvlJc w:val="start"/>
+      <w:lvlJc w:val="left"/>
       <w:pPr>
         <w:tabs>
           <w:tab w:val="num" w:pos="1800"/>
         </w:tabs>
-        <w:ind w:start="1800" w:hanging="360"/>
+        <w:ind w:left="1800" w:hanging="360"/>
       </w:pPr>
       <w:rPr>
         <w:rFonts w:ascii="Wingdings" w:hAnsi="Wingdings" w:cs="Wingdings" w:hint="default"/>
@@ -5160,12 +5160,12 @@
       <w:start w:val="1"/>
       <w:numFmt w:val="bullet"/>
       <w:lvlText w:val=""/>
-      <w:lvlJc w:val="start"/>
+      <w:lvlJc w:val="left"/>
       <w:pPr>
         <w:tabs>
           <w:tab w:val="num" w:pos="2160"/>
         </w:tabs>
-        <w:ind w:start="2160" w:hanging="360"/>
+        <w:ind w:left="2160" w:hanging="360"/>
       </w:pPr>
       <w:rPr>
         <w:rFonts w:ascii="Wingdings 2" w:hAnsi="Wingdings 2" w:cs="Wingdings 2" w:hint="default"/>
@@ -5178,12 +5178,12 @@
       <w:start w:val="1"/>
       <w:numFmt w:val="bullet"/>
       <w:lvlText w:val="■"/>
-      <w:lvlJc w:val="start"/>
+      <w:lvlJc w:val="left"/>
       <w:pPr>
         <w:tabs>
           <w:tab w:val="num" w:pos="2520"/>
         </w:tabs>
-        <w:ind w:start="2520" w:hanging="360"/>
+        <w:ind w:left="2520" w:hanging="360"/>
       </w:pPr>
       <w:rPr>
         <w:rFonts w:ascii="StarSymbol" w:hAnsi="StarSymbol" w:cs="StarSymbol" w:hint="default"/>
@@ -5196,12 +5196,12 @@
       <w:start w:val="1"/>
       <w:numFmt w:val="bullet"/>
       <w:lvlText w:val=""/>
-      <w:lvlJc w:val="start"/>
+      <w:lvlJc w:val="left"/>
       <w:pPr>
         <w:tabs>
           <w:tab w:val="num" w:pos="2880"/>
         </w:tabs>
-        <w:ind w:start="2880" w:hanging="360"/>
+        <w:ind w:left="2880" w:hanging="360"/>
       </w:pPr>
       <w:rPr>
         <w:rFonts w:ascii="Wingdings" w:hAnsi="Wingdings" w:cs="Wingdings" w:hint="default"/>
@@ -5214,12 +5214,12 @@
       <w:start w:val="1"/>
       <w:numFmt w:val="bullet"/>
       <w:lvlText w:val=""/>
-      <w:lvlJc w:val="start"/>
+      <w:lvlJc w:val="left"/>
       <w:pPr>
         <w:tabs>
           <w:tab w:val="num" w:pos="3240"/>
         </w:tabs>
-        <w:ind w:start="3240" w:hanging="360"/>
+        <w:ind w:left="3240" w:hanging="360"/>
       </w:pPr>
       <w:rPr>
         <w:rFonts w:ascii="Wingdings 2" w:hAnsi="Wingdings 2" w:cs="Wingdings 2" w:hint="default"/>
@@ -5232,12 +5232,12 @@
       <w:start w:val="1"/>
       <w:numFmt w:val="bullet"/>
       <w:lvlText w:val="■"/>
-      <w:lvlJc w:val="start"/>
+      <w:lvlJc w:val="left"/>
       <w:pPr>
         <w:tabs>
           <w:tab w:val="num" w:pos="3600"/>
         </w:tabs>
-        <w:ind w:start="3600" w:hanging="360"/>
+        <w:ind w:left="3600" w:hanging="360"/>
       </w:pPr>
       <w:rPr>
         <w:rFonts w:ascii="StarSymbol" w:hAnsi="StarSymbol" w:cs="StarSymbol" w:hint="default"/>
@@ -5279,7 +5279,6 @@
     <w:qFormat/>
     <w:pPr>
       <w:widowControl w:val="false"/>
-      <w:suppressAutoHyphens w:val="true"/>
       <w:kinsoku w:val="true"/>
       <w:overflowPunct w:val="true"/>
       <w:autoSpaceDE w:val="true"/>
@@ -5494,7 +5493,6 @@
     <w:qFormat/>
     <w:rPr>
       <w:b/>
-      <w:shd w:fill="auto" w:val="clear"/>
     </w:rPr>
   </w:style>
   <w:style w:type="character" w:styleId="Rststyleinlineliteral">
@@ -5502,7 +5500,7 @@
     <w:basedOn w:val="Example"/>
     <w:qFormat/>
     <w:rPr>
-      <w:shd w:fill="E6E6FF" w:val="clear"/>
+      <w:highlight w:val="blue"/>
     </w:rPr>
   </w:style>
   <w:style w:type="character" w:styleId="Rststylequotation">
@@ -5519,7 +5517,7 @@
     <w:qFormat/>
     <w:rPr>
       <w:color w:val="800000"/>
-      <w:shd w:fill="CCFFFF" w:val="clear"/>
+      <w:highlight w:val="cyan"/>
     </w:rPr>
   </w:style>
   <w:style w:type="character" w:styleId="Rststylecodeblockstring">
@@ -5527,7 +5525,7 @@
     <w:basedOn w:val="Teletype"/>
     <w:qFormat/>
     <w:rPr>
-      <w:shd w:fill="FFFFFF" w:val="clear"/>
+      <w:highlight w:val="white"/>
     </w:rPr>
   </w:style>
   <w:style w:type="character" w:styleId="Rststylecodeblocknumber">
@@ -5536,7 +5534,7 @@
     <w:qFormat/>
     <w:rPr>
       <w:color w:val="000080"/>
-      <w:shd w:fill="CCFFFF" w:val="clear"/>
+      <w:highlight w:val="cyan"/>
     </w:rPr>
   </w:style>
   <w:style w:type="character" w:styleId="Rststylecodeblockcomment">
@@ -5544,7 +5542,7 @@
     <w:basedOn w:val="Teletype"/>
     <w:qFormat/>
     <w:rPr>
-      <w:shd w:fill="FFFFFF" w:val="clear"/>
+      <w:highlight w:val="white"/>
     </w:rPr>
   </w:style>
   <w:style w:type="character" w:styleId="Rststylecodeblockclassname">
@@ -5553,7 +5551,7 @@
     <w:qFormat/>
     <w:rPr>
       <w:color w:val="808000"/>
-      <w:shd w:fill="CCFFFF" w:val="clear"/>
+      <w:highlight w:val="cyan"/>
     </w:rPr>
   </w:style>
   <w:style w:type="character" w:styleId="Rststylecodeblockfunctionname">
@@ -5562,7 +5560,7 @@
     <w:qFormat/>
     <w:rPr>
       <w:color w:val="808000"/>
-      <w:shd w:fill="CCFFFF" w:val="clear"/>
+      <w:highlight w:val="cyan"/>
     </w:rPr>
   </w:style>
   <w:style w:type="character" w:styleId="Rststylecodeblockoperator">
@@ -5571,7 +5569,7 @@
     <w:qFormat/>
     <w:rPr>
       <w:color w:val="CCCC00"/>
-      <w:shd w:fill="CCFFFF" w:val="clear"/>
+      <w:highlight w:val="cyan"/>
     </w:rPr>
   </w:style>
   <w:style w:type="character" w:styleId="Rststylecodeblockname">
@@ -5580,7 +5578,7 @@
     <w:qFormat/>
     <w:rPr>
       <w:color w:val="808000"/>
-      <w:shd w:fill="CCFFFF" w:val="clear"/>
+      <w:highlight w:val="cyan"/>
     </w:rPr>
   </w:style>
   <w:style w:type="character" w:styleId="Rststylesubscript">
@@ -5610,7 +5608,7 @@
     <w:basedOn w:val="TextBody"/>
     <w:pPr>
       <w:spacing w:before="0" w:after="0"/>
-      <w:ind w:start="283" w:end="0" w:hanging="0"/>
+      <w:ind w:left="283" w:right="0" w:hanging="0"/>
     </w:pPr>
     <w:rPr/>
   </w:style>
@@ -5704,7 +5702,7 @@
     <w:pPr>
       <w:suppressLineNumbers/>
       <w:spacing w:before="0" w:after="0"/>
-      <w:ind w:start="283" w:end="0" w:hanging="283"/>
+      <w:ind w:left="283" w:right="0" w:hanging="283"/>
     </w:pPr>
     <w:rPr>
       <w:sz w:val="20"/>
@@ -5779,13 +5777,12 @@
     <w:qFormat/>
     <w:pPr>
       <w:widowControl w:val="false"/>
-      <w:suppressAutoHyphens w:val="true"/>
       <w:kinsoku w:val="true"/>
       <w:overflowPunct w:val="true"/>
       <w:autoSpaceDE w:val="true"/>
       <w:bidi w:val="0"/>
       <w:spacing w:before="0" w:after="0"/>
-      <w:ind w:start="567" w:end="0" w:hanging="0"/>
+      <w:ind w:left="567" w:right="0" w:hanging="0"/>
     </w:pPr>
     <w:rPr>
       <w:rFonts w:ascii="Nimbus Roman No9 L" w:hAnsi="Nimbus Roman No9 L" w:eastAsia="DejaVu Sans" w:cs="DejaVu Sans"/>
@@ -5871,8 +5868,8 @@
     <w:qFormat/>
     <w:pPr>
       <w:spacing w:before="0" w:after="0"/>
-      <w:ind w:start="576" w:end="1152" w:hanging="0"/>
-      <w:jc w:val="start"/>
+      <w:ind w:left="576" w:right="1152" w:hanging="0"/>
+      <w:jc w:val="left"/>
     </w:pPr>
     <w:rPr/>
   </w:style>
@@ -5882,7 +5879,7 @@
     <w:qFormat/>
     <w:pPr>
       <w:spacing w:before="0" w:after="0"/>
-      <w:ind w:start="567" w:end="0" w:hanging="0"/>
+      <w:ind w:left="567" w:right="0" w:hanging="0"/>
     </w:pPr>
     <w:rPr/>
   </w:style>
@@ -5929,7 +5926,7 @@
       </w:pBdr>
       <w:shd w:fill="CCFFFF" w:val="clear"/>
       <w:spacing w:before="86" w:after="86"/>
-      <w:ind w:start="283" w:end="0" w:hanging="0"/>
+      <w:ind w:left="283" w:right="0" w:hanging="0"/>
     </w:pPr>
     <w:rPr/>
   </w:style>
@@ -5973,7 +5970,7 @@
     <w:basedOn w:val="Rststyleblockquote"/>
     <w:qFormat/>
     <w:pPr>
-      <w:jc w:val="end"/>
+      <w:jc w:val="right"/>
     </w:pPr>
     <w:rPr>
       <w:b/>
@@ -5985,7 +5982,7 @@
     <w:basedOn w:val="Rststyleblockquote"/>
     <w:qFormat/>
     <w:pPr>
-      <w:jc w:val="start"/>
+      <w:jc w:val="left"/>
     </w:pPr>
     <w:rPr>
       <w:i/>
@@ -6004,7 +6001,7 @@
     <w:qFormat/>
     <w:pPr>
       <w:spacing w:before="0" w:after="0"/>
-      <w:ind w:start="576" w:end="1152" w:hanging="0"/>
+      <w:ind w:left="576" w:right="1152" w:hanging="0"/>
     </w:pPr>
     <w:rPr/>
   </w:style>
@@ -6014,7 +6011,7 @@
     <w:qFormat/>
     <w:pPr>
       <w:spacing w:before="0" w:after="0"/>
-      <w:ind w:start="576" w:end="1152" w:hanging="0"/>
+      <w:ind w:left="576" w:right="1152" w:hanging="0"/>
     </w:pPr>
     <w:rPr/>
   </w:style>
@@ -6024,7 +6021,7 @@
     <w:qFormat/>
     <w:pPr>
       <w:spacing w:before="0" w:after="0"/>
-      <w:ind w:start="1134" w:end="1134" w:hanging="0"/>
+      <w:ind w:left="1134" w:right="1134" w:hanging="0"/>
     </w:pPr>
     <w:rPr/>
   </w:style>
@@ -6034,7 +6031,7 @@
     <w:qFormat/>
     <w:pPr>
       <w:spacing w:before="0" w:after="0"/>
-      <w:ind w:start="1134" w:end="1134" w:hanging="0"/>
+      <w:ind w:left="1134" w:right="1134" w:hanging="0"/>
     </w:pPr>
     <w:rPr/>
   </w:style>
@@ -6044,7 +6041,7 @@
     <w:qFormat/>
     <w:pPr>
       <w:spacing w:before="0" w:after="0"/>
-      <w:ind w:start="1134" w:end="1134" w:hanging="0"/>
+      <w:ind w:left="1134" w:right="1134" w:hanging="0"/>
     </w:pPr>
     <w:rPr/>
   </w:style>
@@ -6054,7 +6051,7 @@
     <w:qFormat/>
     <w:pPr>
       <w:spacing w:before="0" w:after="0"/>
-      <w:ind w:start="1134" w:end="1134" w:hanging="0"/>
+      <w:ind w:left="1134" w:right="1134" w:hanging="0"/>
     </w:pPr>
     <w:rPr/>
   </w:style>
@@ -6075,7 +6072,7 @@
     <w:qFormat/>
     <w:pPr>
       <w:spacing w:before="0" w:after="0"/>
-      <w:ind w:start="1134" w:end="1134" w:hanging="0"/>
+      <w:ind w:left="1134" w:right="1134" w:hanging="0"/>
     </w:pPr>
     <w:rPr>
       <w:i/>
@@ -6098,7 +6095,7 @@
     <w:qFormat/>
     <w:pPr>
       <w:spacing w:before="0" w:after="0"/>
-      <w:ind w:start="1134" w:end="1134" w:hanging="0"/>
+      <w:ind w:left="1134" w:right="1134" w:hanging="0"/>
     </w:pPr>
     <w:rPr>
       <w:i/>
@@ -6121,7 +6118,7 @@
     <w:qFormat/>
     <w:pPr>
       <w:spacing w:before="0" w:after="0"/>
-      <w:ind w:start="1134" w:end="1134" w:hanging="0"/>
+      <w:ind w:left="1134" w:right="1134" w:hanging="0"/>
     </w:pPr>
     <w:rPr>
       <w:i/>
@@ -6144,7 +6141,7 @@
     <w:qFormat/>
     <w:pPr>
       <w:spacing w:before="0" w:after="0"/>
-      <w:ind w:start="1134" w:end="1134" w:hanging="0"/>
+      <w:ind w:left="1134" w:right="1134" w:hanging="0"/>
     </w:pPr>
     <w:rPr>
       <w:i/>
@@ -6167,7 +6164,7 @@
     <w:qFormat/>
     <w:pPr>
       <w:spacing w:before="0" w:after="0"/>
-      <w:ind w:start="1134" w:end="1134" w:hanging="0"/>
+      <w:ind w:left="1134" w:right="1134" w:hanging="0"/>
     </w:pPr>
     <w:rPr>
       <w:i/>
@@ -6190,7 +6187,7 @@
     <w:qFormat/>
     <w:pPr>
       <w:spacing w:before="0" w:after="0"/>
-      <w:ind w:start="1134" w:end="1134" w:hanging="0"/>
+      <w:ind w:left="1134" w:right="1134" w:hanging="0"/>
     </w:pPr>
     <w:rPr>
       <w:i/>
@@ -6213,7 +6210,7 @@
     <w:qFormat/>
     <w:pPr>
       <w:spacing w:before="0" w:after="0"/>
-      <w:ind w:start="1134" w:end="1134" w:hanging="0"/>
+      <w:ind w:left="1134" w:right="1134" w:hanging="0"/>
     </w:pPr>
     <w:rPr>
       <w:i/>
@@ -6236,7 +6233,7 @@
     <w:qFormat/>
     <w:pPr>
       <w:spacing w:before="0" w:after="0"/>
-      <w:ind w:start="1134" w:end="1134" w:hanging="0"/>
+      <w:ind w:left="1134" w:right="1134" w:hanging="0"/>
     </w:pPr>
     <w:rPr>
       <w:i/>
@@ -6259,7 +6256,7 @@
     <w:qFormat/>
     <w:pPr>
       <w:spacing w:before="0" w:after="0"/>
-      <w:ind w:start="1134" w:end="1134" w:hanging="0"/>
+      <w:ind w:left="1134" w:right="1134" w:hanging="0"/>
     </w:pPr>
     <w:rPr>
       <w:i/>
@@ -6282,7 +6279,7 @@
     <w:qFormat/>
     <w:pPr>
       <w:spacing w:before="0" w:after="0"/>
-      <w:ind w:start="1134" w:end="1134" w:hanging="0"/>
+      <w:ind w:left="1134" w:right="1134" w:hanging="0"/>
     </w:pPr>
     <w:rPr>
       <w:i/>
@@ -6346,7 +6343,7 @@
     <w:qFormat/>
     <w:pPr>
       <w:spacing w:before="0" w:after="0"/>
-      <w:ind w:start="576" w:end="0" w:hanging="0"/>
+      <w:ind w:left="576" w:right="0" w:hanging="0"/>
     </w:pPr>
     <w:rPr/>
   </w:style>
@@ -6356,7 +6353,7 @@
     <w:qFormat/>
     <w:pPr>
       <w:spacing w:before="0" w:after="0"/>
-      <w:ind w:start="1152" w:end="0" w:hanging="0"/>
+      <w:ind w:left="1152" w:right="0" w:hanging="0"/>
     </w:pPr>
     <w:rPr/>
   </w:style>
@@ -6366,7 +6363,7 @@
     <w:qFormat/>
     <w:pPr>
       <w:spacing w:before="0" w:after="0"/>
-      <w:ind w:start="1728" w:end="0" w:hanging="0"/>
+      <w:ind w:left="1728" w:right="0" w:hanging="0"/>
     </w:pPr>
     <w:rPr/>
   </w:style>
@@ -6376,7 +6373,7 @@
     <w:qFormat/>
     <w:pPr>
       <w:spacing w:before="0" w:after="0"/>
-      <w:ind w:start="2304" w:end="0" w:hanging="0"/>
+      <w:ind w:left="2304" w:right="0" w:hanging="0"/>
     </w:pPr>
     <w:rPr/>
   </w:style>
@@ -6386,7 +6383,7 @@
     <w:qFormat/>
     <w:pPr>
       <w:spacing w:before="0" w:after="0"/>
-      <w:ind w:start="2880" w:end="0" w:hanging="0"/>
+      <w:ind w:left="2880" w:right="0" w:hanging="0"/>
     </w:pPr>
     <w:rPr/>
   </w:style>
@@ -6442,7 +6439,7 @@
     <w:qFormat/>
     <w:pPr>
       <w:spacing w:before="0" w:after="0"/>
-      <w:ind w:start="1080" w:end="0" w:hanging="1080"/>
+      <w:ind w:left="1080" w:right="0" w:hanging="1080"/>
     </w:pPr>
     <w:rPr/>
   </w:style>
@@ -6461,7 +6458,7 @@
         <w:tab w:val="right" w:pos="8640" w:leader="dot"/>
       </w:tabs>
       <w:spacing w:before="0" w:after="0"/>
-      <w:ind w:start="0" w:end="0" w:hanging="0"/>
+      <w:ind w:left="0" w:right="0" w:hanging="0"/>
     </w:pPr>
     <w:rPr/>
   </w:style>
@@ -6480,7 +6477,7 @@
         <w:tab w:val="right" w:pos="8357" w:leader="dot"/>
       </w:tabs>
       <w:spacing w:before="0" w:after="0"/>
-      <w:ind w:start="283" w:end="0" w:hanging="0"/>
+      <w:ind w:left="283" w:right="0" w:hanging="0"/>
     </w:pPr>
     <w:rPr/>
   </w:style>
@@ -6499,7 +6496,7 @@
         <w:tab w:val="right" w:pos="8074" w:leader="dot"/>
       </w:tabs>
       <w:spacing w:before="0" w:after="0"/>
-      <w:ind w:start="566" w:end="0" w:hanging="0"/>
+      <w:ind w:left="566" w:right="0" w:hanging="0"/>
     </w:pPr>
     <w:rPr/>
   </w:style>
@@ -6518,7 +6515,7 @@
         <w:tab w:val="right" w:pos="7791" w:leader="dot"/>
       </w:tabs>
       <w:spacing w:before="0" w:after="0"/>
-      <w:ind w:start="849" w:end="0" w:hanging="0"/>
+      <w:ind w:left="849" w:right="0" w:hanging="0"/>
     </w:pPr>
     <w:rPr/>
   </w:style>
@@ -6537,7 +6534,7 @@
         <w:tab w:val="right" w:pos="7508" w:leader="dot"/>
       </w:tabs>
       <w:spacing w:before="0" w:after="0"/>
-      <w:ind w:start="1132" w:end="0" w:hanging="0"/>
+      <w:ind w:left="1132" w:right="0" w:hanging="0"/>
     </w:pPr>
     <w:rPr/>
   </w:style>
@@ -6556,7 +6553,7 @@
         <w:tab w:val="right" w:pos="7225" w:leader="dot"/>
       </w:tabs>
       <w:spacing w:before="0" w:after="0"/>
-      <w:ind w:start="1415" w:end="0" w:hanging="0"/>
+      <w:ind w:left="1415" w:right="0" w:hanging="0"/>
     </w:pPr>
     <w:rPr/>
   </w:style>
@@ -6575,7 +6572,7 @@
         <w:tab w:val="right" w:pos="6942" w:leader="dot"/>
       </w:tabs>
       <w:spacing w:before="0" w:after="0"/>
-      <w:ind w:start="1698" w:end="0" w:hanging="0"/>
+      <w:ind w:left="1698" w:right="0" w:hanging="0"/>
     </w:pPr>
     <w:rPr/>
   </w:style>
@@ -6594,7 +6591,7 @@
         <w:tab w:val="right" w:pos="6659" w:leader="dot"/>
       </w:tabs>
       <w:spacing w:before="0" w:after="0"/>
-      <w:ind w:start="1981" w:end="0" w:hanging="0"/>
+      <w:ind w:left="1981" w:right="0" w:hanging="0"/>
     </w:pPr>
     <w:rPr/>
   </w:style>
@@ -6613,7 +6610,7 @@
         <w:tab w:val="right" w:pos="6376" w:leader="dot"/>
       </w:tabs>
       <w:spacing w:before="0" w:after="0"/>
-      <w:ind w:start="2264" w:end="0" w:hanging="0"/>
+      <w:ind w:left="2264" w:right="0" w:hanging="0"/>
     </w:pPr>
     <w:rPr/>
   </w:style>
@@ -6633,7 +6630,7 @@
         <w:tab w:val="right" w:pos="6093" w:leader="dot"/>
       </w:tabs>
       <w:spacing w:before="0" w:after="0"/>
-      <w:ind w:start="2547" w:end="0" w:hanging="0"/>
+      <w:ind w:left="2547" w:right="0" w:hanging="0"/>
     </w:pPr>
     <w:rPr/>
   </w:style>
@@ -6650,7 +6647,7 @@
     <w:pPr>
       <w:suppressLineNumbers/>
       <w:spacing w:before="0" w:after="0"/>
-      <w:ind w:start="0" w:end="0" w:hanging="0"/>
+      <w:ind w:left="0" w:right="0" w:hanging="0"/>
     </w:pPr>
     <w:rPr>
       <w:b/>
@@ -6681,7 +6678,7 @@
     <w:qFormat/>
     <w:pPr>
       <w:spacing w:before="0" w:after="0"/>
-      <w:ind w:start="360" w:end="0" w:hanging="0"/>
+      <w:ind w:left="360" w:right="0" w:hanging="0"/>
     </w:pPr>
     <w:rPr/>
   </w:style>
@@ -6691,7 +6688,7 @@
     <w:qFormat/>
     <w:pPr>
       <w:spacing w:before="0" w:after="0"/>
-      <w:ind w:start="360" w:end="0" w:hanging="0"/>
+      <w:ind w:left="360" w:right="0" w:hanging="0"/>
     </w:pPr>
     <w:rPr>
       <w:b/>
@@ -6703,7 +6700,7 @@
     <w:qFormat/>
     <w:pPr>
       <w:spacing w:before="0" w:after="0"/>
-      <w:ind w:start="720" w:end="0" w:hanging="0"/>
+      <w:ind w:left="720" w:right="0" w:hanging="0"/>
     </w:pPr>
     <w:rPr/>
   </w:style>
@@ -6713,7 +6710,7 @@
     <w:qFormat/>
     <w:pPr>
       <w:spacing w:before="0" w:after="0"/>
-      <w:ind w:start="1080" w:end="0" w:hanging="0"/>
+      <w:ind w:left="1080" w:right="0" w:hanging="0"/>
     </w:pPr>
     <w:rPr/>
   </w:style>
@@ -6723,7 +6720,7 @@
     <w:qFormat/>
     <w:pPr>
       <w:spacing w:before="0" w:after="0"/>
-      <w:ind w:start="720" w:end="0" w:hanging="0"/>
+      <w:ind w:left="720" w:right="0" w:hanging="0"/>
     </w:pPr>
     <w:rPr>
       <w:b/>
@@ -6735,7 +6732,7 @@
     <w:qFormat/>
     <w:pPr>
       <w:spacing w:before="0" w:after="0"/>
-      <w:ind w:start="1080" w:end="0" w:hanging="0"/>
+      <w:ind w:left="1080" w:right="0" w:hanging="0"/>
     </w:pPr>
     <w:rPr>
       <w:b/>
@@ -6747,7 +6744,7 @@
     <w:qFormat/>
     <w:pPr>
       <w:spacing w:before="0" w:after="0"/>
-      <w:ind w:start="1440" w:end="0" w:hanging="0"/>
+      <w:ind w:left="1440" w:right="0" w:hanging="0"/>
     </w:pPr>
     <w:rPr>
       <w:b/>
@@ -6759,7 +6756,7 @@
     <w:qFormat/>
     <w:pPr>
       <w:spacing w:before="0" w:after="0"/>
-      <w:ind w:start="1440" w:end="0" w:hanging="0"/>
+      <w:ind w:left="1440" w:right="0" w:hanging="0"/>
     </w:pPr>
     <w:rPr/>
   </w:style>
@@ -6769,7 +6766,7 @@
     <w:qFormat/>
     <w:pPr>
       <w:spacing w:before="0" w:after="0"/>
-      <w:ind w:start="1800" w:end="0" w:hanging="0"/>
+      <w:ind w:left="1800" w:right="0" w:hanging="0"/>
     </w:pPr>
     <w:rPr/>
   </w:style>
@@ -6780,7 +6777,7 @@
     <w:pPr>
       <w:shd w:fill="CCFFFF" w:val="clear"/>
       <w:spacing w:before="0" w:after="0"/>
-      <w:ind w:start="1152" w:end="0" w:hanging="0"/>
+      <w:ind w:left="1152" w:right="0" w:hanging="0"/>
     </w:pPr>
     <w:rPr/>
   </w:style>

</xml_diff>

<commit_message>
RLS: gh-pages: 'heads/source' 'aa4b7cf1f3f3ec82ebb2a08886dd2d38f18e6249'
</commit_message>
<xml_diff>
--- a/resume/resume_wes-turner.docx
+++ b/resume/resume_wes-turner.docx
@@ -4532,6 +4532,157 @@
       <w:r>
         <w:rPr/>
         <w:t>Python, RDFLib, Jinja2, Pygments, n3pygments</w:t>
+      </w:r>
+    </w:p>
+    <w:p>
+      <w:pPr>
+        <w:sectPr>
+          <w:type w:val="continuous"/>
+          <w:pgSz w:w="12240" w:h="15840"/>
+          <w:pgMar w:left="1440" w:right="1440" w:header="0" w:top="720" w:footer="720" w:bottom="1292" w:gutter="0"/>
+          <w:formProt w:val="false"/>
+          <w:textDirection w:val="lrTb"/>
+        </w:sectPr>
+      </w:pPr>
+    </w:p>
+    <w:p>
+      <w:pPr>
+        <w:pStyle w:val="Rststyleheading3"/>
+        <w:rPr/>
+      </w:pPr>
+      <w:r>
+        <w:rPr/>
+        <w:t>2014: WRD R&amp;D Documentation</w:t>
+      </w:r>
+    </w:p>
+    <w:p>
+      <w:pPr>
+        <w:pStyle w:val="Rststylelineblock1"/>
+        <w:rPr/>
+      </w:pPr>
+      <w:r>
+        <w:rPr/>
+        <w:t>Web: https://wrdrd.com/docs/</w:t>
+      </w:r>
+    </w:p>
+    <w:p>
+      <w:pPr>
+        <w:pStyle w:val="Rststylelineblock1"/>
+        <w:rPr/>
+      </w:pPr>
+      <w:r>
+        <w:rPr/>
+        <w:t>Src: https://github.com/wrdrd/docs</w:t>
+      </w:r>
+    </w:p>
+    <w:p>
+      <w:pPr>
+        <w:pStyle w:val="Rststyletextbody"/>
+        <w:rPr/>
+      </w:pPr>
+      <w:r>
+        <w:rPr/>
+        <w:t>An outline of notes and points written in ReStructuredText.</w:t>
+      </w:r>
+    </w:p>
+    <w:p>
+      <w:pPr>
+        <w:pStyle w:val="Rststylebulletitem"/>
+        <w:numPr>
+          <w:ilvl w:val="0"/>
+          <w:numId w:val="3"/>
+        </w:numPr>
+        <w:tabs>
+          <w:tab w:val="left" w:pos="0" w:leader="none"/>
+        </w:tabs>
+        <w:ind w:left="720" w:hanging="360"/>
+        <w:rPr/>
+      </w:pPr>
+      <w:r>
+        <w:rPr/>
+        <w:t>Tools Docs: https://wrdrd.com/docs/tools/</w:t>
+      </w:r>
+    </w:p>
+    <w:p>
+      <w:pPr>
+        <w:sectPr>
+          <w:type w:val="continuous"/>
+          <w:pgSz w:w="12240" w:h="15840"/>
+          <w:pgMar w:left="1440" w:right="1440" w:header="0" w:top="720" w:footer="720" w:bottom="1292" w:gutter="0"/>
+          <w:formProt w:val="false"/>
+          <w:textDirection w:val="lrTb"/>
+        </w:sectPr>
+      </w:pPr>
+    </w:p>
+    <w:p>
+      <w:pPr>
+        <w:pStyle w:val="Rststyleheading3"/>
+        <w:rPr/>
+      </w:pPr>
+      <w:r>
+        <w:rPr/>
+        <w:t>2015: elasticsearchjsonld</w:t>
+      </w:r>
+    </w:p>
+    <w:p>
+      <w:pPr>
+        <w:pStyle w:val="Rststylelineblock1"/>
+        <w:rPr/>
+      </w:pPr>
+      <w:r>
+        <w:rPr/>
+        <w:t>Src: https://github.com/westurner/elasticsearchjsonld</w:t>
+      </w:r>
+    </w:p>
+    <w:p>
+      <w:pPr>
+        <w:pStyle w:val="Rststyletextbody"/>
+        <w:rPr/>
+      </w:pPr>
+      <w:r>
+        <w:rPr/>
+        <w:t>Generate JSON-LD @contexts from ElasticSearch JSON Mappings</w:t>
+      </w:r>
+    </w:p>
+    <w:p>
+      <w:pPr>
+        <w:sectPr>
+          <w:type w:val="continuous"/>
+          <w:pgSz w:w="12240" w:h="15840"/>
+          <w:pgMar w:left="1440" w:right="1440" w:header="0" w:top="720" w:footer="720" w:bottom="1292" w:gutter="0"/>
+          <w:formProt w:val="false"/>
+          <w:textDirection w:val="lrTb"/>
+        </w:sectPr>
+      </w:pPr>
+    </w:p>
+    <w:p>
+      <w:pPr>
+        <w:pStyle w:val="Rststyleheading3"/>
+        <w:rPr/>
+      </w:pPr>
+      <w:r>
+        <w:rPr/>
+        <w:t>2015: Pgs</w:t>
+      </w:r>
+    </w:p>
+    <w:p>
+      <w:pPr>
+        <w:pStyle w:val="Rststylelineblock1"/>
+        <w:rPr/>
+      </w:pPr>
+      <w:r>
+        <w:rPr/>
+        <w:t>Src: https://github.com/westurner/pgs</w:t>
+      </w:r>
+    </w:p>
+    <w:p>
+      <w:pPr>
+        <w:pStyle w:val="Rststyletextbody"/>
+        <w:rPr/>
+      </w:pPr>
+      <w:r>
+        <w:rPr/>
+        <w:t>A bottle webapp for serving static files from a git branch, or from the local filesystem.</w:t>
       </w:r>
     </w:p>
     <w:p>
@@ -4814,7 +4965,7 @@
       <w:fldChar w:fldCharType="separate"/>
     </w:r>
     <w:r>
-      <w:t>8</w:t>
+      <w:t>9</w:t>
     </w:r>
     <w:r>
       <w:fldChar w:fldCharType="end"/>
@@ -4834,7 +4985,7 @@
       <w:fldChar w:fldCharType="separate"/>
     </w:r>
     <w:r>
-      <w:t>8</w:t>
+      <w:t>9</w:t>
     </w:r>
     <w:r>
       <w:fldChar w:fldCharType="end"/>

</xml_diff>

<commit_message>
RLS: gh-pages: :books: 'heads/source' '075d2486b9edc9884472d6bf2f73e58017525ffc'
</commit_message>
<xml_diff>
--- a/resume/resume_wes-turner.docx
+++ b/resume/resume_wes-turner.docx
@@ -536,6 +536,16 @@
     </w:p>
     <w:p>
       <w:pPr>
+        <w:pStyle w:val="Rststylelineblock1"/>
+        <w:rPr/>
+      </w:pPr>
+      <w:r>
+        <w:rPr/>
+        <w:t>http://unmc.edu/</w:t>
+      </w:r>
+    </w:p>
+    <w:p>
+      <w:pPr>
         <w:pStyle w:val="Rststyletextbody"/>
         <w:rPr/>
       </w:pPr>
@@ -1090,27 +1100,37 @@
       </w:pPr>
       <w:r>
         <w:rPr/>
-        <w:t>2007-2008: Web Developer @ UNOmaha</w:t>
-      </w:r>
-    </w:p>
-    <w:p>
-      <w:pPr>
-        <w:pStyle w:val="Rststylelineblock1"/>
-        <w:rPr/>
-      </w:pPr>
-      <w:r>
-        <w:rPr/>
-        <w:t>Nebraska University Consortium on Information Assurance (NUCIA)</w:t>
-      </w:r>
-    </w:p>
-    <w:p>
-      <w:pPr>
-        <w:pStyle w:val="Rststylelineblock1"/>
-        <w:rPr/>
-      </w:pPr>
-      <w:r>
-        <w:rPr/>
-        <w:t>University of Nebraska at Omaha (UNO)</w:t>
+        <w:t>2007-2008: Web Developer @ UN NUCIA</w:t>
+      </w:r>
+    </w:p>
+    <w:p>
+      <w:pPr>
+        <w:pStyle w:val="Rststylelineblock1"/>
+        <w:rPr/>
+      </w:pPr>
+      <w:r>
+        <w:rPr/>
+        <w:t>Nebraska University Consortium for Information Assurance (NUCIA)</w:t>
+      </w:r>
+    </w:p>
+    <w:p>
+      <w:pPr>
+        <w:pStyle w:val="Rststylelineblock1"/>
+        <w:rPr/>
+      </w:pPr>
+      <w:r>
+        <w:rPr/>
+        <w:t>Nebraska University Center for Information Assurance (NUCIA)</w:t>
+      </w:r>
+    </w:p>
+    <w:p>
+      <w:pPr>
+        <w:pStyle w:val="Rststylelineblock1"/>
+        <w:rPr/>
+      </w:pPr>
+      <w:r>
+        <w:rPr/>
+        <w:t>University of Nebraska at Omaha (UNO, UNOmaha)</w:t>
       </w:r>
     </w:p>
     <w:p>
@@ -3041,7 +3061,7 @@
       </w:pPr>
       <w:r>
         <w:rPr/>
-        <w:t>https://bitbucket.org/westurner/eaglefin</w:t>
+        <w:t>Src: https://bitbucket.org/westurner/eaglefin</w:t>
       </w:r>
     </w:p>
     <w:p>
@@ -3186,17 +3206,17 @@
       </w:pPr>
       <w:r>
         <w:rPr/>
-        <w:t>https://nhs-adoptions.appspot.com</w:t>
-      </w:r>
-    </w:p>
-    <w:p>
-      <w:pPr>
-        <w:pStyle w:val="Rststylelineblock1"/>
-        <w:rPr/>
-      </w:pPr>
-      <w:r>
-        <w:rPr/>
-        <w:t>https://bitbucket.org/westurner/nhs-social-web</w:t>
+        <w:t>Web: https://nhs-adoptions.appspot.com</w:t>
+      </w:r>
+    </w:p>
+    <w:p>
+      <w:pPr>
+        <w:pStyle w:val="Rststylelineblock1"/>
+        <w:rPr/>
+      </w:pPr>
+      <w:r>
+        <w:rPr/>
+        <w:t>Src: https://bitbucket.org/westurner/nhs-social-web</w:t>
       </w:r>
     </w:p>
     <w:p>
@@ -3375,17 +3395,17 @@
       </w:pPr>
       <w:r>
         <w:rPr/>
-        <w:t>http://code.google.com/p/wbcms</w:t>
-      </w:r>
-    </w:p>
-    <w:p>
-      <w:pPr>
-        <w:pStyle w:val="Rststylelineblock1"/>
-        <w:rPr/>
-      </w:pPr>
-      <w:r>
-        <w:rPr/>
-        <w:t>https://bitbucket.org/westurner/wbcms</w:t>
+        <w:t>Src: http://code.google.com/p/wbcms</w:t>
+      </w:r>
+    </w:p>
+    <w:p>
+      <w:pPr>
+        <w:pStyle w:val="Rststylelineblock1"/>
+        <w:rPr/>
+      </w:pPr>
+      <w:r>
+        <w:rPr/>
+        <w:t>Src: https://bitbucket.org/westurner/wbcms</w:t>
       </w:r>
     </w:p>
     <w:p>
@@ -3706,7 +3726,7 @@
       </w:pPr>
       <w:r>
         <w:rPr/>
-        <w:t>http://code.google.com/p/helphaitiproject</w:t>
+        <w:t>Src: http://code.google.com/p/helphaitiproject</w:t>
       </w:r>
     </w:p>
     <w:p>
@@ -3963,6 +3983,30 @@
     </w:p>
     <w:p>
       <w:pPr>
+        <w:pStyle w:val="Rststylebulletitem"/>
+        <w:numPr>
+          <w:ilvl w:val="0"/>
+          <w:numId w:val="3"/>
+        </w:numPr>
+        <w:tabs>
+          <w:tab w:val="left" w:pos="0" w:leader="none"/>
+        </w:tabs>
+        <w:ind w:left="720" w:hanging="360"/>
+        <w:rPr/>
+      </w:pPr>
+      <w:r>
+        <w:rPr/>
+        <w:t xml:space="preserve">https://github.com/westurner/provis (2014) -- Packer, Vagrant, Salt, </w:t>
+      </w:r>
+      <w:r>
+        <w:rPr>
+          <w:rStyle w:val="Rststyleemphasis"/>
+        </w:rPr>
+        <w:t>Make</w:t>
+      </w:r>
+    </w:p>
+    <w:p>
+      <w:pPr>
         <w:sectPr>
           <w:type w:val="continuous"/>
           <w:pgSz w:w="12240" w:h="15840"/>
@@ -3994,6 +4038,16 @@
     </w:p>
     <w:p>
       <w:pPr>
+        <w:pStyle w:val="Rststylelineblock1"/>
+        <w:rPr/>
+      </w:pPr>
+      <w:r>
+        <w:rPr/>
+        <w:t>Src: https://bitbucket.org/westurner/flowstat</w:t>
+      </w:r>
+    </w:p>
+    <w:p>
+      <w:pPr>
         <w:pStyle w:val="Rststylebulletitem"/>
         <w:numPr>
           <w:ilvl w:val="0"/>
@@ -4074,7 +4128,17 @@
       </w:pPr>
       <w:r>
         <w:rPr/>
-        <w:t>https://westurner.org/self-directed-learning/</w:t>
+        <w:t>Web: https://westurner.org/self-directed-learning/</w:t>
+      </w:r>
+    </w:p>
+    <w:p>
+      <w:pPr>
+        <w:pStyle w:val="Rststylelineblock1"/>
+        <w:rPr/>
+      </w:pPr>
+      <w:r>
+        <w:rPr/>
+        <w:t>Src: https://github.com/westurner/self-directed-learning</w:t>
       </w:r>
     </w:p>
     <w:p>
@@ -4169,7 +4233,7 @@
       </w:pPr>
       <w:r>
         <w:rPr/>
-        <w:t>https://github.com/westurner/pycd10api</w:t>
+        <w:t>Web: https://github.com/westurner/pycd10api</w:t>
       </w:r>
     </w:p>
     <w:p>
@@ -4228,7 +4292,79 @@
       </w:pPr>
       <w:r>
         <w:rPr/>
-        <w:t>https://github.com/westurner/redem</w:t>
+        <w:t>Src: https://github.com/westurner/redem</w:t>
+      </w:r>
+    </w:p>
+    <w:p>
+      <w:pPr>
+        <w:pStyle w:val="Rststylebulletitem"/>
+        <w:numPr>
+          <w:ilvl w:val="0"/>
+          <w:numId w:val="3"/>
+        </w:numPr>
+        <w:tabs>
+          <w:tab w:val="left" w:pos="0" w:leader="none"/>
+        </w:tabs>
+        <w:ind w:left="720" w:hanging="360"/>
+        <w:rPr/>
+      </w:pPr>
+      <w:r>
+        <w:rPr/>
+        <w:t>Reddit reader: comments, submissions, links</w:t>
+      </w:r>
+    </w:p>
+    <w:p>
+      <w:pPr>
+        <w:pStyle w:val="Rststylebulletitem"/>
+        <w:numPr>
+          <w:ilvl w:val="0"/>
+          <w:numId w:val="3"/>
+        </w:numPr>
+        <w:tabs>
+          <w:tab w:val="left" w:pos="0" w:leader="none"/>
+        </w:tabs>
+        <w:ind w:left="720" w:hanging="360"/>
+        <w:rPr/>
+      </w:pPr>
+      <w:r>
+        <w:rPr/>
+        <w:t>Fetch last 1000 comments from Reddit</w:t>
+      </w:r>
+    </w:p>
+    <w:p>
+      <w:pPr>
+        <w:pStyle w:val="Rststylebulletitem"/>
+        <w:numPr>
+          <w:ilvl w:val="0"/>
+          <w:numId w:val="3"/>
+        </w:numPr>
+        <w:tabs>
+          <w:tab w:val="left" w:pos="0" w:leader="none"/>
+        </w:tabs>
+        <w:ind w:left="720" w:hanging="360"/>
+        <w:rPr/>
+      </w:pPr>
+      <w:r>
+        <w:rPr/>
+        <w:t>Aggregate into static sortable and filterable HTML tables</w:t>
+      </w:r>
+    </w:p>
+    <w:p>
+      <w:pPr>
+        <w:pStyle w:val="Rststylebulletitem"/>
+        <w:numPr>
+          <w:ilvl w:val="0"/>
+          <w:numId w:val="3"/>
+        </w:numPr>
+        <w:tabs>
+          <w:tab w:val="left" w:pos="0" w:leader="none"/>
+        </w:tabs>
+        <w:ind w:left="720" w:hanging="360"/>
+        <w:rPr/>
+      </w:pPr>
+      <w:r>
+        <w:rPr/>
+        <w:t>Python, PRAW, Requests, Jinja2, Bootstrap 2, DataTables</w:t>
       </w:r>
     </w:p>
     <w:p>
@@ -4239,78 +4375,6 @@
       <w:r>
         <w:rPr/>
         <w:t>https://westurner.org/redditlog/</w:t>
-      </w:r>
-    </w:p>
-    <w:p>
-      <w:pPr>
-        <w:pStyle w:val="Rststylebulletitem"/>
-        <w:numPr>
-          <w:ilvl w:val="0"/>
-          <w:numId w:val="3"/>
-        </w:numPr>
-        <w:tabs>
-          <w:tab w:val="left" w:pos="0" w:leader="none"/>
-        </w:tabs>
-        <w:ind w:left="720" w:hanging="360"/>
-        <w:rPr/>
-      </w:pPr>
-      <w:r>
-        <w:rPr/>
-        <w:t>Reddit reader: comments, submissions, links</w:t>
-      </w:r>
-    </w:p>
-    <w:p>
-      <w:pPr>
-        <w:pStyle w:val="Rststylebulletitem"/>
-        <w:numPr>
-          <w:ilvl w:val="0"/>
-          <w:numId w:val="3"/>
-        </w:numPr>
-        <w:tabs>
-          <w:tab w:val="left" w:pos="0" w:leader="none"/>
-        </w:tabs>
-        <w:ind w:left="720" w:hanging="360"/>
-        <w:rPr/>
-      </w:pPr>
-      <w:r>
-        <w:rPr/>
-        <w:t>Fetch last 1000 comments from Reddit</w:t>
-      </w:r>
-    </w:p>
-    <w:p>
-      <w:pPr>
-        <w:pStyle w:val="Rststylebulletitem"/>
-        <w:numPr>
-          <w:ilvl w:val="0"/>
-          <w:numId w:val="3"/>
-        </w:numPr>
-        <w:tabs>
-          <w:tab w:val="left" w:pos="0" w:leader="none"/>
-        </w:tabs>
-        <w:ind w:left="720" w:hanging="360"/>
-        <w:rPr/>
-      </w:pPr>
-      <w:r>
-        <w:rPr/>
-        <w:t>Aggregate into static sortable and filterable HTML tables</w:t>
-      </w:r>
-    </w:p>
-    <w:p>
-      <w:pPr>
-        <w:pStyle w:val="Rststylebulletitem"/>
-        <w:numPr>
-          <w:ilvl w:val="0"/>
-          <w:numId w:val="3"/>
-        </w:numPr>
-        <w:tabs>
-          <w:tab w:val="left" w:pos="0" w:leader="none"/>
-        </w:tabs>
-        <w:ind w:left="720" w:hanging="360"/>
-        <w:rPr/>
-      </w:pPr>
-      <w:r>
-        <w:rPr/>
-        <w:t>Python, PRAW, Requests, Jinja2, Bootstrap 2, DataTables</w:t>
       </w:r>
     </w:p>
     <w:p>
@@ -4351,7 +4415,7 @@
       </w:pPr>
       <w:r>
         <w:rPr/>
-        <w:t>https://github.com/westurner/health-marketplace</w:t>
+        <w:t>Src: https://github.com/westurner/health-marketplace</w:t>
       </w:r>
     </w:p>
     <w:p>
@@ -4495,7 +4559,7 @@
       </w:pPr>
       <w:r>
         <w:rPr/>
-        <w:t>https://github.com/westurner/healthref</w:t>
+        <w:t>Src: https://github.com/westurner/healthref</w:t>
       </w:r>
     </w:p>
     <w:p>
@@ -4552,55 +4616,17 @@
       </w:pPr>
       <w:r>
         <w:rPr/>
-        <w:t>2014: WRD R&amp;D Documentation</w:t>
-      </w:r>
-    </w:p>
-    <w:p>
-      <w:pPr>
-        <w:pStyle w:val="Rststylelineblock1"/>
-        <w:rPr/>
-      </w:pPr>
-      <w:r>
-        <w:rPr/>
-        <w:t>Web: https://wrdrd.com/docs/</w:t>
-      </w:r>
-    </w:p>
-    <w:p>
-      <w:pPr>
-        <w:pStyle w:val="Rststylelineblock1"/>
-        <w:rPr/>
-      </w:pPr>
-      <w:r>
-        <w:rPr/>
-        <w:t>Src: https://github.com/wrdrd/docs</w:t>
-      </w:r>
-    </w:p>
-    <w:p>
-      <w:pPr>
-        <w:pStyle w:val="Rststyletextbody"/>
-        <w:rPr/>
-      </w:pPr>
-      <w:r>
-        <w:rPr/>
-        <w:t>An outline of notes and points written in ReStructuredText.</w:t>
-      </w:r>
-    </w:p>
-    <w:p>
-      <w:pPr>
-        <w:pStyle w:val="Rststylebulletitem"/>
-        <w:numPr>
-          <w:ilvl w:val="0"/>
-          <w:numId w:val="3"/>
-        </w:numPr>
-        <w:tabs>
-          <w:tab w:val="left" w:pos="0" w:leader="none"/>
-        </w:tabs>
-        <w:ind w:left="720" w:hanging="360"/>
-        <w:rPr/>
-      </w:pPr>
-      <w:r>
-        <w:rPr/>
-        <w:t>Tools Docs: https://wrdrd.com/docs/tools/</w:t>
+        <w:t>2014: sphinxcontrib-srclinks</w:t>
+      </w:r>
+    </w:p>
+    <w:p>
+      <w:pPr>
+        <w:pStyle w:val="Rststylelineblock1"/>
+        <w:rPr/>
+      </w:pPr>
+      <w:r>
+        <w:rPr/>
+        <w:t>Src: https://github.com/westurner/sphinxcontrib-srclinks</w:t>
       </w:r>
     </w:p>
     <w:p>
@@ -4621,17 +4647,27 @@
       </w:pPr>
       <w:r>
         <w:rPr/>
-        <w:t>2015: elasticsearchjsonld</w:t>
-      </w:r>
-    </w:p>
-    <w:p>
-      <w:pPr>
-        <w:pStyle w:val="Rststylelineblock1"/>
-        <w:rPr/>
-      </w:pPr>
-      <w:r>
-        <w:rPr/>
-        <w:t>Src: https://github.com/westurner/elasticsearchjsonld</w:t>
+        <w:t>2014: WRD R&amp;D Documentation</w:t>
+      </w:r>
+    </w:p>
+    <w:p>
+      <w:pPr>
+        <w:pStyle w:val="Rststylelineblock1"/>
+        <w:rPr/>
+      </w:pPr>
+      <w:r>
+        <w:rPr/>
+        <w:t>Web: https://wrdrd.com/docs/</w:t>
+      </w:r>
+    </w:p>
+    <w:p>
+      <w:pPr>
+        <w:pStyle w:val="Rststylelineblock1"/>
+        <w:rPr/>
+      </w:pPr>
+      <w:r>
+        <w:rPr/>
+        <w:t>Src: https://github.com/wrdrd/docs</w:t>
       </w:r>
     </w:p>
     <w:p>
@@ -4641,7 +4677,25 @@
       </w:pPr>
       <w:r>
         <w:rPr/>
-        <w:t>Generate JSON-LD @contexts from ElasticSearch JSON Mappings</w:t>
+        <w:t>An outline of notes and points written in ReStructuredText.</w:t>
+      </w:r>
+    </w:p>
+    <w:p>
+      <w:pPr>
+        <w:pStyle w:val="Rststylebulletitem"/>
+        <w:numPr>
+          <w:ilvl w:val="0"/>
+          <w:numId w:val="3"/>
+        </w:numPr>
+        <w:tabs>
+          <w:tab w:val="left" w:pos="0" w:leader="none"/>
+        </w:tabs>
+        <w:ind w:left="720" w:hanging="360"/>
+        <w:rPr/>
+      </w:pPr>
+      <w:r>
+        <w:rPr/>
+        <w:t>Tools Docs: https://wrdrd.com/docs/tools/</w:t>
       </w:r>
     </w:p>
     <w:p>
@@ -4683,6 +4737,328 @@
       <w:r>
         <w:rPr/>
         <w:t>A bottle webapp for serving static files from a git branch, or from the local filesystem.</w:t>
+      </w:r>
+    </w:p>
+    <w:p>
+      <w:pPr>
+        <w:sectPr>
+          <w:type w:val="continuous"/>
+          <w:pgSz w:w="12240" w:h="15840"/>
+          <w:pgMar w:left="1440" w:right="1440" w:header="0" w:top="720" w:footer="720" w:bottom="1292" w:gutter="0"/>
+          <w:formProt w:val="false"/>
+          <w:textDirection w:val="lrTb"/>
+        </w:sectPr>
+      </w:pPr>
+    </w:p>
+    <w:p>
+      <w:pPr>
+        <w:pStyle w:val="Rststyleheading3"/>
+        <w:rPr/>
+      </w:pPr>
+      <w:r>
+        <w:rPr/>
+        <w:t>2015: elasticsearchjsonld</w:t>
+      </w:r>
+    </w:p>
+    <w:p>
+      <w:pPr>
+        <w:pStyle w:val="Rststylelineblock1"/>
+        <w:rPr/>
+      </w:pPr>
+      <w:r>
+        <w:rPr/>
+        <w:t>Src: https://github.com/westurner/elasticsearchjsonld</w:t>
+      </w:r>
+    </w:p>
+    <w:p>
+      <w:pPr>
+        <w:pStyle w:val="Rststyletextbody"/>
+        <w:rPr/>
+      </w:pPr>
+      <w:r>
+        <w:rPr/>
+        <w:t>Generate JSON-LD @contexts from ElasticSearch JSON Mappings with Python and JSON-LD.</w:t>
+      </w:r>
+    </w:p>
+    <w:p>
+      <w:pPr>
+        <w:sectPr>
+          <w:type w:val="continuous"/>
+          <w:pgSz w:w="12240" w:h="15840"/>
+          <w:pgMar w:left="1440" w:right="1440" w:header="0" w:top="720" w:footer="720" w:bottom="1292" w:gutter="0"/>
+          <w:formProt w:val="false"/>
+          <w:textDirection w:val="lrTb"/>
+        </w:sectPr>
+      </w:pPr>
+    </w:p>
+    <w:p>
+      <w:pPr>
+        <w:pStyle w:val="Rststyleheading3"/>
+        <w:rPr/>
+      </w:pPr>
+      <w:r>
+        <w:rPr/>
+        <w:t>2015: pypfi</w:t>
+      </w:r>
+    </w:p>
+    <w:p>
+      <w:pPr>
+        <w:pStyle w:val="Rststylelineblock1"/>
+        <w:rPr/>
+      </w:pPr>
+      <w:r>
+        <w:rPr/>
+        <w:t>Src: https://github.com/westurner/pypfi</w:t>
+      </w:r>
+    </w:p>
+    <w:p>
+      <w:pPr>
+        <w:pStyle w:val="Rststyletextbody"/>
+        <w:rPr/>
+      </w:pPr>
+      <w:r>
+        <w:rPr/>
+        <w:t>Parse a transaction CSV with Python</w:t>
+      </w:r>
+    </w:p>
+    <w:p>
+      <w:pPr>
+        <w:pStyle w:val="Rststyletextbody"/>
+        <w:rPr/>
+      </w:pPr>
+      <w:r>
+        <w:rPr/>
+        <w:t>And then ofxparse:</w:t>
+      </w:r>
+    </w:p>
+    <w:p>
+      <w:pPr>
+        <w:pStyle w:val="Rststylebulletitem"/>
+        <w:numPr>
+          <w:ilvl w:val="0"/>
+          <w:numId w:val="3"/>
+        </w:numPr>
+        <w:tabs>
+          <w:tab w:val="left" w:pos="0" w:leader="none"/>
+        </w:tabs>
+        <w:ind w:left="720" w:hanging="360"/>
+        <w:rPr/>
+      </w:pPr>
+      <w:r>
+        <w:rPr/>
+        <w:t>https://pypi.python.org/pypi/ofxparse</w:t>
+      </w:r>
+    </w:p>
+    <w:p>
+      <w:pPr>
+        <w:pStyle w:val="Rststylebulletitem"/>
+        <w:numPr>
+          <w:ilvl w:val="0"/>
+          <w:numId w:val="3"/>
+        </w:numPr>
+        <w:tabs>
+          <w:tab w:val="left" w:pos="0" w:leader="none"/>
+        </w:tabs>
+        <w:ind w:left="720" w:hanging="360"/>
+        <w:rPr/>
+      </w:pPr>
+      <w:r>
+        <w:rPr/>
+        <w:t>https://github.com/conda/conda-recipes/blob/762c8e5/ofxparse/meta.yaml</w:t>
+      </w:r>
+    </w:p>
+    <w:p>
+      <w:pPr>
+        <w:pStyle w:val="Rststylebulletitem"/>
+        <w:numPr>
+          <w:ilvl w:val="0"/>
+          <w:numId w:val="3"/>
+        </w:numPr>
+        <w:tabs>
+          <w:tab w:val="left" w:pos="0" w:leader="none"/>
+        </w:tabs>
+        <w:ind w:left="720" w:hanging="360"/>
+        <w:rPr/>
+      </w:pPr>
+      <w:r>
+        <w:rPr/>
+        <w:t>https://github.com/conda/conda-recipes/blob/master/python/ofxparse/meta.yaml</w:t>
+      </w:r>
+    </w:p>
+    <w:p>
+      <w:pPr>
+        <w:sectPr>
+          <w:type w:val="continuous"/>
+          <w:pgSz w:w="12240" w:h="15840"/>
+          <w:pgMar w:left="1440" w:right="1440" w:header="0" w:top="720" w:footer="720" w:bottom="1292" w:gutter="0"/>
+          <w:formProt w:val="false"/>
+          <w:textDirection w:val="lrTb"/>
+        </w:sectPr>
+      </w:pPr>
+    </w:p>
+    <w:p>
+      <w:pPr>
+        <w:pStyle w:val="Rststyleheading3"/>
+        <w:rPr/>
+      </w:pPr>
+      <w:r>
+        <w:rPr/>
+        <w:t>2015: pyglobalgoals</w:t>
+      </w:r>
+    </w:p>
+    <w:p>
+      <w:pPr>
+        <w:pStyle w:val="Rststylelineblock1"/>
+        <w:rPr/>
+      </w:pPr>
+      <w:r>
+        <w:rPr/>
+        <w:t>Src: https://github.com/westurner/pyglobalgoals</w:t>
+      </w:r>
+    </w:p>
+    <w:p>
+      <w:pPr>
+        <w:pStyle w:val="Rststyletextbody"/>
+        <w:rPr/>
+      </w:pPr>
+      <w:r>
+        <w:rPr/>
+        <w:t>https://github.com/westurner/pyglobalgoals/blob/master/notebooks/globalgoals-pyglobalgoals.py.ipynb * https://github.com/westurner/pyglobalgoals/blob/master/notebooks/data/globalgoals.jsonld</w:t>
+      </w:r>
+    </w:p>
+    <w:p>
+      <w:pPr>
+        <w:sectPr>
+          <w:type w:val="continuous"/>
+          <w:pgSz w:w="12240" w:h="15840"/>
+          <w:pgMar w:left="1440" w:right="1440" w:header="0" w:top="720" w:footer="720" w:bottom="1292" w:gutter="0"/>
+          <w:formProt w:val="false"/>
+          <w:textDirection w:val="lrTb"/>
+        </w:sectPr>
+      </w:pPr>
+    </w:p>
+    <w:p>
+      <w:pPr>
+        <w:pStyle w:val="Rststyleheading3"/>
+        <w:rPr/>
+      </w:pPr>
+      <w:r>
+        <w:rPr/>
+        <w:t>venv</w:t>
+      </w:r>
+    </w:p>
+    <w:p>
+      <w:pPr>
+        <w:pStyle w:val="Rststylelineblock1"/>
+        <w:rPr/>
+      </w:pPr>
+      <w:r>
+        <w:rPr/>
+        <w:t>Docs: https://westurner.org/dotfiles/venv</w:t>
+      </w:r>
+    </w:p>
+    <w:p>
+      <w:pPr>
+        <w:pStyle w:val="Rststyletextbody"/>
+        <w:rPr/>
+      </w:pPr>
+      <w:r>
+        <w:rPr/>
+        <w:t>venv.vim</w:t>
+      </w:r>
+    </w:p>
+    <w:p>
+      <w:pPr>
+        <w:pStyle w:val="Rststylelineblock1"/>
+        <w:numPr>
+          <w:ilvl w:val="0"/>
+          <w:numId w:val="3"/>
+        </w:numPr>
+        <w:tabs>
+          <w:tab w:val="left" w:pos="0" w:leader="none"/>
+        </w:tabs>
+        <w:ind w:left="720" w:hanging="360"/>
+        <w:rPr/>
+      </w:pPr>
+      <w:r>
+        <w:rPr/>
+        <w:t>Src: https://github.com/westurner/venv.vim (</w:t>
+      </w:r>
+      <w:r>
+        <w:rPr>
+          <w:rStyle w:val="Rststyleinlineliteral"/>
+        </w:rPr>
+        <w:t>:Cdhere</w:t>
+      </w:r>
+      <w:r>
+        <w:rPr/>
+        <w:t>,</w:t>
+      </w:r>
+    </w:p>
+    <w:p>
+      <w:pPr>
+        <w:pStyle w:val="Rststylebulletitem"/>
+        <w:numPr>
+          <w:ilvl w:val="0"/>
+          <w:numId w:val="0"/>
+        </w:numPr>
+        <w:ind w:left="720" w:hanging="0"/>
+        <w:rPr/>
+      </w:pPr>
+      <w:r>
+        <w:rPr/>
+        <w:t>Line block ends without a blank line.</w:t>
+      </w:r>
+    </w:p>
+    <w:p>
+      <w:pPr>
+        <w:pStyle w:val="Rststylebulletitem"/>
+        <w:numPr>
+          <w:ilvl w:val="0"/>
+          <w:numId w:val="0"/>
+        </w:numPr>
+        <w:ind w:left="720" w:hanging="0"/>
+        <w:rPr/>
+      </w:pPr>
+      <w:r>
+        <w:rPr>
+          <w:rStyle w:val="Rststyleinlineliteral"/>
+        </w:rPr>
+        <w:t>:Cdworkonhome</w:t>
+      </w:r>
+      <w:r>
+        <w:rPr/>
+        <w:t xml:space="preserve">, </w:t>
+      </w:r>
+      <w:r>
+        <w:rPr>
+          <w:rStyle w:val="Rststyleinlineliteral"/>
+        </w:rPr>
+        <w:t>:Cdwh</w:t>
+      </w:r>
+      <w:r>
+        <w:rPr/>
+        <w:t xml:space="preserve">, </w:t>
+      </w:r>
+      <w:r>
+        <w:rPr>
+          <w:rStyle w:val="Rststyleinlineliteral"/>
+        </w:rPr>
+        <w:t>:Cdhelp</w:t>
+      </w:r>
+      <w:r>
+        <w:rPr/>
+        <w:t>, (</w:t>
+      </w:r>
+      <w:r>
+        <w:rPr>
+          <w:rStyle w:val="Rststyleinlineliteral"/>
+        </w:rPr>
+        <w:t>$ cdhelp</w:t>
+      </w:r>
+      <w:r>
+        <w:rPr/>
+        <w:t>))</w:t>
       </w:r>
     </w:p>
     <w:p>

</xml_diff>

<commit_message>
RLS: gh-pages: :books: ec3dbfd 'heads/source'
</commit_message>
<xml_diff>
--- a/resume/resume_wes-turner.docx
+++ b/resume/resume_wes-turner.docx
@@ -5245,7 +5245,79 @@
       </w:pPr>
       <w:r>
         <w:rPr/>
-        <w:t>See: https://westurner.org/wiki/contributions</w:t>
+        <w:t>See:</w:t>
+      </w:r>
+    </w:p>
+    <w:p>
+      <w:pPr>
+        <w:pStyle w:val="Rststylebulletitem"/>
+        <w:numPr>
+          <w:ilvl w:val="0"/>
+          <w:numId w:val="3"/>
+        </w:numPr>
+        <w:tabs>
+          <w:tab w:val="left" w:pos="0" w:leader="none"/>
+        </w:tabs>
+        <w:ind w:left="720" w:hanging="360"/>
+        <w:rPr/>
+      </w:pPr>
+      <w:r>
+        <w:rPr/>
+        <w:t>https://westurner.org/wiki/contributions</w:t>
+      </w:r>
+    </w:p>
+    <w:p>
+      <w:pPr>
+        <w:pStyle w:val="Rststylebulletitem"/>
+        <w:numPr>
+          <w:ilvl w:val="0"/>
+          <w:numId w:val="3"/>
+        </w:numPr>
+        <w:tabs>
+          <w:tab w:val="left" w:pos="0" w:leader="none"/>
+        </w:tabs>
+        <w:ind w:left="720" w:hanging="360"/>
+        <w:rPr/>
+      </w:pPr>
+      <w:r>
+        <w:rPr/>
+        <w:t>https://westurner.org/wiki/github</w:t>
+      </w:r>
+    </w:p>
+    <w:p>
+      <w:pPr>
+        <w:pStyle w:val="Rststylebulletitem"/>
+        <w:numPr>
+          <w:ilvl w:val="1"/>
+          <w:numId w:val="3"/>
+        </w:numPr>
+        <w:tabs>
+          <w:tab w:val="left" w:pos="0" w:leader="none"/>
+        </w:tabs>
+        <w:ind w:left="1080" w:hanging="360"/>
+        <w:rPr/>
+      </w:pPr>
+      <w:r>
+        <w:rPr/>
+        <w:t>https://githubcontributions.io/user/westurner</w:t>
+      </w:r>
+    </w:p>
+    <w:p>
+      <w:pPr>
+        <w:pStyle w:val="Rststylebulletitem"/>
+        <w:numPr>
+          <w:ilvl w:val="2"/>
+          <w:numId w:val="3"/>
+        </w:numPr>
+        <w:tabs>
+          <w:tab w:val="left" w:pos="0" w:leader="none"/>
+        </w:tabs>
+        <w:ind w:left="1440" w:hanging="360"/>
+        <w:rPr/>
+      </w:pPr>
+      <w:r>
+        <w:rPr/>
+        <w:t>2016-03-08: "westurner made 6411 contributions to 345 repositories"</w:t>
       </w:r>
     </w:p>
     <w:p>
@@ -5341,7 +5413,7 @@
       <w:fldChar w:fldCharType="separate"/>
     </w:r>
     <w:r>
-      <w:t>9</w:t>
+      <w:t>10</w:t>
     </w:r>
     <w:r>
       <w:fldChar w:fldCharType="end"/>
@@ -5361,7 +5433,7 @@
       <w:fldChar w:fldCharType="separate"/>
     </w:r>
     <w:r>
-      <w:t>9</w:t>
+      <w:t>10</w:t>
     </w:r>
     <w:r>
       <w:fldChar w:fldCharType="end"/>

</xml_diff>

<commit_message>
RLS: gh-pages: :books: a161484 'heads/source'
</commit_message>
<xml_diff>
--- a/resume/resume_wes-turner.docx
+++ b/resume/resume_wes-turner.docx
@@ -5447,6 +5447,7 @@
   <w:abstractNum w:abstractNumId="1">
     <w:lvl w:ilvl="0">
       <w:start w:val="1"/>
+      <w:pStyle w:val="Heading1"/>
       <w:numFmt w:val="none"/>
       <w:suff w:val="nothing"/>
       <w:lvlText w:val=""/>
@@ -5460,6 +5461,7 @@
     </w:lvl>
     <w:lvl w:ilvl="1">
       <w:start w:val="1"/>
+      <w:pStyle w:val="Heading2"/>
       <w:numFmt w:val="none"/>
       <w:suff w:val="nothing"/>
       <w:lvlText w:val=""/>
@@ -5473,6 +5475,7 @@
     </w:lvl>
     <w:lvl w:ilvl="2">
       <w:start w:val="1"/>
+      <w:pStyle w:val="Heading3"/>
       <w:numFmt w:val="none"/>
       <w:suff w:val="nothing"/>
       <w:lvlText w:val=""/>
@@ -5486,6 +5489,7 @@
     </w:lvl>
     <w:lvl w:ilvl="3">
       <w:start w:val="1"/>
+      <w:pStyle w:val="Heading4"/>
       <w:numFmt w:val="none"/>
       <w:suff w:val="nothing"/>
       <w:lvlText w:val=""/>
@@ -5499,6 +5503,7 @@
     </w:lvl>
     <w:lvl w:ilvl="4">
       <w:start w:val="1"/>
+      <w:pStyle w:val="Heading5"/>
       <w:numFmt w:val="none"/>
       <w:suff w:val="nothing"/>
       <w:lvlText w:val=""/>
@@ -5512,6 +5517,7 @@
     </w:lvl>
     <w:lvl w:ilvl="5">
       <w:start w:val="1"/>
+      <w:pStyle w:val="Heading6"/>
       <w:numFmt w:val="none"/>
       <w:suff w:val="nothing"/>
       <w:lvlText w:val=""/>
@@ -5525,6 +5531,7 @@
     </w:lvl>
     <w:lvl w:ilvl="6">
       <w:start w:val="1"/>
+      <w:pStyle w:val="Heading7"/>
       <w:numFmt w:val="none"/>
       <w:suff w:val="nothing"/>
       <w:lvlText w:val=""/>
@@ -6195,7 +6202,7 @@
     </w:rPr>
   </w:style>
   <w:style w:type="paragraph" w:styleId="TextBody">
-    <w:name w:val="Text Body"/>
+    <w:name w:val="Body Text"/>
     <w:basedOn w:val="Normal"/>
     <w:pPr>
       <w:spacing w:before="0" w:after="120"/>
@@ -6203,7 +6210,7 @@
     <w:rPr/>
   </w:style>
   <w:style w:type="paragraph" w:styleId="TextBodyIndent">
-    <w:name w:val="Text Body Indent"/>
+    <w:name w:val="Body Text Indent"/>
     <w:basedOn w:val="TextBody"/>
     <w:pPr>
       <w:spacing w:before="0" w:after="0"/>
@@ -6296,7 +6303,7 @@
     </w:rPr>
   </w:style>
   <w:style w:type="paragraph" w:styleId="Footnote">
-    <w:name w:val="Footnote"/>
+    <w:name w:val="Footnote Text"/>
     <w:basedOn w:val="Normal"/>
     <w:pPr>
       <w:suppressLineNumbers/>
@@ -7050,7 +7057,7 @@
     <w:rPr/>
   </w:style>
   <w:style w:type="paragraph" w:styleId="Contents1">
-    <w:name w:val="Contents 1"/>
+    <w:name w:val="TOC 1"/>
     <w:basedOn w:val="Index"/>
     <w:pPr>
       <w:tabs>
@@ -7069,7 +7076,7 @@
     <w:rPr/>
   </w:style>
   <w:style w:type="paragraph" w:styleId="Contents2">
-    <w:name w:val="Contents 2"/>
+    <w:name w:val="TOC 2"/>
     <w:basedOn w:val="Index"/>
     <w:pPr>
       <w:tabs>
@@ -7088,7 +7095,7 @@
     <w:rPr/>
   </w:style>
   <w:style w:type="paragraph" w:styleId="Contents3">
-    <w:name w:val="Contents 3"/>
+    <w:name w:val="TOC 3"/>
     <w:basedOn w:val="Index"/>
     <w:pPr>
       <w:tabs>
@@ -7107,7 +7114,7 @@
     <w:rPr/>
   </w:style>
   <w:style w:type="paragraph" w:styleId="Contents4">
-    <w:name w:val="Contents 4"/>
+    <w:name w:val="TOC 4"/>
     <w:basedOn w:val="Index"/>
     <w:pPr>
       <w:tabs>
@@ -7126,7 +7133,7 @@
     <w:rPr/>
   </w:style>
   <w:style w:type="paragraph" w:styleId="Contents5">
-    <w:name w:val="Contents 5"/>
+    <w:name w:val="TOC 5"/>
     <w:basedOn w:val="Index"/>
     <w:pPr>
       <w:tabs>
@@ -7145,7 +7152,7 @@
     <w:rPr/>
   </w:style>
   <w:style w:type="paragraph" w:styleId="Contents6">
-    <w:name w:val="Contents 6"/>
+    <w:name w:val="TOC 6"/>
     <w:basedOn w:val="Index"/>
     <w:pPr>
       <w:tabs>
@@ -7164,7 +7171,7 @@
     <w:rPr/>
   </w:style>
   <w:style w:type="paragraph" w:styleId="Contents7">
-    <w:name w:val="Contents 7"/>
+    <w:name w:val="TOC 7"/>
     <w:basedOn w:val="Index"/>
     <w:pPr>
       <w:tabs>
@@ -7183,7 +7190,7 @@
     <w:rPr/>
   </w:style>
   <w:style w:type="paragraph" w:styleId="Contents8">
-    <w:name w:val="Contents 8"/>
+    <w:name w:val="TOC 8"/>
     <w:basedOn w:val="Index"/>
     <w:pPr>
       <w:tabs>
@@ -7202,7 +7209,7 @@
     <w:rPr/>
   </w:style>
   <w:style w:type="paragraph" w:styleId="Contents9">
-    <w:name w:val="Contents 9"/>
+    <w:name w:val="TOC 9"/>
     <w:basedOn w:val="Index"/>
     <w:pPr>
       <w:tabs>
@@ -7241,7 +7248,7 @@
     <w:rPr/>
   </w:style>
   <w:style w:type="paragraph" w:styleId="ContentsHeading">
-    <w:name w:val="Contents Heading"/>
+    <w:name w:val="TOA Heading"/>
     <w:basedOn w:val="Heading"/>
     <w:pPr>
       <w:suppressLineNumbers/>
@@ -7382,48 +7389,63 @@
   </w:style>
   <w:style w:type="numbering" w:styleId="Rststyleenumlist">
     <w:name w:val="rststyle-enumlist"/>
+    <w:qFormat/>
   </w:style>
   <w:style w:type="numbering" w:styleId="Rststylebulletlist">
     <w:name w:val="rststyle-bulletlist"/>
+    <w:qFormat/>
   </w:style>
   <w:style w:type="numbering" w:styleId="Rststyletocenumlist">
     <w:name w:val="rststyle-tocenumlist"/>
+    <w:qFormat/>
   </w:style>
   <w:style w:type="numbering" w:styleId="Rststyletocbulletlist">
     <w:name w:val="rststyle-tocbulletlist"/>
+    <w:qFormat/>
   </w:style>
   <w:style w:type="numbering" w:styleId="Rststyleblockquotebulletlist">
     <w:name w:val="rststyle-blockquote-bulletlist"/>
+    <w:qFormat/>
   </w:style>
   <w:style w:type="numbering" w:styleId="Rststyleblockquoteenumlist">
     <w:name w:val="rststyle-blockquote-enumlist"/>
+    <w:qFormat/>
   </w:style>
   <w:style w:type="numbering" w:styleId="Rststylehighlightsbulletlist">
     <w:name w:val="rststyle-highlights-bulletlist"/>
+    <w:qFormat/>
   </w:style>
   <w:style w:type="numbering" w:styleId="Rststylehighlightsenumlist">
     <w:name w:val="rststyle-highlights-enumlist"/>
+    <w:qFormat/>
   </w:style>
   <w:style w:type="numbering" w:styleId="Rststyleepigraphbulletlist">
     <w:name w:val="rststyle-epigraph-bulletlist"/>
+    <w:qFormat/>
   </w:style>
   <w:style w:type="numbering" w:styleId="Rststyleepigraphenumlist">
     <w:name w:val="rststyle-epigraph-enumlist"/>
+    <w:qFormat/>
   </w:style>
   <w:style w:type="numbering" w:styleId="Rststyleenumlistarabic">
     <w:name w:val="rststyle-enumlist-arabic"/>
+    <w:qFormat/>
   </w:style>
   <w:style w:type="numbering" w:styleId="Rststyleenumlistloweralpha">
     <w:name w:val="rststyle-enumlist-loweralpha"/>
+    <w:qFormat/>
   </w:style>
   <w:style w:type="numbering" w:styleId="Rststyleenumlistlowerroman">
     <w:name w:val="rststyle-enumlist-lowerroman"/>
+    <w:qFormat/>
   </w:style>
   <w:style w:type="numbering" w:styleId="Rststyleenumlistupperalpha">
     <w:name w:val="rststyle-enumlist-upperalpha"/>
+    <w:qFormat/>
   </w:style>
   <w:style w:type="numbering" w:styleId="Rststyleenumlistupperroman">
     <w:name w:val="rststyle-enumlist-upperroman"/>
+    <w:qFormat/>
   </w:style>
 </w:styles>
 </file>
</xml_diff>

<commit_message>
RLS: gh-pages: :books: 9e218bf 'heads/source'
</commit_message>
<xml_diff>
--- a/resume/resume_wes-turner.docx
+++ b/resume/resume_wes-turner.docx
@@ -4959,30 +4959,43 @@
     </w:p>
     <w:p>
       <w:pPr>
+        <w:sectPr>
+          <w:type w:val="continuous"/>
+          <w:pgSz w:w="12240" w:h="15840"/>
+          <w:pgMar w:left="1440" w:right="1440" w:header="0" w:top="720" w:footer="720" w:bottom="1292" w:gutter="0"/>
+          <w:formProt w:val="false"/>
+          <w:textDirection w:val="lrTb"/>
+        </w:sectPr>
+      </w:pPr>
+    </w:p>
+    <w:p>
+      <w:pPr>
+        <w:pStyle w:val="Rststyleheading4"/>
+        <w:rPr/>
+      </w:pPr>
+      <w:r>
+        <w:rPr/>
+        <w:t>venv.vim</w:t>
+      </w:r>
+    </w:p>
+    <w:p>
+      <w:pPr>
+        <w:pStyle w:val="Rststylelineblock1"/>
+        <w:rPr/>
+      </w:pPr>
+      <w:r>
+        <w:rPr/>
+        <w:t>Src: https://github.com/westurner/venv.vim</w:t>
+      </w:r>
+    </w:p>
+    <w:p>
+      <w:pPr>
         <w:pStyle w:val="Rststyletextbody"/>
         <w:rPr/>
       </w:pPr>
       <w:r>
         <w:rPr/>
-        <w:t>venv.vim</w:t>
-      </w:r>
-    </w:p>
-    <w:p>
-      <w:pPr>
-        <w:pStyle w:val="Rststylelineblock1"/>
-        <w:numPr>
-          <w:ilvl w:val="0"/>
-          <w:numId w:val="3"/>
-        </w:numPr>
-        <w:tabs>
-          <w:tab w:val="left" w:pos="0" w:leader="none"/>
-        </w:tabs>
-        <w:ind w:left="720" w:hanging="360"/>
-        <w:rPr/>
-      </w:pPr>
-      <w:r>
-        <w:rPr/>
-        <w:t>Src: https://github.com/westurner/venv.vim (</w:t>
+        <w:t>(</w:t>
       </w:r>
       <w:r>
         <w:rPr>
@@ -4992,34 +5005,8 @@
       </w:r>
       <w:r>
         <w:rPr/>
-        <w:t>,</w:t>
-      </w:r>
-    </w:p>
-    <w:p>
-      <w:pPr>
-        <w:pStyle w:val="Rststylebulletitem"/>
-        <w:numPr>
-          <w:ilvl w:val="0"/>
-          <w:numId w:val="0"/>
-        </w:numPr>
-        <w:ind w:left="720" w:hanging="0"/>
-        <w:rPr/>
-      </w:pPr>
-      <w:r>
-        <w:rPr/>
-        <w:t>Line block ends without a blank line.</w:t>
-      </w:r>
-    </w:p>
-    <w:p>
-      <w:pPr>
-        <w:pStyle w:val="Rststylebulletitem"/>
-        <w:numPr>
-          <w:ilvl w:val="0"/>
-          <w:numId w:val="0"/>
-        </w:numPr>
-        <w:ind w:left="720" w:hanging="0"/>
-        <w:rPr/>
-      </w:pPr>
+        <w:t xml:space="preserve">, </w:t>
+      </w:r>
       <w:r>
         <w:rPr>
           <w:rStyle w:val="Rststyleinlineliteral"/>
@@ -5059,6 +5046,24 @@
       <w:r>
         <w:rPr/>
         <w:t>))</w:t>
+      </w:r>
+    </w:p>
+    <w:p>
+      <w:pPr>
+        <w:pStyle w:val="Rststylebulletitem"/>
+        <w:numPr>
+          <w:ilvl w:val="0"/>
+          <w:numId w:val="3"/>
+        </w:numPr>
+        <w:tabs>
+          <w:tab w:val="left" w:pos="0" w:leader="none"/>
+        </w:tabs>
+        <w:ind w:left="720" w:hanging="360"/>
+        <w:rPr/>
+      </w:pPr>
+      <w:r>
+        <w:rPr/>
+        <w:t>https://westurner.org/dotfiles/venv#cdalias</w:t>
       </w:r>
     </w:p>
     <w:p>

</xml_diff>

<commit_message>
RLS: gh-pages: :books: ef84d0e 'heads/source'
</commit_message>
<xml_diff>
--- a/resume/resume_wes-turner.docx
+++ b/resume/resume_wes-turner.docx
@@ -4990,6 +4990,16 @@
     </w:p>
     <w:p>
       <w:pPr>
+        <w:pStyle w:val="Rststylelineblock1"/>
+        <w:rPr/>
+      </w:pPr>
+      <w:r>
+        <w:rPr/>
+        <w:t>Docs: https://westurner.org/dotfiles/venv#cdalias</w:t>
+      </w:r>
+    </w:p>
+    <w:p>
+      <w:pPr>
         <w:pStyle w:val="Rststyletextbody"/>
         <w:rPr/>
       </w:pPr>
@@ -5046,24 +5056,6 @@
       <w:r>
         <w:rPr/>
         <w:t>))</w:t>
-      </w:r>
-    </w:p>
-    <w:p>
-      <w:pPr>
-        <w:pStyle w:val="Rststylebulletitem"/>
-        <w:numPr>
-          <w:ilvl w:val="0"/>
-          <w:numId w:val="3"/>
-        </w:numPr>
-        <w:tabs>
-          <w:tab w:val="left" w:pos="0" w:leader="none"/>
-        </w:tabs>
-        <w:ind w:left="720" w:hanging="360"/>
-        <w:rPr/>
-      </w:pPr>
-      <w:r>
-        <w:rPr/>
-        <w:t>https://westurner.org/dotfiles/venv#cdalias</w:t>
       </w:r>
     </w:p>
     <w:p>

</xml_diff>

<commit_message>
RLS: gh-pages: :books: 1c0cd95 'heads/source'
</commit_message>
<xml_diff>
--- a/resume/resume_wes-turner.docx
+++ b/resume/resume_wes-turner.docx
@@ -6941,9 +6941,21 @@
     </w:p>
     <w:p>
       <w:pPr>
-        <w:pStyle w:val="Rststyletextbody"/>
-        <w:rPr/>
-      </w:pPr>
+        <w:pStyle w:val="Rststylebulletitem"/>
+        <w:numPr>
+          <w:ilvl w:val="0"/>
+          <w:numId w:val="3"/>
+        </w:numPr>
+        <w:tabs>
+          <w:tab w:val="left" w:pos="0" w:leader="none"/>
+        </w:tabs>
+        <w:ind w:left="720" w:hanging="360"/>
+        <w:rPr/>
+      </w:pPr>
+      <w:r>
+        <w:rPr/>
+        <w:t xml:space="preserve">IPython notebook: </w:t>
+      </w:r>
       <w:hyperlink r:id="rId47">
         <w:r>
           <w:rPr>
@@ -6952,9 +6964,23 @@
           <w:t>https://github.com/westurner/pyglobalgoals/blob/master/notebooks/globalgoals-pyglobalgoals.py.ipynb</w:t>
         </w:r>
       </w:hyperlink>
-      <w:r>
-        <w:rPr/>
-        <w:t xml:space="preserve"> * </w:t>
+    </w:p>
+    <w:p>
+      <w:pPr>
+        <w:pStyle w:val="Rststylebulletitem"/>
+        <w:numPr>
+          <w:ilvl w:val="0"/>
+          <w:numId w:val="3"/>
+        </w:numPr>
+        <w:tabs>
+          <w:tab w:val="left" w:pos="0" w:leader="none"/>
+        </w:tabs>
+        <w:ind w:left="720" w:hanging="360"/>
+        <w:rPr/>
+      </w:pPr>
+      <w:r>
+        <w:rPr/>
+        <w:t xml:space="preserve">Draft GlobalGoals JSONLD @context: </w:t>
       </w:r>
       <w:hyperlink r:id="rId48">
         <w:r>
@@ -7191,14 +7217,22 @@
         <w:t xml:space="preserve">Presented </w:t>
       </w:r>
       <w:r>
-        <w:rPr>
-          <w:rStyle w:val="Rststylequotation"/>
-        </w:rPr>
-        <w:t>2015: pyglobalgoals</w:t>
-      </w:r>
-      <w:r>
-        <w:rPr/>
-        <w:t xml:space="preserve"> during </w:t>
+        <w:rPr/>
+        <w:fldChar w:fldCharType="begin"/>
+      </w:r>
+      <w:r>
+        <w:instrText> REF Ref_pyglobalgoals \h </w:instrText>
+      </w:r>
+      <w:r>
+        <w:fldChar w:fldCharType="separate"/>
+      </w:r>
+      <w:r/>
+      <w:r>
+        <w:fldChar w:fldCharType="end"/>
+      </w:r>
+      <w:r>
+        <w:rPr/>
+        <w:t xml:space="preserve">2015: pyglobalgoals during </w:t>
       </w:r>
       <w:r>
         <w:rPr>
@@ -7208,22 +7242,8 @@
       </w:r>
       <w:r>
         <w:rPr/>
-        <w:t xml:space="preserve"> week</w:t>
-      </w:r>
-    </w:p>
-    <w:p>
-      <w:pPr>
-        <w:pStyle w:val="Rststylebulletitem"/>
-        <w:numPr>
-          <w:ilvl w:val="1"/>
-          <w:numId w:val="3"/>
-        </w:numPr>
-        <w:tabs>
-          <w:tab w:val="left" w:pos="0" w:leader="none"/>
-        </w:tabs>
-        <w:ind w:left="1080" w:hanging="360"/>
-        <w:rPr/>
-      </w:pPr>
+        <w:t xml:space="preserve"> week: </w:t>
+      </w:r>
       <w:hyperlink r:id="rId53">
         <w:r>
           <w:rPr>
@@ -7368,6 +7388,10 @@
         <w:ind w:left="1080" w:hanging="360"/>
         <w:rPr/>
       </w:pPr>
+      <w:r>
+        <w:rPr/>
+        <w:t xml:space="preserve">Developed: </w:t>
+      </w:r>
       <w:hyperlink r:id="rId58">
         <w:r>
           <w:rPr>

</xml_diff>

<commit_message>
RLS: gh-pages: :books: f337afb 'heads/source'
</commit_message>
<xml_diff>
--- a/resume/resume_wes-turner.docx
+++ b/resume/resume_wes-turner.docx
@@ -98,8 +98,6 @@
         <w:pStyle w:val="Rststyleheading1"/>
         <w:rPr/>
       </w:pPr>
-      <w:bookmarkStart w:id="0" w:name="Ref_id1"/>
-      <w:bookmarkEnd w:id="0"/>
       <w:r>
         <w:rPr/>
       </w:r>
@@ -131,8 +129,6 @@
       <w:r>
         <w:rPr/>
       </w:r>
-      <w:bookmarkStart w:id="1" w:name="Ref_summary"/>
-      <w:bookmarkEnd w:id="1"/>
       <w:r>
         <w:rPr/>
       </w:r>
@@ -477,1401 +473,12 @@
         <w:pStyle w:val="Rststyleheading2"/>
         <w:rPr/>
       </w:pPr>
-      <w:bookmarkStart w:id="2" w:name="Ref_table-of-contents"/>
-      <w:bookmarkEnd w:id="2"/>
-      <w:r>
-        <w:rPr/>
-      </w:r>
-      <w:r>
-        <w:rPr/>
-        <w:t>Table of Contents</w:t>
-      </w:r>
-    </w:p>
-    <w:p>
-      <w:pPr>
-        <w:pStyle w:val="Rststylecontentsheading"/>
-        <w:rPr/>
-      </w:pPr>
-      <w:r>
-        <w:rPr/>
-        <w:t>Contents</w:t>
-        <w:tab/>
-        <w:t>9999</w:t>
-      </w:r>
-    </w:p>
-    <w:p>
-      <w:pPr>
-        <w:pStyle w:val="Rststylecontents1"/>
-        <w:rPr/>
-      </w:pPr>
-      <w:r>
-        <w:fldChar w:fldCharType="begin"/>
-      </w:r>
-      <w:r>
-        <w:instrText> TOC \f \o "1-9" </w:instrText>
-      </w:r>
-      <w:r>
-        <w:fldChar w:fldCharType="separate"/>
-      </w:r>
-      <w:r>
-        <w:rPr/>
-      </w:r>
-      <w:r>
-        <w:rPr/>
-        <w:fldChar w:fldCharType="begin"/>
-      </w:r>
-      <w:r>
-        <w:instrText> REF Ref_id1 \h </w:instrText>
-      </w:r>
-      <w:r>
-        <w:fldChar w:fldCharType="separate"/>
-      </w:r>
-      <w:r/>
-      <w:r>
-        <w:fldChar w:fldCharType="end"/>
-      </w:r>
-      <w:r>
-        <w:rPr/>
-        <w:t>Resume</w:t>
-        <w:tab/>
-        <w:t>9999</w:t>
-      </w:r>
-    </w:p>
-    <w:p>
-      <w:pPr>
-        <w:pStyle w:val="Rststylecontents2"/>
-        <w:rPr/>
-      </w:pPr>
-      <w:r>
-        <w:rPr/>
-      </w:r>
-      <w:r>
-        <w:rPr/>
-        <w:fldChar w:fldCharType="begin"/>
-      </w:r>
-      <w:r>
-        <w:instrText> REF Ref_summary \h </w:instrText>
-      </w:r>
-      <w:r>
-        <w:fldChar w:fldCharType="separate"/>
-      </w:r>
-      <w:r/>
-      <w:r>
-        <w:fldChar w:fldCharType="end"/>
-      </w:r>
-      <w:r>
-        <w:rPr/>
-        <w:t>Summary</w:t>
-        <w:tab/>
-        <w:t>9999</w:t>
-      </w:r>
-    </w:p>
-    <w:p>
-      <w:pPr>
-        <w:pStyle w:val="Rststylecontents2"/>
-        <w:rPr/>
-      </w:pPr>
-      <w:r>
-        <w:rPr/>
-      </w:r>
-      <w:r>
-        <w:rPr/>
-        <w:fldChar w:fldCharType="begin"/>
-      </w:r>
-      <w:r>
-        <w:instrText> REF Ref_table-of-contents \h </w:instrText>
-      </w:r>
-      <w:r>
-        <w:fldChar w:fldCharType="separate"/>
-      </w:r>
-      <w:r/>
-      <w:r>
-        <w:fldChar w:fldCharType="end"/>
-      </w:r>
-      <w:r>
-        <w:rPr/>
-        <w:t>Table of Contents</w:t>
-        <w:tab/>
-        <w:t>9999</w:t>
-      </w:r>
-    </w:p>
-    <w:p>
-      <w:pPr>
-        <w:pStyle w:val="Rststylecontents2"/>
-        <w:rPr/>
-      </w:pPr>
-      <w:r>
-        <w:rPr/>
-      </w:r>
-      <w:r>
-        <w:rPr/>
-        <w:fldChar w:fldCharType="begin"/>
-      </w:r>
-      <w:r>
-        <w:instrText> REF Ref_employment \h </w:instrText>
-      </w:r>
-      <w:r>
-        <w:fldChar w:fldCharType="separate"/>
-      </w:r>
-      <w:r/>
-      <w:r>
-        <w:fldChar w:fldCharType="end"/>
+      <w:r>
+        <w:rPr/>
       </w:r>
       <w:r>
         <w:rPr/>
         <w:t>Employment</w:t>
-        <w:tab/>
-        <w:t>9999</w:t>
-      </w:r>
-    </w:p>
-    <w:p>
-      <w:pPr>
-        <w:pStyle w:val="Rststylecontents3"/>
-        <w:rPr/>
-      </w:pPr>
-      <w:r>
-        <w:rPr/>
-      </w:r>
-      <w:r>
-        <w:rPr/>
-        <w:fldChar w:fldCharType="begin"/>
-      </w:r>
-      <w:r>
-        <w:instrText> REF Ref_programmer-analyst-i-unmc \h </w:instrText>
-      </w:r>
-      <w:r>
-        <w:fldChar w:fldCharType="separate"/>
-      </w:r>
-      <w:r/>
-      <w:r>
-        <w:fldChar w:fldCharType="end"/>
-      </w:r>
-      <w:r>
-        <w:rPr/>
-        <w:t>2009-2010: Programmer Analyst I @ UNMC</w:t>
-        <w:tab/>
-        <w:t>9999</w:t>
-      </w:r>
-    </w:p>
-    <w:p>
-      <w:pPr>
-        <w:pStyle w:val="Rststylecontents3"/>
-        <w:rPr/>
-      </w:pPr>
-      <w:r>
-        <w:rPr/>
-      </w:r>
-      <w:r>
-        <w:rPr/>
-        <w:fldChar w:fldCharType="begin"/>
-      </w:r>
-      <w:r>
-        <w:instrText> REF Ref_web-developer-un-nucia \h </w:instrText>
-      </w:r>
-      <w:r>
-        <w:fldChar w:fldCharType="separate"/>
-      </w:r>
-      <w:r/>
-      <w:r>
-        <w:fldChar w:fldCharType="end"/>
-      </w:r>
-      <w:r>
-        <w:rPr/>
-        <w:t>2007-2008: Web Developer @ UN NUCIA</w:t>
-        <w:tab/>
-        <w:t>9999</w:t>
-      </w:r>
-    </w:p>
-    <w:p>
-      <w:pPr>
-        <w:pStyle w:val="Rststylecontents3"/>
-        <w:rPr/>
-      </w:pPr>
-      <w:r>
-        <w:rPr/>
-      </w:r>
-      <w:r>
-        <w:rPr/>
-        <w:fldChar w:fldCharType="begin"/>
-      </w:r>
-      <w:r>
-        <w:instrText> REF Ref_systems-developer-d-line-marketing \h </w:instrText>
-      </w:r>
-      <w:r>
-        <w:fldChar w:fldCharType="separate"/>
-      </w:r>
-      <w:r/>
-      <w:r>
-        <w:fldChar w:fldCharType="end"/>
-      </w:r>
-      <w:r>
-        <w:rPr/>
-        <w:t>2005-2006: Systems Developer @ D-Line Marketing</w:t>
-        <w:tab/>
-        <w:t>9999</w:t>
-      </w:r>
-    </w:p>
-    <w:p>
-      <w:pPr>
-        <w:pStyle w:val="Rststylecontents3"/>
-        <w:rPr/>
-      </w:pPr>
-      <w:r>
-        <w:rPr/>
-      </w:r>
-      <w:r>
-        <w:rPr/>
-        <w:fldChar w:fldCharType="begin"/>
-      </w:r>
-      <w:r>
-        <w:instrText> REF Ref_dietary-aid-autumn-view-gardens \h </w:instrText>
-      </w:r>
-      <w:r>
-        <w:fldChar w:fldCharType="separate"/>
-      </w:r>
-      <w:r/>
-      <w:r>
-        <w:fldChar w:fldCharType="end"/>
-      </w:r>
-      <w:r>
-        <w:rPr/>
-        <w:t>2004-2004: Dietary Aid @ Autumn View Gardens</w:t>
-        <w:tab/>
-        <w:t>9999</w:t>
-      </w:r>
-    </w:p>
-    <w:p>
-      <w:pPr>
-        <w:pStyle w:val="Rststylecontents3"/>
-        <w:rPr/>
-      </w:pPr>
-      <w:r>
-        <w:rPr/>
-      </w:r>
-      <w:r>
-        <w:rPr/>
-        <w:fldChar w:fldCharType="begin"/>
-      </w:r>
-      <w:r>
-        <w:instrText> REF Ref_systems-v-internet-enterprises \h </w:instrText>
-      </w:r>
-      <w:r>
-        <w:fldChar w:fldCharType="separate"/>
-      </w:r>
-      <w:r/>
-      <w:r>
-        <w:fldChar w:fldCharType="end"/>
-      </w:r>
-      <w:r>
-        <w:rPr/>
-        <w:t>2003-2004: Systems @ V Internet Enterprises</w:t>
-        <w:tab/>
-        <w:t>9999</w:t>
-      </w:r>
-    </w:p>
-    <w:p>
-      <w:pPr>
-        <w:pStyle w:val="Rststylecontents3"/>
-        <w:rPr/>
-      </w:pPr>
-      <w:r>
-        <w:rPr/>
-      </w:r>
-      <w:r>
-        <w:rPr/>
-        <w:fldChar w:fldCharType="begin"/>
-      </w:r>
-      <w:r>
-        <w:instrText> REF Ref_independent-web-consultant \h </w:instrText>
-      </w:r>
-      <w:r>
-        <w:fldChar w:fldCharType="separate"/>
-      </w:r>
-      <w:r/>
-      <w:r>
-        <w:fldChar w:fldCharType="end"/>
-      </w:r>
-      <w:r>
-        <w:rPr/>
-        <w:t>2002-2007: Independent Web Consultant</w:t>
-        <w:tab/>
-        <w:t>9999</w:t>
-      </w:r>
-    </w:p>
-    <w:p>
-      <w:pPr>
-        <w:pStyle w:val="Rststylecontents3"/>
-        <w:rPr/>
-      </w:pPr>
-      <w:r>
-        <w:rPr/>
-      </w:r>
-      <w:r>
-        <w:rPr/>
-        <w:fldChar w:fldCharType="begin"/>
-      </w:r>
-      <w:r>
-        <w:instrText> REF Ref_construction-assistant-east-coast-pi \h </w:instrText>
-      </w:r>
-      <w:r>
-        <w:fldChar w:fldCharType="separate"/>
-      </w:r>
-      <w:r/>
-      <w:r>
-        <w:fldChar w:fldCharType="end"/>
-      </w:r>
-      <w:r>
-        <w:rPr/>
-        <w:t>2002-2003: Construction Assistant @ East Coast Pizza</w:t>
-        <w:tab/>
-        <w:t>9999</w:t>
-      </w:r>
-    </w:p>
-    <w:p>
-      <w:pPr>
-        <w:pStyle w:val="Rststylecontents3"/>
-        <w:rPr/>
-      </w:pPr>
-      <w:r>
-        <w:rPr/>
-      </w:r>
-      <w:r>
-        <w:rPr/>
-        <w:fldChar w:fldCharType="begin"/>
-      </w:r>
-      <w:r>
-        <w:instrText> REF Ref_windows-3-1-support \h </w:instrText>
-      </w:r>
-      <w:r>
-        <w:fldChar w:fldCharType="separate"/>
-      </w:r>
-      <w:r/>
-      <w:r>
-        <w:fldChar w:fldCharType="end"/>
-      </w:r>
-      <w:r>
-        <w:rPr/>
-        <w:t>1996: Windows 3.1 Support</w:t>
-        <w:tab/>
-        <w:t>9999</w:t>
-      </w:r>
-    </w:p>
-    <w:p>
-      <w:pPr>
-        <w:pStyle w:val="Rststylecontents2"/>
-        <w:rPr/>
-      </w:pPr>
-      <w:r>
-        <w:rPr/>
-      </w:r>
-      <w:r>
-        <w:rPr/>
-        <w:fldChar w:fldCharType="begin"/>
-      </w:r>
-      <w:r>
-        <w:instrText> REF Ref_education \h </w:instrText>
-      </w:r>
-      <w:r>
-        <w:fldChar w:fldCharType="separate"/>
-      </w:r>
-      <w:r/>
-      <w:r>
-        <w:fldChar w:fldCharType="end"/>
-      </w:r>
-      <w:r>
-        <w:rPr/>
-        <w:t>Education</w:t>
-        <w:tab/>
-        <w:t>9999</w:t>
-      </w:r>
-    </w:p>
-    <w:p>
-      <w:pPr>
-        <w:pStyle w:val="Rststylecontents3"/>
-        <w:rPr/>
-      </w:pPr>
-      <w:r>
-        <w:rPr/>
-      </w:r>
-      <w:r>
-        <w:rPr/>
-        <w:fldChar w:fldCharType="begin"/>
-      </w:r>
-      <w:r>
-        <w:instrText> REF Ref_omaha-ne-usa-st-louis-mo-usa \h </w:instrText>
-      </w:r>
-      <w:r>
-        <w:fldChar w:fldCharType="separate"/>
-      </w:r>
-      <w:r/>
-      <w:r>
-        <w:fldChar w:fldCharType="end"/>
-      </w:r>
-      <w:r>
-        <w:rPr/>
-        <w:t>Omaha, NE, USA; St Louis, MO, USA</w:t>
-        <w:tab/>
-        <w:t>9999</w:t>
-      </w:r>
-    </w:p>
-    <w:p>
-      <w:pPr>
-        <w:pStyle w:val="Rststylecontents3"/>
-        <w:rPr/>
-      </w:pPr>
-      <w:r>
-        <w:rPr/>
-      </w:r>
-      <w:r>
-        <w:rPr/>
-        <w:fldChar w:fldCharType="begin"/>
-      </w:r>
-      <w:r>
-        <w:instrText> REF Ref_unomaha \h </w:instrText>
-      </w:r>
-      <w:r>
-        <w:fldChar w:fldCharType="separate"/>
-      </w:r>
-      <w:r/>
-      <w:r>
-        <w:fldChar w:fldCharType="end"/>
-      </w:r>
-      <w:r>
-        <w:rPr/>
-        <w:t>2007-2010: UNOmaha</w:t>
-        <w:tab/>
-        <w:t>9999</w:t>
-      </w:r>
-    </w:p>
-    <w:p>
-      <w:pPr>
-        <w:pStyle w:val="Rststylecontents3"/>
-        <w:rPr/>
-      </w:pPr>
-      <w:r>
-        <w:rPr/>
-      </w:r>
-      <w:r>
-        <w:rPr/>
-        <w:fldChar w:fldCharType="begin"/>
-      </w:r>
-      <w:r>
-        <w:instrText> REF Ref_online-learning \h </w:instrText>
-      </w:r>
-      <w:r>
-        <w:fldChar w:fldCharType="separate"/>
-      </w:r>
-      <w:r/>
-      <w:r>
-        <w:fldChar w:fldCharType="end"/>
-      </w:r>
-      <w:r>
-        <w:rPr/>
-        <w:t>2010-2014: Online Learning</w:t>
-        <w:tab/>
-        <w:t>9999</w:t>
-      </w:r>
-    </w:p>
-    <w:p>
-      <w:pPr>
-        <w:pStyle w:val="Rststylecontents2"/>
-        <w:rPr/>
-      </w:pPr>
-      <w:r>
-        <w:rPr/>
-      </w:r>
-      <w:r>
-        <w:rPr/>
-        <w:fldChar w:fldCharType="begin"/>
-      </w:r>
-      <w:r>
-        <w:instrText> REF Ref_projects \h </w:instrText>
-      </w:r>
-      <w:r>
-        <w:fldChar w:fldCharType="separate"/>
-      </w:r>
-      <w:r/>
-      <w:r>
-        <w:fldChar w:fldCharType="end"/>
-      </w:r>
-      <w:r>
-        <w:rPr/>
-        <w:t>Projects</w:t>
-        <w:tab/>
-        <w:t>9999</w:t>
-      </w:r>
-    </w:p>
-    <w:p>
-      <w:pPr>
-        <w:pStyle w:val="Rststylecontents3"/>
-        <w:rPr/>
-      </w:pPr>
-      <w:r>
-        <w:rPr/>
-      </w:r>
-      <w:r>
-        <w:rPr/>
-        <w:fldChar w:fldCharType="begin"/>
-      </w:r>
-      <w:r>
-        <w:instrText> REF Ref_presense \h </w:instrText>
-      </w:r>
-      <w:r>
-        <w:fldChar w:fldCharType="separate"/>
-      </w:r>
-      <w:r/>
-      <w:r>
-        <w:fldChar w:fldCharType="end"/>
-      </w:r>
-      <w:r>
-        <w:rPr/>
-        <w:t>2007: Presense</w:t>
-        <w:tab/>
-        <w:t>9999</w:t>
-      </w:r>
-    </w:p>
-    <w:p>
-      <w:pPr>
-        <w:pStyle w:val="Rststylecontents3"/>
-        <w:rPr/>
-      </w:pPr>
-      <w:r>
-        <w:rPr/>
-      </w:r>
-      <w:r>
-        <w:rPr/>
-        <w:fldChar w:fldCharType="begin"/>
-      </w:r>
-      <w:r>
-        <w:instrText> REF Ref_eagle-financial-life-insurance-quote \h </w:instrText>
-      </w:r>
-      <w:r>
-        <w:fldChar w:fldCharType="separate"/>
-      </w:r>
-      <w:r/>
-      <w:r>
-        <w:fldChar w:fldCharType="end"/>
-      </w:r>
-      <w:r>
-        <w:rPr/>
-        <w:t>2007: Eagle Financial Life Insurance Quotes</w:t>
-        <w:tab/>
-        <w:t>9999</w:t>
-      </w:r>
-    </w:p>
-    <w:p>
-      <w:pPr>
-        <w:pStyle w:val="Rststylecontents3"/>
-        <w:rPr/>
-      </w:pPr>
-      <w:r>
-        <w:rPr/>
-      </w:r>
-      <w:r>
-        <w:rPr/>
-        <w:fldChar w:fldCharType="begin"/>
-      </w:r>
-      <w:r>
-        <w:instrText> REF Ref_id2 \h </w:instrText>
-      </w:r>
-      <w:r>
-        <w:fldChar w:fldCharType="separate"/>
-      </w:r>
-      <w:r/>
-      <w:r>
-        <w:fldChar w:fldCharType="end"/>
-      </w:r>
-      <w:r>
-        <w:rPr/>
-        <w:t>2009: Nebraska Humane Society Nonprofit Consulting</w:t>
-        <w:tab/>
-        <w:t>9999</w:t>
-      </w:r>
-    </w:p>
-    <w:p>
-      <w:pPr>
-        <w:pStyle w:val="Rststylecontents3"/>
-        <w:rPr/>
-      </w:pPr>
-      <w:r>
-        <w:rPr/>
-      </w:r>
-      <w:r>
-        <w:rPr/>
-        <w:fldChar w:fldCharType="begin"/>
-      </w:r>
-      <w:r>
-        <w:instrText> REF Ref_tiger-solutions-web-based-course-man \h </w:instrText>
-      </w:r>
-      <w:r>
-        <w:fldChar w:fldCharType="separate"/>
-      </w:r>
-      <w:r/>
-      <w:r>
-        <w:fldChar w:fldCharType="end"/>
-      </w:r>
-      <w:r>
-        <w:rPr/>
-        <w:t>2009: Tiger Solutions Web Based Course Management System</w:t>
-        <w:tab/>
-        <w:t>9999</w:t>
-      </w:r>
-    </w:p>
-    <w:p>
-      <w:pPr>
-        <w:pStyle w:val="Rststylecontents3"/>
-        <w:rPr/>
-      </w:pPr>
-      <w:r>
-        <w:rPr/>
-      </w:r>
-      <w:r>
-        <w:rPr/>
-        <w:fldChar w:fldCharType="begin"/>
-      </w:r>
-      <w:r>
-        <w:instrText> REF Ref_uno-misso-president \h </w:instrText>
-      </w:r>
-      <w:r>
-        <w:fldChar w:fldCharType="separate"/>
-      </w:r>
-      <w:r/>
-      <w:r>
-        <w:fldChar w:fldCharType="end"/>
-      </w:r>
-      <w:r>
-        <w:rPr/>
-        <w:t>2009-2010: UNO MISSO President</w:t>
-        <w:tab/>
-        <w:t>9999</w:t>
-      </w:r>
-    </w:p>
-    <w:p>
-      <w:pPr>
-        <w:pStyle w:val="Rststylecontents3"/>
-        <w:rPr/>
-      </w:pPr>
-      <w:r>
-        <w:rPr/>
-      </w:r>
-      <w:r>
-        <w:rPr/>
-        <w:fldChar w:fldCharType="begin"/>
-      </w:r>
-      <w:r>
-        <w:instrText> REF Ref_ais-student-chapters-representative \h </w:instrText>
-      </w:r>
-      <w:r>
-        <w:fldChar w:fldCharType="separate"/>
-      </w:r>
-      <w:r/>
-      <w:r>
-        <w:fldChar w:fldCharType="end"/>
-      </w:r>
-      <w:r>
-        <w:rPr/>
-        <w:t>2009-2010: AIS Student Chapters Representative</w:t>
-        <w:tab/>
-        <w:t>9999</w:t>
-      </w:r>
-    </w:p>
-    <w:p>
-      <w:pPr>
-        <w:pStyle w:val="Rststylecontents3"/>
-        <w:rPr/>
-      </w:pPr>
-      <w:r>
-        <w:rPr/>
-      </w:r>
-      <w:r>
-        <w:rPr/>
-        <w:fldChar w:fldCharType="begin"/>
-      </w:r>
-      <w:r>
-        <w:instrText> REF Ref_help-haiti-project \h </w:instrText>
-      </w:r>
-      <w:r>
-        <w:fldChar w:fldCharType="separate"/>
-      </w:r>
-      <w:r/>
-      <w:r>
-        <w:fldChar w:fldCharType="end"/>
-      </w:r>
-      <w:r>
-        <w:rPr/>
-        <w:t>2010: Help Haiti Project</w:t>
-        <w:tab/>
-        <w:t>9999</w:t>
-      </w:r>
-    </w:p>
-    <w:p>
-      <w:pPr>
-        <w:pStyle w:val="Rststylecontents3"/>
-        <w:rPr/>
-      </w:pPr>
-      <w:r>
-        <w:rPr/>
-      </w:r>
-      <w:r>
-        <w:rPr/>
-        <w:fldChar w:fldCharType="begin"/>
-      </w:r>
-      <w:r>
-        <w:instrText> REF Ref_workhours \h </w:instrText>
-      </w:r>
-      <w:r>
-        <w:fldChar w:fldCharType="separate"/>
-      </w:r>
-      <w:r/>
-      <w:r>
-        <w:fldChar w:fldCharType="end"/>
-      </w:r>
-      <w:r>
-        <w:rPr/>
-        <w:t>2010: Workhours</w:t>
-        <w:tab/>
-        <w:t>9999</w:t>
-      </w:r>
-    </w:p>
-    <w:p>
-      <w:pPr>
-        <w:pStyle w:val="Rststylecontents3"/>
-        <w:rPr/>
-      </w:pPr>
-      <w:r>
-        <w:rPr/>
-      </w:r>
-      <w:r>
-        <w:rPr/>
-        <w:fldChar w:fldCharType="begin"/>
-      </w:r>
-      <w:r>
-        <w:instrText> REF Ref_cloud-provisioning-research \h </w:instrText>
-      </w:r>
-      <w:r>
-        <w:fldChar w:fldCharType="separate"/>
-      </w:r>
-      <w:r/>
-      <w:r>
-        <w:fldChar w:fldCharType="end"/>
-      </w:r>
-      <w:r>
-        <w:rPr/>
-        <w:t>2010: Cloud Provisioning Research</w:t>
-        <w:tab/>
-        <w:t>9999</w:t>
-      </w:r>
-    </w:p>
-    <w:p>
-      <w:pPr>
-        <w:pStyle w:val="Rststylecontents3"/>
-        <w:rPr/>
-      </w:pPr>
-      <w:r>
-        <w:rPr/>
-      </w:r>
-      <w:r>
-        <w:rPr/>
-        <w:fldChar w:fldCharType="begin"/>
-      </w:r>
-      <w:r>
-        <w:instrText> REF Ref_flowstat \h </w:instrText>
-      </w:r>
-      <w:r>
-        <w:fldChar w:fldCharType="separate"/>
-      </w:r>
-      <w:r/>
-      <w:r>
-        <w:fldChar w:fldCharType="end"/>
-      </w:r>
-      <w:r>
-        <w:rPr/>
-        <w:t>2011: Flowstat</w:t>
-        <w:tab/>
-        <w:t>9999</w:t>
-      </w:r>
-    </w:p>
-    <w:p>
-      <w:pPr>
-        <w:pStyle w:val="Rststylecontents3"/>
-        <w:rPr/>
-      </w:pPr>
-      <w:r>
-        <w:rPr/>
-      </w:r>
-      <w:r>
-        <w:rPr/>
-        <w:fldChar w:fldCharType="begin"/>
-      </w:r>
-      <w:r>
-        <w:instrText> REF Ref_self-directed-learning \h </w:instrText>
-      </w:r>
-      <w:r>
-        <w:fldChar w:fldCharType="separate"/>
-      </w:r>
-      <w:r/>
-      <w:r>
-        <w:fldChar w:fldCharType="end"/>
-      </w:r>
-      <w:r>
-        <w:rPr/>
-        <w:t>2012: Self Directed Learning</w:t>
-        <w:tab/>
-        <w:t>9999</w:t>
-      </w:r>
-    </w:p>
-    <w:p>
-      <w:pPr>
-        <w:pStyle w:val="Rststylecontents3"/>
-        <w:rPr/>
-      </w:pPr>
-      <w:r>
-        <w:rPr/>
-      </w:r>
-      <w:r>
-        <w:rPr/>
-        <w:fldChar w:fldCharType="begin"/>
-      </w:r>
-      <w:r>
-        <w:instrText> REF Ref_pycd10api \h </w:instrText>
-      </w:r>
-      <w:r>
-        <w:fldChar w:fldCharType="separate"/>
-      </w:r>
-      <w:r/>
-      <w:r>
-        <w:fldChar w:fldCharType="end"/>
-      </w:r>
-      <w:r>
-        <w:rPr/>
-        <w:t>2012: pycd10api</w:t>
-        <w:tab/>
-        <w:t>9999</w:t>
-      </w:r>
-    </w:p>
-    <w:p>
-      <w:pPr>
-        <w:pStyle w:val="Rststylecontents3"/>
-        <w:rPr/>
-      </w:pPr>
-      <w:r>
-        <w:rPr/>
-      </w:r>
-      <w:r>
-        <w:rPr/>
-        <w:fldChar w:fldCharType="begin"/>
-      </w:r>
-      <w:r>
-        <w:instrText> REF Ref_medem \h </w:instrText>
-      </w:r>
-      <w:r>
-        <w:fldChar w:fldCharType="separate"/>
-      </w:r>
-      <w:r/>
-      <w:r>
-        <w:fldChar w:fldCharType="end"/>
-      </w:r>
-      <w:r>
-        <w:rPr/>
-        <w:t>2013: medem</w:t>
-        <w:tab/>
-        <w:t>9999</w:t>
-      </w:r>
-    </w:p>
-    <w:p>
-      <w:pPr>
-        <w:pStyle w:val="Rststylecontents3"/>
-        <w:rPr/>
-      </w:pPr>
-      <w:r>
-        <w:rPr/>
-      </w:r>
-      <w:r>
-        <w:rPr/>
-        <w:fldChar w:fldCharType="begin"/>
-      </w:r>
-      <w:r>
-        <w:instrText> REF Ref_health-marketplace \h </w:instrText>
-      </w:r>
-      <w:r>
-        <w:fldChar w:fldCharType="separate"/>
-      </w:r>
-      <w:r/>
-      <w:r>
-        <w:fldChar w:fldCharType="end"/>
-      </w:r>
-      <w:r>
-        <w:rPr/>
-        <w:t>2014: Health-marketplace</w:t>
-        <w:tab/>
-        <w:t>9999</w:t>
-      </w:r>
-    </w:p>
-    <w:p>
-      <w:pPr>
-        <w:pStyle w:val="Rststylecontents3"/>
-        <w:rPr/>
-      </w:pPr>
-      <w:r>
-        <w:rPr/>
-      </w:r>
-      <w:r>
-        <w:rPr/>
-        <w:fldChar w:fldCharType="begin"/>
-      </w:r>
-      <w:r>
-        <w:instrText> REF Ref_menuapp \h </w:instrText>
-      </w:r>
-      <w:r>
-        <w:fldChar w:fldCharType="separate"/>
-      </w:r>
-      <w:r/>
-      <w:r>
-        <w:fldChar w:fldCharType="end"/>
-      </w:r>
-      <w:r>
-        <w:rPr/>
-        <w:t>2014: menuapp</w:t>
-        <w:tab/>
-        <w:t>9999</w:t>
-      </w:r>
-    </w:p>
-    <w:p>
-      <w:pPr>
-        <w:pStyle w:val="Rststylecontents3"/>
-        <w:rPr/>
-      </w:pPr>
-      <w:r>
-        <w:rPr/>
-      </w:r>
-      <w:r>
-        <w:rPr/>
-        <w:fldChar w:fldCharType="begin"/>
-      </w:r>
-      <w:r>
-        <w:instrText> REF Ref_healthref \h </w:instrText>
-      </w:r>
-      <w:r>
-        <w:fldChar w:fldCharType="separate"/>
-      </w:r>
-      <w:r/>
-      <w:r>
-        <w:fldChar w:fldCharType="end"/>
-      </w:r>
-      <w:r>
-        <w:rPr/>
-        <w:t>2014: healthref</w:t>
-        <w:tab/>
-        <w:t>9999</w:t>
-      </w:r>
-    </w:p>
-    <w:p>
-      <w:pPr>
-        <w:pStyle w:val="Rststylecontents3"/>
-        <w:rPr/>
-      </w:pPr>
-      <w:r>
-        <w:rPr/>
-      </w:r>
-      <w:r>
-        <w:rPr/>
-        <w:fldChar w:fldCharType="begin"/>
-      </w:r>
-      <w:r>
-        <w:instrText> REF Ref_sphinxcontrib-srclinks \h </w:instrText>
-      </w:r>
-      <w:r>
-        <w:fldChar w:fldCharType="separate"/>
-      </w:r>
-      <w:r/>
-      <w:r>
-        <w:fldChar w:fldCharType="end"/>
-      </w:r>
-      <w:r>
-        <w:rPr/>
-        <w:t>2014: sphinxcontrib-srclinks</w:t>
-        <w:tab/>
-        <w:t>9999</w:t>
-      </w:r>
-    </w:p>
-    <w:p>
-      <w:pPr>
-        <w:pStyle w:val="Rststylecontents3"/>
-        <w:rPr/>
-      </w:pPr>
-      <w:r>
-        <w:rPr/>
-      </w:r>
-      <w:r>
-        <w:rPr/>
-        <w:fldChar w:fldCharType="begin"/>
-      </w:r>
-      <w:r>
-        <w:instrText> REF Ref_wrd-r-d-documentation \h </w:instrText>
-      </w:r>
-      <w:r>
-        <w:fldChar w:fldCharType="separate"/>
-      </w:r>
-      <w:r/>
-      <w:r>
-        <w:fldChar w:fldCharType="end"/>
-      </w:r>
-      <w:r>
-        <w:rPr/>
-        <w:t>2014: WRD R&amp;D Documentation</w:t>
-        <w:tab/>
-        <w:t>9999</w:t>
-      </w:r>
-    </w:p>
-    <w:p>
-      <w:pPr>
-        <w:pStyle w:val="Rststylecontents3"/>
-        <w:rPr/>
-      </w:pPr>
-      <w:r>
-        <w:rPr/>
-      </w:r>
-      <w:r>
-        <w:rPr/>
-        <w:fldChar w:fldCharType="begin"/>
-      </w:r>
-      <w:r>
-        <w:instrText> REF Ref_pgs \h </w:instrText>
-      </w:r>
-      <w:r>
-        <w:fldChar w:fldCharType="separate"/>
-      </w:r>
-      <w:r/>
-      <w:r>
-        <w:fldChar w:fldCharType="end"/>
-      </w:r>
-      <w:r>
-        <w:rPr/>
-        <w:t>2015: pgs</w:t>
-        <w:tab/>
-        <w:t>9999</w:t>
-      </w:r>
-    </w:p>
-    <w:p>
-      <w:pPr>
-        <w:pStyle w:val="Rststylecontents3"/>
-        <w:rPr/>
-      </w:pPr>
-      <w:r>
-        <w:rPr/>
-      </w:r>
-      <w:r>
-        <w:rPr/>
-        <w:fldChar w:fldCharType="begin"/>
-      </w:r>
-      <w:r>
-        <w:instrText> REF Ref_elasticsearchjsonld \h </w:instrText>
-      </w:r>
-      <w:r>
-        <w:fldChar w:fldCharType="separate"/>
-      </w:r>
-      <w:r/>
-      <w:r>
-        <w:fldChar w:fldCharType="end"/>
-      </w:r>
-      <w:r>
-        <w:rPr/>
-        <w:t>2015: elasticsearchjsonld</w:t>
-        <w:tab/>
-        <w:t>9999</w:t>
-      </w:r>
-    </w:p>
-    <w:p>
-      <w:pPr>
-        <w:pStyle w:val="Rststylecontents3"/>
-        <w:rPr/>
-      </w:pPr>
-      <w:r>
-        <w:rPr/>
-      </w:r>
-      <w:r>
-        <w:rPr/>
-        <w:fldChar w:fldCharType="begin"/>
-      </w:r>
-      <w:r>
-        <w:instrText> REF Ref_pypfi \h </w:instrText>
-      </w:r>
-      <w:r>
-        <w:fldChar w:fldCharType="separate"/>
-      </w:r>
-      <w:r/>
-      <w:r>
-        <w:fldChar w:fldCharType="end"/>
-      </w:r>
-      <w:r>
-        <w:rPr/>
-        <w:t>2015: pypfi</w:t>
-        <w:tab/>
-        <w:t>9999</w:t>
-      </w:r>
-    </w:p>
-    <w:p>
-      <w:pPr>
-        <w:pStyle w:val="Rststylecontents3"/>
-        <w:rPr/>
-      </w:pPr>
-      <w:r>
-        <w:rPr/>
-      </w:r>
-      <w:r>
-        <w:rPr/>
-        <w:fldChar w:fldCharType="begin"/>
-      </w:r>
-      <w:r>
-        <w:instrText> REF Ref_pyglobalgoals \h </w:instrText>
-      </w:r>
-      <w:r>
-        <w:fldChar w:fldCharType="separate"/>
-      </w:r>
-      <w:r/>
-      <w:r>
-        <w:fldChar w:fldCharType="end"/>
-      </w:r>
-      <w:r>
-        <w:rPr/>
-        <w:t>2015: pyglobalgoals</w:t>
-        <w:tab/>
-        <w:t>9999</w:t>
-      </w:r>
-    </w:p>
-    <w:p>
-      <w:pPr>
-        <w:pStyle w:val="Rststylecontents3"/>
-        <w:rPr/>
-      </w:pPr>
-      <w:r>
-        <w:rPr/>
-      </w:r>
-      <w:r>
-        <w:rPr/>
-        <w:fldChar w:fldCharType="begin"/>
-      </w:r>
-      <w:r>
-        <w:instrText> REF Ref_djangotestapp \h </w:instrText>
-      </w:r>
-      <w:r>
-        <w:fldChar w:fldCharType="separate"/>
-      </w:r>
-      <w:r/>
-      <w:r>
-        <w:fldChar w:fldCharType="end"/>
-      </w:r>
-      <w:r>
-        <w:rPr/>
-        <w:t>2016: djangotestapp</w:t>
-        <w:tab/>
-        <w:t>9999</w:t>
-      </w:r>
-    </w:p>
-    <w:p>
-      <w:pPr>
-        <w:pStyle w:val="Rststylecontents3"/>
-        <w:rPr/>
-      </w:pPr>
-      <w:r>
-        <w:rPr/>
-      </w:r>
-      <w:r>
-        <w:rPr/>
-        <w:fldChar w:fldCharType="begin"/>
-      </w:r>
-      <w:r>
-        <w:instrText> REF Ref_omaha-python-users-group \h </w:instrText>
-      </w:r>
-      <w:r>
-        <w:fldChar w:fldCharType="separate"/>
-      </w:r>
-      <w:r/>
-      <w:r>
-        <w:fldChar w:fldCharType="end"/>
-      </w:r>
-      <w:r>
-        <w:rPr/>
-        <w:t>2016: Omaha Python Users Group</w:t>
-        <w:tab/>
-        <w:t>9999</w:t>
-      </w:r>
-    </w:p>
-    <w:p>
-      <w:pPr>
-        <w:pStyle w:val="Rststylecontents3"/>
-        <w:rPr/>
-      </w:pPr>
-      <w:r>
-        <w:rPr/>
-      </w:r>
-      <w:r>
-        <w:rPr/>
-        <w:fldChar w:fldCharType="begin"/>
-      </w:r>
-      <w:r>
-        <w:instrText> REF Ref_venv \h </w:instrText>
-      </w:r>
-      <w:r>
-        <w:fldChar w:fldCharType="separate"/>
-      </w:r>
-      <w:r/>
-      <w:r>
-        <w:fldChar w:fldCharType="end"/>
-      </w:r>
-      <w:r>
-        <w:rPr/>
-        <w:t>venv</w:t>
-        <w:tab/>
-        <w:t>9999</w:t>
-      </w:r>
-    </w:p>
-    <w:p>
-      <w:pPr>
-        <w:pStyle w:val="Rststylecontents4"/>
-        <w:rPr/>
-      </w:pPr>
-      <w:r>
-        <w:rPr/>
-      </w:r>
-      <w:r>
-        <w:rPr/>
-        <w:fldChar w:fldCharType="begin"/>
-      </w:r>
-      <w:r>
-        <w:instrText> REF Ref_venv-vim \h </w:instrText>
-      </w:r>
-      <w:r>
-        <w:fldChar w:fldCharType="separate"/>
-      </w:r>
-      <w:r/>
-      <w:r>
-        <w:fldChar w:fldCharType="end"/>
-      </w:r>
-      <w:r>
-        <w:rPr/>
-        <w:t>venv.vim</w:t>
-        <w:tab/>
-        <w:t>9999</w:t>
-      </w:r>
-    </w:p>
-    <w:p>
-      <w:pPr>
-        <w:pStyle w:val="Rststylecontents3"/>
-        <w:rPr/>
-      </w:pPr>
-      <w:r>
-        <w:rPr/>
-      </w:r>
-      <w:r>
-        <w:rPr/>
-        <w:fldChar w:fldCharType="begin"/>
-      </w:r>
-      <w:r>
-        <w:instrText> REF Ref_hello-world \h </w:instrText>
-      </w:r>
-      <w:r>
-        <w:fldChar w:fldCharType="separate"/>
-      </w:r>
-      <w:r/>
-      <w:r>
-        <w:fldChar w:fldCharType="end"/>
-      </w:r>
-      <w:r>
-        <w:rPr/>
-        <w:t>hello_world</w:t>
-        <w:tab/>
-        <w:t>9999</w:t>
-      </w:r>
-    </w:p>
-    <w:p>
-      <w:pPr>
-        <w:pStyle w:val="Rststylecontents3"/>
-        <w:rPr/>
-      </w:pPr>
-      <w:r>
-        <w:rPr/>
-      </w:r>
-      <w:r>
-        <w:rPr/>
-        <w:fldChar w:fldCharType="begin"/>
-      </w:r>
-      <w:r>
-        <w:instrText> REF Ref_dotfiles \h </w:instrText>
-      </w:r>
-      <w:r>
-        <w:fldChar w:fldCharType="separate"/>
-      </w:r>
-      <w:r/>
-      <w:r>
-        <w:fldChar w:fldCharType="end"/>
-      </w:r>
-      <w:r>
-        <w:rPr/>
-        <w:t>Dotfiles</w:t>
-        <w:tab/>
-        <w:t>9999</w:t>
-      </w:r>
-    </w:p>
-    <w:p>
-      <w:pPr>
-        <w:pStyle w:val="Rststylecontents3"/>
-        <w:rPr/>
-      </w:pPr>
-      <w:r>
-        <w:rPr/>
-      </w:r>
-      <w:r>
-        <w:rPr/>
-        <w:fldChar w:fldCharType="begin"/>
-      </w:r>
-      <w:r>
-        <w:instrText> REF Ref_open-source-contributions \h </w:instrText>
-      </w:r>
-      <w:r>
-        <w:fldChar w:fldCharType="separate"/>
-      </w:r>
-      <w:r/>
-      <w:r>
-        <w:fldChar w:fldCharType="end"/>
-      </w:r>
-      <w:r>
-        <w:rPr/>
-        <w:t>Open Source Contributions</w:t>
-        <w:tab/>
-        <w:t>9999</w:t>
-      </w:r>
-    </w:p>
-    <w:p>
-      <w:pPr>
-        <w:pStyle w:val="Rststylecontents2"/>
-        <w:rPr/>
-      </w:pPr>
-      <w:r>
-        <w:rPr/>
-      </w:r>
-      <w:r>
-        <w:rPr/>
-        <w:fldChar w:fldCharType="begin"/>
-      </w:r>
-      <w:r>
-        <w:instrText> REF Ref_contact-information \h </w:instrText>
-      </w:r>
-      <w:r>
-        <w:fldChar w:fldCharType="separate"/>
-      </w:r>
-      <w:r/>
-      <w:r>
-        <w:fldChar w:fldCharType="end"/>
-      </w:r>
-      <w:r>
-        <w:rPr/>
-        <w:t>Contact Information</w:t>
-        <w:tab/>
-        <w:t>9999</w:t>
-      </w:r>
-      <w:r>
-        <w:fldChar w:fldCharType="end"/>
       </w:r>
     </w:p>
     <w:p>
@@ -1887,40 +494,9 @@
     </w:p>
     <w:p>
       <w:pPr>
-        <w:pStyle w:val="Rststyleheading2"/>
-        <w:rPr/>
-      </w:pPr>
-      <w:r>
-        <w:rPr/>
-      </w:r>
-      <w:bookmarkStart w:id="3" w:name="Ref_employment"/>
-      <w:bookmarkEnd w:id="3"/>
-      <w:r>
-        <w:rPr/>
-      </w:r>
-      <w:r>
-        <w:rPr/>
-        <w:t>Employment</w:t>
-      </w:r>
-    </w:p>
-    <w:p>
-      <w:pPr>
-        <w:sectPr>
-          <w:type w:val="continuous"/>
-          <w:pgSz w:w="12240" w:h="15840"/>
-          <w:pgMar w:left="1440" w:right="1440" w:header="0" w:top="720" w:footer="720" w:bottom="1292" w:gutter="0"/>
-          <w:formProt w:val="false"/>
-          <w:textDirection w:val="lrTb"/>
-        </w:sectPr>
-      </w:pPr>
-    </w:p>
-    <w:p>
-      <w:pPr>
         <w:pStyle w:val="Rststyleheading3"/>
         <w:rPr/>
       </w:pPr>
-      <w:bookmarkStart w:id="4" w:name="Ref_programmer-analyst-i-unmc"/>
-      <w:bookmarkEnd w:id="4"/>
       <w:r>
         <w:rPr/>
       </w:r>
@@ -2587,8 +1163,6 @@
         <w:pStyle w:val="Rststyleheading3"/>
         <w:rPr/>
       </w:pPr>
-      <w:bookmarkStart w:id="5" w:name="Ref_web-developer-un-nucia"/>
-      <w:bookmarkEnd w:id="5"/>
       <w:r>
         <w:rPr/>
       </w:r>
@@ -2945,8 +1519,6 @@
         <w:pStyle w:val="Rststyleheading3"/>
         <w:rPr/>
       </w:pPr>
-      <w:bookmarkStart w:id="6" w:name="Ref_systems-developer-d-line-marketing"/>
-      <w:bookmarkEnd w:id="6"/>
       <w:r>
         <w:rPr/>
       </w:r>
@@ -3075,8 +1647,6 @@
         <w:pStyle w:val="Rststyleheading3"/>
         <w:rPr/>
       </w:pPr>
-      <w:bookmarkStart w:id="7" w:name="Ref_dietary-aid-autumn-view-gardens"/>
-      <w:bookmarkEnd w:id="7"/>
       <w:r>
         <w:rPr/>
       </w:r>
@@ -3241,8 +1811,6 @@
         <w:pStyle w:val="Rststyleheading3"/>
         <w:rPr/>
       </w:pPr>
-      <w:bookmarkStart w:id="8" w:name="Ref_systems-v-internet-enterprises"/>
-      <w:bookmarkEnd w:id="8"/>
       <w:r>
         <w:rPr/>
       </w:r>
@@ -3361,8 +1929,6 @@
         <w:pStyle w:val="Rststyleheading3"/>
         <w:rPr/>
       </w:pPr>
-      <w:bookmarkStart w:id="9" w:name="Ref_independent-web-consultant"/>
-      <w:bookmarkEnd w:id="9"/>
       <w:r>
         <w:rPr/>
       </w:r>
@@ -3579,8 +2145,6 @@
         <w:pStyle w:val="Rststyleheading3"/>
         <w:rPr/>
       </w:pPr>
-      <w:bookmarkStart w:id="10" w:name="Ref_construction-assistant-east-coast-pi"/>
-      <w:bookmarkEnd w:id="10"/>
       <w:r>
         <w:rPr/>
       </w:r>
@@ -3717,8 +2281,6 @@
         <w:pStyle w:val="Rststyleheading3"/>
         <w:rPr/>
       </w:pPr>
-      <w:bookmarkStart w:id="11" w:name="Ref_windows-3-1-support"/>
-      <w:bookmarkEnd w:id="11"/>
       <w:r>
         <w:rPr/>
       </w:r>
@@ -3789,8 +2351,6 @@
         <w:pStyle w:val="Rststyleheading2"/>
         <w:rPr/>
       </w:pPr>
-      <w:bookmarkStart w:id="12" w:name="Ref_education"/>
-      <w:bookmarkEnd w:id="12"/>
       <w:r>
         <w:rPr/>
       </w:r>
@@ -3815,8 +2375,6 @@
         <w:pStyle w:val="Rststyleheading3"/>
         <w:rPr/>
       </w:pPr>
-      <w:bookmarkStart w:id="13" w:name="Ref_omaha-ne-usa-st-louis-mo-usa"/>
-      <w:bookmarkEnd w:id="13"/>
       <w:r>
         <w:rPr/>
       </w:r>
@@ -3955,8 +2513,6 @@
         <w:pStyle w:val="Rststyleheading3"/>
         <w:rPr/>
       </w:pPr>
-      <w:bookmarkStart w:id="14" w:name="Ref_unomaha"/>
-      <w:bookmarkEnd w:id="14"/>
       <w:r>
         <w:rPr/>
       </w:r>
@@ -4160,8 +2716,6 @@
       <w:r>
         <w:rPr/>
       </w:r>
-      <w:bookmarkStart w:id="15" w:name="Ref_online-learning"/>
-      <w:bookmarkEnd w:id="15"/>
       <w:r>
         <w:rPr/>
       </w:r>
@@ -4441,8 +2995,6 @@
       <w:r>
         <w:rPr/>
       </w:r>
-      <w:bookmarkStart w:id="16" w:name="Ref_projects"/>
-      <w:bookmarkEnd w:id="16"/>
       <w:r>
         <w:rPr/>
       </w:r>
@@ -4485,8 +3037,6 @@
         <w:pStyle w:val="Rststyleheading3"/>
         <w:rPr/>
       </w:pPr>
-      <w:bookmarkStart w:id="17" w:name="Ref_presense"/>
-      <w:bookmarkEnd w:id="17"/>
       <w:r>
         <w:rPr/>
       </w:r>
@@ -4659,8 +3209,6 @@
         <w:pStyle w:val="Rststyleheading3"/>
         <w:rPr/>
       </w:pPr>
-      <w:bookmarkStart w:id="18" w:name="Ref_eagle-financial-life-insurance-quote"/>
-      <w:bookmarkEnd w:id="18"/>
       <w:r>
         <w:rPr/>
       </w:r>
@@ -4797,8 +3345,8 @@
         <w:pStyle w:val="Rststyleheading3"/>
         <w:rPr/>
       </w:pPr>
-      <w:bookmarkStart w:id="19" w:name="Ref_id2"/>
-      <w:bookmarkEnd w:id="19"/>
+      <w:bookmarkStart w:id="0" w:name="Ref_id2"/>
+      <w:bookmarkEnd w:id="0"/>
       <w:r>
         <w:rPr/>
       </w:r>
@@ -5027,8 +3575,6 @@
         <w:pStyle w:val="Rststyleheading3"/>
         <w:rPr/>
       </w:pPr>
-      <w:bookmarkStart w:id="20" w:name="Ref_tiger-solutions-web-based-course-man"/>
-      <w:bookmarkEnd w:id="20"/>
       <w:r>
         <w:rPr/>
       </w:r>
@@ -5219,8 +3765,8 @@
         <w:pStyle w:val="Rststyleheading3"/>
         <w:rPr/>
       </w:pPr>
-      <w:bookmarkStart w:id="21" w:name="Ref_uno-misso-president"/>
-      <w:bookmarkEnd w:id="21"/>
+      <w:bookmarkStart w:id="1" w:name="Ref_uno-misso-president"/>
+      <w:bookmarkEnd w:id="1"/>
       <w:r>
         <w:rPr/>
       </w:r>
@@ -5327,8 +3873,8 @@
       <w:r>
         <w:rPr/>
       </w:r>
-      <w:bookmarkStart w:id="22" w:name="Ref_ais-student-chapters-representative"/>
-      <w:bookmarkEnd w:id="22"/>
+      <w:bookmarkStart w:id="2" w:name="Ref_ais-student-chapters-representative"/>
+      <w:bookmarkEnd w:id="2"/>
       <w:r>
         <w:rPr/>
       </w:r>
@@ -5450,8 +3996,6 @@
         <w:pStyle w:val="Rststyleheading3"/>
         <w:rPr/>
       </w:pPr>
-      <w:bookmarkStart w:id="23" w:name="Ref_help-haiti-project"/>
-      <w:bookmarkEnd w:id="23"/>
       <w:r>
         <w:rPr/>
       </w:r>
@@ -5588,8 +4132,6 @@
         <w:pStyle w:val="Rststyleheading3"/>
         <w:rPr/>
       </w:pPr>
-      <w:bookmarkStart w:id="24" w:name="Ref_workhours"/>
-      <w:bookmarkEnd w:id="24"/>
       <w:r>
         <w:rPr/>
       </w:r>
@@ -5678,8 +4220,6 @@
         <w:pStyle w:val="Rststyleheading3"/>
         <w:rPr/>
       </w:pPr>
-      <w:bookmarkStart w:id="25" w:name="Ref_cloud-provisioning-research"/>
-      <w:bookmarkEnd w:id="25"/>
       <w:r>
         <w:rPr/>
       </w:r>
@@ -5818,8 +4358,6 @@
         <w:pStyle w:val="Rststyleheading3"/>
         <w:rPr/>
       </w:pPr>
-      <w:bookmarkStart w:id="26" w:name="Ref_flowstat"/>
-      <w:bookmarkEnd w:id="26"/>
       <w:r>
         <w:rPr/>
       </w:r>
@@ -5926,8 +4464,6 @@
         <w:pStyle w:val="Rststyleheading3"/>
         <w:rPr/>
       </w:pPr>
-      <w:bookmarkStart w:id="27" w:name="Ref_self-directed-learning"/>
-      <w:bookmarkEnd w:id="27"/>
       <w:r>
         <w:rPr/>
       </w:r>
@@ -6042,8 +4578,6 @@
         <w:pStyle w:val="Rststyleheading3"/>
         <w:rPr/>
       </w:pPr>
-      <w:bookmarkStart w:id="28" w:name="Ref_pycd10api"/>
-      <w:bookmarkEnd w:id="28"/>
       <w:r>
         <w:rPr/>
       </w:r>
@@ -6114,8 +4648,6 @@
         <w:pStyle w:val="Rststyleheading3"/>
         <w:rPr/>
       </w:pPr>
-      <w:bookmarkStart w:id="29" w:name="Ref_medem"/>
-      <w:bookmarkEnd w:id="29"/>
       <w:r>
         <w:rPr/>
       </w:r>
@@ -6254,8 +4786,6 @@
         <w:pStyle w:val="Rststyleheading3"/>
         <w:rPr/>
       </w:pPr>
-      <w:bookmarkStart w:id="30" w:name="Ref_health-marketplace"/>
-      <w:bookmarkEnd w:id="30"/>
       <w:r>
         <w:rPr/>
       </w:r>
@@ -6326,8 +4856,6 @@
         <w:pStyle w:val="Rststyleheading3"/>
         <w:rPr/>
       </w:pPr>
-      <w:bookmarkStart w:id="31" w:name="Ref_menuapp"/>
-      <w:bookmarkEnd w:id="31"/>
       <w:r>
         <w:rPr/>
       </w:r>
@@ -6431,8 +4959,6 @@
         <w:pStyle w:val="Rststyleheading3"/>
         <w:rPr/>
       </w:pPr>
-      <w:bookmarkStart w:id="32" w:name="Ref_healthref"/>
-      <w:bookmarkEnd w:id="32"/>
       <w:r>
         <w:rPr/>
       </w:r>
@@ -6521,8 +5047,6 @@
         <w:pStyle w:val="Rststyleheading3"/>
         <w:rPr/>
       </w:pPr>
-      <w:bookmarkStart w:id="33" w:name="Ref_sphinxcontrib-srclinks"/>
-      <w:bookmarkEnd w:id="33"/>
       <w:r>
         <w:rPr/>
       </w:r>
@@ -6565,8 +5089,6 @@
         <w:pStyle w:val="Rststyleheading3"/>
         <w:rPr/>
       </w:pPr>
-      <w:bookmarkStart w:id="34" w:name="Ref_wrd-r-d-documentation"/>
-      <w:bookmarkEnd w:id="34"/>
       <w:r>
         <w:rPr/>
       </w:r>
@@ -6663,8 +5185,6 @@
         <w:pStyle w:val="Rststyleheading3"/>
         <w:rPr/>
       </w:pPr>
-      <w:bookmarkStart w:id="35" w:name="Ref_pgs"/>
-      <w:bookmarkEnd w:id="35"/>
       <w:r>
         <w:rPr/>
       </w:r>
@@ -6717,8 +5237,6 @@
         <w:pStyle w:val="Rststyleheading3"/>
         <w:rPr/>
       </w:pPr>
-      <w:bookmarkStart w:id="36" w:name="Ref_elasticsearchjsonld"/>
-      <w:bookmarkEnd w:id="36"/>
       <w:r>
         <w:rPr/>
       </w:r>
@@ -6771,8 +5289,6 @@
         <w:pStyle w:val="Rststyleheading3"/>
         <w:rPr/>
       </w:pPr>
-      <w:bookmarkStart w:id="37" w:name="Ref_pypfi"/>
-      <w:bookmarkEnd w:id="37"/>
       <w:r>
         <w:rPr/>
       </w:r>
@@ -6901,8 +5417,8 @@
         <w:pStyle w:val="Rststyleheading3"/>
         <w:rPr/>
       </w:pPr>
-      <w:bookmarkStart w:id="38" w:name="Ref_pyglobalgoals"/>
-      <w:bookmarkEnd w:id="38"/>
+      <w:bookmarkStart w:id="3" w:name="Ref_pyglobalgoals"/>
+      <w:bookmarkEnd w:id="3"/>
       <w:r>
         <w:rPr/>
       </w:r>
@@ -7039,8 +5555,6 @@
         <w:pStyle w:val="Rststyleheading3"/>
         <w:rPr/>
       </w:pPr>
-      <w:bookmarkStart w:id="39" w:name="Ref_djangotestapp"/>
-      <w:bookmarkEnd w:id="39"/>
       <w:r>
         <w:rPr/>
       </w:r>
@@ -7153,8 +5667,6 @@
         <w:pStyle w:val="Rststyleheading3"/>
         <w:rPr/>
       </w:pPr>
-      <w:bookmarkStart w:id="40" w:name="Ref_omaha-python-users-group"/>
-      <w:bookmarkEnd w:id="40"/>
       <w:r>
         <w:rPr/>
       </w:r>
@@ -7435,8 +5947,6 @@
         <w:pStyle w:val="Rststyleheading3"/>
         <w:rPr/>
       </w:pPr>
-      <w:bookmarkStart w:id="41" w:name="Ref_venv"/>
-      <w:bookmarkEnd w:id="41"/>
       <w:r>
         <w:rPr/>
       </w:r>
@@ -7479,8 +5989,6 @@
         <w:pStyle w:val="Rststyleheading4"/>
         <w:rPr/>
       </w:pPr>
-      <w:bookmarkStart w:id="42" w:name="Ref_venv-vim"/>
-      <w:bookmarkEnd w:id="42"/>
       <w:r>
         <w:rPr/>
       </w:r>
@@ -7611,8 +6119,6 @@
         <w:pStyle w:val="Rststyleheading3"/>
         <w:rPr/>
       </w:pPr>
-      <w:bookmarkStart w:id="43" w:name="Ref_hello-world"/>
-      <w:bookmarkEnd w:id="43"/>
       <w:r>
         <w:rPr/>
       </w:r>
@@ -7661,8 +6167,6 @@
         <w:pStyle w:val="Rststyleheading3"/>
         <w:rPr/>
       </w:pPr>
-      <w:bookmarkStart w:id="44" w:name="Ref_dotfiles"/>
-      <w:bookmarkEnd w:id="44"/>
       <w:r>
         <w:rPr/>
       </w:r>
@@ -7783,8 +6287,6 @@
         <w:pStyle w:val="Rststyleheading3"/>
         <w:rPr/>
       </w:pPr>
-      <w:bookmarkStart w:id="45" w:name="Ref_open-source-contributions"/>
-      <w:bookmarkEnd w:id="45"/>
       <w:r>
         <w:rPr/>
       </w:r>
@@ -7913,8 +6415,6 @@
         <w:pStyle w:val="Rststyleheading2"/>
         <w:rPr/>
       </w:pPr>
-      <w:bookmarkStart w:id="46" w:name="Ref_contact-information"/>
-      <w:bookmarkEnd w:id="46"/>
       <w:r>
         <w:rPr/>
       </w:r>
@@ -8019,7 +6519,7 @@
       <w:fldChar w:fldCharType="separate"/>
     </w:r>
     <w:r>
-      <w:t>11</w:t>
+      <w:t>10</w:t>
     </w:r>
     <w:r>
       <w:fldChar w:fldCharType="end"/>
@@ -8039,7 +6539,7 @@
       <w:fldChar w:fldCharType="separate"/>
     </w:r>
     <w:r>
-      <w:t>11</w:t>
+      <w:t>10</w:t>
     </w:r>
     <w:r>
       <w:fldChar w:fldCharType="end"/>

</xml_diff>

<commit_message>
RLS: gh-pages: :books: bbca7f6 'heads/source'
</commit_message>
<xml_diff>
--- a/resume/resume_wes-turner.docx
+++ b/resume/resume_wes-turner.docx
@@ -146,7 +146,7 @@
         <w:rPr>
           <w:rStyle w:val="Rststylestrong"/>
         </w:rPr>
-        <w:t>Systems Engineer</w:t>
+        <w:t>Web Engineer</w:t>
       </w:r>
     </w:p>
     <w:p>
@@ -5598,7 +5598,7 @@
         <w:rPr>
           <w:rStyle w:val="Rststylestrong"/>
         </w:rPr>
-        <w:t>#Hashtags</w:t>
+        <w:t>#HashTags</w:t>
       </w:r>
       <w:r>
         <w:rPr/>
@@ -5608,7 +5608,7 @@
         <w:rPr>
           <w:rStyle w:val="Rststylestrong"/>
         </w:rPr>
-        <w:t>@at_tags</w:t>
+        <w:t>@AtTags</w:t>
       </w:r>
     </w:p>
     <w:p>

</xml_diff>

<commit_message>
RLS: gh-pages: :books: 7bf301b 'heads/source'
</commit_message>
<xml_diff>
--- a/resume/resume_wes-turner.docx
+++ b/resume/resume_wes-turner.docx
@@ -3017,7 +3017,7 @@
           <w:rPr>
             <w:rStyle w:val="InternetLink"/>
           </w:rPr>
-          <w:t>https://westurner.org/wiki/projects</w:t>
+          <w:t>https://westurner.github.io/wiki/projects</w:t>
         </w:r>
       </w:hyperlink>
     </w:p>
@@ -4486,7 +4486,7 @@
           <w:rPr>
             <w:rStyle w:val="InternetLink"/>
           </w:rPr>
-          <w:t>https://westurner.org/self-directed-learning/</w:t>
+          <w:t>https://westurner.github.io/self-directed-learning/</w:t>
         </w:r>
       </w:hyperlink>
     </w:p>
@@ -4766,7 +4766,7 @@
           <w:rPr>
             <w:rStyle w:val="InternetLink"/>
           </w:rPr>
-          <w:t>https://westurner.org/redditlog/</w:t>
+          <w:t>https://westurner.github.io/redditlog/</w:t>
         </w:r>
       </w:hyperlink>
     </w:p>
@@ -5111,7 +5111,7 @@
           <w:rPr>
             <w:rStyle w:val="InternetLink"/>
           </w:rPr>
-          <w:t>https://wrdrd.com/docs/</w:t>
+          <w:t>https://wrdrd.github.io/docs/</w:t>
         </w:r>
       </w:hyperlink>
     </w:p>
@@ -5165,7 +5165,7 @@
           <w:rPr>
             <w:rStyle w:val="InternetLink"/>
           </w:rPr>
-          <w:t>https://wrdrd.com/docs/tools/</w:t>
+          <w:t>https://wrdrd.github.io/docs/tools/</w:t>
         </w:r>
       </w:hyperlink>
     </w:p>
@@ -5524,7 +5524,7 @@
         <w:fldChar w:fldCharType="begin"/>
       </w:r>
       <w:r>
-        <w:instrText> HYPERLINK "https://westurner.org/opengov/un/" \l "pyglobalgoals"</w:instrText>
+        <w:instrText> HYPERLINK "https://westurner.github.io/opengov/un/" \l "pyglobalgoals"</w:instrText>
       </w:r>
       <w:r>
         <w:fldChar w:fldCharType="separate"/>
@@ -5533,7 +5533,7 @@
         <w:rPr>
           <w:rStyle w:val="InternetLink"/>
         </w:rPr>
-        <w:t>https://westurner.org/opengov/un/#pyglobalgoals</w:t>
+        <w:t>https://westurner.github.io/opengov/un/#pyglobalgoals</w:t>
       </w:r>
       <w:r>
         <w:fldChar w:fldCharType="end"/>
@@ -5969,7 +5969,7 @@
           <w:rPr>
             <w:rStyle w:val="InternetLink"/>
           </w:rPr>
-          <w:t>https://westurner.org/dotfiles/venv</w:t>
+          <w:t>https://westurner.github.io/dotfiles/venv</w:t>
         </w:r>
       </w:hyperlink>
     </w:p>
@@ -6028,7 +6028,7 @@
         <w:fldChar w:fldCharType="begin"/>
       </w:r>
       <w:r>
-        <w:instrText> HYPERLINK "https://westurner.org/dotfiles/venv" \l "cdalias"</w:instrText>
+        <w:instrText> HYPERLINK "https://westurner.github.io/dotfiles/venv" \l "cdalias"</w:instrText>
       </w:r>
       <w:r>
         <w:fldChar w:fldCharType="separate"/>
@@ -6037,7 +6037,7 @@
         <w:rPr>
           <w:rStyle w:val="InternetLink"/>
         </w:rPr>
-        <w:t>https://westurner.org/dotfiles/venv#cdalias</w:t>
+        <w:t>https://westurner.github.io/dotfiles/venv#cdalias</w:t>
       </w:r>
       <w:r>
         <w:fldChar w:fldCharType="end"/>
@@ -6185,7 +6185,7 @@
           <w:rPr>
             <w:rStyle w:val="InternetLink"/>
           </w:rPr>
-          <w:t>https://westurner.org/dotfiles/</w:t>
+          <w:t>https://westurner.github.io/dotfiles/</w:t>
         </w:r>
       </w:hyperlink>
     </w:p>
@@ -6333,7 +6333,7 @@
           <w:rPr>
             <w:rStyle w:val="InternetLink"/>
           </w:rPr>
-          <w:t>https://westurner.org/wiki/contributions</w:t>
+          <w:t>https://westurner.github.io/wiki/contributions</w:t>
         </w:r>
       </w:hyperlink>
     </w:p>
@@ -6355,7 +6355,7 @@
           <w:rPr>
             <w:rStyle w:val="InternetLink"/>
           </w:rPr>
-          <w:t>https://westurner.org/wiki/github</w:t>
+          <w:t>https://westurner.github.io/wiki/github</w:t>
         </w:r>
       </w:hyperlink>
     </w:p>
@@ -6437,7 +6437,7 @@
           <w:rPr>
             <w:rStyle w:val="InternetLink"/>
           </w:rPr>
-          <w:t>westurner.org</w:t>
+          <w:t>westurner.github.io</w:t>
         </w:r>
       </w:hyperlink>
     </w:p>

</xml_diff>

<commit_message>
RLS: gh-pages: :books: 693e918 'heads/source'
</commit_message>
<xml_diff>
--- a/resume/resume_wes-turner.docx
+++ b/resume/resume_wes-turner.docx
@@ -86,7 +86,7 @@
           <w:footerReference w:type="default" r:id="rId3"/>
           <w:type w:val="nextPage"/>
           <w:pgSz w:w="12240" w:h="15840"/>
-          <w:pgMar w:left="1440" w:right="1440" w:header="0" w:top="720" w:footer="720" w:bottom="1292" w:gutter="0"/>
+          <w:pgMar w:left="1440" w:right="1440" w:header="0" w:top="720" w:footer="720" w:bottom="1324" w:gutter="0"/>
           <w:pgNumType w:fmt="decimal"/>
           <w:formProt w:val="false"/>
           <w:textDirection w:val="lrTb"/>
@@ -115,7 +115,7 @@
         <w:sectPr>
           <w:type w:val="continuous"/>
           <w:pgSz w:w="12240" w:h="15840"/>
-          <w:pgMar w:left="1440" w:right="1440" w:header="0" w:top="720" w:footer="720" w:bottom="1292" w:gutter="0"/>
+          <w:pgMar w:left="1440" w:right="1440" w:header="0" w:top="720" w:footer="720" w:bottom="1324" w:gutter="0"/>
           <w:formProt w:val="false"/>
           <w:textDirection w:val="lrTb"/>
         </w:sectPr>
@@ -187,7 +187,7 @@
         <w:tabs>
           <w:tab w:val="left" w:pos="0" w:leader="none"/>
         </w:tabs>
-        <w:ind w:left="720" w:hanging="360"/>
+        <w:ind w:start="720" w:hanging="360"/>
         <w:rPr/>
       </w:pPr>
       <w:r>
@@ -215,7 +215,7 @@
         <w:tabs>
           <w:tab w:val="left" w:pos="0" w:leader="none"/>
         </w:tabs>
-        <w:ind w:left="720" w:hanging="360"/>
+        <w:ind w:start="720" w:hanging="360"/>
         <w:rPr/>
       </w:pPr>
       <w:r>
@@ -239,7 +239,7 @@
         <w:tabs>
           <w:tab w:val="left" w:pos="0" w:leader="none"/>
         </w:tabs>
-        <w:ind w:left="720" w:hanging="360"/>
+        <w:ind w:start="720" w:hanging="360"/>
         <w:rPr/>
       </w:pPr>
       <w:r>
@@ -283,7 +283,7 @@
         <w:tabs>
           <w:tab w:val="left" w:pos="0" w:leader="none"/>
         </w:tabs>
-        <w:ind w:left="720" w:hanging="360"/>
+        <w:ind w:start="720" w:hanging="360"/>
         <w:rPr/>
       </w:pPr>
       <w:r>
@@ -301,7 +301,7 @@
         <w:tabs>
           <w:tab w:val="left" w:pos="0" w:leader="none"/>
         </w:tabs>
-        <w:ind w:left="720" w:hanging="360"/>
+        <w:ind w:start="720" w:hanging="360"/>
         <w:rPr/>
       </w:pPr>
       <w:r>
@@ -325,7 +325,7 @@
         <w:tabs>
           <w:tab w:val="left" w:pos="0" w:leader="none"/>
         </w:tabs>
-        <w:ind w:left="720" w:hanging="360"/>
+        <w:ind w:start="720" w:hanging="360"/>
         <w:rPr/>
       </w:pPr>
       <w:r>
@@ -359,7 +359,7 @@
         <w:tabs>
           <w:tab w:val="left" w:pos="0" w:leader="none"/>
         </w:tabs>
-        <w:ind w:left="720" w:hanging="360"/>
+        <w:ind w:start="720" w:hanging="360"/>
         <w:rPr/>
       </w:pPr>
       <w:r>
@@ -377,7 +377,7 @@
         <w:tabs>
           <w:tab w:val="left" w:pos="0" w:leader="none"/>
         </w:tabs>
-        <w:ind w:left="720" w:hanging="360"/>
+        <w:ind w:start="720" w:hanging="360"/>
         <w:rPr/>
       </w:pPr>
       <w:r>
@@ -395,7 +395,7 @@
         <w:tabs>
           <w:tab w:val="left" w:pos="0" w:leader="none"/>
         </w:tabs>
-        <w:ind w:left="720" w:hanging="360"/>
+        <w:ind w:start="720" w:hanging="360"/>
         <w:rPr/>
       </w:pPr>
       <w:r>
@@ -413,7 +413,7 @@
         <w:tabs>
           <w:tab w:val="left" w:pos="0" w:leader="none"/>
         </w:tabs>
-        <w:ind w:left="720" w:hanging="360"/>
+        <w:ind w:start="720" w:hanging="360"/>
         <w:rPr/>
       </w:pPr>
       <w:r>
@@ -431,7 +431,7 @@
         <w:tabs>
           <w:tab w:val="left" w:pos="0" w:leader="none"/>
         </w:tabs>
-        <w:ind w:left="720" w:hanging="360"/>
+        <w:ind w:start="720" w:hanging="360"/>
         <w:rPr/>
       </w:pPr>
       <w:r>
@@ -449,7 +449,7 @@
         <w:tabs>
           <w:tab w:val="left" w:pos="0" w:leader="none"/>
         </w:tabs>
-        <w:ind w:left="720" w:hanging="360"/>
+        <w:ind w:start="720" w:hanging="360"/>
         <w:rPr/>
       </w:pPr>
       <w:r>
@@ -462,7 +462,7 @@
         <w:sectPr>
           <w:type w:val="continuous"/>
           <w:pgSz w:w="12240" w:h="15840"/>
-          <w:pgMar w:left="1440" w:right="1440" w:header="0" w:top="720" w:footer="720" w:bottom="1292" w:gutter="0"/>
+          <w:pgMar w:left="1440" w:right="1440" w:header="0" w:top="720" w:footer="720" w:bottom="1324" w:gutter="0"/>
           <w:formProt w:val="false"/>
           <w:textDirection w:val="lrTb"/>
         </w:sectPr>
@@ -486,7 +486,7 @@
         <w:sectPr>
           <w:type w:val="continuous"/>
           <w:pgSz w:w="12240" w:h="15840"/>
-          <w:pgMar w:left="1440" w:right="1440" w:header="0" w:top="720" w:footer="720" w:bottom="1292" w:gutter="0"/>
+          <w:pgMar w:left="1440" w:right="1440" w:header="0" w:top="720" w:footer="720" w:bottom="1324" w:gutter="0"/>
           <w:formProt w:val="false"/>
           <w:textDirection w:val="lrTb"/>
         </w:sectPr>
@@ -639,7 +639,7 @@
         <w:tabs>
           <w:tab w:val="left" w:pos="0" w:leader="none"/>
         </w:tabs>
-        <w:ind w:left="720" w:hanging="360"/>
+        <w:ind w:start="720" w:hanging="360"/>
         <w:rPr/>
       </w:pPr>
       <w:r>
@@ -657,7 +657,7 @@
         <w:tabs>
           <w:tab w:val="left" w:pos="0" w:leader="none"/>
         </w:tabs>
-        <w:ind w:left="720" w:hanging="360"/>
+        <w:ind w:start="720" w:hanging="360"/>
         <w:rPr/>
       </w:pPr>
       <w:r>
@@ -675,7 +675,7 @@
         <w:tabs>
           <w:tab w:val="left" w:pos="0" w:leader="none"/>
         </w:tabs>
-        <w:ind w:left="720" w:hanging="360"/>
+        <w:ind w:start="720" w:hanging="360"/>
         <w:rPr/>
       </w:pPr>
       <w:r>
@@ -693,7 +693,7 @@
         <w:tabs>
           <w:tab w:val="left" w:pos="0" w:leader="none"/>
         </w:tabs>
-        <w:ind w:left="720" w:hanging="360"/>
+        <w:ind w:start="720" w:hanging="360"/>
         <w:rPr/>
       </w:pPr>
       <w:r>
@@ -721,7 +721,7 @@
         <w:tabs>
           <w:tab w:val="left" w:pos="0" w:leader="none"/>
         </w:tabs>
-        <w:ind w:left="720" w:hanging="360"/>
+        <w:ind w:start="720" w:hanging="360"/>
         <w:rPr/>
       </w:pPr>
       <w:r>
@@ -739,7 +739,7 @@
         <w:tabs>
           <w:tab w:val="left" w:pos="0" w:leader="none"/>
         </w:tabs>
-        <w:ind w:left="720" w:hanging="360"/>
+        <w:ind w:start="720" w:hanging="360"/>
         <w:rPr/>
       </w:pPr>
       <w:r>
@@ -757,7 +757,7 @@
         <w:tabs>
           <w:tab w:val="left" w:pos="0" w:leader="none"/>
         </w:tabs>
-        <w:ind w:left="720" w:hanging="360"/>
+        <w:ind w:start="720" w:hanging="360"/>
         <w:rPr/>
       </w:pPr>
       <w:r>
@@ -775,7 +775,7 @@
         <w:tabs>
           <w:tab w:val="left" w:pos="0" w:leader="none"/>
         </w:tabs>
-        <w:ind w:left="720" w:hanging="360"/>
+        <w:ind w:start="720" w:hanging="360"/>
         <w:rPr/>
       </w:pPr>
       <w:r>
@@ -793,7 +793,7 @@
         <w:tabs>
           <w:tab w:val="left" w:pos="0" w:leader="none"/>
         </w:tabs>
-        <w:ind w:left="720" w:hanging="360"/>
+        <w:ind w:start="720" w:hanging="360"/>
         <w:rPr/>
       </w:pPr>
       <w:r>
@@ -821,7 +821,7 @@
         <w:tabs>
           <w:tab w:val="left" w:pos="0" w:leader="none"/>
         </w:tabs>
-        <w:ind w:left="720" w:hanging="360"/>
+        <w:ind w:start="720" w:hanging="360"/>
         <w:rPr/>
       </w:pPr>
       <w:r>
@@ -839,7 +839,7 @@
         <w:tabs>
           <w:tab w:val="left" w:pos="0" w:leader="none"/>
         </w:tabs>
-        <w:ind w:left="720" w:hanging="360"/>
+        <w:ind w:start="720" w:hanging="360"/>
         <w:rPr/>
       </w:pPr>
       <w:r>
@@ -857,7 +857,7 @@
         <w:tabs>
           <w:tab w:val="left" w:pos="0" w:leader="none"/>
         </w:tabs>
-        <w:ind w:left="720" w:hanging="360"/>
+        <w:ind w:start="720" w:hanging="360"/>
         <w:rPr/>
       </w:pPr>
       <w:r>
@@ -875,7 +875,7 @@
         <w:tabs>
           <w:tab w:val="left" w:pos="0" w:leader="none"/>
         </w:tabs>
-        <w:ind w:left="720" w:hanging="360"/>
+        <w:ind w:start="720" w:hanging="360"/>
         <w:rPr/>
       </w:pPr>
       <w:r>
@@ -893,7 +893,7 @@
         <w:tabs>
           <w:tab w:val="left" w:pos="0" w:leader="none"/>
         </w:tabs>
-        <w:ind w:left="720" w:hanging="360"/>
+        <w:ind w:start="720" w:hanging="360"/>
         <w:rPr/>
       </w:pPr>
       <w:r>
@@ -911,7 +911,7 @@
         <w:tabs>
           <w:tab w:val="left" w:pos="0" w:leader="none"/>
         </w:tabs>
-        <w:ind w:left="720" w:hanging="360"/>
+        <w:ind w:start="720" w:hanging="360"/>
         <w:rPr/>
       </w:pPr>
       <w:r>
@@ -929,7 +929,7 @@
         <w:tabs>
           <w:tab w:val="left" w:pos="0" w:leader="none"/>
         </w:tabs>
-        <w:ind w:left="720" w:hanging="360"/>
+        <w:ind w:start="720" w:hanging="360"/>
         <w:rPr/>
       </w:pPr>
       <w:r>
@@ -947,7 +947,7 @@
         <w:tabs>
           <w:tab w:val="left" w:pos="0" w:leader="none"/>
         </w:tabs>
-        <w:ind w:left="720" w:hanging="360"/>
+        <w:ind w:start="720" w:hanging="360"/>
         <w:rPr/>
       </w:pPr>
       <w:r>
@@ -975,7 +975,7 @@
         <w:tabs>
           <w:tab w:val="left" w:pos="0" w:leader="none"/>
         </w:tabs>
-        <w:ind w:left="720" w:hanging="360"/>
+        <w:ind w:start="720" w:hanging="360"/>
         <w:rPr/>
       </w:pPr>
       <w:r>
@@ -993,7 +993,7 @@
         <w:tabs>
           <w:tab w:val="left" w:pos="0" w:leader="none"/>
         </w:tabs>
-        <w:ind w:left="720" w:hanging="360"/>
+        <w:ind w:start="720" w:hanging="360"/>
         <w:rPr/>
       </w:pPr>
       <w:r>
@@ -1011,7 +1011,7 @@
         <w:tabs>
           <w:tab w:val="left" w:pos="0" w:leader="none"/>
         </w:tabs>
-        <w:ind w:left="720" w:hanging="360"/>
+        <w:ind w:start="720" w:hanging="360"/>
         <w:rPr/>
       </w:pPr>
       <w:r>
@@ -1029,7 +1029,7 @@
         <w:tabs>
           <w:tab w:val="left" w:pos="0" w:leader="none"/>
         </w:tabs>
-        <w:ind w:left="720" w:hanging="360"/>
+        <w:ind w:start="720" w:hanging="360"/>
         <w:rPr/>
       </w:pPr>
       <w:r>
@@ -1057,7 +1057,7 @@
         <w:tabs>
           <w:tab w:val="left" w:pos="0" w:leader="none"/>
         </w:tabs>
-        <w:ind w:left="720" w:hanging="360"/>
+        <w:ind w:start="720" w:hanging="360"/>
         <w:rPr/>
       </w:pPr>
       <w:r>
@@ -1075,7 +1075,7 @@
         <w:tabs>
           <w:tab w:val="left" w:pos="0" w:leader="none"/>
         </w:tabs>
-        <w:ind w:left="720" w:hanging="360"/>
+        <w:ind w:start="720" w:hanging="360"/>
         <w:rPr/>
       </w:pPr>
       <w:r>
@@ -1093,7 +1093,7 @@
         <w:tabs>
           <w:tab w:val="left" w:pos="0" w:leader="none"/>
         </w:tabs>
-        <w:ind w:left="720" w:hanging="360"/>
+        <w:ind w:start="720" w:hanging="360"/>
         <w:rPr/>
       </w:pPr>
       <w:r>
@@ -1121,7 +1121,7 @@
         <w:tabs>
           <w:tab w:val="left" w:pos="0" w:leader="none"/>
         </w:tabs>
-        <w:ind w:left="720" w:hanging="360"/>
+        <w:ind w:start="720" w:hanging="360"/>
         <w:rPr/>
       </w:pPr>
       <w:r>
@@ -1139,7 +1139,7 @@
         <w:tabs>
           <w:tab w:val="left" w:pos="0" w:leader="none"/>
         </w:tabs>
-        <w:ind w:left="720" w:hanging="360"/>
+        <w:ind w:start="720" w:hanging="360"/>
         <w:rPr/>
       </w:pPr>
       <w:r>
@@ -1152,7 +1152,7 @@
         <w:sectPr>
           <w:type w:val="continuous"/>
           <w:pgSz w:w="12240" w:h="15840"/>
-          <w:pgMar w:left="1440" w:right="1440" w:header="0" w:top="720" w:footer="720" w:bottom="1292" w:gutter="0"/>
+          <w:pgMar w:left="1440" w:right="1440" w:header="0" w:top="720" w:footer="720" w:bottom="1324" w:gutter="0"/>
           <w:formProt w:val="false"/>
           <w:textDirection w:val="lrTb"/>
         </w:sectPr>
@@ -1251,7 +1251,7 @@
         <w:tabs>
           <w:tab w:val="left" w:pos="0" w:leader="none"/>
         </w:tabs>
-        <w:ind w:left="720" w:hanging="360"/>
+        <w:ind w:start="720" w:hanging="360"/>
         <w:rPr/>
       </w:pPr>
       <w:r>
@@ -1269,7 +1269,7 @@
         <w:tabs>
           <w:tab w:val="left" w:pos="0" w:leader="none"/>
         </w:tabs>
-        <w:ind w:left="720" w:hanging="360"/>
+        <w:ind w:start="720" w:hanging="360"/>
         <w:rPr/>
       </w:pPr>
       <w:r>
@@ -1287,7 +1287,7 @@
         <w:tabs>
           <w:tab w:val="left" w:pos="0" w:leader="none"/>
         </w:tabs>
-        <w:ind w:left="720" w:hanging="360"/>
+        <w:ind w:start="720" w:hanging="360"/>
         <w:rPr/>
       </w:pPr>
       <w:r>
@@ -1305,7 +1305,7 @@
         <w:tabs>
           <w:tab w:val="left" w:pos="0" w:leader="none"/>
         </w:tabs>
-        <w:ind w:left="1080" w:hanging="360"/>
+        <w:ind w:start="1080" w:hanging="360"/>
         <w:rPr/>
       </w:pPr>
       <w:r>
@@ -1323,7 +1323,7 @@
         <w:tabs>
           <w:tab w:val="left" w:pos="0" w:leader="none"/>
         </w:tabs>
-        <w:ind w:left="1080" w:hanging="360"/>
+        <w:ind w:start="1080" w:hanging="360"/>
         <w:rPr/>
       </w:pPr>
       <w:r>
@@ -1341,7 +1341,7 @@
         <w:tabs>
           <w:tab w:val="left" w:pos="0" w:leader="none"/>
         </w:tabs>
-        <w:ind w:left="1080" w:hanging="360"/>
+        <w:ind w:start="1080" w:hanging="360"/>
         <w:rPr/>
       </w:pPr>
       <w:r>
@@ -1359,7 +1359,7 @@
         <w:tabs>
           <w:tab w:val="left" w:pos="0" w:leader="none"/>
         </w:tabs>
-        <w:ind w:left="720" w:hanging="360"/>
+        <w:ind w:start="720" w:hanging="360"/>
         <w:rPr/>
       </w:pPr>
       <w:r>
@@ -1377,7 +1377,7 @@
         <w:tabs>
           <w:tab w:val="left" w:pos="0" w:leader="none"/>
         </w:tabs>
-        <w:ind w:left="720" w:hanging="360"/>
+        <w:ind w:start="720" w:hanging="360"/>
         <w:rPr/>
       </w:pPr>
       <w:r>
@@ -1395,7 +1395,7 @@
         <w:tabs>
           <w:tab w:val="left" w:pos="0" w:leader="none"/>
         </w:tabs>
-        <w:ind w:left="720" w:hanging="360"/>
+        <w:ind w:start="720" w:hanging="360"/>
         <w:rPr/>
       </w:pPr>
       <w:r>
@@ -1413,7 +1413,7 @@
         <w:tabs>
           <w:tab w:val="left" w:pos="0" w:leader="none"/>
         </w:tabs>
-        <w:ind w:left="720" w:hanging="360"/>
+        <w:ind w:start="720" w:hanging="360"/>
         <w:rPr/>
       </w:pPr>
       <w:r>
@@ -1431,7 +1431,7 @@
         <w:tabs>
           <w:tab w:val="left" w:pos="0" w:leader="none"/>
         </w:tabs>
-        <w:ind w:left="720" w:hanging="360"/>
+        <w:ind w:start="720" w:hanging="360"/>
         <w:rPr/>
       </w:pPr>
       <w:r>
@@ -1459,7 +1459,7 @@
         <w:tabs>
           <w:tab w:val="left" w:pos="0" w:leader="none"/>
         </w:tabs>
-        <w:ind w:left="720" w:hanging="360"/>
+        <w:ind w:start="720" w:hanging="360"/>
         <w:rPr/>
       </w:pPr>
       <w:r>
@@ -1477,7 +1477,7 @@
         <w:tabs>
           <w:tab w:val="left" w:pos="0" w:leader="none"/>
         </w:tabs>
-        <w:ind w:left="720" w:hanging="360"/>
+        <w:ind w:start="720" w:hanging="360"/>
         <w:rPr/>
       </w:pPr>
       <w:r>
@@ -1495,7 +1495,7 @@
         <w:tabs>
           <w:tab w:val="left" w:pos="0" w:leader="none"/>
         </w:tabs>
-        <w:ind w:left="720" w:hanging="360"/>
+        <w:ind w:start="720" w:hanging="360"/>
         <w:rPr/>
       </w:pPr>
       <w:r>
@@ -1508,7 +1508,7 @@
         <w:sectPr>
           <w:type w:val="continuous"/>
           <w:pgSz w:w="12240" w:h="15840"/>
-          <w:pgMar w:left="1440" w:right="1440" w:header="0" w:top="720" w:footer="720" w:bottom="1292" w:gutter="0"/>
+          <w:pgMar w:left="1440" w:right="1440" w:header="0" w:top="720" w:footer="720" w:bottom="1324" w:gutter="0"/>
           <w:formProt w:val="false"/>
           <w:textDirection w:val="lrTb"/>
         </w:sectPr>
@@ -1587,7 +1587,7 @@
         <w:tabs>
           <w:tab w:val="left" w:pos="0" w:leader="none"/>
         </w:tabs>
-        <w:ind w:left="720" w:hanging="360"/>
+        <w:ind w:start="720" w:hanging="360"/>
         <w:rPr/>
       </w:pPr>
       <w:r>
@@ -1605,7 +1605,7 @@
         <w:tabs>
           <w:tab w:val="left" w:pos="0" w:leader="none"/>
         </w:tabs>
-        <w:ind w:left="720" w:hanging="360"/>
+        <w:ind w:start="720" w:hanging="360"/>
         <w:rPr/>
       </w:pPr>
       <w:r>
@@ -1623,7 +1623,7 @@
         <w:tabs>
           <w:tab w:val="left" w:pos="0" w:leader="none"/>
         </w:tabs>
-        <w:ind w:left="720" w:hanging="360"/>
+        <w:ind w:start="720" w:hanging="360"/>
         <w:rPr/>
       </w:pPr>
       <w:r>
@@ -1636,7 +1636,7 @@
         <w:sectPr>
           <w:type w:val="continuous"/>
           <w:pgSz w:w="12240" w:h="15840"/>
-          <w:pgMar w:left="1440" w:right="1440" w:header="0" w:top="720" w:footer="720" w:bottom="1292" w:gutter="0"/>
+          <w:pgMar w:left="1440" w:right="1440" w:header="0" w:top="720" w:footer="720" w:bottom="1324" w:gutter="0"/>
           <w:formProt w:val="false"/>
           <w:textDirection w:val="lrTb"/>
         </w:sectPr>
@@ -1715,7 +1715,7 @@
         <w:tabs>
           <w:tab w:val="left" w:pos="0" w:leader="none"/>
         </w:tabs>
-        <w:ind w:left="720" w:hanging="360"/>
+        <w:ind w:start="720" w:hanging="360"/>
         <w:rPr/>
       </w:pPr>
       <w:r>
@@ -1733,7 +1733,7 @@
         <w:tabs>
           <w:tab w:val="left" w:pos="0" w:leader="none"/>
         </w:tabs>
-        <w:ind w:left="720" w:hanging="360"/>
+        <w:ind w:start="720" w:hanging="360"/>
         <w:rPr/>
       </w:pPr>
       <w:r>
@@ -1751,7 +1751,7 @@
         <w:tabs>
           <w:tab w:val="left" w:pos="0" w:leader="none"/>
         </w:tabs>
-        <w:ind w:left="720" w:hanging="360"/>
+        <w:ind w:start="720" w:hanging="360"/>
         <w:rPr/>
       </w:pPr>
       <w:r>
@@ -1769,7 +1769,7 @@
         <w:tabs>
           <w:tab w:val="left" w:pos="0" w:leader="none"/>
         </w:tabs>
-        <w:ind w:left="720" w:hanging="360"/>
+        <w:ind w:start="720" w:hanging="360"/>
         <w:rPr/>
       </w:pPr>
       <w:r>
@@ -1787,7 +1787,7 @@
         <w:tabs>
           <w:tab w:val="left" w:pos="0" w:leader="none"/>
         </w:tabs>
-        <w:ind w:left="720" w:hanging="360"/>
+        <w:ind w:start="720" w:hanging="360"/>
         <w:rPr/>
       </w:pPr>
       <w:r>
@@ -1800,7 +1800,7 @@
         <w:sectPr>
           <w:type w:val="continuous"/>
           <w:pgSz w:w="12240" w:h="15840"/>
-          <w:pgMar w:left="1440" w:right="1440" w:header="0" w:top="720" w:footer="720" w:bottom="1292" w:gutter="0"/>
+          <w:pgMar w:left="1440" w:right="1440" w:header="0" w:top="720" w:footer="720" w:bottom="1324" w:gutter="0"/>
           <w:formProt w:val="false"/>
           <w:textDirection w:val="lrTb"/>
         </w:sectPr>
@@ -1869,7 +1869,7 @@
         <w:tabs>
           <w:tab w:val="left" w:pos="0" w:leader="none"/>
         </w:tabs>
-        <w:ind w:left="720" w:hanging="360"/>
+        <w:ind w:start="720" w:hanging="360"/>
         <w:rPr/>
       </w:pPr>
       <w:r>
@@ -1887,7 +1887,7 @@
         <w:tabs>
           <w:tab w:val="left" w:pos="0" w:leader="none"/>
         </w:tabs>
-        <w:ind w:left="720" w:hanging="360"/>
+        <w:ind w:start="720" w:hanging="360"/>
         <w:rPr/>
       </w:pPr>
       <w:r>
@@ -1905,7 +1905,7 @@
         <w:tabs>
           <w:tab w:val="left" w:pos="0" w:leader="none"/>
         </w:tabs>
-        <w:ind w:left="720" w:hanging="360"/>
+        <w:ind w:start="720" w:hanging="360"/>
         <w:rPr/>
       </w:pPr>
       <w:r>
@@ -1918,7 +1918,7 @@
         <w:sectPr>
           <w:type w:val="continuous"/>
           <w:pgSz w:w="12240" w:h="15840"/>
-          <w:pgMar w:left="1440" w:right="1440" w:header="0" w:top="720" w:footer="720" w:bottom="1292" w:gutter="0"/>
+          <w:pgMar w:left="1440" w:right="1440" w:header="0" w:top="720" w:footer="720" w:bottom="1324" w:gutter="0"/>
           <w:formProt w:val="false"/>
           <w:textDirection w:val="lrTb"/>
         </w:sectPr>
@@ -1967,7 +1967,7 @@
         <w:tabs>
           <w:tab w:val="left" w:pos="0" w:leader="none"/>
         </w:tabs>
-        <w:ind w:left="720" w:hanging="360"/>
+        <w:ind w:start="720" w:hanging="360"/>
         <w:rPr/>
       </w:pPr>
       <w:r>
@@ -1985,7 +1985,7 @@
         <w:tabs>
           <w:tab w:val="left" w:pos="0" w:leader="none"/>
         </w:tabs>
-        <w:ind w:left="720" w:hanging="360"/>
+        <w:ind w:start="720" w:hanging="360"/>
         <w:rPr/>
       </w:pPr>
       <w:r>
@@ -2003,7 +2003,7 @@
         <w:tabs>
           <w:tab w:val="left" w:pos="0" w:leader="none"/>
         </w:tabs>
-        <w:ind w:left="720" w:hanging="360"/>
+        <w:ind w:start="720" w:hanging="360"/>
         <w:rPr/>
       </w:pPr>
       <w:r>
@@ -2021,7 +2021,7 @@
         <w:tabs>
           <w:tab w:val="left" w:pos="0" w:leader="none"/>
         </w:tabs>
-        <w:ind w:left="720" w:hanging="360"/>
+        <w:ind w:start="720" w:hanging="360"/>
         <w:rPr/>
       </w:pPr>
       <w:r>
@@ -2049,7 +2049,7 @@
         <w:tabs>
           <w:tab w:val="left" w:pos="0" w:leader="none"/>
         </w:tabs>
-        <w:ind w:left="720" w:hanging="360"/>
+        <w:ind w:start="720" w:hanging="360"/>
         <w:rPr/>
       </w:pPr>
       <w:r>
@@ -2067,7 +2067,7 @@
         <w:tabs>
           <w:tab w:val="left" w:pos="0" w:leader="none"/>
         </w:tabs>
-        <w:ind w:left="720" w:hanging="360"/>
+        <w:ind w:start="720" w:hanging="360"/>
         <w:rPr/>
       </w:pPr>
       <w:r>
@@ -2085,7 +2085,7 @@
         <w:tabs>
           <w:tab w:val="left" w:pos="0" w:leader="none"/>
         </w:tabs>
-        <w:ind w:left="720" w:hanging="360"/>
+        <w:ind w:start="720" w:hanging="360"/>
         <w:rPr/>
       </w:pPr>
       <w:r>
@@ -2103,7 +2103,7 @@
         <w:tabs>
           <w:tab w:val="left" w:pos="0" w:leader="none"/>
         </w:tabs>
-        <w:ind w:left="720" w:hanging="360"/>
+        <w:ind w:start="720" w:hanging="360"/>
         <w:rPr/>
       </w:pPr>
       <w:r>
@@ -2121,7 +2121,7 @@
         <w:tabs>
           <w:tab w:val="left" w:pos="0" w:leader="none"/>
         </w:tabs>
-        <w:ind w:left="720" w:hanging="360"/>
+        <w:ind w:start="720" w:hanging="360"/>
         <w:rPr/>
       </w:pPr>
       <w:r>
@@ -2134,7 +2134,7 @@
         <w:sectPr>
           <w:type w:val="continuous"/>
           <w:pgSz w:w="12240" w:h="15840"/>
-          <w:pgMar w:left="1440" w:right="1440" w:header="0" w:top="720" w:footer="720" w:bottom="1292" w:gutter="0"/>
+          <w:pgMar w:left="1440" w:right="1440" w:header="0" w:top="720" w:footer="720" w:bottom="1324" w:gutter="0"/>
           <w:formProt w:val="false"/>
           <w:textDirection w:val="lrTb"/>
         </w:sectPr>
@@ -2203,7 +2203,7 @@
         <w:tabs>
           <w:tab w:val="left" w:pos="0" w:leader="none"/>
         </w:tabs>
-        <w:ind w:left="720" w:hanging="360"/>
+        <w:ind w:start="720" w:hanging="360"/>
         <w:rPr/>
       </w:pPr>
       <w:r>
@@ -2221,7 +2221,7 @@
         <w:tabs>
           <w:tab w:val="left" w:pos="0" w:leader="none"/>
         </w:tabs>
-        <w:ind w:left="720" w:hanging="360"/>
+        <w:ind w:start="720" w:hanging="360"/>
         <w:rPr/>
       </w:pPr>
       <w:r>
@@ -2239,7 +2239,7 @@
         <w:tabs>
           <w:tab w:val="left" w:pos="0" w:leader="none"/>
         </w:tabs>
-        <w:ind w:left="720" w:hanging="360"/>
+        <w:ind w:start="720" w:hanging="360"/>
         <w:rPr/>
       </w:pPr>
       <w:r>
@@ -2257,7 +2257,7 @@
         <w:tabs>
           <w:tab w:val="left" w:pos="0" w:leader="none"/>
         </w:tabs>
-        <w:ind w:left="720" w:hanging="360"/>
+        <w:ind w:start="720" w:hanging="360"/>
         <w:rPr/>
       </w:pPr>
       <w:r>
@@ -2270,7 +2270,7 @@
         <w:sectPr>
           <w:type w:val="continuous"/>
           <w:pgSz w:w="12240" w:h="15840"/>
-          <w:pgMar w:left="1440" w:right="1440" w:header="0" w:top="720" w:footer="720" w:bottom="1292" w:gutter="0"/>
+          <w:pgMar w:left="1440" w:right="1440" w:header="0" w:top="720" w:footer="720" w:bottom="1324" w:gutter="0"/>
           <w:formProt w:val="false"/>
           <w:textDirection w:val="lrTb"/>
         </w:sectPr>
@@ -2309,7 +2309,7 @@
         <w:tabs>
           <w:tab w:val="left" w:pos="0" w:leader="none"/>
         </w:tabs>
-        <w:ind w:left="720" w:hanging="360"/>
+        <w:ind w:start="720" w:hanging="360"/>
         <w:rPr/>
       </w:pPr>
       <w:r>
@@ -2327,7 +2327,7 @@
         <w:tabs>
           <w:tab w:val="left" w:pos="0" w:leader="none"/>
         </w:tabs>
-        <w:ind w:left="720" w:hanging="360"/>
+        <w:ind w:start="720" w:hanging="360"/>
         <w:rPr/>
       </w:pPr>
       <w:r>
@@ -2340,7 +2340,7 @@
         <w:sectPr>
           <w:type w:val="continuous"/>
           <w:pgSz w:w="12240" w:h="15840"/>
-          <w:pgMar w:left="1440" w:right="1440" w:header="0" w:top="720" w:footer="720" w:bottom="1292" w:gutter="0"/>
+          <w:pgMar w:left="1440" w:right="1440" w:header="0" w:top="720" w:footer="720" w:bottom="1324" w:gutter="0"/>
           <w:formProt w:val="false"/>
           <w:textDirection w:val="lrTb"/>
         </w:sectPr>
@@ -2364,7 +2364,7 @@
         <w:sectPr>
           <w:type w:val="continuous"/>
           <w:pgSz w:w="12240" w:h="15840"/>
-          <w:pgMar w:left="1440" w:right="1440" w:header="0" w:top="720" w:footer="720" w:bottom="1292" w:gutter="0"/>
+          <w:pgMar w:left="1440" w:right="1440" w:header="0" w:top="720" w:footer="720" w:bottom="1324" w:gutter="0"/>
           <w:formProt w:val="false"/>
           <w:textDirection w:val="lrTb"/>
         </w:sectPr>
@@ -2393,7 +2393,7 @@
         <w:tabs>
           <w:tab w:val="left" w:pos="0" w:leader="none"/>
         </w:tabs>
-        <w:ind w:left="720" w:hanging="360"/>
+        <w:ind w:start="720" w:hanging="360"/>
         <w:rPr/>
       </w:pPr>
       <w:r>
@@ -2411,7 +2411,7 @@
         <w:tabs>
           <w:tab w:val="left" w:pos="0" w:leader="none"/>
         </w:tabs>
-        <w:ind w:left="720" w:hanging="360"/>
+        <w:ind w:start="720" w:hanging="360"/>
         <w:rPr/>
       </w:pPr>
       <w:r>
@@ -2429,7 +2429,7 @@
         <w:tabs>
           <w:tab w:val="left" w:pos="0" w:leader="none"/>
         </w:tabs>
-        <w:ind w:left="720" w:hanging="360"/>
+        <w:ind w:start="720" w:hanging="360"/>
         <w:rPr/>
       </w:pPr>
       <w:r>
@@ -2453,7 +2453,7 @@
         <w:tabs>
           <w:tab w:val="left" w:pos="0" w:leader="none"/>
         </w:tabs>
-        <w:ind w:left="720" w:hanging="360"/>
+        <w:ind w:start="720" w:hanging="360"/>
         <w:rPr/>
       </w:pPr>
       <w:r>
@@ -2471,7 +2471,7 @@
         <w:tabs>
           <w:tab w:val="left" w:pos="0" w:leader="none"/>
         </w:tabs>
-        <w:ind w:left="720" w:hanging="360"/>
+        <w:ind w:start="720" w:hanging="360"/>
         <w:rPr/>
       </w:pPr>
       <w:r>
@@ -2489,7 +2489,7 @@
         <w:tabs>
           <w:tab w:val="left" w:pos="0" w:leader="none"/>
         </w:tabs>
-        <w:ind w:left="720" w:hanging="360"/>
+        <w:ind w:start="720" w:hanging="360"/>
         <w:rPr/>
       </w:pPr>
       <w:r>
@@ -2502,7 +2502,7 @@
         <w:sectPr>
           <w:type w:val="continuous"/>
           <w:pgSz w:w="12240" w:h="15840"/>
-          <w:pgMar w:left="1440" w:right="1440" w:header="0" w:top="720" w:footer="720" w:bottom="1292" w:gutter="0"/>
+          <w:pgMar w:left="1440" w:right="1440" w:header="0" w:top="720" w:footer="720" w:bottom="1324" w:gutter="0"/>
           <w:formProt w:val="false"/>
           <w:textDirection w:val="lrTb"/>
         </w:sectPr>
@@ -2551,7 +2551,7 @@
         <w:tabs>
           <w:tab w:val="left" w:pos="0" w:leader="none"/>
         </w:tabs>
-        <w:ind w:left="720" w:hanging="360"/>
+        <w:ind w:start="720" w:hanging="360"/>
         <w:rPr/>
       </w:pPr>
       <w:r>
@@ -2583,7 +2583,7 @@
         <w:tabs>
           <w:tab w:val="left" w:pos="0" w:leader="none"/>
         </w:tabs>
-        <w:ind w:left="720" w:hanging="360"/>
+        <w:ind w:start="720" w:hanging="360"/>
         <w:rPr/>
       </w:pPr>
       <w:r>
@@ -2615,7 +2615,7 @@
         <w:tabs>
           <w:tab w:val="left" w:pos="0" w:leader="none"/>
         </w:tabs>
-        <w:ind w:left="720" w:hanging="360"/>
+        <w:ind w:start="720" w:hanging="360"/>
         <w:rPr/>
       </w:pPr>
       <w:r>
@@ -2647,7 +2647,7 @@
         <w:tabs>
           <w:tab w:val="left" w:pos="0" w:leader="none"/>
         </w:tabs>
-        <w:ind w:left="720" w:hanging="360"/>
+        <w:ind w:start="720" w:hanging="360"/>
         <w:rPr/>
       </w:pPr>
       <w:r>
@@ -2665,7 +2665,7 @@
         <w:tabs>
           <w:tab w:val="left" w:pos="0" w:leader="none"/>
         </w:tabs>
-        <w:ind w:left="720" w:hanging="360"/>
+        <w:ind w:start="720" w:hanging="360"/>
         <w:rPr/>
       </w:pPr>
       <w:r>
@@ -2683,7 +2683,7 @@
         <w:tabs>
           <w:tab w:val="left" w:pos="0" w:leader="none"/>
         </w:tabs>
-        <w:ind w:left="720" w:hanging="360"/>
+        <w:ind w:start="720" w:hanging="360"/>
         <w:rPr/>
       </w:pPr>
       <w:r>
@@ -2696,7 +2696,7 @@
         <w:sectPr>
           <w:type w:val="continuous"/>
           <w:pgSz w:w="12240" w:h="15840"/>
-          <w:pgMar w:left="1440" w:right="1440" w:header="0" w:top="720" w:footer="720" w:bottom="1292" w:gutter="0"/>
+          <w:pgMar w:left="1440" w:right="1440" w:header="0" w:top="720" w:footer="720" w:bottom="1324" w:gutter="0"/>
           <w:formProt w:val="false"/>
           <w:textDirection w:val="lrTb"/>
         </w:sectPr>
@@ -2744,7 +2744,7 @@
         <w:tabs>
           <w:tab w:val="left" w:pos="0" w:leader="none"/>
         </w:tabs>
-        <w:ind w:left="720" w:hanging="360"/>
+        <w:ind w:start="720" w:hanging="360"/>
         <w:rPr/>
       </w:pPr>
       <w:r>
@@ -2762,7 +2762,7 @@
         <w:tabs>
           <w:tab w:val="left" w:pos="0" w:leader="none"/>
         </w:tabs>
-        <w:ind w:left="720" w:hanging="360"/>
+        <w:ind w:start="720" w:hanging="360"/>
         <w:rPr/>
       </w:pPr>
       <w:r>
@@ -2780,7 +2780,7 @@
         <w:tabs>
           <w:tab w:val="left" w:pos="0" w:leader="none"/>
         </w:tabs>
-        <w:ind w:left="720" w:hanging="360"/>
+        <w:ind w:start="720" w:hanging="360"/>
         <w:rPr/>
       </w:pPr>
       <w:r>
@@ -2798,7 +2798,7 @@
         <w:tabs>
           <w:tab w:val="left" w:pos="0" w:leader="none"/>
         </w:tabs>
-        <w:ind w:left="720" w:hanging="360"/>
+        <w:ind w:start="720" w:hanging="360"/>
         <w:rPr/>
       </w:pPr>
       <w:r>
@@ -2816,7 +2816,7 @@
         <w:tabs>
           <w:tab w:val="left" w:pos="0" w:leader="none"/>
         </w:tabs>
-        <w:ind w:left="720" w:hanging="360"/>
+        <w:ind w:start="720" w:hanging="360"/>
         <w:rPr/>
       </w:pPr>
       <w:r>
@@ -2834,7 +2834,7 @@
         <w:tabs>
           <w:tab w:val="left" w:pos="0" w:leader="none"/>
         </w:tabs>
-        <w:ind w:left="720" w:hanging="360"/>
+        <w:ind w:start="720" w:hanging="360"/>
         <w:rPr/>
       </w:pPr>
       <w:r>
@@ -2870,7 +2870,7 @@
         <w:tabs>
           <w:tab w:val="left" w:pos="0" w:leader="none"/>
         </w:tabs>
-        <w:ind w:left="720" w:hanging="360"/>
+        <w:ind w:start="720" w:hanging="360"/>
         <w:rPr/>
       </w:pPr>
       <w:hyperlink r:id="rId9">
@@ -2892,7 +2892,7 @@
         <w:tabs>
           <w:tab w:val="left" w:pos="0" w:leader="none"/>
         </w:tabs>
-        <w:ind w:left="720" w:hanging="360"/>
+        <w:ind w:start="720" w:hanging="360"/>
         <w:rPr/>
       </w:pPr>
       <w:hyperlink r:id="rId10">
@@ -2914,7 +2914,7 @@
         <w:tabs>
           <w:tab w:val="left" w:pos="0" w:leader="none"/>
         </w:tabs>
-        <w:ind w:left="720" w:hanging="360"/>
+        <w:ind w:start="720" w:hanging="360"/>
         <w:rPr/>
       </w:pPr>
       <w:hyperlink r:id="rId11">
@@ -2936,7 +2936,7 @@
         <w:tabs>
           <w:tab w:val="left" w:pos="0" w:leader="none"/>
         </w:tabs>
-        <w:ind w:left="720" w:hanging="360"/>
+        <w:ind w:start="720" w:hanging="360"/>
         <w:rPr/>
       </w:pPr>
       <w:r>
@@ -2961,7 +2961,7 @@
         <w:tabs>
           <w:tab w:val="left" w:pos="0" w:leader="none"/>
         </w:tabs>
-        <w:ind w:left="720" w:hanging="360"/>
+        <w:ind w:start="720" w:hanging="360"/>
         <w:rPr/>
       </w:pPr>
       <w:r>
@@ -2981,7 +2981,7 @@
         <w:sectPr>
           <w:type w:val="continuous"/>
           <w:pgSz w:w="12240" w:h="15840"/>
-          <w:pgMar w:left="1440" w:right="1440" w:header="0" w:top="720" w:footer="720" w:bottom="1292" w:gutter="0"/>
+          <w:pgMar w:left="1440" w:right="1440" w:header="0" w:top="720" w:footer="720" w:bottom="1324" w:gutter="0"/>
           <w:formProt w:val="false"/>
           <w:textDirection w:val="lrTb"/>
         </w:sectPr>
@@ -3026,7 +3026,7 @@
         <w:sectPr>
           <w:type w:val="continuous"/>
           <w:pgSz w:w="12240" w:h="15840"/>
-          <w:pgMar w:left="1440" w:right="1440" w:header="0" w:top="720" w:footer="720" w:bottom="1292" w:gutter="0"/>
+          <w:pgMar w:left="1440" w:right="1440" w:header="0" w:top="720" w:footer="720" w:bottom="1324" w:gutter="0"/>
           <w:formProt w:val="false"/>
           <w:textDirection w:val="lrTb"/>
         </w:sectPr>
@@ -3095,7 +3095,7 @@
         <w:tabs>
           <w:tab w:val="left" w:pos="0" w:leader="none"/>
         </w:tabs>
-        <w:ind w:left="720" w:hanging="360"/>
+        <w:ind w:start="720" w:hanging="360"/>
         <w:rPr/>
       </w:pPr>
       <w:r>
@@ -3113,7 +3113,7 @@
         <w:tabs>
           <w:tab w:val="left" w:pos="0" w:leader="none"/>
         </w:tabs>
-        <w:ind w:left="720" w:hanging="360"/>
+        <w:ind w:start="720" w:hanging="360"/>
         <w:rPr/>
       </w:pPr>
       <w:r>
@@ -3131,7 +3131,7 @@
         <w:tabs>
           <w:tab w:val="left" w:pos="0" w:leader="none"/>
         </w:tabs>
-        <w:ind w:left="720" w:hanging="360"/>
+        <w:ind w:start="720" w:hanging="360"/>
         <w:rPr/>
       </w:pPr>
       <w:r>
@@ -3149,7 +3149,7 @@
         <w:tabs>
           <w:tab w:val="left" w:pos="0" w:leader="none"/>
         </w:tabs>
-        <w:ind w:left="720" w:hanging="360"/>
+        <w:ind w:start="720" w:hanging="360"/>
         <w:rPr/>
       </w:pPr>
       <w:r>
@@ -3167,7 +3167,7 @@
         <w:tabs>
           <w:tab w:val="left" w:pos="0" w:leader="none"/>
         </w:tabs>
-        <w:ind w:left="720" w:hanging="360"/>
+        <w:ind w:start="720" w:hanging="360"/>
         <w:rPr/>
       </w:pPr>
       <w:r>
@@ -3185,7 +3185,7 @@
         <w:tabs>
           <w:tab w:val="left" w:pos="0" w:leader="none"/>
         </w:tabs>
-        <w:ind w:left="720" w:hanging="360"/>
+        <w:ind w:start="720" w:hanging="360"/>
         <w:rPr/>
       </w:pPr>
       <w:r>
@@ -3198,7 +3198,7 @@
         <w:sectPr>
           <w:type w:val="continuous"/>
           <w:pgSz w:w="12240" w:h="15840"/>
-          <w:pgMar w:left="1440" w:right="1440" w:header="0" w:top="720" w:footer="720" w:bottom="1292" w:gutter="0"/>
+          <w:pgMar w:left="1440" w:right="1440" w:header="0" w:top="720" w:footer="720" w:bottom="1324" w:gutter="0"/>
           <w:formProt w:val="false"/>
           <w:textDirection w:val="lrTb"/>
         </w:sectPr>
@@ -3285,7 +3285,7 @@
         <w:tabs>
           <w:tab w:val="left" w:pos="0" w:leader="none"/>
         </w:tabs>
-        <w:ind w:left="720" w:hanging="360"/>
+        <w:ind w:start="720" w:hanging="360"/>
         <w:rPr/>
       </w:pPr>
       <w:r>
@@ -3303,7 +3303,7 @@
         <w:tabs>
           <w:tab w:val="left" w:pos="0" w:leader="none"/>
         </w:tabs>
-        <w:ind w:left="720" w:hanging="360"/>
+        <w:ind w:start="720" w:hanging="360"/>
         <w:rPr/>
       </w:pPr>
       <w:r>
@@ -3321,7 +3321,7 @@
         <w:tabs>
           <w:tab w:val="left" w:pos="0" w:leader="none"/>
         </w:tabs>
-        <w:ind w:left="720" w:hanging="360"/>
+        <w:ind w:start="720" w:hanging="360"/>
         <w:rPr/>
       </w:pPr>
       <w:r>
@@ -3334,7 +3334,7 @@
         <w:sectPr>
           <w:type w:val="continuous"/>
           <w:pgSz w:w="12240" w:h="15840"/>
-          <w:pgMar w:left="1440" w:right="1440" w:header="0" w:top="720" w:footer="720" w:bottom="1292" w:gutter="0"/>
+          <w:pgMar w:left="1440" w:right="1440" w:header="0" w:top="720" w:footer="720" w:bottom="1324" w:gutter="0"/>
           <w:formProt w:val="false"/>
           <w:textDirection w:val="lrTb"/>
         </w:sectPr>
@@ -3461,7 +3461,7 @@
         <w:tabs>
           <w:tab w:val="left" w:pos="0" w:leader="none"/>
         </w:tabs>
-        <w:ind w:left="720" w:hanging="360"/>
+        <w:ind w:start="720" w:hanging="360"/>
         <w:rPr/>
       </w:pPr>
       <w:r>
@@ -3479,7 +3479,7 @@
         <w:tabs>
           <w:tab w:val="left" w:pos="0" w:leader="none"/>
         </w:tabs>
-        <w:ind w:left="720" w:hanging="360"/>
+        <w:ind w:start="720" w:hanging="360"/>
         <w:rPr/>
       </w:pPr>
       <w:r>
@@ -3497,7 +3497,7 @@
         <w:tabs>
           <w:tab w:val="left" w:pos="0" w:leader="none"/>
         </w:tabs>
-        <w:ind w:left="720" w:hanging="360"/>
+        <w:ind w:start="720" w:hanging="360"/>
         <w:rPr/>
       </w:pPr>
       <w:r>
@@ -3515,7 +3515,7 @@
         <w:tabs>
           <w:tab w:val="left" w:pos="0" w:leader="none"/>
         </w:tabs>
-        <w:ind w:left="720" w:hanging="360"/>
+        <w:ind w:start="720" w:hanging="360"/>
         <w:rPr/>
       </w:pPr>
       <w:r>
@@ -3533,7 +3533,7 @@
         <w:tabs>
           <w:tab w:val="left" w:pos="0" w:leader="none"/>
         </w:tabs>
-        <w:ind w:left="720" w:hanging="360"/>
+        <w:ind w:start="720" w:hanging="360"/>
         <w:rPr/>
       </w:pPr>
       <w:r>
@@ -3551,7 +3551,7 @@
         <w:tabs>
           <w:tab w:val="left" w:pos="0" w:leader="none"/>
         </w:tabs>
-        <w:ind w:left="720" w:hanging="360"/>
+        <w:ind w:start="720" w:hanging="360"/>
         <w:rPr/>
       </w:pPr>
       <w:r>
@@ -3564,7 +3564,7 @@
         <w:sectPr>
           <w:type w:val="continuous"/>
           <w:pgSz w:w="12240" w:h="15840"/>
-          <w:pgMar w:left="1440" w:right="1440" w:header="0" w:top="720" w:footer="720" w:bottom="1292" w:gutter="0"/>
+          <w:pgMar w:left="1440" w:right="1440" w:header="0" w:top="720" w:footer="720" w:bottom="1324" w:gutter="0"/>
           <w:formProt w:val="false"/>
           <w:textDirection w:val="lrTb"/>
         </w:sectPr>
@@ -3669,7 +3669,7 @@
         <w:tabs>
           <w:tab w:val="left" w:pos="0" w:leader="none"/>
         </w:tabs>
-        <w:ind w:left="720" w:hanging="360"/>
+        <w:ind w:start="720" w:hanging="360"/>
         <w:rPr/>
       </w:pPr>
       <w:r>
@@ -3687,7 +3687,7 @@
         <w:tabs>
           <w:tab w:val="left" w:pos="0" w:leader="none"/>
         </w:tabs>
-        <w:ind w:left="720" w:hanging="360"/>
+        <w:ind w:start="720" w:hanging="360"/>
         <w:rPr/>
       </w:pPr>
       <w:r>
@@ -3705,7 +3705,7 @@
         <w:tabs>
           <w:tab w:val="left" w:pos="0" w:leader="none"/>
         </w:tabs>
-        <w:ind w:left="720" w:hanging="360"/>
+        <w:ind w:start="720" w:hanging="360"/>
         <w:rPr/>
       </w:pPr>
       <w:r>
@@ -3723,7 +3723,7 @@
         <w:tabs>
           <w:tab w:val="left" w:pos="0" w:leader="none"/>
         </w:tabs>
-        <w:ind w:left="720" w:hanging="360"/>
+        <w:ind w:start="720" w:hanging="360"/>
         <w:rPr/>
       </w:pPr>
       <w:r>
@@ -3741,7 +3741,7 @@
         <w:tabs>
           <w:tab w:val="left" w:pos="0" w:leader="none"/>
         </w:tabs>
-        <w:ind w:left="720" w:hanging="360"/>
+        <w:ind w:start="720" w:hanging="360"/>
         <w:rPr/>
       </w:pPr>
       <w:r>
@@ -3754,7 +3754,7 @@
         <w:sectPr>
           <w:type w:val="continuous"/>
           <w:pgSz w:w="12240" w:h="15840"/>
-          <w:pgMar w:left="1440" w:right="1440" w:header="0" w:top="720" w:footer="720" w:bottom="1292" w:gutter="0"/>
+          <w:pgMar w:left="1440" w:right="1440" w:header="0" w:top="720" w:footer="720" w:bottom="1324" w:gutter="0"/>
           <w:formProt w:val="false"/>
           <w:textDirection w:val="lrTb"/>
         </w:sectPr>
@@ -3799,7 +3799,7 @@
         <w:tabs>
           <w:tab w:val="left" w:pos="0" w:leader="none"/>
         </w:tabs>
-        <w:ind w:left="720" w:hanging="360"/>
+        <w:ind w:start="720" w:hanging="360"/>
         <w:rPr/>
       </w:pPr>
       <w:r>
@@ -3820,7 +3820,7 @@
         <w:tabs>
           <w:tab w:val="left" w:pos="0" w:leader="none"/>
         </w:tabs>
-        <w:ind w:left="720" w:hanging="360"/>
+        <w:ind w:start="720" w:hanging="360"/>
         <w:rPr/>
       </w:pPr>
       <w:r>
@@ -3838,7 +3838,7 @@
         <w:tabs>
           <w:tab w:val="left" w:pos="0" w:leader="none"/>
         </w:tabs>
-        <w:ind w:left="720" w:hanging="360"/>
+        <w:ind w:start="720" w:hanging="360"/>
         <w:rPr/>
       </w:pPr>
       <w:r>
@@ -3859,7 +3859,7 @@
         <w:sectPr>
           <w:type w:val="continuous"/>
           <w:pgSz w:w="12240" w:h="15840"/>
-          <w:pgMar w:left="1440" w:right="1440" w:header="0" w:top="720" w:footer="720" w:bottom="1292" w:gutter="0"/>
+          <w:pgMar w:left="1440" w:right="1440" w:header="0" w:top="720" w:footer="720" w:bottom="1324" w:gutter="0"/>
           <w:formProt w:val="false"/>
           <w:textDirection w:val="lrTb"/>
         </w:sectPr>
@@ -3907,7 +3907,7 @@
         <w:tabs>
           <w:tab w:val="left" w:pos="0" w:leader="none"/>
         </w:tabs>
-        <w:ind w:left="720" w:hanging="360"/>
+        <w:ind w:start="720" w:hanging="360"/>
         <w:rPr/>
       </w:pPr>
       <w:r>
@@ -3928,7 +3928,7 @@
         <w:tabs>
           <w:tab w:val="left" w:pos="0" w:leader="none"/>
         </w:tabs>
-        <w:ind w:left="720" w:hanging="360"/>
+        <w:ind w:start="720" w:hanging="360"/>
         <w:rPr/>
       </w:pPr>
       <w:r>
@@ -3966,7 +3966,7 @@
         <w:tabs>
           <w:tab w:val="left" w:pos="0" w:leader="none"/>
         </w:tabs>
-        <w:ind w:left="720" w:hanging="360"/>
+        <w:ind w:start="720" w:hanging="360"/>
         <w:rPr/>
       </w:pPr>
       <w:r>
@@ -3985,7 +3985,7 @@
         <w:sectPr>
           <w:type w:val="continuous"/>
           <w:pgSz w:w="12240" w:h="15840"/>
-          <w:pgMar w:left="1440" w:right="1440" w:header="0" w:top="720" w:footer="720" w:bottom="1292" w:gutter="0"/>
+          <w:pgMar w:left="1440" w:right="1440" w:header="0" w:top="720" w:footer="720" w:bottom="1324" w:gutter="0"/>
           <w:formProt w:val="false"/>
           <w:textDirection w:val="lrTb"/>
         </w:sectPr>
@@ -4072,7 +4072,7 @@
         <w:tabs>
           <w:tab w:val="left" w:pos="0" w:leader="none"/>
         </w:tabs>
-        <w:ind w:left="720" w:hanging="360"/>
+        <w:ind w:start="720" w:hanging="360"/>
         <w:rPr/>
       </w:pPr>
       <w:r>
@@ -4090,7 +4090,7 @@
         <w:tabs>
           <w:tab w:val="left" w:pos="0" w:leader="none"/>
         </w:tabs>
-        <w:ind w:left="720" w:hanging="360"/>
+        <w:ind w:start="720" w:hanging="360"/>
         <w:rPr/>
       </w:pPr>
       <w:r>
@@ -4108,7 +4108,7 @@
         <w:tabs>
           <w:tab w:val="left" w:pos="0" w:leader="none"/>
         </w:tabs>
-        <w:ind w:left="720" w:hanging="360"/>
+        <w:ind w:start="720" w:hanging="360"/>
         <w:rPr/>
       </w:pPr>
       <w:r>
@@ -4121,7 +4121,7 @@
         <w:sectPr>
           <w:type w:val="continuous"/>
           <w:pgSz w:w="12240" w:h="15840"/>
-          <w:pgMar w:left="1440" w:right="1440" w:header="0" w:top="720" w:footer="720" w:bottom="1292" w:gutter="0"/>
+          <w:pgMar w:left="1440" w:right="1440" w:header="0" w:top="720" w:footer="720" w:bottom="1324" w:gutter="0"/>
           <w:formProt w:val="false"/>
           <w:textDirection w:val="lrTb"/>
         </w:sectPr>
@@ -4160,7 +4160,7 @@
         <w:tabs>
           <w:tab w:val="left" w:pos="0" w:leader="none"/>
         </w:tabs>
-        <w:ind w:left="720" w:hanging="360"/>
+        <w:ind w:start="720" w:hanging="360"/>
         <w:rPr/>
       </w:pPr>
       <w:r>
@@ -4178,7 +4178,7 @@
         <w:tabs>
           <w:tab w:val="left" w:pos="0" w:leader="none"/>
         </w:tabs>
-        <w:ind w:left="720" w:hanging="360"/>
+        <w:ind w:start="720" w:hanging="360"/>
         <w:rPr/>
       </w:pPr>
       <w:r>
@@ -4196,7 +4196,7 @@
         <w:tabs>
           <w:tab w:val="left" w:pos="0" w:leader="none"/>
         </w:tabs>
-        <w:ind w:left="720" w:hanging="360"/>
+        <w:ind w:start="720" w:hanging="360"/>
         <w:rPr/>
       </w:pPr>
       <w:r>
@@ -4209,7 +4209,7 @@
         <w:sectPr>
           <w:type w:val="continuous"/>
           <w:pgSz w:w="12240" w:h="15840"/>
-          <w:pgMar w:left="1440" w:right="1440" w:header="0" w:top="720" w:footer="720" w:bottom="1292" w:gutter="0"/>
+          <w:pgMar w:left="1440" w:right="1440" w:header="0" w:top="720" w:footer="720" w:bottom="1324" w:gutter="0"/>
           <w:formProt w:val="false"/>
           <w:textDirection w:val="lrTb"/>
         </w:sectPr>
@@ -4248,7 +4248,7 @@
         <w:tabs>
           <w:tab w:val="left" w:pos="0" w:leader="none"/>
         </w:tabs>
-        <w:ind w:left="720" w:hanging="360"/>
+        <w:ind w:start="720" w:hanging="360"/>
         <w:rPr/>
       </w:pPr>
       <w:r>
@@ -4266,7 +4266,7 @@
         <w:tabs>
           <w:tab w:val="left" w:pos="0" w:leader="none"/>
         </w:tabs>
-        <w:ind w:left="720" w:hanging="360"/>
+        <w:ind w:start="720" w:hanging="360"/>
         <w:rPr/>
       </w:pPr>
       <w:r>
@@ -4284,7 +4284,7 @@
         <w:tabs>
           <w:tab w:val="left" w:pos="0" w:leader="none"/>
         </w:tabs>
-        <w:ind w:left="720" w:hanging="360"/>
+        <w:ind w:start="720" w:hanging="360"/>
         <w:rPr/>
       </w:pPr>
       <w:r>
@@ -4302,7 +4302,7 @@
         <w:tabs>
           <w:tab w:val="left" w:pos="0" w:leader="none"/>
         </w:tabs>
-        <w:ind w:left="720" w:hanging="360"/>
+        <w:ind w:start="720" w:hanging="360"/>
         <w:rPr/>
       </w:pPr>
       <w:r>
@@ -4320,7 +4320,7 @@
         <w:tabs>
           <w:tab w:val="left" w:pos="0" w:leader="none"/>
         </w:tabs>
-        <w:ind w:left="720" w:hanging="360"/>
+        <w:ind w:start="720" w:hanging="360"/>
         <w:rPr/>
       </w:pPr>
       <w:hyperlink r:id="rId26">
@@ -4347,7 +4347,7 @@
         <w:sectPr>
           <w:type w:val="continuous"/>
           <w:pgSz w:w="12240" w:h="15840"/>
-          <w:pgMar w:left="1440" w:right="1440" w:header="0" w:top="720" w:footer="720" w:bottom="1292" w:gutter="0"/>
+          <w:pgMar w:left="1440" w:right="1440" w:header="0" w:top="720" w:footer="720" w:bottom="1324" w:gutter="0"/>
           <w:formProt w:val="false"/>
           <w:textDirection w:val="lrTb"/>
         </w:sectPr>
@@ -4404,7 +4404,7 @@
         <w:tabs>
           <w:tab w:val="left" w:pos="0" w:leader="none"/>
         </w:tabs>
-        <w:ind w:left="720" w:hanging="360"/>
+        <w:ind w:start="720" w:hanging="360"/>
         <w:rPr/>
       </w:pPr>
       <w:r>
@@ -4422,7 +4422,7 @@
         <w:tabs>
           <w:tab w:val="left" w:pos="0" w:leader="none"/>
         </w:tabs>
-        <w:ind w:left="720" w:hanging="360"/>
+        <w:ind w:start="720" w:hanging="360"/>
         <w:rPr/>
       </w:pPr>
       <w:r>
@@ -4440,7 +4440,7 @@
         <w:tabs>
           <w:tab w:val="left" w:pos="0" w:leader="none"/>
         </w:tabs>
-        <w:ind w:left="720" w:hanging="360"/>
+        <w:ind w:start="720" w:hanging="360"/>
         <w:rPr/>
       </w:pPr>
       <w:r>
@@ -4453,7 +4453,7 @@
         <w:sectPr>
           <w:type w:val="continuous"/>
           <w:pgSz w:w="12240" w:h="15840"/>
-          <w:pgMar w:left="1440" w:right="1440" w:header="0" w:top="720" w:footer="720" w:bottom="1292" w:gutter="0"/>
+          <w:pgMar w:left="1440" w:right="1440" w:header="0" w:top="720" w:footer="720" w:bottom="1324" w:gutter="0"/>
           <w:formProt w:val="false"/>
           <w:textDirection w:val="lrTb"/>
         </w:sectPr>
@@ -4518,7 +4518,7 @@
         <w:tabs>
           <w:tab w:val="left" w:pos="0" w:leader="none"/>
         </w:tabs>
-        <w:ind w:left="720" w:hanging="360"/>
+        <w:ind w:start="720" w:hanging="360"/>
         <w:rPr/>
       </w:pPr>
       <w:r>
@@ -4536,7 +4536,7 @@
         <w:tabs>
           <w:tab w:val="left" w:pos="0" w:leader="none"/>
         </w:tabs>
-        <w:ind w:left="720" w:hanging="360"/>
+        <w:ind w:start="720" w:hanging="360"/>
         <w:rPr/>
       </w:pPr>
       <w:r>
@@ -4554,7 +4554,7 @@
         <w:tabs>
           <w:tab w:val="left" w:pos="0" w:leader="none"/>
         </w:tabs>
-        <w:ind w:left="720" w:hanging="360"/>
+        <w:ind w:start="720" w:hanging="360"/>
         <w:rPr/>
       </w:pPr>
       <w:r>
@@ -4567,7 +4567,7 @@
         <w:sectPr>
           <w:type w:val="continuous"/>
           <w:pgSz w:w="12240" w:h="15840"/>
-          <w:pgMar w:left="1440" w:right="1440" w:header="0" w:top="720" w:footer="720" w:bottom="1292" w:gutter="0"/>
+          <w:pgMar w:left="1440" w:right="1440" w:header="0" w:top="720" w:footer="720" w:bottom="1324" w:gutter="0"/>
           <w:formProt w:val="false"/>
           <w:textDirection w:val="lrTb"/>
         </w:sectPr>
@@ -4624,7 +4624,7 @@
         <w:tabs>
           <w:tab w:val="left" w:pos="0" w:leader="none"/>
         </w:tabs>
-        <w:ind w:left="720" w:hanging="360"/>
+        <w:ind w:start="720" w:hanging="360"/>
         <w:rPr/>
       </w:pPr>
       <w:r>
@@ -4637,7 +4637,7 @@
         <w:sectPr>
           <w:type w:val="continuous"/>
           <w:pgSz w:w="12240" w:h="15840"/>
-          <w:pgMar w:left="1440" w:right="1440" w:header="0" w:top="720" w:footer="720" w:bottom="1292" w:gutter="0"/>
+          <w:pgMar w:left="1440" w:right="1440" w:header="0" w:top="720" w:footer="720" w:bottom="1324" w:gutter="0"/>
           <w:formProt w:val="false"/>
           <w:textDirection w:val="lrTb"/>
         </w:sectPr>
@@ -4694,7 +4694,7 @@
         <w:tabs>
           <w:tab w:val="left" w:pos="0" w:leader="none"/>
         </w:tabs>
-        <w:ind w:left="720" w:hanging="360"/>
+        <w:ind w:start="720" w:hanging="360"/>
         <w:rPr/>
       </w:pPr>
       <w:r>
@@ -4712,7 +4712,7 @@
         <w:tabs>
           <w:tab w:val="left" w:pos="0" w:leader="none"/>
         </w:tabs>
-        <w:ind w:left="720" w:hanging="360"/>
+        <w:ind w:start="720" w:hanging="360"/>
         <w:rPr/>
       </w:pPr>
       <w:r>
@@ -4730,7 +4730,7 @@
         <w:tabs>
           <w:tab w:val="left" w:pos="0" w:leader="none"/>
         </w:tabs>
-        <w:ind w:left="720" w:hanging="360"/>
+        <w:ind w:start="720" w:hanging="360"/>
         <w:rPr/>
       </w:pPr>
       <w:r>
@@ -4748,7 +4748,7 @@
         <w:tabs>
           <w:tab w:val="left" w:pos="0" w:leader="none"/>
         </w:tabs>
-        <w:ind w:left="720" w:hanging="360"/>
+        <w:ind w:start="720" w:hanging="360"/>
         <w:rPr/>
       </w:pPr>
       <w:r>
@@ -4775,7 +4775,7 @@
         <w:sectPr>
           <w:type w:val="continuous"/>
           <w:pgSz w:w="12240" w:h="15840"/>
-          <w:pgMar w:left="1440" w:right="1440" w:header="0" w:top="720" w:footer="720" w:bottom="1292" w:gutter="0"/>
+          <w:pgMar w:left="1440" w:right="1440" w:header="0" w:top="720" w:footer="720" w:bottom="1324" w:gutter="0"/>
           <w:formProt w:val="false"/>
           <w:textDirection w:val="lrTb"/>
         </w:sectPr>
@@ -4832,7 +4832,7 @@
         <w:tabs>
           <w:tab w:val="left" w:pos="0" w:leader="none"/>
         </w:tabs>
-        <w:ind w:left="720" w:hanging="360"/>
+        <w:ind w:start="720" w:hanging="360"/>
         <w:rPr/>
       </w:pPr>
       <w:r>
@@ -4845,7 +4845,7 @@
         <w:sectPr>
           <w:type w:val="continuous"/>
           <w:pgSz w:w="12240" w:h="15840"/>
-          <w:pgMar w:left="1440" w:right="1440" w:header="0" w:top="720" w:footer="720" w:bottom="1292" w:gutter="0"/>
+          <w:pgMar w:left="1440" w:right="1440" w:header="0" w:top="720" w:footer="720" w:bottom="1324" w:gutter="0"/>
           <w:formProt w:val="false"/>
           <w:textDirection w:val="lrTb"/>
         </w:sectPr>
@@ -4896,7 +4896,7 @@
         <w:tabs>
           <w:tab w:val="left" w:pos="0" w:leader="none"/>
         </w:tabs>
-        <w:ind w:left="720" w:hanging="360"/>
+        <w:ind w:start="720" w:hanging="360"/>
         <w:rPr/>
       </w:pPr>
       <w:r>
@@ -4917,7 +4917,7 @@
         <w:tabs>
           <w:tab w:val="left" w:pos="0" w:leader="none"/>
         </w:tabs>
-        <w:ind w:left="720" w:hanging="360"/>
+        <w:ind w:start="720" w:hanging="360"/>
         <w:rPr/>
       </w:pPr>
       <w:r>
@@ -4935,7 +4935,7 @@
         <w:tabs>
           <w:tab w:val="left" w:pos="0" w:leader="none"/>
         </w:tabs>
-        <w:ind w:left="720" w:hanging="360"/>
+        <w:ind w:start="720" w:hanging="360"/>
         <w:rPr/>
       </w:pPr>
       <w:r>
@@ -4948,7 +4948,7 @@
         <w:sectPr>
           <w:type w:val="continuous"/>
           <w:pgSz w:w="12240" w:h="15840"/>
-          <w:pgMar w:left="1440" w:right="1440" w:header="0" w:top="720" w:footer="720" w:bottom="1292" w:gutter="0"/>
+          <w:pgMar w:left="1440" w:right="1440" w:header="0" w:top="720" w:footer="720" w:bottom="1324" w:gutter="0"/>
           <w:formProt w:val="false"/>
           <w:textDirection w:val="lrTb"/>
         </w:sectPr>
@@ -5005,7 +5005,7 @@
         <w:tabs>
           <w:tab w:val="left" w:pos="0" w:leader="none"/>
         </w:tabs>
-        <w:ind w:left="720" w:hanging="360"/>
+        <w:ind w:start="720" w:hanging="360"/>
         <w:rPr/>
       </w:pPr>
       <w:r>
@@ -5023,7 +5023,7 @@
         <w:tabs>
           <w:tab w:val="left" w:pos="0" w:leader="none"/>
         </w:tabs>
-        <w:ind w:left="720" w:hanging="360"/>
+        <w:ind w:start="720" w:hanging="360"/>
         <w:rPr/>
       </w:pPr>
       <w:r>
@@ -5036,7 +5036,7 @@
         <w:sectPr>
           <w:type w:val="continuous"/>
           <w:pgSz w:w="12240" w:h="15840"/>
-          <w:pgMar w:left="1440" w:right="1440" w:header="0" w:top="720" w:footer="720" w:bottom="1292" w:gutter="0"/>
+          <w:pgMar w:left="1440" w:right="1440" w:header="0" w:top="720" w:footer="720" w:bottom="1324" w:gutter="0"/>
           <w:formProt w:val="false"/>
           <w:textDirection w:val="lrTb"/>
         </w:sectPr>
@@ -5078,7 +5078,7 @@
         <w:sectPr>
           <w:type w:val="continuous"/>
           <w:pgSz w:w="12240" w:h="15840"/>
-          <w:pgMar w:left="1440" w:right="1440" w:header="0" w:top="720" w:footer="720" w:bottom="1292" w:gutter="0"/>
+          <w:pgMar w:left="1440" w:right="1440" w:header="0" w:top="720" w:footer="720" w:bottom="1324" w:gutter="0"/>
           <w:formProt w:val="false"/>
           <w:textDirection w:val="lrTb"/>
         </w:sectPr>
@@ -5153,7 +5153,7 @@
         <w:tabs>
           <w:tab w:val="left" w:pos="0" w:leader="none"/>
         </w:tabs>
-        <w:ind w:left="720" w:hanging="360"/>
+        <w:ind w:start="720" w:hanging="360"/>
         <w:rPr/>
       </w:pPr>
       <w:r>
@@ -5174,7 +5174,7 @@
         <w:sectPr>
           <w:type w:val="continuous"/>
           <w:pgSz w:w="12240" w:h="15840"/>
-          <w:pgMar w:left="1440" w:right="1440" w:header="0" w:top="720" w:footer="720" w:bottom="1292" w:gutter="0"/>
+          <w:pgMar w:left="1440" w:right="1440" w:header="0" w:top="720" w:footer="720" w:bottom="1324" w:gutter="0"/>
           <w:formProt w:val="false"/>
           <w:textDirection w:val="lrTb"/>
         </w:sectPr>
@@ -5226,7 +5226,7 @@
         <w:sectPr>
           <w:type w:val="continuous"/>
           <w:pgSz w:w="12240" w:h="15840"/>
-          <w:pgMar w:left="1440" w:right="1440" w:header="0" w:top="720" w:footer="720" w:bottom="1292" w:gutter="0"/>
+          <w:pgMar w:left="1440" w:right="1440" w:header="0" w:top="720" w:footer="720" w:bottom="1324" w:gutter="0"/>
           <w:formProt w:val="false"/>
           <w:textDirection w:val="lrTb"/>
         </w:sectPr>
@@ -5278,7 +5278,7 @@
         <w:sectPr>
           <w:type w:val="continuous"/>
           <w:pgSz w:w="12240" w:h="15840"/>
-          <w:pgMar w:left="1440" w:right="1440" w:header="0" w:top="720" w:footer="720" w:bottom="1292" w:gutter="0"/>
+          <w:pgMar w:left="1440" w:right="1440" w:header="0" w:top="720" w:footer="720" w:bottom="1324" w:gutter="0"/>
           <w:formProt w:val="false"/>
           <w:textDirection w:val="lrTb"/>
         </w:sectPr>
@@ -5345,7 +5345,7 @@
         <w:tabs>
           <w:tab w:val="left" w:pos="0" w:leader="none"/>
         </w:tabs>
-        <w:ind w:left="720" w:hanging="360"/>
+        <w:ind w:start="720" w:hanging="360"/>
         <w:rPr/>
       </w:pPr>
       <w:hyperlink r:id="rId43">
@@ -5367,7 +5367,7 @@
         <w:tabs>
           <w:tab w:val="left" w:pos="0" w:leader="none"/>
         </w:tabs>
-        <w:ind w:left="720" w:hanging="360"/>
+        <w:ind w:start="720" w:hanging="360"/>
         <w:rPr/>
       </w:pPr>
       <w:hyperlink r:id="rId44">
@@ -5389,7 +5389,7 @@
         <w:tabs>
           <w:tab w:val="left" w:pos="0" w:leader="none"/>
         </w:tabs>
-        <w:ind w:left="720" w:hanging="360"/>
+        <w:ind w:start="720" w:hanging="360"/>
         <w:rPr/>
       </w:pPr>
       <w:hyperlink r:id="rId45">
@@ -5406,7 +5406,7 @@
         <w:sectPr>
           <w:type w:val="continuous"/>
           <w:pgSz w:w="12240" w:h="15840"/>
-          <w:pgMar w:left="1440" w:right="1440" w:header="0" w:top="720" w:footer="720" w:bottom="1292" w:gutter="0"/>
+          <w:pgMar w:left="1440" w:right="1440" w:header="0" w:top="720" w:footer="720" w:bottom="1324" w:gutter="0"/>
           <w:formProt w:val="false"/>
           <w:textDirection w:val="lrTb"/>
         </w:sectPr>
@@ -5465,7 +5465,7 @@
         <w:tabs>
           <w:tab w:val="left" w:pos="0" w:leader="none"/>
         </w:tabs>
-        <w:ind w:left="720" w:hanging="360"/>
+        <w:ind w:start="720" w:hanging="360"/>
         <w:rPr/>
       </w:pPr>
       <w:r>
@@ -5491,7 +5491,7 @@
         <w:tabs>
           <w:tab w:val="left" w:pos="0" w:leader="none"/>
         </w:tabs>
-        <w:ind w:left="720" w:hanging="360"/>
+        <w:ind w:start="720" w:hanging="360"/>
         <w:rPr/>
       </w:pPr>
       <w:r>
@@ -5517,7 +5517,7 @@
         <w:tabs>
           <w:tab w:val="left" w:pos="0" w:leader="none"/>
         </w:tabs>
-        <w:ind w:left="720" w:hanging="360"/>
+        <w:ind w:start="720" w:hanging="360"/>
         <w:rPr/>
       </w:pPr>
       <w:r>
@@ -5544,7 +5544,7 @@
         <w:sectPr>
           <w:type w:val="continuous"/>
           <w:pgSz w:w="12240" w:h="15840"/>
-          <w:pgMar w:left="1440" w:right="1440" w:header="0" w:top="720" w:footer="720" w:bottom="1292" w:gutter="0"/>
+          <w:pgMar w:left="1440" w:right="1440" w:header="0" w:top="720" w:footer="720" w:bottom="1324" w:gutter="0"/>
           <w:formProt w:val="false"/>
           <w:textDirection w:val="lrTb"/>
         </w:sectPr>
@@ -5591,7 +5591,7 @@
         <w:tabs>
           <w:tab w:val="left" w:pos="0" w:leader="none"/>
         </w:tabs>
-        <w:ind w:left="720" w:hanging="360"/>
+        <w:ind w:start="720" w:hanging="360"/>
         <w:rPr/>
       </w:pPr>
       <w:r>
@@ -5621,7 +5621,7 @@
         <w:tabs>
           <w:tab w:val="left" w:pos="0" w:leader="none"/>
         </w:tabs>
-        <w:ind w:left="720" w:hanging="360"/>
+        <w:ind w:start="720" w:hanging="360"/>
         <w:rPr/>
       </w:pPr>
       <w:r>
@@ -5639,7 +5639,7 @@
         <w:tabs>
           <w:tab w:val="left" w:pos="0" w:leader="none"/>
         </w:tabs>
-        <w:ind w:left="720" w:hanging="360"/>
+        <w:ind w:start="720" w:hanging="360"/>
         <w:rPr/>
       </w:pPr>
       <w:hyperlink r:id="rId50">
@@ -5656,7 +5656,7 @@
         <w:sectPr>
           <w:type w:val="continuous"/>
           <w:pgSz w:w="12240" w:h="15840"/>
-          <w:pgMar w:left="1440" w:right="1440" w:header="0" w:top="720" w:footer="720" w:bottom="1292" w:gutter="0"/>
+          <w:pgMar w:left="1440" w:right="1440" w:header="0" w:top="720" w:footer="720" w:bottom="1324" w:gutter="0"/>
           <w:formProt w:val="false"/>
           <w:textDirection w:val="lrTb"/>
         </w:sectPr>
@@ -5721,7 +5721,7 @@
         <w:tabs>
           <w:tab w:val="left" w:pos="0" w:leader="none"/>
         </w:tabs>
-        <w:ind w:left="720" w:hanging="360"/>
+        <w:ind w:start="720" w:hanging="360"/>
         <w:rPr/>
       </w:pPr>
       <w:r>
@@ -5775,7 +5775,7 @@
         <w:tabs>
           <w:tab w:val="left" w:pos="0" w:leader="none"/>
         </w:tabs>
-        <w:ind w:left="720" w:hanging="360"/>
+        <w:ind w:start="720" w:hanging="360"/>
         <w:rPr/>
       </w:pPr>
       <w:r>
@@ -5793,7 +5793,7 @@
         <w:tabs>
           <w:tab w:val="left" w:pos="0" w:leader="none"/>
         </w:tabs>
-        <w:ind w:left="1080" w:hanging="360"/>
+        <w:ind w:start="1080" w:hanging="360"/>
         <w:rPr/>
       </w:pPr>
       <w:r>
@@ -5819,7 +5819,7 @@
         <w:tabs>
           <w:tab w:val="left" w:pos="0" w:leader="none"/>
         </w:tabs>
-        <w:ind w:left="1080" w:hanging="360"/>
+        <w:ind w:start="1080" w:hanging="360"/>
         <w:rPr/>
       </w:pPr>
       <w:r>
@@ -5845,7 +5845,7 @@
         <w:tabs>
           <w:tab w:val="left" w:pos="0" w:leader="none"/>
         </w:tabs>
-        <w:ind w:left="1440" w:hanging="360"/>
+        <w:ind w:start="1440" w:hanging="360"/>
         <w:rPr/>
       </w:pPr>
       <w:r>
@@ -5871,7 +5871,7 @@
         <w:tabs>
           <w:tab w:val="left" w:pos="0" w:leader="none"/>
         </w:tabs>
-        <w:ind w:left="1080" w:hanging="360"/>
+        <w:ind w:start="1080" w:hanging="360"/>
         <w:rPr/>
       </w:pPr>
       <w:r>
@@ -5897,7 +5897,7 @@
         <w:tabs>
           <w:tab w:val="left" w:pos="0" w:leader="none"/>
         </w:tabs>
-        <w:ind w:left="1080" w:hanging="360"/>
+        <w:ind w:start="1080" w:hanging="360"/>
         <w:rPr/>
       </w:pPr>
       <w:r>
@@ -5923,7 +5923,7 @@
         <w:tabs>
           <w:tab w:val="left" w:pos="0" w:leader="none"/>
         </w:tabs>
-        <w:ind w:left="1440" w:hanging="360"/>
+        <w:ind w:start="1440" w:hanging="360"/>
         <w:rPr/>
       </w:pPr>
       <w:r>
@@ -5936,7 +5936,7 @@
         <w:sectPr>
           <w:type w:val="continuous"/>
           <w:pgSz w:w="12240" w:h="15840"/>
-          <w:pgMar w:left="1440" w:right="1440" w:header="0" w:top="720" w:footer="720" w:bottom="1292" w:gutter="0"/>
+          <w:pgMar w:left="1440" w:right="1440" w:header="0" w:top="720" w:footer="720" w:bottom="1324" w:gutter="0"/>
           <w:formProt w:val="false"/>
           <w:textDirection w:val="lrTb"/>
         </w:sectPr>
@@ -5978,7 +5978,7 @@
         <w:sectPr>
           <w:type w:val="continuous"/>
           <w:pgSz w:w="12240" w:h="15840"/>
-          <w:pgMar w:left="1440" w:right="1440" w:header="0" w:top="720" w:footer="720" w:bottom="1292" w:gutter="0"/>
+          <w:pgMar w:left="1440" w:right="1440" w:header="0" w:top="720" w:footer="720" w:bottom="1324" w:gutter="0"/>
           <w:formProt w:val="false"/>
           <w:textDirection w:val="lrTb"/>
         </w:sectPr>
@@ -6108,7 +6108,7 @@
         <w:sectPr>
           <w:type w:val="continuous"/>
           <w:pgSz w:w="12240" w:h="15840"/>
-          <w:pgMar w:left="1440" w:right="1440" w:header="0" w:top="720" w:footer="720" w:bottom="1292" w:gutter="0"/>
+          <w:pgMar w:left="1440" w:right="1440" w:header="0" w:top="720" w:footer="720" w:bottom="1324" w:gutter="0"/>
           <w:formProt w:val="false"/>
           <w:textDirection w:val="lrTb"/>
         </w:sectPr>
@@ -6156,7 +6156,7 @@
         <w:sectPr>
           <w:type w:val="continuous"/>
           <w:pgSz w:w="12240" w:h="15840"/>
-          <w:pgMar w:left="1440" w:right="1440" w:header="0" w:top="720" w:footer="720" w:bottom="1292" w:gutter="0"/>
+          <w:pgMar w:left="1440" w:right="1440" w:header="0" w:top="720" w:footer="720" w:bottom="1324" w:gutter="0"/>
           <w:formProt w:val="false"/>
           <w:textDirection w:val="lrTb"/>
         </w:sectPr>
@@ -6227,7 +6227,7 @@
         <w:tabs>
           <w:tab w:val="left" w:pos="0" w:leader="none"/>
         </w:tabs>
-        <w:ind w:left="720" w:hanging="360"/>
+        <w:ind w:start="720" w:hanging="360"/>
         <w:rPr/>
       </w:pPr>
       <w:r>
@@ -6245,7 +6245,7 @@
         <w:tabs>
           <w:tab w:val="left" w:pos="0" w:leader="none"/>
         </w:tabs>
-        <w:ind w:left="720" w:hanging="360"/>
+        <w:ind w:start="720" w:hanging="360"/>
         <w:rPr/>
       </w:pPr>
       <w:r>
@@ -6263,7 +6263,7 @@
         <w:tabs>
           <w:tab w:val="left" w:pos="0" w:leader="none"/>
         </w:tabs>
-        <w:ind w:left="720" w:hanging="360"/>
+        <w:ind w:start="720" w:hanging="360"/>
         <w:rPr/>
       </w:pPr>
       <w:r>
@@ -6276,7 +6276,7 @@
         <w:sectPr>
           <w:type w:val="continuous"/>
           <w:pgSz w:w="12240" w:h="15840"/>
-          <w:pgMar w:left="1440" w:right="1440" w:header="0" w:top="720" w:footer="720" w:bottom="1292" w:gutter="0"/>
+          <w:pgMar w:left="1440" w:right="1440" w:header="0" w:top="720" w:footer="720" w:bottom="1324" w:gutter="0"/>
           <w:formProt w:val="false"/>
           <w:textDirection w:val="lrTb"/>
         </w:sectPr>
@@ -6325,7 +6325,7 @@
         <w:tabs>
           <w:tab w:val="left" w:pos="0" w:leader="none"/>
         </w:tabs>
-        <w:ind w:left="720" w:hanging="360"/>
+        <w:ind w:start="720" w:hanging="360"/>
         <w:rPr/>
       </w:pPr>
       <w:hyperlink r:id="rId65">
@@ -6347,7 +6347,7 @@
         <w:tabs>
           <w:tab w:val="left" w:pos="0" w:leader="none"/>
         </w:tabs>
-        <w:ind w:left="720" w:hanging="360"/>
+        <w:ind w:start="720" w:hanging="360"/>
         <w:rPr/>
       </w:pPr>
       <w:hyperlink r:id="rId66">
@@ -6369,7 +6369,7 @@
         <w:tabs>
           <w:tab w:val="left" w:pos="0" w:leader="none"/>
         </w:tabs>
-        <w:ind w:left="1080" w:hanging="360"/>
+        <w:ind w:start="1080" w:hanging="360"/>
         <w:rPr/>
       </w:pPr>
       <w:hyperlink r:id="rId67">
@@ -6391,7 +6391,7 @@
         <w:tabs>
           <w:tab w:val="left" w:pos="0" w:leader="none"/>
         </w:tabs>
-        <w:ind w:left="1440" w:hanging="360"/>
+        <w:ind w:start="1440" w:hanging="360"/>
         <w:rPr/>
       </w:pPr>
       <w:r>
@@ -6404,7 +6404,7 @@
         <w:sectPr>
           <w:type w:val="continuous"/>
           <w:pgSz w:w="12240" w:h="15840"/>
-          <w:pgMar w:left="1440" w:right="1440" w:header="0" w:top="720" w:footer="720" w:bottom="1292" w:gutter="0"/>
+          <w:pgMar w:left="1440" w:right="1440" w:header="0" w:top="720" w:footer="720" w:bottom="1324" w:gutter="0"/>
           <w:formProt w:val="false"/>
           <w:textDirection w:val="lrTb"/>
         </w:sectPr>
@@ -6482,7 +6482,7 @@
         <w:sectPr>
           <w:type w:val="continuous"/>
           <w:pgSz w:w="12240" w:h="15840"/>
-          <w:pgMar w:left="1440" w:right="1440" w:header="0" w:top="720" w:footer="720" w:bottom="1292" w:gutter="0"/>
+          <w:pgMar w:left="1440" w:right="1440" w:header="0" w:top="720" w:footer="720" w:bottom="1324" w:gutter="0"/>
           <w:formProt w:val="false"/>
           <w:textDirection w:val="lrTb"/>
         </w:sectPr>
@@ -6491,7 +6491,7 @@
     <w:sectPr>
       <w:type w:val="continuous"/>
       <w:pgSz w:w="12240" w:h="15840"/>
-      <w:pgMar w:left="1440" w:right="1440" w:header="0" w:top="720" w:footer="720" w:bottom="1292" w:gutter="0"/>
+      <w:pgMar w:left="1440" w:right="1440" w:header="0" w:top="720" w:footer="720" w:bottom="1324" w:gutter="0"/>
       <w:pgNumType w:fmt="decimal"/>
       <w:formProt w:val="false"/>
       <w:textDirection w:val="lrTb"/>
@@ -6505,7 +6505,7 @@
   <w:p>
     <w:pPr>
       <w:pStyle w:val="Footer"/>
-      <w:jc w:val="right"/>
+      <w:jc w:val="end"/>
       <w:rPr/>
     </w:pPr>
     <w:r>
@@ -6519,7 +6519,7 @@
       <w:fldChar w:fldCharType="separate"/>
     </w:r>
     <w:r>
-      <w:t>10</w:t>
+      <w:t>11</w:t>
     </w:r>
     <w:r>
       <w:fldChar w:fldCharType="end"/>
@@ -6539,7 +6539,7 @@
       <w:fldChar w:fldCharType="separate"/>
     </w:r>
     <w:r>
-      <w:t>10</w:t>
+      <w:t>11</w:t>
     </w:r>
     <w:r>
       <w:fldChar w:fldCharType="end"/>
@@ -6557,12 +6557,12 @@
       <w:numFmt w:val="none"/>
       <w:suff w:val="nothing"/>
       <w:lvlText w:val=""/>
-      <w:lvlJc w:val="left"/>
+      <w:lvlJc w:val="start"/>
       <w:pPr>
         <w:tabs>
           <w:tab w:val="num" w:pos="432"/>
         </w:tabs>
-        <w:ind w:left="432" w:hanging="432"/>
+        <w:ind w:start="432" w:hanging="432"/>
       </w:pPr>
     </w:lvl>
     <w:lvl w:ilvl="1">
@@ -6571,12 +6571,12 @@
       <w:numFmt w:val="none"/>
       <w:suff w:val="nothing"/>
       <w:lvlText w:val=""/>
-      <w:lvlJc w:val="left"/>
+      <w:lvlJc w:val="start"/>
       <w:pPr>
         <w:tabs>
           <w:tab w:val="num" w:pos="576"/>
         </w:tabs>
-        <w:ind w:left="576" w:hanging="576"/>
+        <w:ind w:start="576" w:hanging="576"/>
       </w:pPr>
     </w:lvl>
     <w:lvl w:ilvl="2">
@@ -6585,12 +6585,12 @@
       <w:numFmt w:val="none"/>
       <w:suff w:val="nothing"/>
       <w:lvlText w:val=""/>
-      <w:lvlJc w:val="left"/>
+      <w:lvlJc w:val="start"/>
       <w:pPr>
         <w:tabs>
           <w:tab w:val="num" w:pos="720"/>
         </w:tabs>
-        <w:ind w:left="720" w:hanging="720"/>
+        <w:ind w:start="720" w:hanging="720"/>
       </w:pPr>
     </w:lvl>
     <w:lvl w:ilvl="3">
@@ -6599,12 +6599,12 @@
       <w:numFmt w:val="none"/>
       <w:suff w:val="nothing"/>
       <w:lvlText w:val=""/>
-      <w:lvlJc w:val="left"/>
+      <w:lvlJc w:val="start"/>
       <w:pPr>
         <w:tabs>
           <w:tab w:val="num" w:pos="864"/>
         </w:tabs>
-        <w:ind w:left="864" w:hanging="864"/>
+        <w:ind w:start="864" w:hanging="864"/>
       </w:pPr>
     </w:lvl>
     <w:lvl w:ilvl="4">
@@ -6613,12 +6613,12 @@
       <w:numFmt w:val="none"/>
       <w:suff w:val="nothing"/>
       <w:lvlText w:val=""/>
-      <w:lvlJc w:val="left"/>
+      <w:lvlJc w:val="start"/>
       <w:pPr>
         <w:tabs>
           <w:tab w:val="num" w:pos="1008"/>
         </w:tabs>
-        <w:ind w:left="1008" w:hanging="1008"/>
+        <w:ind w:start="1008" w:hanging="1008"/>
       </w:pPr>
     </w:lvl>
     <w:lvl w:ilvl="5">
@@ -6627,12 +6627,12 @@
       <w:numFmt w:val="none"/>
       <w:suff w:val="nothing"/>
       <w:lvlText w:val=""/>
-      <w:lvlJc w:val="left"/>
+      <w:lvlJc w:val="start"/>
       <w:pPr>
         <w:tabs>
           <w:tab w:val="num" w:pos="1152"/>
         </w:tabs>
-        <w:ind w:left="1152" w:hanging="1152"/>
+        <w:ind w:start="1152" w:hanging="1152"/>
       </w:pPr>
     </w:lvl>
     <w:lvl w:ilvl="6">
@@ -6641,12 +6641,12 @@
       <w:numFmt w:val="none"/>
       <w:suff w:val="nothing"/>
       <w:lvlText w:val=""/>
-      <w:lvlJc w:val="left"/>
+      <w:lvlJc w:val="start"/>
       <w:pPr>
         <w:tabs>
           <w:tab w:val="num" w:pos="1296"/>
         </w:tabs>
-        <w:ind w:left="1296" w:hanging="1296"/>
+        <w:ind w:start="1296" w:hanging="1296"/>
       </w:pPr>
     </w:lvl>
     <w:lvl w:ilvl="7">
@@ -6654,12 +6654,12 @@
       <w:numFmt w:val="none"/>
       <w:suff w:val="nothing"/>
       <w:lvlText w:val=""/>
-      <w:lvlJc w:val="left"/>
+      <w:lvlJc w:val="start"/>
       <w:pPr>
         <w:tabs>
           <w:tab w:val="num" w:pos="1440"/>
         </w:tabs>
-        <w:ind w:left="1440" w:hanging="1440"/>
+        <w:ind w:start="1440" w:hanging="1440"/>
       </w:pPr>
     </w:lvl>
     <w:lvl w:ilvl="8">
@@ -6667,12 +6667,12 @@
       <w:numFmt w:val="none"/>
       <w:suff w:val="nothing"/>
       <w:lvlText w:val=""/>
-      <w:lvlJc w:val="left"/>
+      <w:lvlJc w:val="start"/>
       <w:pPr>
         <w:tabs>
           <w:tab w:val="num" w:pos="1584"/>
         </w:tabs>
-        <w:ind w:left="1584" w:hanging="1584"/>
+        <w:ind w:start="1584" w:hanging="1584"/>
       </w:pPr>
     </w:lvl>
   </w:abstractNum>
@@ -6681,12 +6681,12 @@
       <w:start w:val="1"/>
       <w:numFmt w:val="decimal"/>
       <w:lvlText w:val="%1."/>
-      <w:lvlJc w:val="left"/>
+      <w:lvlJc w:val="start"/>
       <w:pPr>
         <w:tabs>
           <w:tab w:val="num" w:pos="720"/>
         </w:tabs>
-        <w:ind w:left="720" w:hanging="360"/>
+        <w:ind w:start="720" w:hanging="360"/>
       </w:pPr>
       <w:rPr/>
     </w:lvl>
@@ -6694,12 +6694,12 @@
       <w:start w:val="1"/>
       <w:numFmt w:val="decimal"/>
       <w:lvlText w:val="%2."/>
-      <w:lvlJc w:val="left"/>
+      <w:lvlJc w:val="start"/>
       <w:pPr>
         <w:tabs>
           <w:tab w:val="num" w:pos="1080"/>
         </w:tabs>
-        <w:ind w:left="1080" w:hanging="360"/>
+        <w:ind w:start="1080" w:hanging="360"/>
       </w:pPr>
       <w:rPr/>
     </w:lvl>
@@ -6707,12 +6707,12 @@
       <w:start w:val="1"/>
       <w:numFmt w:val="decimal"/>
       <w:lvlText w:val="%3."/>
-      <w:lvlJc w:val="left"/>
+      <w:lvlJc w:val="start"/>
       <w:pPr>
         <w:tabs>
           <w:tab w:val="num" w:pos="1440"/>
         </w:tabs>
-        <w:ind w:left="1440" w:hanging="360"/>
+        <w:ind w:start="1440" w:hanging="360"/>
       </w:pPr>
       <w:rPr/>
     </w:lvl>
@@ -6720,12 +6720,12 @@
       <w:start w:val="1"/>
       <w:numFmt w:val="decimal"/>
       <w:lvlText w:val="%4."/>
-      <w:lvlJc w:val="left"/>
+      <w:lvlJc w:val="start"/>
       <w:pPr>
         <w:tabs>
           <w:tab w:val="num" w:pos="1800"/>
         </w:tabs>
-        <w:ind w:left="1800" w:hanging="360"/>
+        <w:ind w:start="1800" w:hanging="360"/>
       </w:pPr>
       <w:rPr/>
     </w:lvl>
@@ -6733,12 +6733,12 @@
       <w:start w:val="1"/>
       <w:numFmt w:val="decimal"/>
       <w:lvlText w:val="%5."/>
-      <w:lvlJc w:val="left"/>
+      <w:lvlJc w:val="start"/>
       <w:pPr>
         <w:tabs>
           <w:tab w:val="num" w:pos="2160"/>
         </w:tabs>
-        <w:ind w:left="2160" w:hanging="360"/>
+        <w:ind w:start="2160" w:hanging="360"/>
       </w:pPr>
       <w:rPr/>
     </w:lvl>
@@ -6746,12 +6746,12 @@
       <w:start w:val="1"/>
       <w:numFmt w:val="decimal"/>
       <w:lvlText w:val="%6."/>
-      <w:lvlJc w:val="left"/>
+      <w:lvlJc w:val="start"/>
       <w:pPr>
         <w:tabs>
           <w:tab w:val="num" w:pos="2520"/>
         </w:tabs>
-        <w:ind w:left="2520" w:hanging="360"/>
+        <w:ind w:start="2520" w:hanging="360"/>
       </w:pPr>
       <w:rPr/>
     </w:lvl>
@@ -6759,12 +6759,12 @@
       <w:start w:val="1"/>
       <w:numFmt w:val="decimal"/>
       <w:lvlText w:val="%7."/>
-      <w:lvlJc w:val="left"/>
+      <w:lvlJc w:val="start"/>
       <w:pPr>
         <w:tabs>
           <w:tab w:val="num" w:pos="2880"/>
         </w:tabs>
-        <w:ind w:left="2880" w:hanging="360"/>
+        <w:ind w:start="2880" w:hanging="360"/>
       </w:pPr>
       <w:rPr/>
     </w:lvl>
@@ -6772,12 +6772,12 @@
       <w:start w:val="1"/>
       <w:numFmt w:val="decimal"/>
       <w:lvlText w:val="%8."/>
-      <w:lvlJc w:val="left"/>
+      <w:lvlJc w:val="start"/>
       <w:pPr>
         <w:tabs>
           <w:tab w:val="num" w:pos="3240"/>
         </w:tabs>
-        <w:ind w:left="3240" w:hanging="360"/>
+        <w:ind w:start="3240" w:hanging="360"/>
       </w:pPr>
       <w:rPr/>
     </w:lvl>
@@ -6785,12 +6785,12 @@
       <w:start w:val="1"/>
       <w:numFmt w:val="decimal"/>
       <w:lvlText w:val="%9."/>
-      <w:lvlJc w:val="left"/>
+      <w:lvlJc w:val="start"/>
       <w:pPr>
         <w:tabs>
           <w:tab w:val="num" w:pos="3600"/>
         </w:tabs>
-        <w:ind w:left="3600" w:hanging="360"/>
+        <w:ind w:start="3600" w:hanging="360"/>
       </w:pPr>
       <w:rPr/>
     </w:lvl>
@@ -6800,12 +6800,12 @@
       <w:start w:val="1"/>
       <w:numFmt w:val="bullet"/>
       <w:lvlText w:val=""/>
-      <w:lvlJc w:val="left"/>
+      <w:lvlJc w:val="start"/>
       <w:pPr>
         <w:tabs>
           <w:tab w:val="num" w:pos="720"/>
         </w:tabs>
-        <w:ind w:left="720" w:hanging="360"/>
+        <w:ind w:start="720" w:hanging="360"/>
       </w:pPr>
       <w:rPr>
         <w:rFonts w:ascii="Wingdings" w:hAnsi="Wingdings" w:cs="Wingdings" w:hint="default"/>
@@ -6818,12 +6818,12 @@
       <w:start w:val="1"/>
       <w:numFmt w:val="bullet"/>
       <w:lvlText w:val=""/>
-      <w:lvlJc w:val="left"/>
+      <w:lvlJc w:val="start"/>
       <w:pPr>
         <w:tabs>
           <w:tab w:val="num" w:pos="1080"/>
         </w:tabs>
-        <w:ind w:left="1080" w:hanging="360"/>
+        <w:ind w:start="1080" w:hanging="360"/>
       </w:pPr>
       <w:rPr>
         <w:rFonts w:ascii="Wingdings 2" w:hAnsi="Wingdings 2" w:cs="Wingdings 2" w:hint="default"/>
@@ -6836,12 +6836,12 @@
       <w:start w:val="1"/>
       <w:numFmt w:val="bullet"/>
       <w:lvlText w:val="■"/>
-      <w:lvlJc w:val="left"/>
+      <w:lvlJc w:val="start"/>
       <w:pPr>
         <w:tabs>
           <w:tab w:val="num" w:pos="1440"/>
         </w:tabs>
-        <w:ind w:left="1440" w:hanging="360"/>
+        <w:ind w:start="1440" w:hanging="360"/>
       </w:pPr>
       <w:rPr>
         <w:rFonts w:ascii="StarSymbol" w:hAnsi="StarSymbol" w:cs="StarSymbol" w:hint="default"/>
@@ -6854,12 +6854,12 @@
       <w:start w:val="1"/>
       <w:numFmt w:val="bullet"/>
       <w:lvlText w:val=""/>
-      <w:lvlJc w:val="left"/>
+      <w:lvlJc w:val="start"/>
       <w:pPr>
         <w:tabs>
           <w:tab w:val="num" w:pos="1800"/>
         </w:tabs>
-        <w:ind w:left="1800" w:hanging="360"/>
+        <w:ind w:start="1800" w:hanging="360"/>
       </w:pPr>
       <w:rPr>
         <w:rFonts w:ascii="Wingdings" w:hAnsi="Wingdings" w:cs="Wingdings" w:hint="default"/>
@@ -6872,12 +6872,12 @@
       <w:start w:val="1"/>
       <w:numFmt w:val="bullet"/>
       <w:lvlText w:val=""/>
-      <w:lvlJc w:val="left"/>
+      <w:lvlJc w:val="start"/>
       <w:pPr>
         <w:tabs>
           <w:tab w:val="num" w:pos="2160"/>
         </w:tabs>
-        <w:ind w:left="2160" w:hanging="360"/>
+        <w:ind w:start="2160" w:hanging="360"/>
       </w:pPr>
       <w:rPr>
         <w:rFonts w:ascii="Wingdings 2" w:hAnsi="Wingdings 2" w:cs="Wingdings 2" w:hint="default"/>
@@ -6890,12 +6890,12 @@
       <w:start w:val="1"/>
       <w:numFmt w:val="bullet"/>
       <w:lvlText w:val="■"/>
-      <w:lvlJc w:val="left"/>
+      <w:lvlJc w:val="start"/>
       <w:pPr>
         <w:tabs>
           <w:tab w:val="num" w:pos="2520"/>
         </w:tabs>
-        <w:ind w:left="2520" w:hanging="360"/>
+        <w:ind w:start="2520" w:hanging="360"/>
       </w:pPr>
       <w:rPr>
         <w:rFonts w:ascii="StarSymbol" w:hAnsi="StarSymbol" w:cs="StarSymbol" w:hint="default"/>
@@ -6908,12 +6908,12 @@
       <w:start w:val="1"/>
       <w:numFmt w:val="bullet"/>
       <w:lvlText w:val=""/>
-      <w:lvlJc w:val="left"/>
+      <w:lvlJc w:val="start"/>
       <w:pPr>
         <w:tabs>
           <w:tab w:val="num" w:pos="2880"/>
         </w:tabs>
-        <w:ind w:left="2880" w:hanging="360"/>
+        <w:ind w:start="2880" w:hanging="360"/>
       </w:pPr>
       <w:rPr>
         <w:rFonts w:ascii="Wingdings" w:hAnsi="Wingdings" w:cs="Wingdings" w:hint="default"/>
@@ -6926,12 +6926,12 @@
       <w:start w:val="1"/>
       <w:numFmt w:val="bullet"/>
       <w:lvlText w:val=""/>
-      <w:lvlJc w:val="left"/>
+      <w:lvlJc w:val="start"/>
       <w:pPr>
         <w:tabs>
           <w:tab w:val="num" w:pos="3240"/>
         </w:tabs>
-        <w:ind w:left="3240" w:hanging="360"/>
+        <w:ind w:start="3240" w:hanging="360"/>
       </w:pPr>
       <w:rPr>
         <w:rFonts w:ascii="Wingdings 2" w:hAnsi="Wingdings 2" w:cs="Wingdings 2" w:hint="default"/>
@@ -6944,12 +6944,12 @@
       <w:start w:val="1"/>
       <w:numFmt w:val="bullet"/>
       <w:lvlText w:val="■"/>
-      <w:lvlJc w:val="left"/>
+      <w:lvlJc w:val="start"/>
       <w:pPr>
         <w:tabs>
           <w:tab w:val="num" w:pos="3600"/>
         </w:tabs>
-        <w:ind w:left="3600" w:hanging="360"/>
+        <w:ind w:start="3600" w:hanging="360"/>
       </w:pPr>
       <w:rPr>
         <w:rFonts w:ascii="StarSymbol" w:hAnsi="StarSymbol" w:cs="StarSymbol" w:hint="default"/>
@@ -7015,7 +7015,6 @@
         <w:numId w:val="1"/>
       </w:numPr>
       <w:outlineLvl w:val="0"/>
-      <w:outlineLvl w:val="0"/>
     </w:pPr>
     <w:rPr>
       <w:b/>
@@ -7034,7 +7033,6 @@
         <w:ilvl w:val="1"/>
         <w:numId w:val="1"/>
       </w:numPr>
-      <w:outlineLvl w:val="1"/>
       <w:outlineLvl w:val="1"/>
     </w:pPr>
     <w:rPr>
@@ -7057,7 +7055,6 @@
         <w:numId w:val="1"/>
       </w:numPr>
       <w:outlineLvl w:val="2"/>
-      <w:outlineLvl w:val="2"/>
     </w:pPr>
     <w:rPr>
       <w:b/>
@@ -7076,7 +7073,6 @@
         <w:ilvl w:val="3"/>
         <w:numId w:val="1"/>
       </w:numPr>
-      <w:outlineLvl w:val="3"/>
       <w:outlineLvl w:val="3"/>
     </w:pPr>
     <w:rPr>
@@ -7099,7 +7095,6 @@
         <w:numId w:val="1"/>
       </w:numPr>
       <w:outlineLvl w:val="4"/>
-      <w:outlineLvl w:val="4"/>
     </w:pPr>
     <w:rPr>
       <w:b/>
@@ -7119,7 +7114,6 @@
         <w:numId w:val="1"/>
       </w:numPr>
       <w:outlineLvl w:val="5"/>
-      <w:outlineLvl w:val="5"/>
     </w:pPr>
     <w:rPr>
       <w:b/>
@@ -7138,7 +7132,6 @@
         <w:ilvl w:val="6"/>
         <w:numId w:val="1"/>
       </w:numPr>
-      <w:outlineLvl w:val="6"/>
       <w:outlineLvl w:val="6"/>
     </w:pPr>
     <w:rPr>
@@ -7328,7 +7321,7 @@
     <w:basedOn w:val="TextBody"/>
     <w:pPr>
       <w:spacing w:before="0" w:after="0"/>
-      <w:ind w:left="283" w:right="0" w:hanging="0"/>
+      <w:ind w:start="283" w:end="0" w:hanging="0"/>
     </w:pPr>
     <w:rPr/>
   </w:style>
@@ -7338,7 +7331,7 @@
     <w:next w:val="TextBody"/>
     <w:qFormat/>
     <w:pPr>
-      <w:keepNext/>
+      <w:keepNext w:val="true"/>
       <w:spacing w:before="240" w:after="120"/>
     </w:pPr>
     <w:rPr>
@@ -7422,7 +7415,7 @@
     <w:pPr>
       <w:suppressLineNumbers/>
       <w:spacing w:before="0" w:after="0"/>
-      <w:ind w:left="283" w:right="0" w:hanging="283"/>
+      <w:ind w:start="283" w:end="0" w:hanging="283"/>
     </w:pPr>
     <w:rPr>
       <w:sz w:val="20"/>
@@ -7502,7 +7495,7 @@
       <w:autoSpaceDE w:val="true"/>
       <w:bidi w:val="0"/>
       <w:spacing w:before="0" w:after="0"/>
-      <w:ind w:left="567" w:right="0" w:hanging="0"/>
+      <w:ind w:start="567" w:end="0" w:hanging="0"/>
     </w:pPr>
     <w:rPr>
       <w:rFonts w:ascii="Nimbus Roman No9 L" w:hAnsi="Nimbus Roman No9 L" w:eastAsia="DejaVu Sans" w:cs="DejaVu Sans"/>
@@ -7588,8 +7581,8 @@
     <w:qFormat/>
     <w:pPr>
       <w:spacing w:before="0" w:after="0"/>
-      <w:ind w:left="576" w:right="1152" w:hanging="0"/>
-      <w:jc w:val="left"/>
+      <w:ind w:start="576" w:end="1152" w:hanging="0"/>
+      <w:jc w:val="start"/>
     </w:pPr>
     <w:rPr/>
   </w:style>
@@ -7599,7 +7592,7 @@
     <w:qFormat/>
     <w:pPr>
       <w:spacing w:before="0" w:after="0"/>
-      <w:ind w:left="567" w:right="0" w:hanging="0"/>
+      <w:ind w:start="567" w:end="0" w:hanging="0"/>
     </w:pPr>
     <w:rPr/>
   </w:style>
@@ -7646,7 +7639,7 @@
       </w:pBdr>
       <w:shd w:fill="CCFFFF" w:val="clear"/>
       <w:spacing w:before="86" w:after="86"/>
-      <w:ind w:left="283" w:right="0" w:hanging="0"/>
+      <w:ind w:start="283" w:end="0" w:hanging="0"/>
     </w:pPr>
     <w:rPr/>
   </w:style>
@@ -7690,7 +7683,7 @@
     <w:basedOn w:val="Rststyleblockquote"/>
     <w:qFormat/>
     <w:pPr>
-      <w:jc w:val="right"/>
+      <w:jc w:val="end"/>
     </w:pPr>
     <w:rPr>
       <w:b/>
@@ -7702,7 +7695,7 @@
     <w:basedOn w:val="Rststyleblockquote"/>
     <w:qFormat/>
     <w:pPr>
-      <w:jc w:val="left"/>
+      <w:jc w:val="start"/>
     </w:pPr>
     <w:rPr>
       <w:i/>
@@ -7721,7 +7714,7 @@
     <w:qFormat/>
     <w:pPr>
       <w:spacing w:before="0" w:after="0"/>
-      <w:ind w:left="576" w:right="1152" w:hanging="0"/>
+      <w:ind w:start="576" w:end="1152" w:hanging="0"/>
     </w:pPr>
     <w:rPr/>
   </w:style>
@@ -7731,7 +7724,7 @@
     <w:qFormat/>
     <w:pPr>
       <w:spacing w:before="0" w:after="0"/>
-      <w:ind w:left="576" w:right="1152" w:hanging="0"/>
+      <w:ind w:start="576" w:end="1152" w:hanging="0"/>
     </w:pPr>
     <w:rPr/>
   </w:style>
@@ -7741,7 +7734,7 @@
     <w:qFormat/>
     <w:pPr>
       <w:spacing w:before="0" w:after="0"/>
-      <w:ind w:left="1134" w:right="1134" w:hanging="0"/>
+      <w:ind w:start="1134" w:end="1134" w:hanging="0"/>
     </w:pPr>
     <w:rPr/>
   </w:style>
@@ -7751,7 +7744,7 @@
     <w:qFormat/>
     <w:pPr>
       <w:spacing w:before="0" w:after="0"/>
-      <w:ind w:left="1134" w:right="1134" w:hanging="0"/>
+      <w:ind w:start="1134" w:end="1134" w:hanging="0"/>
     </w:pPr>
     <w:rPr/>
   </w:style>
@@ -7761,7 +7754,7 @@
     <w:qFormat/>
     <w:pPr>
       <w:spacing w:before="0" w:after="0"/>
-      <w:ind w:left="1134" w:right="1134" w:hanging="0"/>
+      <w:ind w:start="1134" w:end="1134" w:hanging="0"/>
     </w:pPr>
     <w:rPr/>
   </w:style>
@@ -7771,7 +7764,7 @@
     <w:qFormat/>
     <w:pPr>
       <w:spacing w:before="0" w:after="0"/>
-      <w:ind w:left="1134" w:right="1134" w:hanging="0"/>
+      <w:ind w:start="1134" w:end="1134" w:hanging="0"/>
     </w:pPr>
     <w:rPr/>
   </w:style>
@@ -7792,7 +7785,7 @@
     <w:qFormat/>
     <w:pPr>
       <w:spacing w:before="0" w:after="0"/>
-      <w:ind w:left="1134" w:right="1134" w:hanging="0"/>
+      <w:ind w:start="1134" w:end="1134" w:hanging="0"/>
     </w:pPr>
     <w:rPr>
       <w:i/>
@@ -7815,7 +7808,7 @@
     <w:qFormat/>
     <w:pPr>
       <w:spacing w:before="0" w:after="0"/>
-      <w:ind w:left="1134" w:right="1134" w:hanging="0"/>
+      <w:ind w:start="1134" w:end="1134" w:hanging="0"/>
     </w:pPr>
     <w:rPr>
       <w:i/>
@@ -7838,7 +7831,7 @@
     <w:qFormat/>
     <w:pPr>
       <w:spacing w:before="0" w:after="0"/>
-      <w:ind w:left="1134" w:right="1134" w:hanging="0"/>
+      <w:ind w:start="1134" w:end="1134" w:hanging="0"/>
     </w:pPr>
     <w:rPr>
       <w:i/>
@@ -7861,7 +7854,7 @@
     <w:qFormat/>
     <w:pPr>
       <w:spacing w:before="0" w:after="0"/>
-      <w:ind w:left="1134" w:right="1134" w:hanging="0"/>
+      <w:ind w:start="1134" w:end="1134" w:hanging="0"/>
     </w:pPr>
     <w:rPr>
       <w:i/>
@@ -7884,7 +7877,7 @@
     <w:qFormat/>
     <w:pPr>
       <w:spacing w:before="0" w:after="0"/>
-      <w:ind w:left="1134" w:right="1134" w:hanging="0"/>
+      <w:ind w:start="1134" w:end="1134" w:hanging="0"/>
     </w:pPr>
     <w:rPr>
       <w:i/>
@@ -7907,7 +7900,7 @@
     <w:qFormat/>
     <w:pPr>
       <w:spacing w:before="0" w:after="0"/>
-      <w:ind w:left="1134" w:right="1134" w:hanging="0"/>
+      <w:ind w:start="1134" w:end="1134" w:hanging="0"/>
     </w:pPr>
     <w:rPr>
       <w:i/>
@@ -7930,7 +7923,7 @@
     <w:qFormat/>
     <w:pPr>
       <w:spacing w:before="0" w:after="0"/>
-      <w:ind w:left="1134" w:right="1134" w:hanging="0"/>
+      <w:ind w:start="1134" w:end="1134" w:hanging="0"/>
     </w:pPr>
     <w:rPr>
       <w:i/>
@@ -7953,7 +7946,7 @@
     <w:qFormat/>
     <w:pPr>
       <w:spacing w:before="0" w:after="0"/>
-      <w:ind w:left="1134" w:right="1134" w:hanging="0"/>
+      <w:ind w:start="1134" w:end="1134" w:hanging="0"/>
     </w:pPr>
     <w:rPr>
       <w:i/>
@@ -7976,7 +7969,7 @@
     <w:qFormat/>
     <w:pPr>
       <w:spacing w:before="0" w:after="0"/>
-      <w:ind w:left="1134" w:right="1134" w:hanging="0"/>
+      <w:ind w:start="1134" w:end="1134" w:hanging="0"/>
     </w:pPr>
     <w:rPr>
       <w:i/>
@@ -7999,7 +7992,7 @@
     <w:qFormat/>
     <w:pPr>
       <w:spacing w:before="0" w:after="0"/>
-      <w:ind w:left="1134" w:right="1134" w:hanging="0"/>
+      <w:ind w:start="1134" w:end="1134" w:hanging="0"/>
     </w:pPr>
     <w:rPr>
       <w:i/>
@@ -8063,7 +8056,7 @@
     <w:qFormat/>
     <w:pPr>
       <w:spacing w:before="0" w:after="0"/>
-      <w:ind w:left="576" w:right="0" w:hanging="0"/>
+      <w:ind w:start="576" w:end="0" w:hanging="0"/>
     </w:pPr>
     <w:rPr/>
   </w:style>
@@ -8073,7 +8066,7 @@
     <w:qFormat/>
     <w:pPr>
       <w:spacing w:before="0" w:after="0"/>
-      <w:ind w:left="1152" w:right="0" w:hanging="0"/>
+      <w:ind w:start="1152" w:end="0" w:hanging="0"/>
     </w:pPr>
     <w:rPr/>
   </w:style>
@@ -8083,7 +8076,7 @@
     <w:qFormat/>
     <w:pPr>
       <w:spacing w:before="0" w:after="0"/>
-      <w:ind w:left="1728" w:right="0" w:hanging="0"/>
+      <w:ind w:start="1728" w:end="0" w:hanging="0"/>
     </w:pPr>
     <w:rPr/>
   </w:style>
@@ -8093,7 +8086,7 @@
     <w:qFormat/>
     <w:pPr>
       <w:spacing w:before="0" w:after="0"/>
-      <w:ind w:left="2304" w:right="0" w:hanging="0"/>
+      <w:ind w:start="2304" w:end="0" w:hanging="0"/>
     </w:pPr>
     <w:rPr/>
   </w:style>
@@ -8103,7 +8096,7 @@
     <w:qFormat/>
     <w:pPr>
       <w:spacing w:before="0" w:after="0"/>
-      <w:ind w:left="2880" w:right="0" w:hanging="0"/>
+      <w:ind w:start="2880" w:end="0" w:hanging="0"/>
     </w:pPr>
     <w:rPr/>
   </w:style>
@@ -8159,7 +8152,7 @@
     <w:qFormat/>
     <w:pPr>
       <w:spacing w:before="0" w:after="0"/>
-      <w:ind w:left="1080" w:right="0" w:hanging="1080"/>
+      <w:ind w:start="1080" w:end="0" w:hanging="1080"/>
     </w:pPr>
     <w:rPr/>
   </w:style>
@@ -8178,7 +8171,7 @@
         <w:tab w:val="right" w:pos="8640" w:leader="dot"/>
       </w:tabs>
       <w:spacing w:before="0" w:after="0"/>
-      <w:ind w:left="0" w:right="0" w:hanging="0"/>
+      <w:ind w:start="0" w:end="0" w:hanging="0"/>
     </w:pPr>
     <w:rPr/>
   </w:style>
@@ -8197,7 +8190,7 @@
         <w:tab w:val="right" w:pos="8357" w:leader="dot"/>
       </w:tabs>
       <w:spacing w:before="0" w:after="0"/>
-      <w:ind w:left="283" w:right="0" w:hanging="0"/>
+      <w:ind w:start="283" w:end="0" w:hanging="0"/>
     </w:pPr>
     <w:rPr/>
   </w:style>
@@ -8216,7 +8209,7 @@
         <w:tab w:val="right" w:pos="8074" w:leader="dot"/>
       </w:tabs>
       <w:spacing w:before="0" w:after="0"/>
-      <w:ind w:left="566" w:right="0" w:hanging="0"/>
+      <w:ind w:start="566" w:end="0" w:hanging="0"/>
     </w:pPr>
     <w:rPr/>
   </w:style>
@@ -8235,7 +8228,7 @@
         <w:tab w:val="right" w:pos="7791" w:leader="dot"/>
       </w:tabs>
       <w:spacing w:before="0" w:after="0"/>
-      <w:ind w:left="849" w:right="0" w:hanging="0"/>
+      <w:ind w:start="849" w:end="0" w:hanging="0"/>
     </w:pPr>
     <w:rPr/>
   </w:style>
@@ -8254,7 +8247,7 @@
         <w:tab w:val="right" w:pos="7508" w:leader="dot"/>
       </w:tabs>
       <w:spacing w:before="0" w:after="0"/>
-      <w:ind w:left="1132" w:right="0" w:hanging="0"/>
+      <w:ind w:start="1132" w:end="0" w:hanging="0"/>
     </w:pPr>
     <w:rPr/>
   </w:style>
@@ -8273,7 +8266,7 @@
         <w:tab w:val="right" w:pos="7225" w:leader="dot"/>
       </w:tabs>
       <w:spacing w:before="0" w:after="0"/>
-      <w:ind w:left="1415" w:right="0" w:hanging="0"/>
+      <w:ind w:start="1415" w:end="0" w:hanging="0"/>
     </w:pPr>
     <w:rPr/>
   </w:style>
@@ -8292,7 +8285,7 @@
         <w:tab w:val="right" w:pos="6942" w:leader="dot"/>
       </w:tabs>
       <w:spacing w:before="0" w:after="0"/>
-      <w:ind w:left="1698" w:right="0" w:hanging="0"/>
+      <w:ind w:start="1698" w:end="0" w:hanging="0"/>
     </w:pPr>
     <w:rPr/>
   </w:style>
@@ -8311,7 +8304,7 @@
         <w:tab w:val="right" w:pos="6659" w:leader="dot"/>
       </w:tabs>
       <w:spacing w:before="0" w:after="0"/>
-      <w:ind w:left="1981" w:right="0" w:hanging="0"/>
+      <w:ind w:start="1981" w:end="0" w:hanging="0"/>
     </w:pPr>
     <w:rPr/>
   </w:style>
@@ -8330,7 +8323,7 @@
         <w:tab w:val="right" w:pos="6376" w:leader="dot"/>
       </w:tabs>
       <w:spacing w:before="0" w:after="0"/>
-      <w:ind w:left="2264" w:right="0" w:hanging="0"/>
+      <w:ind w:start="2264" w:end="0" w:hanging="0"/>
     </w:pPr>
     <w:rPr/>
   </w:style>
@@ -8350,7 +8343,7 @@
         <w:tab w:val="right" w:pos="6093" w:leader="dot"/>
       </w:tabs>
       <w:spacing w:before="0" w:after="0"/>
-      <w:ind w:left="2547" w:right="0" w:hanging="0"/>
+      <w:ind w:start="2547" w:end="0" w:hanging="0"/>
     </w:pPr>
     <w:rPr/>
   </w:style>
@@ -8367,7 +8360,7 @@
     <w:pPr>
       <w:suppressLineNumbers/>
       <w:spacing w:before="0" w:after="0"/>
-      <w:ind w:left="0" w:right="0" w:hanging="0"/>
+      <w:ind w:start="0" w:end="0" w:hanging="0"/>
     </w:pPr>
     <w:rPr>
       <w:b/>
@@ -8398,7 +8391,7 @@
     <w:qFormat/>
     <w:pPr>
       <w:spacing w:before="0" w:after="0"/>
-      <w:ind w:left="360" w:right="0" w:hanging="0"/>
+      <w:ind w:start="360" w:end="0" w:hanging="0"/>
     </w:pPr>
     <w:rPr/>
   </w:style>
@@ -8408,7 +8401,7 @@
     <w:qFormat/>
     <w:pPr>
       <w:spacing w:before="0" w:after="0"/>
-      <w:ind w:left="360" w:right="0" w:hanging="0"/>
+      <w:ind w:start="360" w:end="0" w:hanging="0"/>
     </w:pPr>
     <w:rPr>
       <w:b/>
@@ -8420,7 +8413,7 @@
     <w:qFormat/>
     <w:pPr>
       <w:spacing w:before="0" w:after="0"/>
-      <w:ind w:left="720" w:right="0" w:hanging="0"/>
+      <w:ind w:start="720" w:end="0" w:hanging="0"/>
     </w:pPr>
     <w:rPr/>
   </w:style>
@@ -8430,7 +8423,7 @@
     <w:qFormat/>
     <w:pPr>
       <w:spacing w:before="0" w:after="0"/>
-      <w:ind w:left="1080" w:right="0" w:hanging="0"/>
+      <w:ind w:start="1080" w:end="0" w:hanging="0"/>
     </w:pPr>
     <w:rPr/>
   </w:style>
@@ -8440,7 +8433,7 @@
     <w:qFormat/>
     <w:pPr>
       <w:spacing w:before="0" w:after="0"/>
-      <w:ind w:left="720" w:right="0" w:hanging="0"/>
+      <w:ind w:start="720" w:end="0" w:hanging="0"/>
     </w:pPr>
     <w:rPr>
       <w:b/>
@@ -8452,7 +8445,7 @@
     <w:qFormat/>
     <w:pPr>
       <w:spacing w:before="0" w:after="0"/>
-      <w:ind w:left="1080" w:right="0" w:hanging="0"/>
+      <w:ind w:start="1080" w:end="0" w:hanging="0"/>
     </w:pPr>
     <w:rPr>
       <w:b/>
@@ -8464,7 +8457,7 @@
     <w:qFormat/>
     <w:pPr>
       <w:spacing w:before="0" w:after="0"/>
-      <w:ind w:left="1440" w:right="0" w:hanging="0"/>
+      <w:ind w:start="1440" w:end="0" w:hanging="0"/>
     </w:pPr>
     <w:rPr>
       <w:b/>
@@ -8476,7 +8469,7 @@
     <w:qFormat/>
     <w:pPr>
       <w:spacing w:before="0" w:after="0"/>
-      <w:ind w:left="1440" w:right="0" w:hanging="0"/>
+      <w:ind w:start="1440" w:end="0" w:hanging="0"/>
     </w:pPr>
     <w:rPr/>
   </w:style>
@@ -8486,7 +8479,7 @@
     <w:qFormat/>
     <w:pPr>
       <w:spacing w:before="0" w:after="0"/>
-      <w:ind w:left="1800" w:right="0" w:hanging="0"/>
+      <w:ind w:start="1800" w:end="0" w:hanging="0"/>
     </w:pPr>
     <w:rPr/>
   </w:style>
@@ -8497,7 +8490,7 @@
     <w:pPr>
       <w:shd w:fill="CCFFFF" w:val="clear"/>
       <w:spacing w:before="0" w:after="0"/>
-      <w:ind w:left="1152" w:right="0" w:hanging="0"/>
+      <w:ind w:start="1152" w:end="0" w:hanging="0"/>
     </w:pPr>
     <w:rPr/>
   </w:style>

</xml_diff>

<commit_message>
RLS: gh-pages: :books: 49e586e 'heads/source'
</commit_message>
<xml_diff>
--- a/resume/resume_wes-turner.docx
+++ b/resume/resume_wes-turner.docx
@@ -86,10 +86,11 @@
           <w:footerReference w:type="default" r:id="rId3"/>
           <w:type w:val="nextPage"/>
           <w:pgSz w:w="12240" w:h="15840"/>
-          <w:pgMar w:left="1440" w:right="1440" w:header="0" w:top="720" w:footer="720" w:bottom="1324" w:gutter="0"/>
+          <w:pgMar w:left="1440" w:right="1440" w:header="0" w:top="720" w:footer="720" w:bottom="1243" w:gutter="0"/>
           <w:pgNumType w:fmt="decimal"/>
           <w:formProt w:val="false"/>
           <w:textDirection w:val="lrTb"/>
+          <w:docGrid w:type="default" w:linePitch="600" w:charSpace="32768"/>
         </w:sectPr>
       </w:pPr>
     </w:p>
@@ -115,9 +116,10 @@
         <w:sectPr>
           <w:type w:val="continuous"/>
           <w:pgSz w:w="12240" w:h="15840"/>
-          <w:pgMar w:left="1440" w:right="1440" w:header="0" w:top="720" w:footer="720" w:bottom="1324" w:gutter="0"/>
+          <w:pgMar w:left="1440" w:right="1440" w:header="0" w:top="720" w:footer="720" w:bottom="1243" w:gutter="0"/>
           <w:formProt w:val="false"/>
           <w:textDirection w:val="lrTb"/>
+          <w:docGrid w:type="default" w:linePitch="600" w:charSpace="32768"/>
         </w:sectPr>
       </w:pPr>
     </w:p>
@@ -185,6 +187,7 @@
           <w:numId w:val="3"/>
         </w:numPr>
         <w:tabs>
+          <w:tab w:val="clear" w:pos="709"/>
           <w:tab w:val="left" w:pos="0" w:leader="none"/>
         </w:tabs>
         <w:ind w:start="720" w:hanging="360"/>
@@ -213,6 +216,7 @@
           <w:numId w:val="3"/>
         </w:numPr>
         <w:tabs>
+          <w:tab w:val="clear" w:pos="709"/>
           <w:tab w:val="left" w:pos="0" w:leader="none"/>
         </w:tabs>
         <w:ind w:start="720" w:hanging="360"/>
@@ -237,6 +241,7 @@
           <w:numId w:val="3"/>
         </w:numPr>
         <w:tabs>
+          <w:tab w:val="clear" w:pos="709"/>
           <w:tab w:val="left" w:pos="0" w:leader="none"/>
         </w:tabs>
         <w:ind w:start="720" w:hanging="360"/>
@@ -281,6 +286,7 @@
           <w:numId w:val="3"/>
         </w:numPr>
         <w:tabs>
+          <w:tab w:val="clear" w:pos="709"/>
           <w:tab w:val="left" w:pos="0" w:leader="none"/>
         </w:tabs>
         <w:ind w:start="720" w:hanging="360"/>
@@ -299,6 +305,7 @@
           <w:numId w:val="3"/>
         </w:numPr>
         <w:tabs>
+          <w:tab w:val="clear" w:pos="709"/>
           <w:tab w:val="left" w:pos="0" w:leader="none"/>
         </w:tabs>
         <w:ind w:start="720" w:hanging="360"/>
@@ -323,6 +330,7 @@
           <w:numId w:val="3"/>
         </w:numPr>
         <w:tabs>
+          <w:tab w:val="clear" w:pos="709"/>
           <w:tab w:val="left" w:pos="0" w:leader="none"/>
         </w:tabs>
         <w:ind w:start="720" w:hanging="360"/>
@@ -357,6 +365,7 @@
           <w:numId w:val="3"/>
         </w:numPr>
         <w:tabs>
+          <w:tab w:val="clear" w:pos="709"/>
           <w:tab w:val="left" w:pos="0" w:leader="none"/>
         </w:tabs>
         <w:ind w:start="720" w:hanging="360"/>
@@ -375,6 +384,7 @@
           <w:numId w:val="3"/>
         </w:numPr>
         <w:tabs>
+          <w:tab w:val="clear" w:pos="709"/>
           <w:tab w:val="left" w:pos="0" w:leader="none"/>
         </w:tabs>
         <w:ind w:start="720" w:hanging="360"/>
@@ -393,6 +403,7 @@
           <w:numId w:val="3"/>
         </w:numPr>
         <w:tabs>
+          <w:tab w:val="clear" w:pos="709"/>
           <w:tab w:val="left" w:pos="0" w:leader="none"/>
         </w:tabs>
         <w:ind w:start="720" w:hanging="360"/>
@@ -411,6 +422,7 @@
           <w:numId w:val="3"/>
         </w:numPr>
         <w:tabs>
+          <w:tab w:val="clear" w:pos="709"/>
           <w:tab w:val="left" w:pos="0" w:leader="none"/>
         </w:tabs>
         <w:ind w:start="720" w:hanging="360"/>
@@ -429,6 +441,7 @@
           <w:numId w:val="3"/>
         </w:numPr>
         <w:tabs>
+          <w:tab w:val="clear" w:pos="709"/>
           <w:tab w:val="left" w:pos="0" w:leader="none"/>
         </w:tabs>
         <w:ind w:start="720" w:hanging="360"/>
@@ -447,6 +460,7 @@
           <w:numId w:val="3"/>
         </w:numPr>
         <w:tabs>
+          <w:tab w:val="clear" w:pos="709"/>
           <w:tab w:val="left" w:pos="0" w:leader="none"/>
         </w:tabs>
         <w:ind w:start="720" w:hanging="360"/>
@@ -462,9 +476,10 @@
         <w:sectPr>
           <w:type w:val="continuous"/>
           <w:pgSz w:w="12240" w:h="15840"/>
-          <w:pgMar w:left="1440" w:right="1440" w:header="0" w:top="720" w:footer="720" w:bottom="1324" w:gutter="0"/>
+          <w:pgMar w:left="1440" w:right="1440" w:header="0" w:top="720" w:footer="720" w:bottom="1243" w:gutter="0"/>
           <w:formProt w:val="false"/>
           <w:textDirection w:val="lrTb"/>
+          <w:docGrid w:type="default" w:linePitch="600" w:charSpace="32768"/>
         </w:sectPr>
       </w:pPr>
     </w:p>
@@ -486,9 +501,10 @@
         <w:sectPr>
           <w:type w:val="continuous"/>
           <w:pgSz w:w="12240" w:h="15840"/>
-          <w:pgMar w:left="1440" w:right="1440" w:header="0" w:top="720" w:footer="720" w:bottom="1324" w:gutter="0"/>
+          <w:pgMar w:left="1440" w:right="1440" w:header="0" w:top="720" w:footer="720" w:bottom="1243" w:gutter="0"/>
           <w:formProt w:val="false"/>
           <w:textDirection w:val="lrTb"/>
+          <w:docGrid w:type="default" w:linePitch="600" w:charSpace="32768"/>
         </w:sectPr>
       </w:pPr>
     </w:p>
@@ -637,6 +653,7 @@
           <w:numId w:val="3"/>
         </w:numPr>
         <w:tabs>
+          <w:tab w:val="clear" w:pos="709"/>
           <w:tab w:val="left" w:pos="0" w:leader="none"/>
         </w:tabs>
         <w:ind w:start="720" w:hanging="360"/>
@@ -655,6 +672,7 @@
           <w:numId w:val="3"/>
         </w:numPr>
         <w:tabs>
+          <w:tab w:val="clear" w:pos="709"/>
           <w:tab w:val="left" w:pos="0" w:leader="none"/>
         </w:tabs>
         <w:ind w:start="720" w:hanging="360"/>
@@ -673,6 +691,7 @@
           <w:numId w:val="3"/>
         </w:numPr>
         <w:tabs>
+          <w:tab w:val="clear" w:pos="709"/>
           <w:tab w:val="left" w:pos="0" w:leader="none"/>
         </w:tabs>
         <w:ind w:start="720" w:hanging="360"/>
@@ -691,6 +710,7 @@
           <w:numId w:val="3"/>
         </w:numPr>
         <w:tabs>
+          <w:tab w:val="clear" w:pos="709"/>
           <w:tab w:val="left" w:pos="0" w:leader="none"/>
         </w:tabs>
         <w:ind w:start="720" w:hanging="360"/>
@@ -719,6 +739,7 @@
           <w:numId w:val="3"/>
         </w:numPr>
         <w:tabs>
+          <w:tab w:val="clear" w:pos="709"/>
           <w:tab w:val="left" w:pos="0" w:leader="none"/>
         </w:tabs>
         <w:ind w:start="720" w:hanging="360"/>
@@ -737,6 +758,7 @@
           <w:numId w:val="3"/>
         </w:numPr>
         <w:tabs>
+          <w:tab w:val="clear" w:pos="709"/>
           <w:tab w:val="left" w:pos="0" w:leader="none"/>
         </w:tabs>
         <w:ind w:start="720" w:hanging="360"/>
@@ -755,6 +777,7 @@
           <w:numId w:val="3"/>
         </w:numPr>
         <w:tabs>
+          <w:tab w:val="clear" w:pos="709"/>
           <w:tab w:val="left" w:pos="0" w:leader="none"/>
         </w:tabs>
         <w:ind w:start="720" w:hanging="360"/>
@@ -773,6 +796,7 @@
           <w:numId w:val="3"/>
         </w:numPr>
         <w:tabs>
+          <w:tab w:val="clear" w:pos="709"/>
           <w:tab w:val="left" w:pos="0" w:leader="none"/>
         </w:tabs>
         <w:ind w:start="720" w:hanging="360"/>
@@ -791,6 +815,7 @@
           <w:numId w:val="3"/>
         </w:numPr>
         <w:tabs>
+          <w:tab w:val="clear" w:pos="709"/>
           <w:tab w:val="left" w:pos="0" w:leader="none"/>
         </w:tabs>
         <w:ind w:start="720" w:hanging="360"/>
@@ -819,6 +844,7 @@
           <w:numId w:val="3"/>
         </w:numPr>
         <w:tabs>
+          <w:tab w:val="clear" w:pos="709"/>
           <w:tab w:val="left" w:pos="0" w:leader="none"/>
         </w:tabs>
         <w:ind w:start="720" w:hanging="360"/>
@@ -837,6 +863,7 @@
           <w:numId w:val="3"/>
         </w:numPr>
         <w:tabs>
+          <w:tab w:val="clear" w:pos="709"/>
           <w:tab w:val="left" w:pos="0" w:leader="none"/>
         </w:tabs>
         <w:ind w:start="720" w:hanging="360"/>
@@ -855,6 +882,7 @@
           <w:numId w:val="3"/>
         </w:numPr>
         <w:tabs>
+          <w:tab w:val="clear" w:pos="709"/>
           <w:tab w:val="left" w:pos="0" w:leader="none"/>
         </w:tabs>
         <w:ind w:start="720" w:hanging="360"/>
@@ -873,6 +901,7 @@
           <w:numId w:val="3"/>
         </w:numPr>
         <w:tabs>
+          <w:tab w:val="clear" w:pos="709"/>
           <w:tab w:val="left" w:pos="0" w:leader="none"/>
         </w:tabs>
         <w:ind w:start="720" w:hanging="360"/>
@@ -891,6 +920,7 @@
           <w:numId w:val="3"/>
         </w:numPr>
         <w:tabs>
+          <w:tab w:val="clear" w:pos="709"/>
           <w:tab w:val="left" w:pos="0" w:leader="none"/>
         </w:tabs>
         <w:ind w:start="720" w:hanging="360"/>
@@ -909,6 +939,7 @@
           <w:numId w:val="3"/>
         </w:numPr>
         <w:tabs>
+          <w:tab w:val="clear" w:pos="709"/>
           <w:tab w:val="left" w:pos="0" w:leader="none"/>
         </w:tabs>
         <w:ind w:start="720" w:hanging="360"/>
@@ -927,6 +958,7 @@
           <w:numId w:val="3"/>
         </w:numPr>
         <w:tabs>
+          <w:tab w:val="clear" w:pos="709"/>
           <w:tab w:val="left" w:pos="0" w:leader="none"/>
         </w:tabs>
         <w:ind w:start="720" w:hanging="360"/>
@@ -945,6 +977,7 @@
           <w:numId w:val="3"/>
         </w:numPr>
         <w:tabs>
+          <w:tab w:val="clear" w:pos="709"/>
           <w:tab w:val="left" w:pos="0" w:leader="none"/>
         </w:tabs>
         <w:ind w:start="720" w:hanging="360"/>
@@ -973,6 +1006,7 @@
           <w:numId w:val="3"/>
         </w:numPr>
         <w:tabs>
+          <w:tab w:val="clear" w:pos="709"/>
           <w:tab w:val="left" w:pos="0" w:leader="none"/>
         </w:tabs>
         <w:ind w:start="720" w:hanging="360"/>
@@ -991,6 +1025,7 @@
           <w:numId w:val="3"/>
         </w:numPr>
         <w:tabs>
+          <w:tab w:val="clear" w:pos="709"/>
           <w:tab w:val="left" w:pos="0" w:leader="none"/>
         </w:tabs>
         <w:ind w:start="720" w:hanging="360"/>
@@ -1009,6 +1044,7 @@
           <w:numId w:val="3"/>
         </w:numPr>
         <w:tabs>
+          <w:tab w:val="clear" w:pos="709"/>
           <w:tab w:val="left" w:pos="0" w:leader="none"/>
         </w:tabs>
         <w:ind w:start="720" w:hanging="360"/>
@@ -1027,6 +1063,7 @@
           <w:numId w:val="3"/>
         </w:numPr>
         <w:tabs>
+          <w:tab w:val="clear" w:pos="709"/>
           <w:tab w:val="left" w:pos="0" w:leader="none"/>
         </w:tabs>
         <w:ind w:start="720" w:hanging="360"/>
@@ -1055,6 +1092,7 @@
           <w:numId w:val="3"/>
         </w:numPr>
         <w:tabs>
+          <w:tab w:val="clear" w:pos="709"/>
           <w:tab w:val="left" w:pos="0" w:leader="none"/>
         </w:tabs>
         <w:ind w:start="720" w:hanging="360"/>
@@ -1073,6 +1111,7 @@
           <w:numId w:val="3"/>
         </w:numPr>
         <w:tabs>
+          <w:tab w:val="clear" w:pos="709"/>
           <w:tab w:val="left" w:pos="0" w:leader="none"/>
         </w:tabs>
         <w:ind w:start="720" w:hanging="360"/>
@@ -1091,6 +1130,7 @@
           <w:numId w:val="3"/>
         </w:numPr>
         <w:tabs>
+          <w:tab w:val="clear" w:pos="709"/>
           <w:tab w:val="left" w:pos="0" w:leader="none"/>
         </w:tabs>
         <w:ind w:start="720" w:hanging="360"/>
@@ -1119,6 +1159,7 @@
           <w:numId w:val="3"/>
         </w:numPr>
         <w:tabs>
+          <w:tab w:val="clear" w:pos="709"/>
           <w:tab w:val="left" w:pos="0" w:leader="none"/>
         </w:tabs>
         <w:ind w:start="720" w:hanging="360"/>
@@ -1137,6 +1178,7 @@
           <w:numId w:val="3"/>
         </w:numPr>
         <w:tabs>
+          <w:tab w:val="clear" w:pos="709"/>
           <w:tab w:val="left" w:pos="0" w:leader="none"/>
         </w:tabs>
         <w:ind w:start="720" w:hanging="360"/>
@@ -1152,9 +1194,10 @@
         <w:sectPr>
           <w:type w:val="continuous"/>
           <w:pgSz w:w="12240" w:h="15840"/>
-          <w:pgMar w:left="1440" w:right="1440" w:header="0" w:top="720" w:footer="720" w:bottom="1324" w:gutter="0"/>
+          <w:pgMar w:left="1440" w:right="1440" w:header="0" w:top="720" w:footer="720" w:bottom="1243" w:gutter="0"/>
           <w:formProt w:val="false"/>
           <w:textDirection w:val="lrTb"/>
+          <w:docGrid w:type="default" w:linePitch="600" w:charSpace="32768"/>
         </w:sectPr>
       </w:pPr>
     </w:p>
@@ -1249,6 +1292,7 @@
           <w:numId w:val="3"/>
         </w:numPr>
         <w:tabs>
+          <w:tab w:val="clear" w:pos="709"/>
           <w:tab w:val="left" w:pos="0" w:leader="none"/>
         </w:tabs>
         <w:ind w:start="720" w:hanging="360"/>
@@ -1267,6 +1311,7 @@
           <w:numId w:val="3"/>
         </w:numPr>
         <w:tabs>
+          <w:tab w:val="clear" w:pos="709"/>
           <w:tab w:val="left" w:pos="0" w:leader="none"/>
         </w:tabs>
         <w:ind w:start="720" w:hanging="360"/>
@@ -1285,6 +1330,7 @@
           <w:numId w:val="3"/>
         </w:numPr>
         <w:tabs>
+          <w:tab w:val="clear" w:pos="709"/>
           <w:tab w:val="left" w:pos="0" w:leader="none"/>
         </w:tabs>
         <w:ind w:start="720" w:hanging="360"/>
@@ -1303,6 +1349,7 @@
           <w:numId w:val="3"/>
         </w:numPr>
         <w:tabs>
+          <w:tab w:val="clear" w:pos="709"/>
           <w:tab w:val="left" w:pos="0" w:leader="none"/>
         </w:tabs>
         <w:ind w:start="1080" w:hanging="360"/>
@@ -1321,6 +1368,7 @@
           <w:numId w:val="3"/>
         </w:numPr>
         <w:tabs>
+          <w:tab w:val="clear" w:pos="709"/>
           <w:tab w:val="left" w:pos="0" w:leader="none"/>
         </w:tabs>
         <w:ind w:start="1080" w:hanging="360"/>
@@ -1339,6 +1387,7 @@
           <w:numId w:val="3"/>
         </w:numPr>
         <w:tabs>
+          <w:tab w:val="clear" w:pos="709"/>
           <w:tab w:val="left" w:pos="0" w:leader="none"/>
         </w:tabs>
         <w:ind w:start="1080" w:hanging="360"/>
@@ -1357,6 +1406,7 @@
           <w:numId w:val="3"/>
         </w:numPr>
         <w:tabs>
+          <w:tab w:val="clear" w:pos="709"/>
           <w:tab w:val="left" w:pos="0" w:leader="none"/>
         </w:tabs>
         <w:ind w:start="720" w:hanging="360"/>
@@ -1375,6 +1425,7 @@
           <w:numId w:val="3"/>
         </w:numPr>
         <w:tabs>
+          <w:tab w:val="clear" w:pos="709"/>
           <w:tab w:val="left" w:pos="0" w:leader="none"/>
         </w:tabs>
         <w:ind w:start="720" w:hanging="360"/>
@@ -1393,6 +1444,7 @@
           <w:numId w:val="3"/>
         </w:numPr>
         <w:tabs>
+          <w:tab w:val="clear" w:pos="709"/>
           <w:tab w:val="left" w:pos="0" w:leader="none"/>
         </w:tabs>
         <w:ind w:start="720" w:hanging="360"/>
@@ -1411,6 +1463,7 @@
           <w:numId w:val="3"/>
         </w:numPr>
         <w:tabs>
+          <w:tab w:val="clear" w:pos="709"/>
           <w:tab w:val="left" w:pos="0" w:leader="none"/>
         </w:tabs>
         <w:ind w:start="720" w:hanging="360"/>
@@ -1429,6 +1482,7 @@
           <w:numId w:val="3"/>
         </w:numPr>
         <w:tabs>
+          <w:tab w:val="clear" w:pos="709"/>
           <w:tab w:val="left" w:pos="0" w:leader="none"/>
         </w:tabs>
         <w:ind w:start="720" w:hanging="360"/>
@@ -1457,6 +1511,7 @@
           <w:numId w:val="3"/>
         </w:numPr>
         <w:tabs>
+          <w:tab w:val="clear" w:pos="709"/>
           <w:tab w:val="left" w:pos="0" w:leader="none"/>
         </w:tabs>
         <w:ind w:start="720" w:hanging="360"/>
@@ -1475,6 +1530,7 @@
           <w:numId w:val="3"/>
         </w:numPr>
         <w:tabs>
+          <w:tab w:val="clear" w:pos="709"/>
           <w:tab w:val="left" w:pos="0" w:leader="none"/>
         </w:tabs>
         <w:ind w:start="720" w:hanging="360"/>
@@ -1493,6 +1549,7 @@
           <w:numId w:val="3"/>
         </w:numPr>
         <w:tabs>
+          <w:tab w:val="clear" w:pos="709"/>
           <w:tab w:val="left" w:pos="0" w:leader="none"/>
         </w:tabs>
         <w:ind w:start="720" w:hanging="360"/>
@@ -1508,9 +1565,10 @@
         <w:sectPr>
           <w:type w:val="continuous"/>
           <w:pgSz w:w="12240" w:h="15840"/>
-          <w:pgMar w:left="1440" w:right="1440" w:header="0" w:top="720" w:footer="720" w:bottom="1324" w:gutter="0"/>
+          <w:pgMar w:left="1440" w:right="1440" w:header="0" w:top="720" w:footer="720" w:bottom="1243" w:gutter="0"/>
           <w:formProt w:val="false"/>
           <w:textDirection w:val="lrTb"/>
+          <w:docGrid w:type="default" w:linePitch="600" w:charSpace="32768"/>
         </w:sectPr>
       </w:pPr>
     </w:p>
@@ -1585,6 +1643,7 @@
           <w:numId w:val="3"/>
         </w:numPr>
         <w:tabs>
+          <w:tab w:val="clear" w:pos="709"/>
           <w:tab w:val="left" w:pos="0" w:leader="none"/>
         </w:tabs>
         <w:ind w:start="720" w:hanging="360"/>
@@ -1603,6 +1662,7 @@
           <w:numId w:val="3"/>
         </w:numPr>
         <w:tabs>
+          <w:tab w:val="clear" w:pos="709"/>
           <w:tab w:val="left" w:pos="0" w:leader="none"/>
         </w:tabs>
         <w:ind w:start="720" w:hanging="360"/>
@@ -1621,6 +1681,7 @@
           <w:numId w:val="3"/>
         </w:numPr>
         <w:tabs>
+          <w:tab w:val="clear" w:pos="709"/>
           <w:tab w:val="left" w:pos="0" w:leader="none"/>
         </w:tabs>
         <w:ind w:start="720" w:hanging="360"/>
@@ -1636,9 +1697,10 @@
         <w:sectPr>
           <w:type w:val="continuous"/>
           <w:pgSz w:w="12240" w:h="15840"/>
-          <w:pgMar w:left="1440" w:right="1440" w:header="0" w:top="720" w:footer="720" w:bottom="1324" w:gutter="0"/>
+          <w:pgMar w:left="1440" w:right="1440" w:header="0" w:top="720" w:footer="720" w:bottom="1243" w:gutter="0"/>
           <w:formProt w:val="false"/>
           <w:textDirection w:val="lrTb"/>
+          <w:docGrid w:type="default" w:linePitch="600" w:charSpace="32768"/>
         </w:sectPr>
       </w:pPr>
     </w:p>
@@ -1713,6 +1775,7 @@
           <w:numId w:val="3"/>
         </w:numPr>
         <w:tabs>
+          <w:tab w:val="clear" w:pos="709"/>
           <w:tab w:val="left" w:pos="0" w:leader="none"/>
         </w:tabs>
         <w:ind w:start="720" w:hanging="360"/>
@@ -1731,6 +1794,7 @@
           <w:numId w:val="3"/>
         </w:numPr>
         <w:tabs>
+          <w:tab w:val="clear" w:pos="709"/>
           <w:tab w:val="left" w:pos="0" w:leader="none"/>
         </w:tabs>
         <w:ind w:start="720" w:hanging="360"/>
@@ -1749,6 +1813,7 @@
           <w:numId w:val="3"/>
         </w:numPr>
         <w:tabs>
+          <w:tab w:val="clear" w:pos="709"/>
           <w:tab w:val="left" w:pos="0" w:leader="none"/>
         </w:tabs>
         <w:ind w:start="720" w:hanging="360"/>
@@ -1767,6 +1832,7 @@
           <w:numId w:val="3"/>
         </w:numPr>
         <w:tabs>
+          <w:tab w:val="clear" w:pos="709"/>
           <w:tab w:val="left" w:pos="0" w:leader="none"/>
         </w:tabs>
         <w:ind w:start="720" w:hanging="360"/>
@@ -1785,6 +1851,7 @@
           <w:numId w:val="3"/>
         </w:numPr>
         <w:tabs>
+          <w:tab w:val="clear" w:pos="709"/>
           <w:tab w:val="left" w:pos="0" w:leader="none"/>
         </w:tabs>
         <w:ind w:start="720" w:hanging="360"/>
@@ -1800,9 +1867,10 @@
         <w:sectPr>
           <w:type w:val="continuous"/>
           <w:pgSz w:w="12240" w:h="15840"/>
-          <w:pgMar w:left="1440" w:right="1440" w:header="0" w:top="720" w:footer="720" w:bottom="1324" w:gutter="0"/>
+          <w:pgMar w:left="1440" w:right="1440" w:header="0" w:top="720" w:footer="720" w:bottom="1243" w:gutter="0"/>
           <w:formProt w:val="false"/>
           <w:textDirection w:val="lrTb"/>
+          <w:docGrid w:type="default" w:linePitch="600" w:charSpace="32768"/>
         </w:sectPr>
       </w:pPr>
     </w:p>
@@ -1867,6 +1935,7 @@
           <w:numId w:val="3"/>
         </w:numPr>
         <w:tabs>
+          <w:tab w:val="clear" w:pos="709"/>
           <w:tab w:val="left" w:pos="0" w:leader="none"/>
         </w:tabs>
         <w:ind w:start="720" w:hanging="360"/>
@@ -1885,6 +1954,7 @@
           <w:numId w:val="3"/>
         </w:numPr>
         <w:tabs>
+          <w:tab w:val="clear" w:pos="709"/>
           <w:tab w:val="left" w:pos="0" w:leader="none"/>
         </w:tabs>
         <w:ind w:start="720" w:hanging="360"/>
@@ -1903,6 +1973,7 @@
           <w:numId w:val="3"/>
         </w:numPr>
         <w:tabs>
+          <w:tab w:val="clear" w:pos="709"/>
           <w:tab w:val="left" w:pos="0" w:leader="none"/>
         </w:tabs>
         <w:ind w:start="720" w:hanging="360"/>
@@ -1918,9 +1989,10 @@
         <w:sectPr>
           <w:type w:val="continuous"/>
           <w:pgSz w:w="12240" w:h="15840"/>
-          <w:pgMar w:left="1440" w:right="1440" w:header="0" w:top="720" w:footer="720" w:bottom="1324" w:gutter="0"/>
+          <w:pgMar w:left="1440" w:right="1440" w:header="0" w:top="720" w:footer="720" w:bottom="1243" w:gutter="0"/>
           <w:formProt w:val="false"/>
           <w:textDirection w:val="lrTb"/>
+          <w:docGrid w:type="default" w:linePitch="600" w:charSpace="32768"/>
         </w:sectPr>
       </w:pPr>
     </w:p>
@@ -1965,6 +2037,7 @@
           <w:numId w:val="3"/>
         </w:numPr>
         <w:tabs>
+          <w:tab w:val="clear" w:pos="709"/>
           <w:tab w:val="left" w:pos="0" w:leader="none"/>
         </w:tabs>
         <w:ind w:start="720" w:hanging="360"/>
@@ -1983,6 +2056,7 @@
           <w:numId w:val="3"/>
         </w:numPr>
         <w:tabs>
+          <w:tab w:val="clear" w:pos="709"/>
           <w:tab w:val="left" w:pos="0" w:leader="none"/>
         </w:tabs>
         <w:ind w:start="720" w:hanging="360"/>
@@ -2001,6 +2075,7 @@
           <w:numId w:val="3"/>
         </w:numPr>
         <w:tabs>
+          <w:tab w:val="clear" w:pos="709"/>
           <w:tab w:val="left" w:pos="0" w:leader="none"/>
         </w:tabs>
         <w:ind w:start="720" w:hanging="360"/>
@@ -2019,6 +2094,7 @@
           <w:numId w:val="3"/>
         </w:numPr>
         <w:tabs>
+          <w:tab w:val="clear" w:pos="709"/>
           <w:tab w:val="left" w:pos="0" w:leader="none"/>
         </w:tabs>
         <w:ind w:start="720" w:hanging="360"/>
@@ -2047,6 +2123,7 @@
           <w:numId w:val="3"/>
         </w:numPr>
         <w:tabs>
+          <w:tab w:val="clear" w:pos="709"/>
           <w:tab w:val="left" w:pos="0" w:leader="none"/>
         </w:tabs>
         <w:ind w:start="720" w:hanging="360"/>
@@ -2065,6 +2142,7 @@
           <w:numId w:val="3"/>
         </w:numPr>
         <w:tabs>
+          <w:tab w:val="clear" w:pos="709"/>
           <w:tab w:val="left" w:pos="0" w:leader="none"/>
         </w:tabs>
         <w:ind w:start="720" w:hanging="360"/>
@@ -2083,6 +2161,7 @@
           <w:numId w:val="3"/>
         </w:numPr>
         <w:tabs>
+          <w:tab w:val="clear" w:pos="709"/>
           <w:tab w:val="left" w:pos="0" w:leader="none"/>
         </w:tabs>
         <w:ind w:start="720" w:hanging="360"/>
@@ -2101,6 +2180,7 @@
           <w:numId w:val="3"/>
         </w:numPr>
         <w:tabs>
+          <w:tab w:val="clear" w:pos="709"/>
           <w:tab w:val="left" w:pos="0" w:leader="none"/>
         </w:tabs>
         <w:ind w:start="720" w:hanging="360"/>
@@ -2119,6 +2199,7 @@
           <w:numId w:val="3"/>
         </w:numPr>
         <w:tabs>
+          <w:tab w:val="clear" w:pos="709"/>
           <w:tab w:val="left" w:pos="0" w:leader="none"/>
         </w:tabs>
         <w:ind w:start="720" w:hanging="360"/>
@@ -2134,9 +2215,10 @@
         <w:sectPr>
           <w:type w:val="continuous"/>
           <w:pgSz w:w="12240" w:h="15840"/>
-          <w:pgMar w:left="1440" w:right="1440" w:header="0" w:top="720" w:footer="720" w:bottom="1324" w:gutter="0"/>
+          <w:pgMar w:left="1440" w:right="1440" w:header="0" w:top="720" w:footer="720" w:bottom="1243" w:gutter="0"/>
           <w:formProt w:val="false"/>
           <w:textDirection w:val="lrTb"/>
+          <w:docGrid w:type="default" w:linePitch="600" w:charSpace="32768"/>
         </w:sectPr>
       </w:pPr>
     </w:p>
@@ -2201,6 +2283,7 @@
           <w:numId w:val="3"/>
         </w:numPr>
         <w:tabs>
+          <w:tab w:val="clear" w:pos="709"/>
           <w:tab w:val="left" w:pos="0" w:leader="none"/>
         </w:tabs>
         <w:ind w:start="720" w:hanging="360"/>
@@ -2219,6 +2302,7 @@
           <w:numId w:val="3"/>
         </w:numPr>
         <w:tabs>
+          <w:tab w:val="clear" w:pos="709"/>
           <w:tab w:val="left" w:pos="0" w:leader="none"/>
         </w:tabs>
         <w:ind w:start="720" w:hanging="360"/>
@@ -2237,6 +2321,7 @@
           <w:numId w:val="3"/>
         </w:numPr>
         <w:tabs>
+          <w:tab w:val="clear" w:pos="709"/>
           <w:tab w:val="left" w:pos="0" w:leader="none"/>
         </w:tabs>
         <w:ind w:start="720" w:hanging="360"/>
@@ -2255,6 +2340,7 @@
           <w:numId w:val="3"/>
         </w:numPr>
         <w:tabs>
+          <w:tab w:val="clear" w:pos="709"/>
           <w:tab w:val="left" w:pos="0" w:leader="none"/>
         </w:tabs>
         <w:ind w:start="720" w:hanging="360"/>
@@ -2270,9 +2356,10 @@
         <w:sectPr>
           <w:type w:val="continuous"/>
           <w:pgSz w:w="12240" w:h="15840"/>
-          <w:pgMar w:left="1440" w:right="1440" w:header="0" w:top="720" w:footer="720" w:bottom="1324" w:gutter="0"/>
+          <w:pgMar w:left="1440" w:right="1440" w:header="0" w:top="720" w:footer="720" w:bottom="1243" w:gutter="0"/>
           <w:formProt w:val="false"/>
           <w:textDirection w:val="lrTb"/>
+          <w:docGrid w:type="default" w:linePitch="600" w:charSpace="32768"/>
         </w:sectPr>
       </w:pPr>
     </w:p>
@@ -2307,6 +2394,7 @@
           <w:numId w:val="3"/>
         </w:numPr>
         <w:tabs>
+          <w:tab w:val="clear" w:pos="709"/>
           <w:tab w:val="left" w:pos="0" w:leader="none"/>
         </w:tabs>
         <w:ind w:start="720" w:hanging="360"/>
@@ -2325,6 +2413,7 @@
           <w:numId w:val="3"/>
         </w:numPr>
         <w:tabs>
+          <w:tab w:val="clear" w:pos="709"/>
           <w:tab w:val="left" w:pos="0" w:leader="none"/>
         </w:tabs>
         <w:ind w:start="720" w:hanging="360"/>
@@ -2340,9 +2429,10 @@
         <w:sectPr>
           <w:type w:val="continuous"/>
           <w:pgSz w:w="12240" w:h="15840"/>
-          <w:pgMar w:left="1440" w:right="1440" w:header="0" w:top="720" w:footer="720" w:bottom="1324" w:gutter="0"/>
+          <w:pgMar w:left="1440" w:right="1440" w:header="0" w:top="720" w:footer="720" w:bottom="1243" w:gutter="0"/>
           <w:formProt w:val="false"/>
           <w:textDirection w:val="lrTb"/>
+          <w:docGrid w:type="default" w:linePitch="600" w:charSpace="32768"/>
         </w:sectPr>
       </w:pPr>
     </w:p>
@@ -2364,9 +2454,10 @@
         <w:sectPr>
           <w:type w:val="continuous"/>
           <w:pgSz w:w="12240" w:h="15840"/>
-          <w:pgMar w:left="1440" w:right="1440" w:header="0" w:top="720" w:footer="720" w:bottom="1324" w:gutter="0"/>
+          <w:pgMar w:left="1440" w:right="1440" w:header="0" w:top="720" w:footer="720" w:bottom="1243" w:gutter="0"/>
           <w:formProt w:val="false"/>
           <w:textDirection w:val="lrTb"/>
+          <w:docGrid w:type="default" w:linePitch="600" w:charSpace="32768"/>
         </w:sectPr>
       </w:pPr>
     </w:p>
@@ -2391,6 +2482,7 @@
           <w:numId w:val="3"/>
         </w:numPr>
         <w:tabs>
+          <w:tab w:val="clear" w:pos="709"/>
           <w:tab w:val="left" w:pos="0" w:leader="none"/>
         </w:tabs>
         <w:ind w:start="720" w:hanging="360"/>
@@ -2409,6 +2501,7 @@
           <w:numId w:val="3"/>
         </w:numPr>
         <w:tabs>
+          <w:tab w:val="clear" w:pos="709"/>
           <w:tab w:val="left" w:pos="0" w:leader="none"/>
         </w:tabs>
         <w:ind w:start="720" w:hanging="360"/>
@@ -2427,6 +2520,7 @@
           <w:numId w:val="3"/>
         </w:numPr>
         <w:tabs>
+          <w:tab w:val="clear" w:pos="709"/>
           <w:tab w:val="left" w:pos="0" w:leader="none"/>
         </w:tabs>
         <w:ind w:start="720" w:hanging="360"/>
@@ -2451,6 +2545,7 @@
           <w:numId w:val="3"/>
         </w:numPr>
         <w:tabs>
+          <w:tab w:val="clear" w:pos="709"/>
           <w:tab w:val="left" w:pos="0" w:leader="none"/>
         </w:tabs>
         <w:ind w:start="720" w:hanging="360"/>
@@ -2469,6 +2564,7 @@
           <w:numId w:val="3"/>
         </w:numPr>
         <w:tabs>
+          <w:tab w:val="clear" w:pos="709"/>
           <w:tab w:val="left" w:pos="0" w:leader="none"/>
         </w:tabs>
         <w:ind w:start="720" w:hanging="360"/>
@@ -2487,6 +2583,7 @@
           <w:numId w:val="3"/>
         </w:numPr>
         <w:tabs>
+          <w:tab w:val="clear" w:pos="709"/>
           <w:tab w:val="left" w:pos="0" w:leader="none"/>
         </w:tabs>
         <w:ind w:start="720" w:hanging="360"/>
@@ -2502,9 +2599,10 @@
         <w:sectPr>
           <w:type w:val="continuous"/>
           <w:pgSz w:w="12240" w:h="15840"/>
-          <w:pgMar w:left="1440" w:right="1440" w:header="0" w:top="720" w:footer="720" w:bottom="1324" w:gutter="0"/>
+          <w:pgMar w:left="1440" w:right="1440" w:header="0" w:top="720" w:footer="720" w:bottom="1243" w:gutter="0"/>
           <w:formProt w:val="false"/>
           <w:textDirection w:val="lrTb"/>
+          <w:docGrid w:type="default" w:linePitch="600" w:charSpace="32768"/>
         </w:sectPr>
       </w:pPr>
     </w:p>
@@ -2549,6 +2647,7 @@
           <w:numId w:val="3"/>
         </w:numPr>
         <w:tabs>
+          <w:tab w:val="clear" w:pos="709"/>
           <w:tab w:val="left" w:pos="0" w:leader="none"/>
         </w:tabs>
         <w:ind w:start="720" w:hanging="360"/>
@@ -2559,13 +2658,18 @@
         <w:fldChar w:fldCharType="begin"/>
       </w:r>
       <w:r>
+        <w:rPr/>
         <w:instrText> REF Ref_uno-misso-president \h </w:instrText>
       </w:r>
       <w:r>
+        <w:rPr/>
         <w:fldChar w:fldCharType="separate"/>
       </w:r>
-      <w:r/>
-      <w:r>
+      <w:r>
+        <w:rPr/>
+      </w:r>
+      <w:r>
+        <w:rPr/>
         <w:fldChar w:fldCharType="end"/>
       </w:r>
       <w:r>
@@ -2581,6 +2685,7 @@
           <w:numId w:val="3"/>
         </w:numPr>
         <w:tabs>
+          <w:tab w:val="clear" w:pos="709"/>
           <w:tab w:val="left" w:pos="0" w:leader="none"/>
         </w:tabs>
         <w:ind w:start="720" w:hanging="360"/>
@@ -2591,13 +2696,18 @@
         <w:fldChar w:fldCharType="begin"/>
       </w:r>
       <w:r>
+        <w:rPr/>
         <w:instrText> REF Ref_ais-student-chapters-representative \h </w:instrText>
       </w:r>
       <w:r>
+        <w:rPr/>
         <w:fldChar w:fldCharType="separate"/>
       </w:r>
-      <w:r/>
-      <w:r>
+      <w:r>
+        <w:rPr/>
+      </w:r>
+      <w:r>
+        <w:rPr/>
         <w:fldChar w:fldCharType="end"/>
       </w:r>
       <w:r>
@@ -2613,6 +2723,7 @@
           <w:numId w:val="3"/>
         </w:numPr>
         <w:tabs>
+          <w:tab w:val="clear" w:pos="709"/>
           <w:tab w:val="left" w:pos="0" w:leader="none"/>
         </w:tabs>
         <w:ind w:start="720" w:hanging="360"/>
@@ -2623,13 +2734,18 @@
         <w:fldChar w:fldCharType="begin"/>
       </w:r>
       <w:r>
+        <w:rPr/>
         <w:instrText> REF Ref_id2 \h </w:instrText>
       </w:r>
       <w:r>
+        <w:rPr/>
         <w:fldChar w:fldCharType="separate"/>
       </w:r>
-      <w:r/>
-      <w:r>
+      <w:r>
+        <w:rPr/>
+      </w:r>
+      <w:r>
+        <w:rPr/>
         <w:fldChar w:fldCharType="end"/>
       </w:r>
       <w:r>
@@ -2645,6 +2761,7 @@
           <w:numId w:val="3"/>
         </w:numPr>
         <w:tabs>
+          <w:tab w:val="clear" w:pos="709"/>
           <w:tab w:val="left" w:pos="0" w:leader="none"/>
         </w:tabs>
         <w:ind w:start="720" w:hanging="360"/>
@@ -2663,6 +2780,7 @@
           <w:numId w:val="3"/>
         </w:numPr>
         <w:tabs>
+          <w:tab w:val="clear" w:pos="709"/>
           <w:tab w:val="left" w:pos="0" w:leader="none"/>
         </w:tabs>
         <w:ind w:start="720" w:hanging="360"/>
@@ -2681,6 +2799,7 @@
           <w:numId w:val="3"/>
         </w:numPr>
         <w:tabs>
+          <w:tab w:val="clear" w:pos="709"/>
           <w:tab w:val="left" w:pos="0" w:leader="none"/>
         </w:tabs>
         <w:ind w:start="720" w:hanging="360"/>
@@ -2696,9 +2815,10 @@
         <w:sectPr>
           <w:type w:val="continuous"/>
           <w:pgSz w:w="12240" w:h="15840"/>
-          <w:pgMar w:left="1440" w:right="1440" w:header="0" w:top="720" w:footer="720" w:bottom="1324" w:gutter="0"/>
+          <w:pgMar w:left="1440" w:right="1440" w:header="0" w:top="720" w:footer="720" w:bottom="1243" w:gutter="0"/>
           <w:formProt w:val="false"/>
           <w:textDirection w:val="lrTb"/>
+          <w:docGrid w:type="default" w:linePitch="600" w:charSpace="32768"/>
         </w:sectPr>
       </w:pPr>
     </w:p>
@@ -2742,6 +2862,7 @@
           <w:numId w:val="3"/>
         </w:numPr>
         <w:tabs>
+          <w:tab w:val="clear" w:pos="709"/>
           <w:tab w:val="left" w:pos="0" w:leader="none"/>
         </w:tabs>
         <w:ind w:start="720" w:hanging="360"/>
@@ -2760,6 +2881,7 @@
           <w:numId w:val="3"/>
         </w:numPr>
         <w:tabs>
+          <w:tab w:val="clear" w:pos="709"/>
           <w:tab w:val="left" w:pos="0" w:leader="none"/>
         </w:tabs>
         <w:ind w:start="720" w:hanging="360"/>
@@ -2778,6 +2900,7 @@
           <w:numId w:val="3"/>
         </w:numPr>
         <w:tabs>
+          <w:tab w:val="clear" w:pos="709"/>
           <w:tab w:val="left" w:pos="0" w:leader="none"/>
         </w:tabs>
         <w:ind w:start="720" w:hanging="360"/>
@@ -2796,6 +2919,7 @@
           <w:numId w:val="3"/>
         </w:numPr>
         <w:tabs>
+          <w:tab w:val="clear" w:pos="709"/>
           <w:tab w:val="left" w:pos="0" w:leader="none"/>
         </w:tabs>
         <w:ind w:start="720" w:hanging="360"/>
@@ -2814,6 +2938,7 @@
           <w:numId w:val="3"/>
         </w:numPr>
         <w:tabs>
+          <w:tab w:val="clear" w:pos="709"/>
           <w:tab w:val="left" w:pos="0" w:leader="none"/>
         </w:tabs>
         <w:ind w:start="720" w:hanging="360"/>
@@ -2832,6 +2957,7 @@
           <w:numId w:val="3"/>
         </w:numPr>
         <w:tabs>
+          <w:tab w:val="clear" w:pos="709"/>
           <w:tab w:val="left" w:pos="0" w:leader="none"/>
         </w:tabs>
         <w:ind w:start="720" w:hanging="360"/>
@@ -2868,6 +2994,7 @@
           <w:numId w:val="3"/>
         </w:numPr>
         <w:tabs>
+          <w:tab w:val="clear" w:pos="709"/>
           <w:tab w:val="left" w:pos="0" w:leader="none"/>
         </w:tabs>
         <w:ind w:start="720" w:hanging="360"/>
@@ -2890,6 +3017,7 @@
           <w:numId w:val="3"/>
         </w:numPr>
         <w:tabs>
+          <w:tab w:val="clear" w:pos="709"/>
           <w:tab w:val="left" w:pos="0" w:leader="none"/>
         </w:tabs>
         <w:ind w:start="720" w:hanging="360"/>
@@ -2912,6 +3040,7 @@
           <w:numId w:val="3"/>
         </w:numPr>
         <w:tabs>
+          <w:tab w:val="clear" w:pos="709"/>
           <w:tab w:val="left" w:pos="0" w:leader="none"/>
         </w:tabs>
         <w:ind w:start="720" w:hanging="360"/>
@@ -2934,6 +3063,7 @@
           <w:numId w:val="3"/>
         </w:numPr>
         <w:tabs>
+          <w:tab w:val="clear" w:pos="709"/>
           <w:tab w:val="left" w:pos="0" w:leader="none"/>
         </w:tabs>
         <w:ind w:start="720" w:hanging="360"/>
@@ -2959,6 +3089,7 @@
           <w:numId w:val="3"/>
         </w:numPr>
         <w:tabs>
+          <w:tab w:val="clear" w:pos="709"/>
           <w:tab w:val="left" w:pos="0" w:leader="none"/>
         </w:tabs>
         <w:ind w:start="720" w:hanging="360"/>
@@ -2981,9 +3112,10 @@
         <w:sectPr>
           <w:type w:val="continuous"/>
           <w:pgSz w:w="12240" w:h="15840"/>
-          <w:pgMar w:left="1440" w:right="1440" w:header="0" w:top="720" w:footer="720" w:bottom="1324" w:gutter="0"/>
+          <w:pgMar w:left="1440" w:right="1440" w:header="0" w:top="720" w:footer="720" w:bottom="1243" w:gutter="0"/>
           <w:formProt w:val="false"/>
           <w:textDirection w:val="lrTb"/>
+          <w:docGrid w:type="default" w:linePitch="600" w:charSpace="32768"/>
         </w:sectPr>
       </w:pPr>
     </w:p>
@@ -3026,9 +3158,10 @@
         <w:sectPr>
           <w:type w:val="continuous"/>
           <w:pgSz w:w="12240" w:h="15840"/>
-          <w:pgMar w:left="1440" w:right="1440" w:header="0" w:top="720" w:footer="720" w:bottom="1324" w:gutter="0"/>
+          <w:pgMar w:left="1440" w:right="1440" w:header="0" w:top="720" w:footer="720" w:bottom="1243" w:gutter="0"/>
           <w:formProt w:val="false"/>
           <w:textDirection w:val="lrTb"/>
+          <w:docGrid w:type="default" w:linePitch="600" w:charSpace="32768"/>
         </w:sectPr>
       </w:pPr>
     </w:p>
@@ -3093,6 +3226,7 @@
           <w:numId w:val="3"/>
         </w:numPr>
         <w:tabs>
+          <w:tab w:val="clear" w:pos="709"/>
           <w:tab w:val="left" w:pos="0" w:leader="none"/>
         </w:tabs>
         <w:ind w:start="720" w:hanging="360"/>
@@ -3111,6 +3245,7 @@
           <w:numId w:val="3"/>
         </w:numPr>
         <w:tabs>
+          <w:tab w:val="clear" w:pos="709"/>
           <w:tab w:val="left" w:pos="0" w:leader="none"/>
         </w:tabs>
         <w:ind w:start="720" w:hanging="360"/>
@@ -3129,6 +3264,7 @@
           <w:numId w:val="3"/>
         </w:numPr>
         <w:tabs>
+          <w:tab w:val="clear" w:pos="709"/>
           <w:tab w:val="left" w:pos="0" w:leader="none"/>
         </w:tabs>
         <w:ind w:start="720" w:hanging="360"/>
@@ -3147,6 +3283,7 @@
           <w:numId w:val="3"/>
         </w:numPr>
         <w:tabs>
+          <w:tab w:val="clear" w:pos="709"/>
           <w:tab w:val="left" w:pos="0" w:leader="none"/>
         </w:tabs>
         <w:ind w:start="720" w:hanging="360"/>
@@ -3165,6 +3302,7 @@
           <w:numId w:val="3"/>
         </w:numPr>
         <w:tabs>
+          <w:tab w:val="clear" w:pos="709"/>
           <w:tab w:val="left" w:pos="0" w:leader="none"/>
         </w:tabs>
         <w:ind w:start="720" w:hanging="360"/>
@@ -3183,6 +3321,7 @@
           <w:numId w:val="3"/>
         </w:numPr>
         <w:tabs>
+          <w:tab w:val="clear" w:pos="709"/>
           <w:tab w:val="left" w:pos="0" w:leader="none"/>
         </w:tabs>
         <w:ind w:start="720" w:hanging="360"/>
@@ -3198,9 +3337,10 @@
         <w:sectPr>
           <w:type w:val="continuous"/>
           <w:pgSz w:w="12240" w:h="15840"/>
-          <w:pgMar w:left="1440" w:right="1440" w:header="0" w:top="720" w:footer="720" w:bottom="1324" w:gutter="0"/>
+          <w:pgMar w:left="1440" w:right="1440" w:header="0" w:top="720" w:footer="720" w:bottom="1243" w:gutter="0"/>
           <w:formProt w:val="false"/>
           <w:textDirection w:val="lrTb"/>
+          <w:docGrid w:type="default" w:linePitch="600" w:charSpace="32768"/>
         </w:sectPr>
       </w:pPr>
     </w:p>
@@ -3283,6 +3423,7 @@
           <w:numId w:val="3"/>
         </w:numPr>
         <w:tabs>
+          <w:tab w:val="clear" w:pos="709"/>
           <w:tab w:val="left" w:pos="0" w:leader="none"/>
         </w:tabs>
         <w:ind w:start="720" w:hanging="360"/>
@@ -3301,6 +3442,7 @@
           <w:numId w:val="3"/>
         </w:numPr>
         <w:tabs>
+          <w:tab w:val="clear" w:pos="709"/>
           <w:tab w:val="left" w:pos="0" w:leader="none"/>
         </w:tabs>
         <w:ind w:start="720" w:hanging="360"/>
@@ -3319,6 +3461,7 @@
           <w:numId w:val="3"/>
         </w:numPr>
         <w:tabs>
+          <w:tab w:val="clear" w:pos="709"/>
           <w:tab w:val="left" w:pos="0" w:leader="none"/>
         </w:tabs>
         <w:ind w:start="720" w:hanging="360"/>
@@ -3334,9 +3477,10 @@
         <w:sectPr>
           <w:type w:val="continuous"/>
           <w:pgSz w:w="12240" w:h="15840"/>
-          <w:pgMar w:left="1440" w:right="1440" w:header="0" w:top="720" w:footer="720" w:bottom="1324" w:gutter="0"/>
+          <w:pgMar w:left="1440" w:right="1440" w:header="0" w:top="720" w:footer="720" w:bottom="1243" w:gutter="0"/>
           <w:formProt w:val="false"/>
           <w:textDirection w:val="lrTb"/>
+          <w:docGrid w:type="default" w:linePitch="600" w:charSpace="32768"/>
         </w:sectPr>
       </w:pPr>
     </w:p>
@@ -3459,6 +3603,7 @@
           <w:numId w:val="3"/>
         </w:numPr>
         <w:tabs>
+          <w:tab w:val="clear" w:pos="709"/>
           <w:tab w:val="left" w:pos="0" w:leader="none"/>
         </w:tabs>
         <w:ind w:start="720" w:hanging="360"/>
@@ -3477,6 +3622,7 @@
           <w:numId w:val="3"/>
         </w:numPr>
         <w:tabs>
+          <w:tab w:val="clear" w:pos="709"/>
           <w:tab w:val="left" w:pos="0" w:leader="none"/>
         </w:tabs>
         <w:ind w:start="720" w:hanging="360"/>
@@ -3495,6 +3641,7 @@
           <w:numId w:val="3"/>
         </w:numPr>
         <w:tabs>
+          <w:tab w:val="clear" w:pos="709"/>
           <w:tab w:val="left" w:pos="0" w:leader="none"/>
         </w:tabs>
         <w:ind w:start="720" w:hanging="360"/>
@@ -3513,6 +3660,7 @@
           <w:numId w:val="3"/>
         </w:numPr>
         <w:tabs>
+          <w:tab w:val="clear" w:pos="709"/>
           <w:tab w:val="left" w:pos="0" w:leader="none"/>
         </w:tabs>
         <w:ind w:start="720" w:hanging="360"/>
@@ -3531,6 +3679,7 @@
           <w:numId w:val="3"/>
         </w:numPr>
         <w:tabs>
+          <w:tab w:val="clear" w:pos="709"/>
           <w:tab w:val="left" w:pos="0" w:leader="none"/>
         </w:tabs>
         <w:ind w:start="720" w:hanging="360"/>
@@ -3549,6 +3698,7 @@
           <w:numId w:val="3"/>
         </w:numPr>
         <w:tabs>
+          <w:tab w:val="clear" w:pos="709"/>
           <w:tab w:val="left" w:pos="0" w:leader="none"/>
         </w:tabs>
         <w:ind w:start="720" w:hanging="360"/>
@@ -3564,9 +3714,10 @@
         <w:sectPr>
           <w:type w:val="continuous"/>
           <w:pgSz w:w="12240" w:h="15840"/>
-          <w:pgMar w:left="1440" w:right="1440" w:header="0" w:top="720" w:footer="720" w:bottom="1324" w:gutter="0"/>
+          <w:pgMar w:left="1440" w:right="1440" w:header="0" w:top="720" w:footer="720" w:bottom="1243" w:gutter="0"/>
           <w:formProt w:val="false"/>
           <w:textDirection w:val="lrTb"/>
+          <w:docGrid w:type="default" w:linePitch="600" w:charSpace="32768"/>
         </w:sectPr>
       </w:pPr>
     </w:p>
@@ -3667,6 +3818,7 @@
           <w:numId w:val="3"/>
         </w:numPr>
         <w:tabs>
+          <w:tab w:val="clear" w:pos="709"/>
           <w:tab w:val="left" w:pos="0" w:leader="none"/>
         </w:tabs>
         <w:ind w:start="720" w:hanging="360"/>
@@ -3685,6 +3837,7 @@
           <w:numId w:val="3"/>
         </w:numPr>
         <w:tabs>
+          <w:tab w:val="clear" w:pos="709"/>
           <w:tab w:val="left" w:pos="0" w:leader="none"/>
         </w:tabs>
         <w:ind w:start="720" w:hanging="360"/>
@@ -3703,6 +3856,7 @@
           <w:numId w:val="3"/>
         </w:numPr>
         <w:tabs>
+          <w:tab w:val="clear" w:pos="709"/>
           <w:tab w:val="left" w:pos="0" w:leader="none"/>
         </w:tabs>
         <w:ind w:start="720" w:hanging="360"/>
@@ -3721,6 +3875,7 @@
           <w:numId w:val="3"/>
         </w:numPr>
         <w:tabs>
+          <w:tab w:val="clear" w:pos="709"/>
           <w:tab w:val="left" w:pos="0" w:leader="none"/>
         </w:tabs>
         <w:ind w:start="720" w:hanging="360"/>
@@ -3739,6 +3894,7 @@
           <w:numId w:val="3"/>
         </w:numPr>
         <w:tabs>
+          <w:tab w:val="clear" w:pos="709"/>
           <w:tab w:val="left" w:pos="0" w:leader="none"/>
         </w:tabs>
         <w:ind w:start="720" w:hanging="360"/>
@@ -3754,9 +3910,10 @@
         <w:sectPr>
           <w:type w:val="continuous"/>
           <w:pgSz w:w="12240" w:h="15840"/>
-          <w:pgMar w:left="1440" w:right="1440" w:header="0" w:top="720" w:footer="720" w:bottom="1324" w:gutter="0"/>
+          <w:pgMar w:left="1440" w:right="1440" w:header="0" w:top="720" w:footer="720" w:bottom="1243" w:gutter="0"/>
           <w:formProt w:val="false"/>
           <w:textDirection w:val="lrTb"/>
+          <w:docGrid w:type="default" w:linePitch="600" w:charSpace="32768"/>
         </w:sectPr>
       </w:pPr>
     </w:p>
@@ -3797,6 +3954,7 @@
           <w:numId w:val="3"/>
         </w:numPr>
         <w:tabs>
+          <w:tab w:val="clear" w:pos="709"/>
           <w:tab w:val="left" w:pos="0" w:leader="none"/>
         </w:tabs>
         <w:ind w:start="720" w:hanging="360"/>
@@ -3818,6 +3976,7 @@
           <w:numId w:val="3"/>
         </w:numPr>
         <w:tabs>
+          <w:tab w:val="clear" w:pos="709"/>
           <w:tab w:val="left" w:pos="0" w:leader="none"/>
         </w:tabs>
         <w:ind w:start="720" w:hanging="360"/>
@@ -3836,6 +3995,7 @@
           <w:numId w:val="3"/>
         </w:numPr>
         <w:tabs>
+          <w:tab w:val="clear" w:pos="709"/>
           <w:tab w:val="left" w:pos="0" w:leader="none"/>
         </w:tabs>
         <w:ind w:start="720" w:hanging="360"/>
@@ -3859,9 +4019,10 @@
         <w:sectPr>
           <w:type w:val="continuous"/>
           <w:pgSz w:w="12240" w:h="15840"/>
-          <w:pgMar w:left="1440" w:right="1440" w:header="0" w:top="720" w:footer="720" w:bottom="1324" w:gutter="0"/>
+          <w:pgMar w:left="1440" w:right="1440" w:header="0" w:top="720" w:footer="720" w:bottom="1243" w:gutter="0"/>
           <w:formProt w:val="false"/>
           <w:textDirection w:val="lrTb"/>
+          <w:docGrid w:type="default" w:linePitch="600" w:charSpace="32768"/>
         </w:sectPr>
       </w:pPr>
     </w:p>
@@ -3905,6 +4066,7 @@
           <w:numId w:val="3"/>
         </w:numPr>
         <w:tabs>
+          <w:tab w:val="clear" w:pos="709"/>
           <w:tab w:val="left" w:pos="0" w:leader="none"/>
         </w:tabs>
         <w:ind w:start="720" w:hanging="360"/>
@@ -3926,6 +4088,7 @@
           <w:numId w:val="3"/>
         </w:numPr>
         <w:tabs>
+          <w:tab w:val="clear" w:pos="709"/>
           <w:tab w:val="left" w:pos="0" w:leader="none"/>
         </w:tabs>
         <w:ind w:start="720" w:hanging="360"/>
@@ -3964,6 +4127,7 @@
           <w:numId w:val="3"/>
         </w:numPr>
         <w:tabs>
+          <w:tab w:val="clear" w:pos="709"/>
           <w:tab w:val="left" w:pos="0" w:leader="none"/>
         </w:tabs>
         <w:ind w:start="720" w:hanging="360"/>
@@ -3985,9 +4149,10 @@
         <w:sectPr>
           <w:type w:val="continuous"/>
           <w:pgSz w:w="12240" w:h="15840"/>
-          <w:pgMar w:left="1440" w:right="1440" w:header="0" w:top="720" w:footer="720" w:bottom="1324" w:gutter="0"/>
+          <w:pgMar w:left="1440" w:right="1440" w:header="0" w:top="720" w:footer="720" w:bottom="1243" w:gutter="0"/>
           <w:formProt w:val="false"/>
           <w:textDirection w:val="lrTb"/>
+          <w:docGrid w:type="default" w:linePitch="600" w:charSpace="32768"/>
         </w:sectPr>
       </w:pPr>
     </w:p>
@@ -4070,6 +4235,7 @@
           <w:numId w:val="3"/>
         </w:numPr>
         <w:tabs>
+          <w:tab w:val="clear" w:pos="709"/>
           <w:tab w:val="left" w:pos="0" w:leader="none"/>
         </w:tabs>
         <w:ind w:start="720" w:hanging="360"/>
@@ -4088,6 +4254,7 @@
           <w:numId w:val="3"/>
         </w:numPr>
         <w:tabs>
+          <w:tab w:val="clear" w:pos="709"/>
           <w:tab w:val="left" w:pos="0" w:leader="none"/>
         </w:tabs>
         <w:ind w:start="720" w:hanging="360"/>
@@ -4106,6 +4273,7 @@
           <w:numId w:val="3"/>
         </w:numPr>
         <w:tabs>
+          <w:tab w:val="clear" w:pos="709"/>
           <w:tab w:val="left" w:pos="0" w:leader="none"/>
         </w:tabs>
         <w:ind w:start="720" w:hanging="360"/>
@@ -4121,9 +4289,10 @@
         <w:sectPr>
           <w:type w:val="continuous"/>
           <w:pgSz w:w="12240" w:h="15840"/>
-          <w:pgMar w:left="1440" w:right="1440" w:header="0" w:top="720" w:footer="720" w:bottom="1324" w:gutter="0"/>
+          <w:pgMar w:left="1440" w:right="1440" w:header="0" w:top="720" w:footer="720" w:bottom="1243" w:gutter="0"/>
           <w:formProt w:val="false"/>
           <w:textDirection w:val="lrTb"/>
+          <w:docGrid w:type="default" w:linePitch="600" w:charSpace="32768"/>
         </w:sectPr>
       </w:pPr>
     </w:p>
@@ -4158,6 +4327,7 @@
           <w:numId w:val="3"/>
         </w:numPr>
         <w:tabs>
+          <w:tab w:val="clear" w:pos="709"/>
           <w:tab w:val="left" w:pos="0" w:leader="none"/>
         </w:tabs>
         <w:ind w:start="720" w:hanging="360"/>
@@ -4176,6 +4346,7 @@
           <w:numId w:val="3"/>
         </w:numPr>
         <w:tabs>
+          <w:tab w:val="clear" w:pos="709"/>
           <w:tab w:val="left" w:pos="0" w:leader="none"/>
         </w:tabs>
         <w:ind w:start="720" w:hanging="360"/>
@@ -4194,6 +4365,7 @@
           <w:numId w:val="3"/>
         </w:numPr>
         <w:tabs>
+          <w:tab w:val="clear" w:pos="709"/>
           <w:tab w:val="left" w:pos="0" w:leader="none"/>
         </w:tabs>
         <w:ind w:start="720" w:hanging="360"/>
@@ -4209,9 +4381,10 @@
         <w:sectPr>
           <w:type w:val="continuous"/>
           <w:pgSz w:w="12240" w:h="15840"/>
-          <w:pgMar w:left="1440" w:right="1440" w:header="0" w:top="720" w:footer="720" w:bottom="1324" w:gutter="0"/>
+          <w:pgMar w:left="1440" w:right="1440" w:header="0" w:top="720" w:footer="720" w:bottom="1243" w:gutter="0"/>
           <w:formProt w:val="false"/>
           <w:textDirection w:val="lrTb"/>
+          <w:docGrid w:type="default" w:linePitch="600" w:charSpace="32768"/>
         </w:sectPr>
       </w:pPr>
     </w:p>
@@ -4246,6 +4419,7 @@
           <w:numId w:val="3"/>
         </w:numPr>
         <w:tabs>
+          <w:tab w:val="clear" w:pos="709"/>
           <w:tab w:val="left" w:pos="0" w:leader="none"/>
         </w:tabs>
         <w:ind w:start="720" w:hanging="360"/>
@@ -4264,6 +4438,7 @@
           <w:numId w:val="3"/>
         </w:numPr>
         <w:tabs>
+          <w:tab w:val="clear" w:pos="709"/>
           <w:tab w:val="left" w:pos="0" w:leader="none"/>
         </w:tabs>
         <w:ind w:start="720" w:hanging="360"/>
@@ -4282,6 +4457,7 @@
           <w:numId w:val="3"/>
         </w:numPr>
         <w:tabs>
+          <w:tab w:val="clear" w:pos="709"/>
           <w:tab w:val="left" w:pos="0" w:leader="none"/>
         </w:tabs>
         <w:ind w:start="720" w:hanging="360"/>
@@ -4300,6 +4476,7 @@
           <w:numId w:val="3"/>
         </w:numPr>
         <w:tabs>
+          <w:tab w:val="clear" w:pos="709"/>
           <w:tab w:val="left" w:pos="0" w:leader="none"/>
         </w:tabs>
         <w:ind w:start="720" w:hanging="360"/>
@@ -4318,6 +4495,7 @@
           <w:numId w:val="3"/>
         </w:numPr>
         <w:tabs>
+          <w:tab w:val="clear" w:pos="709"/>
           <w:tab w:val="left" w:pos="0" w:leader="none"/>
         </w:tabs>
         <w:ind w:start="720" w:hanging="360"/>
@@ -4347,9 +4525,10 @@
         <w:sectPr>
           <w:type w:val="continuous"/>
           <w:pgSz w:w="12240" w:h="15840"/>
-          <w:pgMar w:left="1440" w:right="1440" w:header="0" w:top="720" w:footer="720" w:bottom="1324" w:gutter="0"/>
+          <w:pgMar w:left="1440" w:right="1440" w:header="0" w:top="720" w:footer="720" w:bottom="1243" w:gutter="0"/>
           <w:formProt w:val="false"/>
           <w:textDirection w:val="lrTb"/>
+          <w:docGrid w:type="default" w:linePitch="600" w:charSpace="32768"/>
         </w:sectPr>
       </w:pPr>
     </w:p>
@@ -4402,6 +4581,7 @@
           <w:numId w:val="3"/>
         </w:numPr>
         <w:tabs>
+          <w:tab w:val="clear" w:pos="709"/>
           <w:tab w:val="left" w:pos="0" w:leader="none"/>
         </w:tabs>
         <w:ind w:start="720" w:hanging="360"/>
@@ -4420,6 +4600,7 @@
           <w:numId w:val="3"/>
         </w:numPr>
         <w:tabs>
+          <w:tab w:val="clear" w:pos="709"/>
           <w:tab w:val="left" w:pos="0" w:leader="none"/>
         </w:tabs>
         <w:ind w:start="720" w:hanging="360"/>
@@ -4438,6 +4619,7 @@
           <w:numId w:val="3"/>
         </w:numPr>
         <w:tabs>
+          <w:tab w:val="clear" w:pos="709"/>
           <w:tab w:val="left" w:pos="0" w:leader="none"/>
         </w:tabs>
         <w:ind w:start="720" w:hanging="360"/>
@@ -4453,9 +4635,10 @@
         <w:sectPr>
           <w:type w:val="continuous"/>
           <w:pgSz w:w="12240" w:h="15840"/>
-          <w:pgMar w:left="1440" w:right="1440" w:header="0" w:top="720" w:footer="720" w:bottom="1324" w:gutter="0"/>
+          <w:pgMar w:left="1440" w:right="1440" w:header="0" w:top="720" w:footer="720" w:bottom="1243" w:gutter="0"/>
           <w:formProt w:val="false"/>
           <w:textDirection w:val="lrTb"/>
+          <w:docGrid w:type="default" w:linePitch="600" w:charSpace="32768"/>
         </w:sectPr>
       </w:pPr>
     </w:p>
@@ -4516,6 +4699,7 @@
           <w:numId w:val="3"/>
         </w:numPr>
         <w:tabs>
+          <w:tab w:val="clear" w:pos="709"/>
           <w:tab w:val="left" w:pos="0" w:leader="none"/>
         </w:tabs>
         <w:ind w:start="720" w:hanging="360"/>
@@ -4534,6 +4718,7 @@
           <w:numId w:val="3"/>
         </w:numPr>
         <w:tabs>
+          <w:tab w:val="clear" w:pos="709"/>
           <w:tab w:val="left" w:pos="0" w:leader="none"/>
         </w:tabs>
         <w:ind w:start="720" w:hanging="360"/>
@@ -4552,6 +4737,7 @@
           <w:numId w:val="3"/>
         </w:numPr>
         <w:tabs>
+          <w:tab w:val="clear" w:pos="709"/>
           <w:tab w:val="left" w:pos="0" w:leader="none"/>
         </w:tabs>
         <w:ind w:start="720" w:hanging="360"/>
@@ -4567,9 +4753,10 @@
         <w:sectPr>
           <w:type w:val="continuous"/>
           <w:pgSz w:w="12240" w:h="15840"/>
-          <w:pgMar w:left="1440" w:right="1440" w:header="0" w:top="720" w:footer="720" w:bottom="1324" w:gutter="0"/>
+          <w:pgMar w:left="1440" w:right="1440" w:header="0" w:top="720" w:footer="720" w:bottom="1243" w:gutter="0"/>
           <w:formProt w:val="false"/>
           <w:textDirection w:val="lrTb"/>
+          <w:docGrid w:type="default" w:linePitch="600" w:charSpace="32768"/>
         </w:sectPr>
       </w:pPr>
     </w:p>
@@ -4622,6 +4809,7 @@
           <w:numId w:val="3"/>
         </w:numPr>
         <w:tabs>
+          <w:tab w:val="clear" w:pos="709"/>
           <w:tab w:val="left" w:pos="0" w:leader="none"/>
         </w:tabs>
         <w:ind w:start="720" w:hanging="360"/>
@@ -4637,9 +4825,10 @@
         <w:sectPr>
           <w:type w:val="continuous"/>
           <w:pgSz w:w="12240" w:h="15840"/>
-          <w:pgMar w:left="1440" w:right="1440" w:header="0" w:top="720" w:footer="720" w:bottom="1324" w:gutter="0"/>
+          <w:pgMar w:left="1440" w:right="1440" w:header="0" w:top="720" w:footer="720" w:bottom="1243" w:gutter="0"/>
           <w:formProt w:val="false"/>
           <w:textDirection w:val="lrTb"/>
+          <w:docGrid w:type="default" w:linePitch="600" w:charSpace="32768"/>
         </w:sectPr>
       </w:pPr>
     </w:p>
@@ -4692,6 +4881,7 @@
           <w:numId w:val="3"/>
         </w:numPr>
         <w:tabs>
+          <w:tab w:val="clear" w:pos="709"/>
           <w:tab w:val="left" w:pos="0" w:leader="none"/>
         </w:tabs>
         <w:ind w:start="720" w:hanging="360"/>
@@ -4710,6 +4900,7 @@
           <w:numId w:val="3"/>
         </w:numPr>
         <w:tabs>
+          <w:tab w:val="clear" w:pos="709"/>
           <w:tab w:val="left" w:pos="0" w:leader="none"/>
         </w:tabs>
         <w:ind w:start="720" w:hanging="360"/>
@@ -4728,6 +4919,7 @@
           <w:numId w:val="3"/>
         </w:numPr>
         <w:tabs>
+          <w:tab w:val="clear" w:pos="709"/>
           <w:tab w:val="left" w:pos="0" w:leader="none"/>
         </w:tabs>
         <w:ind w:start="720" w:hanging="360"/>
@@ -4746,6 +4938,7 @@
           <w:numId w:val="3"/>
         </w:numPr>
         <w:tabs>
+          <w:tab w:val="clear" w:pos="709"/>
           <w:tab w:val="left" w:pos="0" w:leader="none"/>
         </w:tabs>
         <w:ind w:start="720" w:hanging="360"/>
@@ -4775,9 +4968,10 @@
         <w:sectPr>
           <w:type w:val="continuous"/>
           <w:pgSz w:w="12240" w:h="15840"/>
-          <w:pgMar w:left="1440" w:right="1440" w:header="0" w:top="720" w:footer="720" w:bottom="1324" w:gutter="0"/>
+          <w:pgMar w:left="1440" w:right="1440" w:header="0" w:top="720" w:footer="720" w:bottom="1243" w:gutter="0"/>
           <w:formProt w:val="false"/>
           <w:textDirection w:val="lrTb"/>
+          <w:docGrid w:type="default" w:linePitch="600" w:charSpace="32768"/>
         </w:sectPr>
       </w:pPr>
     </w:p>
@@ -4830,6 +5024,7 @@
           <w:numId w:val="3"/>
         </w:numPr>
         <w:tabs>
+          <w:tab w:val="clear" w:pos="709"/>
           <w:tab w:val="left" w:pos="0" w:leader="none"/>
         </w:tabs>
         <w:ind w:start="720" w:hanging="360"/>
@@ -4845,9 +5040,10 @@
         <w:sectPr>
           <w:type w:val="continuous"/>
           <w:pgSz w:w="12240" w:h="15840"/>
-          <w:pgMar w:left="1440" w:right="1440" w:header="0" w:top="720" w:footer="720" w:bottom="1324" w:gutter="0"/>
+          <w:pgMar w:left="1440" w:right="1440" w:header="0" w:top="720" w:footer="720" w:bottom="1243" w:gutter="0"/>
           <w:formProt w:val="false"/>
           <w:textDirection w:val="lrTb"/>
+          <w:docGrid w:type="default" w:linePitch="600" w:charSpace="32768"/>
         </w:sectPr>
       </w:pPr>
     </w:p>
@@ -4894,6 +5090,7 @@
           <w:numId w:val="3"/>
         </w:numPr>
         <w:tabs>
+          <w:tab w:val="clear" w:pos="709"/>
           <w:tab w:val="left" w:pos="0" w:leader="none"/>
         </w:tabs>
         <w:ind w:start="720" w:hanging="360"/>
@@ -4915,6 +5112,7 @@
           <w:numId w:val="3"/>
         </w:numPr>
         <w:tabs>
+          <w:tab w:val="clear" w:pos="709"/>
           <w:tab w:val="left" w:pos="0" w:leader="none"/>
         </w:tabs>
         <w:ind w:start="720" w:hanging="360"/>
@@ -4933,6 +5131,7 @@
           <w:numId w:val="3"/>
         </w:numPr>
         <w:tabs>
+          <w:tab w:val="clear" w:pos="709"/>
           <w:tab w:val="left" w:pos="0" w:leader="none"/>
         </w:tabs>
         <w:ind w:start="720" w:hanging="360"/>
@@ -4948,9 +5147,10 @@
         <w:sectPr>
           <w:type w:val="continuous"/>
           <w:pgSz w:w="12240" w:h="15840"/>
-          <w:pgMar w:left="1440" w:right="1440" w:header="0" w:top="720" w:footer="720" w:bottom="1324" w:gutter="0"/>
+          <w:pgMar w:left="1440" w:right="1440" w:header="0" w:top="720" w:footer="720" w:bottom="1243" w:gutter="0"/>
           <w:formProt w:val="false"/>
           <w:textDirection w:val="lrTb"/>
+          <w:docGrid w:type="default" w:linePitch="600" w:charSpace="32768"/>
         </w:sectPr>
       </w:pPr>
     </w:p>
@@ -5003,6 +5203,7 @@
           <w:numId w:val="3"/>
         </w:numPr>
         <w:tabs>
+          <w:tab w:val="clear" w:pos="709"/>
           <w:tab w:val="left" w:pos="0" w:leader="none"/>
         </w:tabs>
         <w:ind w:start="720" w:hanging="360"/>
@@ -5021,6 +5222,7 @@
           <w:numId w:val="3"/>
         </w:numPr>
         <w:tabs>
+          <w:tab w:val="clear" w:pos="709"/>
           <w:tab w:val="left" w:pos="0" w:leader="none"/>
         </w:tabs>
         <w:ind w:start="720" w:hanging="360"/>
@@ -5036,9 +5238,10 @@
         <w:sectPr>
           <w:type w:val="continuous"/>
           <w:pgSz w:w="12240" w:h="15840"/>
-          <w:pgMar w:left="1440" w:right="1440" w:header="0" w:top="720" w:footer="720" w:bottom="1324" w:gutter="0"/>
+          <w:pgMar w:left="1440" w:right="1440" w:header="0" w:top="720" w:footer="720" w:bottom="1243" w:gutter="0"/>
           <w:formProt w:val="false"/>
           <w:textDirection w:val="lrTb"/>
+          <w:docGrid w:type="default" w:linePitch="600" w:charSpace="32768"/>
         </w:sectPr>
       </w:pPr>
     </w:p>
@@ -5078,9 +5281,10 @@
         <w:sectPr>
           <w:type w:val="continuous"/>
           <w:pgSz w:w="12240" w:h="15840"/>
-          <w:pgMar w:left="1440" w:right="1440" w:header="0" w:top="720" w:footer="720" w:bottom="1324" w:gutter="0"/>
+          <w:pgMar w:left="1440" w:right="1440" w:header="0" w:top="720" w:footer="720" w:bottom="1243" w:gutter="0"/>
           <w:formProt w:val="false"/>
           <w:textDirection w:val="lrTb"/>
+          <w:docGrid w:type="default" w:linePitch="600" w:charSpace="32768"/>
         </w:sectPr>
       </w:pPr>
     </w:p>
@@ -5151,6 +5355,7 @@
           <w:numId w:val="3"/>
         </w:numPr>
         <w:tabs>
+          <w:tab w:val="clear" w:pos="709"/>
           <w:tab w:val="left" w:pos="0" w:leader="none"/>
         </w:tabs>
         <w:ind w:start="720" w:hanging="360"/>
@@ -5174,9 +5379,10 @@
         <w:sectPr>
           <w:type w:val="continuous"/>
           <w:pgSz w:w="12240" w:h="15840"/>
-          <w:pgMar w:left="1440" w:right="1440" w:header="0" w:top="720" w:footer="720" w:bottom="1324" w:gutter="0"/>
+          <w:pgMar w:left="1440" w:right="1440" w:header="0" w:top="720" w:footer="720" w:bottom="1243" w:gutter="0"/>
           <w:formProt w:val="false"/>
           <w:textDirection w:val="lrTb"/>
+          <w:docGrid w:type="default" w:linePitch="600" w:charSpace="32768"/>
         </w:sectPr>
       </w:pPr>
     </w:p>
@@ -5226,9 +5432,10 @@
         <w:sectPr>
           <w:type w:val="continuous"/>
           <w:pgSz w:w="12240" w:h="15840"/>
-          <w:pgMar w:left="1440" w:right="1440" w:header="0" w:top="720" w:footer="720" w:bottom="1324" w:gutter="0"/>
+          <w:pgMar w:left="1440" w:right="1440" w:header="0" w:top="720" w:footer="720" w:bottom="1243" w:gutter="0"/>
           <w:formProt w:val="false"/>
           <w:textDirection w:val="lrTb"/>
+          <w:docGrid w:type="default" w:linePitch="600" w:charSpace="32768"/>
         </w:sectPr>
       </w:pPr>
     </w:p>
@@ -5278,9 +5485,10 @@
         <w:sectPr>
           <w:type w:val="continuous"/>
           <w:pgSz w:w="12240" w:h="15840"/>
-          <w:pgMar w:left="1440" w:right="1440" w:header="0" w:top="720" w:footer="720" w:bottom="1324" w:gutter="0"/>
+          <w:pgMar w:left="1440" w:right="1440" w:header="0" w:top="720" w:footer="720" w:bottom="1243" w:gutter="0"/>
           <w:formProt w:val="false"/>
           <w:textDirection w:val="lrTb"/>
+          <w:docGrid w:type="default" w:linePitch="600" w:charSpace="32768"/>
         </w:sectPr>
       </w:pPr>
     </w:p>
@@ -5343,6 +5551,7 @@
           <w:numId w:val="3"/>
         </w:numPr>
         <w:tabs>
+          <w:tab w:val="clear" w:pos="709"/>
           <w:tab w:val="left" w:pos="0" w:leader="none"/>
         </w:tabs>
         <w:ind w:start="720" w:hanging="360"/>
@@ -5365,6 +5574,7 @@
           <w:numId w:val="3"/>
         </w:numPr>
         <w:tabs>
+          <w:tab w:val="clear" w:pos="709"/>
           <w:tab w:val="left" w:pos="0" w:leader="none"/>
         </w:tabs>
         <w:ind w:start="720" w:hanging="360"/>
@@ -5387,6 +5597,7 @@
           <w:numId w:val="3"/>
         </w:numPr>
         <w:tabs>
+          <w:tab w:val="clear" w:pos="709"/>
           <w:tab w:val="left" w:pos="0" w:leader="none"/>
         </w:tabs>
         <w:ind w:start="720" w:hanging="360"/>
@@ -5406,9 +5617,10 @@
         <w:sectPr>
           <w:type w:val="continuous"/>
           <w:pgSz w:w="12240" w:h="15840"/>
-          <w:pgMar w:left="1440" w:right="1440" w:header="0" w:top="720" w:footer="720" w:bottom="1324" w:gutter="0"/>
+          <w:pgMar w:left="1440" w:right="1440" w:header="0" w:top="720" w:footer="720" w:bottom="1243" w:gutter="0"/>
           <w:formProt w:val="false"/>
           <w:textDirection w:val="lrTb"/>
+          <w:docGrid w:type="default" w:linePitch="600" w:charSpace="32768"/>
         </w:sectPr>
       </w:pPr>
     </w:p>
@@ -5463,6 +5675,7 @@
           <w:numId w:val="3"/>
         </w:numPr>
         <w:tabs>
+          <w:tab w:val="clear" w:pos="709"/>
           <w:tab w:val="left" w:pos="0" w:leader="none"/>
         </w:tabs>
         <w:ind w:start="720" w:hanging="360"/>
@@ -5489,6 +5702,7 @@
           <w:numId w:val="3"/>
         </w:numPr>
         <w:tabs>
+          <w:tab w:val="clear" w:pos="709"/>
           <w:tab w:val="left" w:pos="0" w:leader="none"/>
         </w:tabs>
         <w:ind w:start="720" w:hanging="360"/>
@@ -5515,6 +5729,7 @@
           <w:numId w:val="3"/>
         </w:numPr>
         <w:tabs>
+          <w:tab w:val="clear" w:pos="709"/>
           <w:tab w:val="left" w:pos="0" w:leader="none"/>
         </w:tabs>
         <w:ind w:start="720" w:hanging="360"/>
@@ -5524,9 +5739,15 @@
         <w:fldChar w:fldCharType="begin"/>
       </w:r>
       <w:r>
+        <w:rPr>
+          <w:rStyle w:val="InternetLink"/>
+        </w:rPr>
         <w:instrText> HYPERLINK "https://westurner.github.io/opengov/un/" \l "pyglobalgoals"</w:instrText>
       </w:r>
       <w:r>
+        <w:rPr>
+          <w:rStyle w:val="InternetLink"/>
+        </w:rPr>
         <w:fldChar w:fldCharType="separate"/>
       </w:r>
       <w:r>
@@ -5536,6 +5757,9 @@
         <w:t>https://westurner.github.io/opengov/un/#pyglobalgoals</w:t>
       </w:r>
       <w:r>
+        <w:rPr>
+          <w:rStyle w:val="InternetLink"/>
+        </w:rPr>
         <w:fldChar w:fldCharType="end"/>
       </w:r>
     </w:p>
@@ -5544,9 +5768,10 @@
         <w:sectPr>
           <w:type w:val="continuous"/>
           <w:pgSz w:w="12240" w:h="15840"/>
-          <w:pgMar w:left="1440" w:right="1440" w:header="0" w:top="720" w:footer="720" w:bottom="1324" w:gutter="0"/>
+          <w:pgMar w:left="1440" w:right="1440" w:header="0" w:top="720" w:footer="720" w:bottom="1243" w:gutter="0"/>
           <w:formProt w:val="false"/>
           <w:textDirection w:val="lrTb"/>
+          <w:docGrid w:type="default" w:linePitch="600" w:charSpace="32768"/>
         </w:sectPr>
       </w:pPr>
     </w:p>
@@ -5589,6 +5814,7 @@
           <w:numId w:val="3"/>
         </w:numPr>
         <w:tabs>
+          <w:tab w:val="clear" w:pos="709"/>
           <w:tab w:val="left" w:pos="0" w:leader="none"/>
         </w:tabs>
         <w:ind w:start="720" w:hanging="360"/>
@@ -5619,6 +5845,7 @@
           <w:numId w:val="3"/>
         </w:numPr>
         <w:tabs>
+          <w:tab w:val="clear" w:pos="709"/>
           <w:tab w:val="left" w:pos="0" w:leader="none"/>
         </w:tabs>
         <w:ind w:start="720" w:hanging="360"/>
@@ -5637,6 +5864,7 @@
           <w:numId w:val="3"/>
         </w:numPr>
         <w:tabs>
+          <w:tab w:val="clear" w:pos="709"/>
           <w:tab w:val="left" w:pos="0" w:leader="none"/>
         </w:tabs>
         <w:ind w:start="720" w:hanging="360"/>
@@ -5656,9 +5884,10 @@
         <w:sectPr>
           <w:type w:val="continuous"/>
           <w:pgSz w:w="12240" w:h="15840"/>
-          <w:pgMar w:left="1440" w:right="1440" w:header="0" w:top="720" w:footer="720" w:bottom="1324" w:gutter="0"/>
+          <w:pgMar w:left="1440" w:right="1440" w:header="0" w:top="720" w:footer="720" w:bottom="1243" w:gutter="0"/>
           <w:formProt w:val="false"/>
           <w:textDirection w:val="lrTb"/>
+          <w:docGrid w:type="default" w:linePitch="600" w:charSpace="32768"/>
         </w:sectPr>
       </w:pPr>
     </w:p>
@@ -5719,6 +5948,7 @@
           <w:numId w:val="3"/>
         </w:numPr>
         <w:tabs>
+          <w:tab w:val="clear" w:pos="709"/>
           <w:tab w:val="left" w:pos="0" w:leader="none"/>
         </w:tabs>
         <w:ind w:start="720" w:hanging="360"/>
@@ -5733,13 +5963,18 @@
         <w:fldChar w:fldCharType="begin"/>
       </w:r>
       <w:r>
+        <w:rPr/>
         <w:instrText> REF Ref_pyglobalgoals \h </w:instrText>
       </w:r>
       <w:r>
+        <w:rPr/>
         <w:fldChar w:fldCharType="separate"/>
       </w:r>
-      <w:r/>
-      <w:r>
+      <w:r>
+        <w:rPr/>
+      </w:r>
+      <w:r>
+        <w:rPr/>
         <w:fldChar w:fldCharType="end"/>
       </w:r>
       <w:r>
@@ -5773,6 +6008,7 @@
           <w:numId w:val="3"/>
         </w:numPr>
         <w:tabs>
+          <w:tab w:val="clear" w:pos="709"/>
           <w:tab w:val="left" w:pos="0" w:leader="none"/>
         </w:tabs>
         <w:ind w:start="720" w:hanging="360"/>
@@ -5791,6 +6027,7 @@
           <w:numId w:val="3"/>
         </w:numPr>
         <w:tabs>
+          <w:tab w:val="clear" w:pos="709"/>
           <w:tab w:val="left" w:pos="0" w:leader="none"/>
         </w:tabs>
         <w:ind w:start="1080" w:hanging="360"/>
@@ -5817,6 +6054,7 @@
           <w:numId w:val="3"/>
         </w:numPr>
         <w:tabs>
+          <w:tab w:val="clear" w:pos="709"/>
           <w:tab w:val="left" w:pos="0" w:leader="none"/>
         </w:tabs>
         <w:ind w:start="1080" w:hanging="360"/>
@@ -5843,6 +6081,7 @@
           <w:numId w:val="3"/>
         </w:numPr>
         <w:tabs>
+          <w:tab w:val="clear" w:pos="709"/>
           <w:tab w:val="left" w:pos="0" w:leader="none"/>
         </w:tabs>
         <w:ind w:start="1440" w:hanging="360"/>
@@ -5869,6 +6108,7 @@
           <w:numId w:val="3"/>
         </w:numPr>
         <w:tabs>
+          <w:tab w:val="clear" w:pos="709"/>
           <w:tab w:val="left" w:pos="0" w:leader="none"/>
         </w:tabs>
         <w:ind w:start="1080" w:hanging="360"/>
@@ -5895,6 +6135,7 @@
           <w:numId w:val="3"/>
         </w:numPr>
         <w:tabs>
+          <w:tab w:val="clear" w:pos="709"/>
           <w:tab w:val="left" w:pos="0" w:leader="none"/>
         </w:tabs>
         <w:ind w:start="1080" w:hanging="360"/>
@@ -5921,6 +6162,7 @@
           <w:numId w:val="3"/>
         </w:numPr>
         <w:tabs>
+          <w:tab w:val="clear" w:pos="709"/>
           <w:tab w:val="left" w:pos="0" w:leader="none"/>
         </w:tabs>
         <w:ind w:start="1440" w:hanging="360"/>
@@ -5936,9 +6178,10 @@
         <w:sectPr>
           <w:type w:val="continuous"/>
           <w:pgSz w:w="12240" w:h="15840"/>
-          <w:pgMar w:left="1440" w:right="1440" w:header="0" w:top="720" w:footer="720" w:bottom="1324" w:gutter="0"/>
+          <w:pgMar w:left="1440" w:right="1440" w:header="0" w:top="720" w:footer="720" w:bottom="1243" w:gutter="0"/>
           <w:formProt w:val="false"/>
           <w:textDirection w:val="lrTb"/>
+          <w:docGrid w:type="default" w:linePitch="600" w:charSpace="32768"/>
         </w:sectPr>
       </w:pPr>
     </w:p>
@@ -5978,9 +6221,10 @@
         <w:sectPr>
           <w:type w:val="continuous"/>
           <w:pgSz w:w="12240" w:h="15840"/>
-          <w:pgMar w:left="1440" w:right="1440" w:header="0" w:top="720" w:footer="720" w:bottom="1324" w:gutter="0"/>
+          <w:pgMar w:left="1440" w:right="1440" w:header="0" w:top="720" w:footer="720" w:bottom="1243" w:gutter="0"/>
           <w:formProt w:val="false"/>
           <w:textDirection w:val="lrTb"/>
+          <w:docGrid w:type="default" w:linePitch="600" w:charSpace="32768"/>
         </w:sectPr>
       </w:pPr>
     </w:p>
@@ -6028,9 +6272,15 @@
         <w:fldChar w:fldCharType="begin"/>
       </w:r>
       <w:r>
+        <w:rPr>
+          <w:rStyle w:val="InternetLink"/>
+        </w:rPr>
         <w:instrText> HYPERLINK "https://westurner.github.io/dotfiles/venv" \l "cdalias"</w:instrText>
       </w:r>
       <w:r>
+        <w:rPr>
+          <w:rStyle w:val="InternetLink"/>
+        </w:rPr>
         <w:fldChar w:fldCharType="separate"/>
       </w:r>
       <w:r>
@@ -6040,6 +6290,9 @@
         <w:t>https://westurner.github.io/dotfiles/venv#cdalias</w:t>
       </w:r>
       <w:r>
+        <w:rPr>
+          <w:rStyle w:val="InternetLink"/>
+        </w:rPr>
         <w:fldChar w:fldCharType="end"/>
       </w:r>
     </w:p>
@@ -6108,9 +6361,10 @@
         <w:sectPr>
           <w:type w:val="continuous"/>
           <w:pgSz w:w="12240" w:h="15840"/>
-          <w:pgMar w:left="1440" w:right="1440" w:header="0" w:top="720" w:footer="720" w:bottom="1324" w:gutter="0"/>
+          <w:pgMar w:left="1440" w:right="1440" w:header="0" w:top="720" w:footer="720" w:bottom="1243" w:gutter="0"/>
           <w:formProt w:val="false"/>
           <w:textDirection w:val="lrTb"/>
+          <w:docGrid w:type="default" w:linePitch="600" w:charSpace="32768"/>
         </w:sectPr>
       </w:pPr>
     </w:p>
@@ -6156,9 +6410,10 @@
         <w:sectPr>
           <w:type w:val="continuous"/>
           <w:pgSz w:w="12240" w:h="15840"/>
-          <w:pgMar w:left="1440" w:right="1440" w:header="0" w:top="720" w:footer="720" w:bottom="1324" w:gutter="0"/>
+          <w:pgMar w:left="1440" w:right="1440" w:header="0" w:top="720" w:footer="720" w:bottom="1243" w:gutter="0"/>
           <w:formProt w:val="false"/>
           <w:textDirection w:val="lrTb"/>
+          <w:docGrid w:type="default" w:linePitch="600" w:charSpace="32768"/>
         </w:sectPr>
       </w:pPr>
     </w:p>
@@ -6225,6 +6480,7 @@
           <w:numId w:val="3"/>
         </w:numPr>
         <w:tabs>
+          <w:tab w:val="clear" w:pos="709"/>
           <w:tab w:val="left" w:pos="0" w:leader="none"/>
         </w:tabs>
         <w:ind w:start="720" w:hanging="360"/>
@@ -6243,6 +6499,7 @@
           <w:numId w:val="3"/>
         </w:numPr>
         <w:tabs>
+          <w:tab w:val="clear" w:pos="709"/>
           <w:tab w:val="left" w:pos="0" w:leader="none"/>
         </w:tabs>
         <w:ind w:start="720" w:hanging="360"/>
@@ -6261,6 +6518,7 @@
           <w:numId w:val="3"/>
         </w:numPr>
         <w:tabs>
+          <w:tab w:val="clear" w:pos="709"/>
           <w:tab w:val="left" w:pos="0" w:leader="none"/>
         </w:tabs>
         <w:ind w:start="720" w:hanging="360"/>
@@ -6276,9 +6534,10 @@
         <w:sectPr>
           <w:type w:val="continuous"/>
           <w:pgSz w:w="12240" w:h="15840"/>
-          <w:pgMar w:left="1440" w:right="1440" w:header="0" w:top="720" w:footer="720" w:bottom="1324" w:gutter="0"/>
+          <w:pgMar w:left="1440" w:right="1440" w:header="0" w:top="720" w:footer="720" w:bottom="1243" w:gutter="0"/>
           <w:formProt w:val="false"/>
           <w:textDirection w:val="lrTb"/>
+          <w:docGrid w:type="default" w:linePitch="600" w:charSpace="32768"/>
         </w:sectPr>
       </w:pPr>
     </w:p>
@@ -6323,6 +6582,7 @@
           <w:numId w:val="3"/>
         </w:numPr>
         <w:tabs>
+          <w:tab w:val="clear" w:pos="709"/>
           <w:tab w:val="left" w:pos="0" w:leader="none"/>
         </w:tabs>
         <w:ind w:start="720" w:hanging="360"/>
@@ -6345,6 +6605,7 @@
           <w:numId w:val="3"/>
         </w:numPr>
         <w:tabs>
+          <w:tab w:val="clear" w:pos="709"/>
           <w:tab w:val="left" w:pos="0" w:leader="none"/>
         </w:tabs>
         <w:ind w:start="720" w:hanging="360"/>
@@ -6367,6 +6628,7 @@
           <w:numId w:val="3"/>
         </w:numPr>
         <w:tabs>
+          <w:tab w:val="clear" w:pos="709"/>
           <w:tab w:val="left" w:pos="0" w:leader="none"/>
         </w:tabs>
         <w:ind w:start="1080" w:hanging="360"/>
@@ -6389,6 +6651,7 @@
           <w:numId w:val="3"/>
         </w:numPr>
         <w:tabs>
+          <w:tab w:val="clear" w:pos="709"/>
           <w:tab w:val="left" w:pos="0" w:leader="none"/>
         </w:tabs>
         <w:ind w:start="1440" w:hanging="360"/>
@@ -6404,9 +6667,10 @@
         <w:sectPr>
           <w:type w:val="continuous"/>
           <w:pgSz w:w="12240" w:h="15840"/>
-          <w:pgMar w:left="1440" w:right="1440" w:header="0" w:top="720" w:footer="720" w:bottom="1324" w:gutter="0"/>
+          <w:pgMar w:left="1440" w:right="1440" w:header="0" w:top="720" w:footer="720" w:bottom="1243" w:gutter="0"/>
           <w:formProt w:val="false"/>
           <w:textDirection w:val="lrTb"/>
+          <w:docGrid w:type="default" w:linePitch="600" w:charSpace="32768"/>
         </w:sectPr>
       </w:pPr>
     </w:p>
@@ -6482,19 +6746,21 @@
         <w:sectPr>
           <w:type w:val="continuous"/>
           <w:pgSz w:w="12240" w:h="15840"/>
-          <w:pgMar w:left="1440" w:right="1440" w:header="0" w:top="720" w:footer="720" w:bottom="1324" w:gutter="0"/>
+          <w:pgMar w:left="1440" w:right="1440" w:header="0" w:top="720" w:footer="720" w:bottom="1243" w:gutter="0"/>
           <w:formProt w:val="false"/>
           <w:textDirection w:val="lrTb"/>
+          <w:docGrid w:type="default" w:linePitch="600" w:charSpace="32768"/>
         </w:sectPr>
       </w:pPr>
     </w:p>
     <w:sectPr>
       <w:type w:val="continuous"/>
       <w:pgSz w:w="12240" w:h="15840"/>
-      <w:pgMar w:left="1440" w:right="1440" w:header="0" w:top="720" w:footer="720" w:bottom="1324" w:gutter="0"/>
+      <w:pgMar w:left="1440" w:right="1440" w:header="0" w:top="720" w:footer="720" w:bottom="1243" w:gutter="0"/>
       <w:pgNumType w:fmt="decimal"/>
       <w:formProt w:val="false"/>
       <w:textDirection w:val="lrTb"/>
+      <w:docGrid w:type="default" w:linePitch="600" w:charSpace="32768"/>
     </w:sectPr>
   </w:body>
 </w:document>
@@ -6513,15 +6779,19 @@
       <w:fldChar w:fldCharType="begin"/>
     </w:r>
     <w:r>
+      <w:rPr/>
       <w:instrText> PAGE </w:instrText>
     </w:r>
     <w:r>
+      <w:rPr/>
       <w:fldChar w:fldCharType="separate"/>
     </w:r>
     <w:r>
-      <w:t>11</w:t>
+      <w:rPr/>
+      <w:t>9</w:t>
     </w:r>
     <w:r>
+      <w:rPr/>
       <w:fldChar w:fldCharType="end"/>
     </w:r>
     <w:r>
@@ -6533,15 +6803,19 @@
       <w:fldChar w:fldCharType="begin"/>
     </w:r>
     <w:r>
+      <w:rPr/>
       <w:instrText> NUMPAGES </w:instrText>
     </w:r>
     <w:r>
+      <w:rPr/>
       <w:fldChar w:fldCharType="separate"/>
     </w:r>
     <w:r>
-      <w:t>11</w:t>
+      <w:rPr/>
+      <w:t>9</w:t>
     </w:r>
     <w:r>
+      <w:rPr/>
       <w:fldChar w:fldCharType="end"/>
     </w:r>
   </w:p>
@@ -7352,6 +7626,7 @@
     <w:pPr>
       <w:suppressLineNumbers/>
       <w:tabs>
+        <w:tab w:val="clear" w:pos="709"/>
         <w:tab w:val="center" w:pos="4986" w:leader="none"/>
         <w:tab w:val="right" w:pos="9972" w:leader="none"/>
       </w:tabs>
@@ -7364,6 +7639,7 @@
     <w:pPr>
       <w:suppressLineNumbers/>
       <w:tabs>
+        <w:tab w:val="clear" w:pos="709"/>
         <w:tab w:val="center" w:pos="-8455228" w:leader="none"/>
         <w:tab w:val="right" w:pos="16908185" w:leader="none"/>
       </w:tabs>
@@ -8151,6 +8427,9 @@
     <w:basedOn w:val="Footnote"/>
     <w:qFormat/>
     <w:pPr>
+      <w:tabs>
+        <w:tab w:val="clear" w:pos="709"/>
+      </w:tabs>
       <w:spacing w:before="0" w:after="0"/>
       <w:ind w:start="1080" w:end="0" w:hanging="1080"/>
     </w:pPr>
@@ -8168,6 +8447,7 @@
     <w:basedOn w:val="Index"/>
     <w:pPr>
       <w:tabs>
+        <w:tab w:val="clear" w:pos="709"/>
         <w:tab w:val="right" w:pos="8640" w:leader="dot"/>
       </w:tabs>
       <w:spacing w:before="0" w:after="0"/>
@@ -8187,6 +8467,7 @@
     <w:basedOn w:val="Index"/>
     <w:pPr>
       <w:tabs>
+        <w:tab w:val="clear" w:pos="709"/>
         <w:tab w:val="right" w:pos="8357" w:leader="dot"/>
       </w:tabs>
       <w:spacing w:before="0" w:after="0"/>
@@ -8206,6 +8487,7 @@
     <w:basedOn w:val="Index"/>
     <w:pPr>
       <w:tabs>
+        <w:tab w:val="clear" w:pos="709"/>
         <w:tab w:val="right" w:pos="8074" w:leader="dot"/>
       </w:tabs>
       <w:spacing w:before="0" w:after="0"/>
@@ -8225,6 +8507,7 @@
     <w:basedOn w:val="Index"/>
     <w:pPr>
       <w:tabs>
+        <w:tab w:val="clear" w:pos="709"/>
         <w:tab w:val="right" w:pos="7791" w:leader="dot"/>
       </w:tabs>
       <w:spacing w:before="0" w:after="0"/>
@@ -8244,6 +8527,7 @@
     <w:basedOn w:val="Index"/>
     <w:pPr>
       <w:tabs>
+        <w:tab w:val="clear" w:pos="709"/>
         <w:tab w:val="right" w:pos="7508" w:leader="dot"/>
       </w:tabs>
       <w:spacing w:before="0" w:after="0"/>
@@ -8263,6 +8547,7 @@
     <w:basedOn w:val="Index"/>
     <w:pPr>
       <w:tabs>
+        <w:tab w:val="clear" w:pos="709"/>
         <w:tab w:val="right" w:pos="7225" w:leader="dot"/>
       </w:tabs>
       <w:spacing w:before="0" w:after="0"/>
@@ -8282,6 +8567,7 @@
     <w:basedOn w:val="Index"/>
     <w:pPr>
       <w:tabs>
+        <w:tab w:val="clear" w:pos="709"/>
         <w:tab w:val="right" w:pos="6942" w:leader="dot"/>
       </w:tabs>
       <w:spacing w:before="0" w:after="0"/>
@@ -8301,6 +8587,7 @@
     <w:basedOn w:val="Index"/>
     <w:pPr>
       <w:tabs>
+        <w:tab w:val="clear" w:pos="709"/>
         <w:tab w:val="right" w:pos="6659" w:leader="dot"/>
       </w:tabs>
       <w:spacing w:before="0" w:after="0"/>
@@ -8320,6 +8607,7 @@
     <w:basedOn w:val="Index"/>
     <w:pPr>
       <w:tabs>
+        <w:tab w:val="clear" w:pos="709"/>
         <w:tab w:val="right" w:pos="6376" w:leader="dot"/>
       </w:tabs>
       <w:spacing w:before="0" w:after="0"/>
@@ -8340,6 +8628,7 @@
     <w:qFormat/>
     <w:pPr>
       <w:tabs>
+        <w:tab w:val="clear" w:pos="709"/>
         <w:tab w:val="right" w:pos="6093" w:leader="dot"/>
       </w:tabs>
       <w:spacing w:before="0" w:after="0"/>

</xml_diff>

<commit_message>
RLS: gh-pages: :books: 98e0c0d 'heads/source'
</commit_message>
<xml_diff>
--- a/resume/resume_wes-turner.docx
+++ b/resume/resume_wes-turner.docx
@@ -77,7 +77,7 @@
       </w:pPr>
       <w:r>
         <w:rPr/>
-        <w:t>Copyright © 2017, All Rights Reserved</w:t>
+        <w:t>Copyright © 2019, All Rights Reserved</w:t>
       </w:r>
     </w:p>
     <w:p>
@@ -6730,9 +6730,27 @@
       </w:pPr>
       <w:r>
         <w:rPr/>
+        <w:t xml:space="preserve">AngelList: </w:t>
+      </w:r>
+      <w:hyperlink r:id="rId70">
+        <w:r>
+          <w:rPr>
+            <w:rStyle w:val="InternetLink"/>
+          </w:rPr>
+          <w:t>angel.co/westurner</w:t>
+        </w:r>
+      </w:hyperlink>
+    </w:p>
+    <w:p>
+      <w:pPr>
+        <w:pStyle w:val="Rststylelineblock1"/>
+        <w:rPr/>
+      </w:pPr>
+      <w:r>
+        <w:rPr/>
         <w:t xml:space="preserve">Twitter: </w:t>
       </w:r>
-      <w:hyperlink r:id="rId70">
+      <w:hyperlink r:id="rId71">
         <w:r>
           <w:rPr>
             <w:rStyle w:val="InternetLink"/>

</xml_diff>